<commit_message>
Updated courses and increased emphasis on technical experience
</commit_message>
<xml_diff>
--- a/Resume.docx
+++ b/Resume.docx
@@ -323,7 +323,21 @@
           <w:sz w:val="20"/>
           <w:szCs w:val="20"/>
         </w:rPr>
-        <w:t>, Computer Science / Master of Computer Science</w:t>
+        <w:t xml:space="preserve">, Computer Science </w:t>
+      </w:r>
+      <w:r>
+        <w:rPr>
+          <w:sz w:val="20"/>
+          <w:szCs w:val="20"/>
+        </w:rPr>
+        <w:t>+</w:t>
+      </w:r>
+      <w:r>
+        <w:rPr>
+          <w:sz w:val="20"/>
+          <w:szCs w:val="20"/>
+        </w:rPr>
+        <w:t xml:space="preserve"> Master of Computer Science</w:t>
       </w:r>
       <w:r>
         <w:rPr>
@@ -345,7 +359,14 @@
           <w:sz w:val="20"/>
           <w:szCs w:val="20"/>
         </w:rPr>
-        <w:t>68</w:t>
+        <w:t>6</w:t>
+      </w:r>
+      <w:r>
+        <w:rPr>
+          <w:sz w:val="20"/>
+          <w:szCs w:val="20"/>
+        </w:rPr>
+        <w:t>9</w:t>
       </w:r>
       <w:r>
         <w:rPr>
@@ -480,7 +501,21 @@
           <w:sz w:val="20"/>
           <w:szCs w:val="20"/>
         </w:rPr>
-        <w:t xml:space="preserve">August 2013 - </w:t>
+        <w:t xml:space="preserve">August 2013 </w:t>
+      </w:r>
+      <w:r>
+        <w:rPr>
+          <w:sz w:val="20"/>
+          <w:szCs w:val="20"/>
+        </w:rPr>
+        <w:t>–</w:t>
+      </w:r>
+      <w:r>
+        <w:rPr>
+          <w:sz w:val="20"/>
+          <w:szCs w:val="20"/>
+        </w:rPr>
+        <w:t xml:space="preserve"> </w:t>
       </w:r>
       <w:r>
         <w:rPr>
@@ -500,10 +535,9 @@
           <w:type w:val="continuous"/>
           <w:pgSz w:w="12240" w:h="15840"/>
           <w:pgMar w:top="720" w:right="720" w:bottom="720" w:left="720" w:header="720" w:footer="720" w:gutter="0"/>
-          <w:cols w:num="3" w:space="288" w:equalWidth="0">
+          <w:cols w:num="2" w:space="288" w:equalWidth="0">
             <w:col w:w="1872" w:space="288"/>
-            <w:col w:w="5760" w:space="288"/>
-            <w:col w:w="2592"/>
+            <w:col w:w="8640" w:space="288"/>
           </w:cols>
           <w:docGrid w:linePitch="360"/>
         </w:sectPr>
@@ -602,141 +636,33 @@
           <w:sz w:val="20"/>
           <w:szCs w:val="20"/>
         </w:rPr>
-        <w:t>Data Structures</w:t>
-      </w:r>
-      <w:r>
-        <w:rPr>
-          <w:sz w:val="20"/>
-          <w:szCs w:val="20"/>
-        </w:rPr>
-        <w:t>, Computer Archite</w:t>
-      </w:r>
-      <w:r>
-        <w:rPr>
-          <w:sz w:val="20"/>
-          <w:szCs w:val="20"/>
-        </w:rPr>
-        <w:t>cture, Numerical Methods I</w:t>
-      </w:r>
-      <w:r>
-        <w:rPr>
-          <w:sz w:val="20"/>
-          <w:szCs w:val="20"/>
-        </w:rPr>
-        <w:t>, Applied Linear Algebra</w:t>
-      </w:r>
-      <w:r>
-        <w:rPr>
-          <w:sz w:val="20"/>
-          <w:szCs w:val="20"/>
-        </w:rPr>
-        <w:t>, System Programming, UI Design, Probability and Statistics</w:t>
-      </w:r>
-      <w:r>
-        <w:rPr>
-          <w:sz w:val="20"/>
-          <w:szCs w:val="20"/>
-        </w:rPr>
-        <w:t xml:space="preserve">, Algorithms </w:t>
-      </w:r>
-      <w:r>
-        <w:rPr>
-          <w:sz w:val="20"/>
-          <w:szCs w:val="20"/>
-        </w:rPr>
-        <w:t>&amp;</w:t>
-      </w:r>
-      <w:r>
-        <w:rPr>
-          <w:sz w:val="20"/>
-          <w:szCs w:val="20"/>
-        </w:rPr>
-        <w:t xml:space="preserve"> Models of Computatio</w:t>
-      </w:r>
-      <w:r>
-        <w:rPr>
-          <w:sz w:val="20"/>
-          <w:szCs w:val="20"/>
-        </w:rPr>
-        <w:t>n</w:t>
-      </w:r>
-      <w:r>
-        <w:rPr>
-          <w:sz w:val="20"/>
-          <w:szCs w:val="20"/>
-        </w:rPr>
-        <w:t xml:space="preserve">, Computer Security </w:t>
-      </w:r>
-      <w:r>
-        <w:rPr>
-          <w:sz w:val="20"/>
-          <w:szCs w:val="20"/>
-        </w:rPr>
-        <w:t>I</w:t>
-      </w:r>
-      <w:r>
-        <w:rPr>
-          <w:sz w:val="20"/>
-          <w:szCs w:val="20"/>
-        </w:rPr>
-        <w:t>, Communication Network</w:t>
-      </w:r>
-      <w:r>
-        <w:rPr>
-          <w:sz w:val="20"/>
-          <w:szCs w:val="20"/>
-        </w:rPr>
-        <w:t xml:space="preserve">s, </w:t>
-      </w:r>
-      <w:r>
-        <w:rPr>
-          <w:sz w:val="20"/>
-          <w:szCs w:val="20"/>
-        </w:rPr>
-        <w:t xml:space="preserve">Game Dev Process, Top Down Video Game Design, </w:t>
-      </w:r>
-      <w:r>
-        <w:rPr>
-          <w:sz w:val="20"/>
-          <w:szCs w:val="20"/>
-        </w:rPr>
-        <w:t>Algorithms (IP</w:t>
-      </w:r>
-      <w:r>
-        <w:rPr>
-          <w:sz w:val="20"/>
-          <w:szCs w:val="20"/>
-        </w:rPr>
-        <w:t>)</w:t>
-      </w:r>
-      <w:r>
-        <w:rPr>
-          <w:sz w:val="20"/>
-          <w:szCs w:val="20"/>
-        </w:rPr>
-        <w:t>, Programming Languages and Compilers (IP)</w:t>
-      </w:r>
-      <w:r>
-        <w:rPr>
-          <w:sz w:val="20"/>
-          <w:szCs w:val="20"/>
-        </w:rPr>
-        <w:t>, Interactive Computer Graphics (IP)</w:t>
-      </w:r>
-      <w:bookmarkStart w:id="1" w:name="_GoBack"/>
-      <w:bookmarkEnd w:id="1"/>
-      <w:r>
-        <w:rPr>
-          <w:sz w:val="20"/>
-          <w:szCs w:val="20"/>
-        </w:rPr>
-        <w:br w:type="column"/>
+        <w:t>Machine Learning (IP), Computer Security II (IP), Applied Parallel Programming (IP), Interactive Computer Graphics, Programming Languages and Compilers, Algorithms, Top Down Video Game Design, Game Dev Process, Communication Networks, Computer Security I, Algorithms &amp;</w:t>
+      </w:r>
+      <w:r>
+        <w:rPr>
+          <w:sz w:val="20"/>
+          <w:szCs w:val="20"/>
+        </w:rPr>
+        <w:t xml:space="preserve"> </w:t>
+      </w:r>
+      <w:r>
+        <w:rPr>
+          <w:sz w:val="20"/>
+          <w:szCs w:val="20"/>
+        </w:rPr>
+        <w:t>Models of Computation, UI Design, Probability and Statistics, System Programming, Applied Linear Algebra, Numerical Methods I, Computer Architecture, Data Structure</w:t>
+      </w:r>
+      <w:r>
+        <w:rPr>
+          <w:sz w:val="20"/>
+          <w:szCs w:val="20"/>
+        </w:rPr>
+        <w:t>s</w:t>
       </w:r>
     </w:p>
     <w:p>
       <w:pPr>
         <w:rPr>
-          <w:b/>
           <w:sz w:val="20"/>
           <w:szCs w:val="20"/>
         </w:rPr>
@@ -851,7 +777,64 @@
           <w:sz w:val="20"/>
           <w:szCs w:val="20"/>
         </w:rPr>
-        <w:t xml:space="preserve">Wrote software to calculate performance metrics on trade engines and upgraded the performance testing framework using </w:t>
+        <w:t xml:space="preserve">— </w:t>
+      </w:r>
+      <w:r>
+        <w:rPr>
+          <w:sz w:val="20"/>
+          <w:szCs w:val="20"/>
+        </w:rPr>
+        <w:t xml:space="preserve">Wrote software to calculate </w:t>
+      </w:r>
+      <w:r>
+        <w:rPr>
+          <w:sz w:val="20"/>
+          <w:szCs w:val="20"/>
+        </w:rPr>
+        <w:t xml:space="preserve">network </w:t>
+      </w:r>
+      <w:r>
+        <w:rPr>
+          <w:sz w:val="20"/>
+          <w:szCs w:val="20"/>
+        </w:rPr>
+        <w:t>performance metrics o</w:t>
+      </w:r>
+      <w:r>
+        <w:rPr>
+          <w:sz w:val="20"/>
+          <w:szCs w:val="20"/>
+        </w:rPr>
+        <w:t>f</w:t>
+      </w:r>
+      <w:r>
+        <w:rPr>
+          <w:sz w:val="20"/>
+          <w:szCs w:val="20"/>
+        </w:rPr>
+        <w:t xml:space="preserve"> </w:t>
+      </w:r>
+      <w:r>
+        <w:rPr>
+          <w:sz w:val="20"/>
+          <w:szCs w:val="20"/>
+        </w:rPr>
+        <w:t xml:space="preserve">high-frequency </w:t>
+      </w:r>
+      <w:r>
+        <w:rPr>
+          <w:sz w:val="20"/>
+          <w:szCs w:val="20"/>
+        </w:rPr>
+        <w:t>trade engines</w:t>
+      </w:r>
+      <w:r>
+        <w:rPr>
+          <w:sz w:val="20"/>
+          <w:szCs w:val="20"/>
+        </w:rPr>
+        <w:br/>
+        <w:t xml:space="preserve">— Improved the automation, comparison, and real-time tracking capabilities of the performance testing framework through </w:t>
       </w:r>
       <w:proofErr w:type="spellStart"/>
       <w:r>
@@ -867,7 +850,14 @@
           <w:sz w:val="20"/>
           <w:szCs w:val="20"/>
         </w:rPr>
-        <w:t xml:space="preserve"> and Grafana to improve automation, comparison, and real-time capabilities </w:t>
+        <w:t xml:space="preserve"> and Grafana</w:t>
+      </w:r>
+      <w:r>
+        <w:rPr>
+          <w:sz w:val="20"/>
+          <w:szCs w:val="20"/>
+        </w:rPr>
+        <w:t xml:space="preserve"> </w:t>
       </w:r>
       <w:r>
         <w:rPr>
@@ -881,7 +871,7 @@
           <w:sz w:val="20"/>
           <w:szCs w:val="20"/>
         </w:rPr>
-        <w:t xml:space="preserve"> drive future development of the trading engines.</w:t>
+        <w:t xml:space="preserve"> drive future development</w:t>
       </w:r>
     </w:p>
     <w:p>
@@ -912,7 +902,49 @@
           <w:sz w:val="20"/>
           <w:szCs w:val="20"/>
         </w:rPr>
-        <w:t>Designed and developed a web app in Angular t</w:t>
+        <w:t xml:space="preserve">Designed and developed a </w:t>
+      </w:r>
+      <w:r>
+        <w:rPr>
+          <w:sz w:val="20"/>
+          <w:szCs w:val="20"/>
+        </w:rPr>
+        <w:t xml:space="preserve">modern </w:t>
+      </w:r>
+      <w:r>
+        <w:rPr>
+          <w:sz w:val="20"/>
+          <w:szCs w:val="20"/>
+        </w:rPr>
+        <w:t>web app</w:t>
+      </w:r>
+      <w:r>
+        <w:rPr>
+          <w:sz w:val="20"/>
+          <w:szCs w:val="20"/>
+        </w:rPr>
+        <w:t>lication</w:t>
+      </w:r>
+      <w:r>
+        <w:rPr>
+          <w:sz w:val="20"/>
+          <w:szCs w:val="20"/>
+        </w:rPr>
+        <w:t xml:space="preserve"> in Angular</w:t>
+      </w:r>
+      <w:r>
+        <w:rPr>
+          <w:sz w:val="20"/>
+          <w:szCs w:val="20"/>
+        </w:rPr>
+        <w:t xml:space="preserve"> </w:t>
+      </w:r>
+      <w:r>
+        <w:rPr>
+          <w:sz w:val="20"/>
+          <w:szCs w:val="20"/>
+        </w:rPr>
+        <w:t>t</w:t>
       </w:r>
       <w:r>
         <w:rPr>
@@ -935,30 +967,115 @@
           <w:sz w:val="20"/>
           <w:szCs w:val="20"/>
         </w:rPr>
-        <w:t>University of Illinois</w:t>
-      </w:r>
-      <w:r>
-        <w:rPr>
-          <w:b/>
-          <w:sz w:val="20"/>
-          <w:szCs w:val="20"/>
-        </w:rPr>
-        <w:t>, Dining Services Team</w:t>
-      </w:r>
-      <w:r>
-        <w:rPr>
-          <w:b/>
+        <w:t>Fermilab, Software Intern</w:t>
+      </w:r>
+      <w:r>
+        <w:rPr>
           <w:sz w:val="20"/>
           <w:szCs w:val="20"/>
         </w:rPr>
         <w:br/>
-      </w:r>
-      <w:r>
-        <w:rPr>
-          <w:sz w:val="20"/>
-          <w:szCs w:val="20"/>
-        </w:rPr>
-        <w:t>Collaborated with full- and part-time workers to deliver a pleasing dining experience to students, staff, and visitors by assisting in food preparation and service</w:t>
+        <w:t xml:space="preserve">Using C, implemented and analyzed the effectiveness of data compression algorithms for use in </w:t>
+      </w:r>
+      <w:r>
+        <w:rPr>
+          <w:sz w:val="20"/>
+          <w:szCs w:val="20"/>
+        </w:rPr>
+        <w:t>data collection</w:t>
+      </w:r>
+      <w:r>
+        <w:rPr>
+          <w:sz w:val="20"/>
+          <w:szCs w:val="20"/>
+        </w:rPr>
+        <w:t xml:space="preserve"> during experiments</w:t>
+      </w:r>
+      <w:r>
+        <w:rPr>
+          <w:sz w:val="20"/>
+          <w:szCs w:val="20"/>
+        </w:rPr>
+        <w:br w:type="column"/>
+      </w:r>
+      <w:r>
+        <w:rPr>
+          <w:sz w:val="20"/>
+          <w:szCs w:val="20"/>
+        </w:rPr>
+        <w:t>Chicago, IL</w:t>
+      </w:r>
+      <w:r>
+        <w:rPr>
+          <w:sz w:val="20"/>
+          <w:szCs w:val="20"/>
+        </w:rPr>
+        <w:br/>
+        <w:t>May</w:t>
+      </w:r>
+      <w:r>
+        <w:rPr>
+          <w:sz w:val="20"/>
+          <w:szCs w:val="20"/>
+        </w:rPr>
+        <w:t xml:space="preserve"> 2019</w:t>
+      </w:r>
+      <w:r>
+        <w:rPr>
+          <w:sz w:val="20"/>
+          <w:szCs w:val="20"/>
+        </w:rPr>
+        <w:t xml:space="preserve"> </w:t>
+      </w:r>
+      <w:r>
+        <w:rPr>
+          <w:sz w:val="20"/>
+          <w:szCs w:val="20"/>
+        </w:rPr>
+        <w:softHyphen/>
+      </w:r>
+      <w:r>
+        <w:rPr>
+          <w:rFonts w:cstheme="minorHAnsi"/>
+          <w:sz w:val="20"/>
+          <w:szCs w:val="20"/>
+        </w:rPr>
+        <w:t>–</w:t>
+      </w:r>
+      <w:r>
+        <w:rPr>
+          <w:sz w:val="20"/>
+          <w:szCs w:val="20"/>
+        </w:rPr>
+        <w:t xml:space="preserve"> August 2019</w:t>
+      </w:r>
+      <w:r>
+        <w:rPr>
+          <w:sz w:val="20"/>
+          <w:szCs w:val="20"/>
+        </w:rPr>
+        <w:br/>
+      </w:r>
+      <w:r>
+        <w:rPr>
+          <w:sz w:val="20"/>
+          <w:szCs w:val="20"/>
+        </w:rPr>
+        <w:br/>
+      </w:r>
+      <w:r>
+        <w:rPr>
+          <w:sz w:val="20"/>
+          <w:szCs w:val="20"/>
+        </w:rPr>
+        <w:br/>
+      </w:r>
+      <w:r>
+        <w:rPr>
+          <w:sz w:val="20"/>
+          <w:szCs w:val="20"/>
+        </w:rPr>
+        <w:br/>
       </w:r>
     </w:p>
     <w:p>
@@ -970,78 +1087,10 @@
       </w:pPr>
       <w:r>
         <w:rPr>
-          <w:b/>
-          <w:sz w:val="20"/>
-          <w:szCs w:val="20"/>
-        </w:rPr>
-        <w:t>Chess Tutor</w:t>
-      </w:r>
-      <w:r>
-        <w:rPr>
-          <w:b/>
-          <w:sz w:val="20"/>
-          <w:szCs w:val="20"/>
-        </w:rPr>
-        <w:br/>
-      </w:r>
-      <w:r>
-        <w:rPr>
-          <w:sz w:val="20"/>
-          <w:szCs w:val="20"/>
-        </w:rPr>
-        <w:t xml:space="preserve">Trained children to improve </w:t>
-      </w:r>
-      <w:r>
-        <w:rPr>
-          <w:sz w:val="20"/>
-          <w:szCs w:val="20"/>
-        </w:rPr>
-        <w:t>their</w:t>
-      </w:r>
-      <w:r>
-        <w:rPr>
-          <w:sz w:val="20"/>
-          <w:szCs w:val="20"/>
-        </w:rPr>
-        <w:t xml:space="preserve"> chess skills and prepare them for more competitive levels of chess</w:t>
-      </w:r>
-    </w:p>
-    <w:p>
-      <w:pPr>
-        <w:rPr>
-          <w:sz w:val="20"/>
-          <w:szCs w:val="20"/>
-        </w:rPr>
-      </w:pPr>
-      <w:r>
-        <w:rPr>
-          <w:b/>
-          <w:sz w:val="20"/>
-          <w:szCs w:val="20"/>
-        </w:rPr>
-        <w:t>Fermilab, Software Intern</w:t>
-      </w:r>
-      <w:r>
-        <w:rPr>
-          <w:sz w:val="20"/>
-          <w:szCs w:val="20"/>
-        </w:rPr>
-        <w:br/>
-        <w:t>Using C, implemented and analyzed the effectiveness of data compression algorithms for use in collecting data during experiments</w:t>
-      </w:r>
-      <w:r>
-        <w:rPr>
-          <w:sz w:val="20"/>
-          <w:szCs w:val="20"/>
-        </w:rPr>
-        <w:br w:type="column"/>
-      </w:r>
-      <w:r>
-        <w:rPr>
-          <w:sz w:val="20"/>
-          <w:szCs w:val="20"/>
-        </w:rPr>
-        <w:t>Chicago, IL</w:t>
+          <w:sz w:val="20"/>
+          <w:szCs w:val="20"/>
+        </w:rPr>
+        <w:t>Batavia, IL</w:t>
       </w:r>
       <w:r>
         <w:rPr>
@@ -1056,7 +1105,7 @@
           <w:sz w:val="20"/>
           <w:szCs w:val="20"/>
         </w:rPr>
-        <w:t xml:space="preserve"> 2019</w:t>
+        <w:t xml:space="preserve"> 2018</w:t>
       </w:r>
       <w:r>
         <w:rPr>
@@ -1070,14 +1119,6 @@
           <w:sz w:val="20"/>
           <w:szCs w:val="20"/>
         </w:rPr>
-        <w:softHyphen/>
-      </w:r>
-      <w:r>
-        <w:rPr>
-          <w:rFonts w:cstheme="minorHAnsi"/>
-          <w:sz w:val="20"/>
-          <w:szCs w:val="20"/>
-        </w:rPr>
         <w:t>–</w:t>
       </w:r>
       <w:r>
@@ -1085,172 +1126,7 @@
           <w:sz w:val="20"/>
           <w:szCs w:val="20"/>
         </w:rPr>
-        <w:t xml:space="preserve"> August 2019</w:t>
-      </w:r>
-      <w:r>
-        <w:rPr>
-          <w:sz w:val="20"/>
-          <w:szCs w:val="20"/>
-        </w:rPr>
-        <w:br/>
-      </w:r>
-      <w:r>
-        <w:rPr>
-          <w:sz w:val="20"/>
-          <w:szCs w:val="20"/>
-        </w:rPr>
-        <w:br/>
-      </w:r>
-      <w:r>
-        <w:rPr>
-          <w:sz w:val="20"/>
-          <w:szCs w:val="20"/>
-        </w:rPr>
-        <w:br/>
-      </w:r>
-    </w:p>
-    <w:p>
-      <w:pPr>
-        <w:rPr>
-          <w:sz w:val="20"/>
-          <w:szCs w:val="20"/>
-        </w:rPr>
-      </w:pPr>
-      <w:r>
-        <w:rPr>
-          <w:sz w:val="20"/>
-          <w:szCs w:val="20"/>
-        </w:rPr>
-        <w:t>Batavia, IL</w:t>
-      </w:r>
-      <w:r>
-        <w:rPr>
-          <w:sz w:val="20"/>
-          <w:szCs w:val="20"/>
-        </w:rPr>
-        <w:br/>
-        <w:t>May</w:t>
-      </w:r>
-      <w:r>
-        <w:rPr>
-          <w:sz w:val="20"/>
-          <w:szCs w:val="20"/>
-        </w:rPr>
-        <w:t xml:space="preserve"> 2018</w:t>
-      </w:r>
-      <w:r>
-        <w:rPr>
-          <w:sz w:val="20"/>
-          <w:szCs w:val="20"/>
-        </w:rPr>
-        <w:t xml:space="preserve"> </w:t>
-      </w:r>
-      <w:r>
-        <w:rPr>
-          <w:sz w:val="20"/>
-          <w:szCs w:val="20"/>
-        </w:rPr>
-        <w:t>–</w:t>
-      </w:r>
-      <w:r>
-        <w:rPr>
-          <w:sz w:val="20"/>
-          <w:szCs w:val="20"/>
-        </w:rPr>
         <w:t xml:space="preserve"> August 2018</w:t>
-      </w:r>
-    </w:p>
-    <w:p>
-      <w:pPr>
-        <w:rPr>
-          <w:sz w:val="20"/>
-          <w:szCs w:val="20"/>
-        </w:rPr>
-      </w:pPr>
-      <w:r>
-        <w:rPr>
-          <w:sz w:val="20"/>
-          <w:szCs w:val="20"/>
-        </w:rPr>
-        <w:br/>
-      </w:r>
-      <w:r>
-        <w:rPr>
-          <w:sz w:val="20"/>
-          <w:szCs w:val="20"/>
-        </w:rPr>
-        <w:t>Urbana-Champaign, IL</w:t>
-      </w:r>
-      <w:r>
-        <w:rPr>
-          <w:sz w:val="20"/>
-          <w:szCs w:val="20"/>
-        </w:rPr>
-        <w:br/>
-      </w:r>
-      <w:r>
-        <w:rPr>
-          <w:sz w:val="20"/>
-          <w:szCs w:val="20"/>
-        </w:rPr>
-        <w:t>August</w:t>
-      </w:r>
-      <w:r>
-        <w:rPr>
-          <w:sz w:val="20"/>
-          <w:szCs w:val="20"/>
-        </w:rPr>
-        <w:t xml:space="preserve"> 2017</w:t>
-      </w:r>
-      <w:r>
-        <w:rPr>
-          <w:sz w:val="20"/>
-          <w:szCs w:val="20"/>
-        </w:rPr>
-        <w:t xml:space="preserve"> – December 2017</w:t>
-      </w:r>
-      <w:r>
-        <w:rPr>
-          <w:sz w:val="20"/>
-          <w:szCs w:val="20"/>
-        </w:rPr>
-        <w:br/>
-      </w:r>
-      <w:r>
-        <w:rPr>
-          <w:sz w:val="20"/>
-          <w:szCs w:val="20"/>
-        </w:rPr>
-        <w:br/>
-      </w:r>
-    </w:p>
-    <w:p>
-      <w:pPr>
-        <w:rPr>
-          <w:sz w:val="20"/>
-          <w:szCs w:val="20"/>
-        </w:rPr>
-      </w:pPr>
-      <w:r>
-        <w:rPr>
-          <w:sz w:val="20"/>
-          <w:szCs w:val="20"/>
-        </w:rPr>
-        <w:t>Woodridge, IL</w:t>
-      </w:r>
-      <w:r>
-        <w:rPr>
-          <w:sz w:val="20"/>
-          <w:szCs w:val="20"/>
-        </w:rPr>
-        <w:br/>
-      </w:r>
-      <w:r>
-        <w:rPr>
-          <w:sz w:val="20"/>
-          <w:szCs w:val="20"/>
-        </w:rPr>
-        <w:t>July – August 2016-2017</w:t>
       </w:r>
       <w:r>
         <w:rPr>
@@ -1297,7 +1173,21 @@
           <w:sz w:val="20"/>
           <w:szCs w:val="20"/>
         </w:rPr>
-        <w:t>June – July 2016</w:t>
+        <w:t>June</w:t>
+      </w:r>
+      <w:r>
+        <w:rPr>
+          <w:sz w:val="20"/>
+          <w:szCs w:val="20"/>
+        </w:rPr>
+        <w:t xml:space="preserve"> 2016</w:t>
+      </w:r>
+      <w:r>
+        <w:rPr>
+          <w:sz w:val="20"/>
+          <w:szCs w:val="20"/>
+        </w:rPr>
+        <w:t xml:space="preserve"> – July 2016</w:t>
       </w:r>
     </w:p>
     <w:p>
@@ -1433,14 +1323,42 @@
           <w:sz w:val="20"/>
           <w:szCs w:val="20"/>
         </w:rPr>
-        <w:t>develop</w:t>
-      </w:r>
-      <w:r>
-        <w:rPr>
-          <w:sz w:val="20"/>
-          <w:szCs w:val="20"/>
-        </w:rPr>
-        <w:t xml:space="preserve"> a drawing/messaging service modeled on the DS software </w:t>
+        <w:t>implement</w:t>
+      </w:r>
+      <w:r>
+        <w:rPr>
+          <w:sz w:val="20"/>
+          <w:szCs w:val="20"/>
+        </w:rPr>
+        <w:t xml:space="preserve"> a </w:t>
+      </w:r>
+      <w:r>
+        <w:rPr>
+          <w:sz w:val="20"/>
+          <w:szCs w:val="20"/>
+        </w:rPr>
+        <w:t xml:space="preserve">desktop </w:t>
+      </w:r>
+      <w:r>
+        <w:rPr>
+          <w:sz w:val="20"/>
+          <w:szCs w:val="20"/>
+        </w:rPr>
+        <w:t xml:space="preserve">drawing/messaging </w:t>
+      </w:r>
+      <w:r>
+        <w:rPr>
+          <w:sz w:val="20"/>
+          <w:szCs w:val="20"/>
+        </w:rPr>
+        <w:t>application</w:t>
+      </w:r>
+      <w:r>
+        <w:rPr>
+          <w:sz w:val="20"/>
+          <w:szCs w:val="20"/>
+        </w:rPr>
+        <w:t xml:space="preserve"> modeled on the DS software </w:t>
       </w:r>
       <w:proofErr w:type="spellStart"/>
       <w:r>
@@ -1456,7 +1374,7 @@
           <w:sz w:val="20"/>
           <w:szCs w:val="20"/>
         </w:rPr>
-        <w:t xml:space="preserve"> in Python.</w:t>
+        <w:t xml:space="preserve"> in Python</w:t>
       </w:r>
     </w:p>
     <w:p>
@@ -1498,6 +1416,52 @@
         </w:rPr>
         <w:t xml:space="preserve"> </w:t>
       </w:r>
+    </w:p>
+    <w:p>
+      <w:pPr>
+        <w:rPr>
+          <w:b/>
+          <w:sz w:val="20"/>
+          <w:szCs w:val="20"/>
+        </w:rPr>
+      </w:pPr>
+      <w:r>
+        <w:rPr>
+          <w:b/>
+          <w:sz w:val="20"/>
+          <w:szCs w:val="20"/>
+        </w:rPr>
+        <w:t>Black Lung</w:t>
+      </w:r>
+      <w:r>
+        <w:rPr>
+          <w:b/>
+          <w:sz w:val="20"/>
+          <w:szCs w:val="20"/>
+        </w:rPr>
+        <w:br/>
+      </w:r>
+      <w:r>
+        <w:rPr>
+          <w:sz w:val="20"/>
+          <w:szCs w:val="20"/>
+        </w:rPr>
+        <w:t>Developed a short third-person action game in Unreal Engine</w:t>
+      </w:r>
+      <w:r>
+        <w:rPr>
+          <w:sz w:val="20"/>
+          <w:szCs w:val="20"/>
+        </w:rPr>
+        <w:t xml:space="preserve"> with a group of peers</w:t>
+      </w:r>
+      <w:r>
+        <w:rPr>
+          <w:sz w:val="20"/>
+          <w:szCs w:val="20"/>
+        </w:rPr>
+        <w:t xml:space="preserve"> </w:t>
+      </w:r>
       <w:r>
         <w:rPr>
           <w:sz w:val="20"/>
@@ -1532,6 +1496,42 @@
           <w:szCs w:val="20"/>
         </w:rPr>
         <w:t xml:space="preserve"> 2018</w:t>
+      </w:r>
+      <w:r>
+        <w:rPr>
+          <w:sz w:val="20"/>
+          <w:szCs w:val="20"/>
+        </w:rPr>
+        <w:br/>
+      </w:r>
+    </w:p>
+    <w:p>
+      <w:pPr>
+        <w:rPr>
+          <w:sz w:val="20"/>
+          <w:szCs w:val="20"/>
+        </w:rPr>
+      </w:pPr>
+      <w:r>
+        <w:rPr>
+          <w:sz w:val="20"/>
+          <w:szCs w:val="20"/>
+        </w:rPr>
+        <w:t>Hinsdale, IL</w:t>
+      </w:r>
+      <w:r>
+        <w:rPr>
+          <w:sz w:val="20"/>
+          <w:szCs w:val="20"/>
+        </w:rPr>
+        <w:br/>
+      </w:r>
+      <w:r>
+        <w:rPr>
+          <w:sz w:val="20"/>
+          <w:szCs w:val="20"/>
+        </w:rPr>
+        <w:t>May 2017</w:t>
       </w:r>
       <w:r>
         <w:rPr>
@@ -1564,7 +1564,7 @@
           <w:sz w:val="20"/>
           <w:szCs w:val="20"/>
         </w:rPr>
-        <w:t>Hinsdale, IL</w:t>
+        <w:t>Westmont, IL</w:t>
       </w:r>
       <w:r>
         <w:rPr>
@@ -1572,13 +1572,7 @@
           <w:szCs w:val="20"/>
         </w:rPr>
         <w:br/>
-      </w:r>
-      <w:r>
-        <w:rPr>
-          <w:sz w:val="20"/>
-          <w:szCs w:val="20"/>
-        </w:rPr>
-        <w:t>May 2017</w:t>
+        <w:t>2016</w:t>
       </w:r>
     </w:p>
     <w:p>
@@ -1708,8 +1702,46 @@
           <w:sz w:val="20"/>
           <w:szCs w:val="20"/>
         </w:rPr>
-        <w:t>Collaborated with peers to identify and research vulnerabilities in various software systems</w:t>
-      </w:r>
+        <w:t xml:space="preserve">— </w:t>
+      </w:r>
+      <w:r>
+        <w:rPr>
+          <w:sz w:val="20"/>
+          <w:szCs w:val="20"/>
+        </w:rPr>
+        <w:t xml:space="preserve">Collaborated with peers to </w:t>
+      </w:r>
+      <w:r>
+        <w:rPr>
+          <w:sz w:val="20"/>
+          <w:szCs w:val="20"/>
+        </w:rPr>
+        <w:t>teach</w:t>
+      </w:r>
+      <w:r>
+        <w:rPr>
+          <w:sz w:val="20"/>
+          <w:szCs w:val="20"/>
+        </w:rPr>
+        <w:t xml:space="preserve"> one another computer security topics</w:t>
+      </w:r>
+      <w:r>
+        <w:rPr>
+          <w:sz w:val="20"/>
+          <w:szCs w:val="20"/>
+        </w:rPr>
+        <w:t xml:space="preserve"> and techniques to exploit security vulnerabilities</w:t>
+      </w:r>
+      <w:r>
+        <w:rPr>
+          <w:sz w:val="20"/>
+          <w:szCs w:val="20"/>
+        </w:rPr>
+        <w:br/>
+        <w:t>— Competed in in-house and outside</w:t>
+      </w:r>
+      <w:bookmarkStart w:id="1" w:name="_GoBack"/>
+      <w:bookmarkEnd w:id="1"/>
     </w:p>
     <w:p>
       <w:pPr>
@@ -1889,7 +1921,6 @@
     <w:p>
       <w:pPr>
         <w:rPr>
-          <w:b/>
           <w:sz w:val="20"/>
           <w:szCs w:val="20"/>
         </w:rPr>
@@ -1989,37 +2020,40 @@
           <w:sz w:val="20"/>
           <w:szCs w:val="20"/>
         </w:rPr>
-        <w:t xml:space="preserve">Proficient in </w:t>
-      </w:r>
-      <w:r>
-        <w:rPr>
-          <w:b/>
-          <w:sz w:val="20"/>
-          <w:szCs w:val="20"/>
-        </w:rPr>
-        <w:t xml:space="preserve">C/C++, </w:t>
-      </w:r>
-      <w:r>
-        <w:rPr>
-          <w:b/>
-          <w:sz w:val="20"/>
-          <w:szCs w:val="20"/>
-        </w:rPr>
-        <w:t>Java</w:t>
-      </w:r>
-      <w:r>
-        <w:rPr>
-          <w:b/>
-          <w:sz w:val="20"/>
-          <w:szCs w:val="20"/>
-        </w:rPr>
-        <w:t>, Python</w:t>
+        <w:t xml:space="preserve">Proficient </w:t>
+      </w:r>
+      <w:r>
+        <w:rPr>
+          <w:sz w:val="20"/>
+          <w:szCs w:val="20"/>
+        </w:rPr>
+        <w:t>in C/C++</w:t>
+      </w:r>
+      <w:r>
+        <w:rPr>
+          <w:sz w:val="20"/>
+          <w:szCs w:val="20"/>
+        </w:rPr>
+        <w:t xml:space="preserve">, </w:t>
+      </w:r>
+      <w:r>
+        <w:rPr>
+          <w:sz w:val="20"/>
+          <w:szCs w:val="20"/>
+        </w:rPr>
+        <w:t>Java, Pytho</w:t>
+      </w:r>
+      <w:r>
+        <w:rPr>
+          <w:sz w:val="20"/>
+          <w:szCs w:val="20"/>
+        </w:rPr>
+        <w:t>n</w:t>
       </w:r>
     </w:p>
     <w:p>
       <w:pPr>
         <w:rPr>
-          <w:b/>
           <w:sz w:val="20"/>
           <w:szCs w:val="20"/>
         </w:rPr>
@@ -2038,20 +2072,18 @@
           <w:sz w:val="20"/>
           <w:szCs w:val="20"/>
         </w:rPr>
-        <w:t xml:space="preserve"> knowledge of </w:t>
-      </w:r>
-      <w:r>
-        <w:rPr>
-          <w:b/>
-          <w:sz w:val="20"/>
-          <w:szCs w:val="20"/>
-        </w:rPr>
-        <w:t xml:space="preserve">Verilog, HTML/CSS, </w:t>
+        <w:t xml:space="preserve"> </w:t>
+      </w:r>
+      <w:r>
+        <w:rPr>
+          <w:sz w:val="20"/>
+          <w:szCs w:val="20"/>
+        </w:rPr>
+        <w:t xml:space="preserve">knowledge of Verilog, HTML/CSS, </w:t>
       </w:r>
       <w:proofErr w:type="spellStart"/>
       <w:r>
         <w:rPr>
-          <w:b/>
           <w:sz w:val="20"/>
           <w:szCs w:val="20"/>
         </w:rPr>
@@ -2060,7 +2092,6 @@
       <w:proofErr w:type="spellEnd"/>
       <w:r>
         <w:rPr>
-          <w:b/>
           <w:sz w:val="20"/>
           <w:szCs w:val="20"/>
         </w:rPr>
@@ -2068,7 +2099,6 @@
       </w:r>
       <w:r>
         <w:rPr>
-          <w:b/>
           <w:sz w:val="20"/>
           <w:szCs w:val="20"/>
         </w:rPr>
@@ -2077,7 +2107,6 @@
       <w:proofErr w:type="spellStart"/>
       <w:r>
         <w:rPr>
-          <w:b/>
           <w:sz w:val="20"/>
           <w:szCs w:val="20"/>
         </w:rPr>
@@ -2086,7 +2115,6 @@
       <w:proofErr w:type="spellEnd"/>
       <w:r>
         <w:rPr>
-          <w:b/>
           <w:sz w:val="20"/>
           <w:szCs w:val="20"/>
         </w:rPr>
@@ -2094,7 +2122,6 @@
       </w:r>
       <w:r>
         <w:rPr>
-          <w:b/>
           <w:sz w:val="20"/>
           <w:szCs w:val="20"/>
         </w:rPr>
@@ -2102,33 +2129,66 @@
       </w:r>
       <w:r>
         <w:rPr>
-          <w:b/>
           <w:sz w:val="20"/>
           <w:szCs w:val="20"/>
         </w:rPr>
         <w:t>, Unreal Engine</w:t>
+      </w:r>
+      <w:r>
+        <w:rPr>
+          <w:sz w:val="20"/>
+          <w:szCs w:val="20"/>
+        </w:rPr>
+        <w:t>, WebGL</w:t>
       </w:r>
     </w:p>
     <w:p>
       <w:pPr>
         <w:rPr>
-          <w:b/>
-          <w:sz w:val="20"/>
-          <w:szCs w:val="20"/>
-        </w:rPr>
-      </w:pPr>
-      <w:r>
-        <w:rPr>
-          <w:b/>
-          <w:sz w:val="20"/>
-          <w:szCs w:val="20"/>
-        </w:rPr>
-        <w:t xml:space="preserve">Basic Rust, </w:t>
+          <w:sz w:val="20"/>
+          <w:szCs w:val="20"/>
+        </w:rPr>
+      </w:pPr>
+      <w:r>
+        <w:rPr>
+          <w:b/>
+          <w:sz w:val="20"/>
+          <w:szCs w:val="20"/>
+        </w:rPr>
+        <w:t>Basic</w:t>
+      </w:r>
+      <w:r>
+        <w:rPr>
+          <w:b/>
+          <w:sz w:val="20"/>
+          <w:szCs w:val="20"/>
+        </w:rPr>
+        <w:t xml:space="preserve"> </w:t>
+      </w:r>
+      <w:r>
+        <w:rPr>
+          <w:sz w:val="20"/>
+          <w:szCs w:val="20"/>
+        </w:rPr>
+        <w:t xml:space="preserve">skills with </w:t>
+      </w:r>
+      <w:r>
+        <w:rPr>
+          <w:sz w:val="20"/>
+          <w:szCs w:val="20"/>
+        </w:rPr>
+        <w:t>Rust</w:t>
+      </w:r>
+      <w:r>
+        <w:rPr>
+          <w:sz w:val="20"/>
+          <w:szCs w:val="20"/>
+        </w:rPr>
+        <w:t xml:space="preserve">, </w:t>
       </w:r>
       <w:proofErr w:type="spellStart"/>
       <w:r>
         <w:rPr>
-          <w:b/>
           <w:sz w:val="20"/>
           <w:szCs w:val="20"/>
         </w:rPr>
@@ -2137,38 +2197,19 @@
       <w:proofErr w:type="spellEnd"/>
       <w:r>
         <w:rPr>
-          <w:b/>
           <w:sz w:val="20"/>
           <w:szCs w:val="20"/>
         </w:rPr>
         <w:t>, x86 Assembly</w:t>
-      </w:r>
-    </w:p>
-    <w:p>
-      <w:pPr>
-        <w:rPr>
-          <w:b/>
-          <w:sz w:val="20"/>
-          <w:szCs w:val="20"/>
-        </w:rPr>
-      </w:pPr>
-      <w:r>
-        <w:rPr>
-          <w:b/>
-          <w:sz w:val="20"/>
-          <w:szCs w:val="20"/>
-        </w:rPr>
-        <w:t>Conversational Mandarin, basic French</w:t>
       </w:r>
     </w:p>
     <w:sectPr>
       <w:type w:val="continuous"/>
       <w:pgSz w:w="12240" w:h="15840"/>
       <w:pgMar w:top="720" w:right="720" w:bottom="720" w:left="720" w:header="720" w:footer="720" w:gutter="0"/>
-      <w:cols w:num="3" w:space="288" w:equalWidth="0">
+      <w:cols w:num="2" w:space="288" w:equalWidth="0">
         <w:col w:w="1872" w:space="288"/>
-        <w:col w:w="5760" w:space="288"/>
-        <w:col w:w="2592"/>
+        <w:col w:w="8640" w:space="288"/>
       </w:cols>
       <w:docGrid w:linePitch="360"/>
     </w:sectPr>
@@ -3601,7 +3642,7 @@
 </file>
 
 <file path=customXml/itemProps1.xml><?xml version="1.0" encoding="utf-8"?>
-<ds:datastoreItem xmlns:ds="http://schemas.openxmlformats.org/officeDocument/2006/customXml" ds:itemID="{32209AAD-78F2-4DAB-9C84-778363F3A3F4}">
+<ds:datastoreItem xmlns:ds="http://schemas.openxmlformats.org/officeDocument/2006/customXml" ds:itemID="{113DD782-37A8-405D-B774-A58FEA054BC1}">
   <ds:schemaRefs>
     <ds:schemaRef ds:uri="http://schemas.openxmlformats.org/officeDocument/2006/bibliography"/>
   </ds:schemaRefs>

</xml_diff>

<commit_message>
Focus resume towards teaching experience
</commit_message>
<xml_diff>
--- a/Resume.docx
+++ b/Resume.docx
@@ -527,6 +527,7 @@
     </w:p>
     <w:p>
       <w:pPr>
+        <w:spacing w:after="0"/>
         <w:rPr>
           <w:sz w:val="20"/>
           <w:szCs w:val="20"/>
@@ -636,7 +637,7 @@
           <w:sz w:val="20"/>
           <w:szCs w:val="20"/>
         </w:rPr>
-        <w:t>Machine Learning (IP), Computer Security II (IP), Applied Parallel Programming (IP), Interactive Computer Graphics, Programming Languages and Compilers, Algorithms, Top Down Video Game Design, Game Dev Process, Communication Networks, Computer Security I, Algorithms &amp;</w:t>
+        <w:t>Machine Learning, Computer Security II, Applied Parallel Programming, Interactive Computer Graphics, Programming Languages and Compilers, Algorithms, Top Down Video Game Design, Game Dev Process, Communication Networks, Computer Security I, Algorithms &amp;</w:t>
       </w:r>
       <w:r>
         <w:rPr>
@@ -991,96 +992,131 @@
         </w:rPr>
         <w:t xml:space="preserve"> during experiments</w:t>
       </w:r>
-      <w:r>
-        <w:rPr>
-          <w:sz w:val="20"/>
-          <w:szCs w:val="20"/>
-        </w:rPr>
-        <w:br w:type="column"/>
-      </w:r>
-      <w:r>
-        <w:rPr>
-          <w:sz w:val="20"/>
-          <w:szCs w:val="20"/>
-        </w:rPr>
-        <w:t>Chicago, IL</w:t>
-      </w:r>
-      <w:r>
-        <w:rPr>
-          <w:sz w:val="20"/>
-          <w:szCs w:val="20"/>
-        </w:rPr>
-        <w:br/>
-        <w:t>May</w:t>
-      </w:r>
-      <w:r>
-        <w:rPr>
-          <w:sz w:val="20"/>
-          <w:szCs w:val="20"/>
-        </w:rPr>
-        <w:t xml:space="preserve"> 2019</w:t>
-      </w:r>
-      <w:r>
-        <w:rPr>
-          <w:sz w:val="20"/>
-          <w:szCs w:val="20"/>
-        </w:rPr>
-        <w:t xml:space="preserve"> </w:t>
-      </w:r>
-      <w:r>
-        <w:rPr>
-          <w:sz w:val="20"/>
-          <w:szCs w:val="20"/>
-        </w:rPr>
-        <w:softHyphen/>
-      </w:r>
-      <w:r>
-        <w:rPr>
-          <w:rFonts w:cstheme="minorHAnsi"/>
-          <w:sz w:val="20"/>
-          <w:szCs w:val="20"/>
-        </w:rPr>
-        <w:t>–</w:t>
-      </w:r>
-      <w:r>
-        <w:rPr>
-          <w:sz w:val="20"/>
-          <w:szCs w:val="20"/>
-        </w:rPr>
-        <w:t xml:space="preserve"> August 2019</w:t>
-      </w:r>
-      <w:r>
-        <w:rPr>
-          <w:sz w:val="20"/>
-          <w:szCs w:val="20"/>
-        </w:rPr>
-        <w:br/>
-      </w:r>
-      <w:r>
-        <w:rPr>
-          <w:sz w:val="20"/>
-          <w:szCs w:val="20"/>
-        </w:rPr>
-        <w:br/>
-      </w:r>
-      <w:r>
-        <w:rPr>
-          <w:sz w:val="20"/>
-          <w:szCs w:val="20"/>
-        </w:rPr>
-        <w:br/>
-      </w:r>
-      <w:r>
-        <w:rPr>
-          <w:sz w:val="20"/>
-          <w:szCs w:val="20"/>
-        </w:rPr>
-        <w:br/>
-      </w:r>
     </w:p>
     <w:p>
       <w:pPr>
         <w:rPr>
+          <w:b/>
+          <w:bCs/>
+          <w:sz w:val="20"/>
+          <w:szCs w:val="20"/>
+        </w:rPr>
+      </w:pPr>
+      <w:r>
+        <w:rPr>
+          <w:b/>
+          <w:bCs/>
+          <w:sz w:val="20"/>
+          <w:szCs w:val="20"/>
+        </w:rPr>
+        <w:t>Chess Tutor</w:t>
+      </w:r>
+      <w:r>
+        <w:rPr>
+          <w:b/>
+          <w:bCs/>
+          <w:sz w:val="20"/>
+          <w:szCs w:val="20"/>
+        </w:rPr>
+        <w:br/>
+      </w:r>
+      <w:r>
+        <w:rPr>
+          <w:sz w:val="20"/>
+          <w:szCs w:val="20"/>
+        </w:rPr>
+        <w:t>Trained children in one-on-one sessions to improve their chess skills and prepare them for more competitive levels of chess</w:t>
+      </w:r>
+      <w:r>
+        <w:rPr>
+          <w:sz w:val="20"/>
+          <w:szCs w:val="20"/>
+        </w:rPr>
+        <w:br w:type="column"/>
+      </w:r>
+      <w:r>
+        <w:rPr>
+          <w:sz w:val="20"/>
+          <w:szCs w:val="20"/>
+        </w:rPr>
+        <w:t>Chicago, IL</w:t>
+      </w:r>
+      <w:r>
+        <w:rPr>
+          <w:sz w:val="20"/>
+          <w:szCs w:val="20"/>
+        </w:rPr>
+        <w:br/>
+        <w:t>May</w:t>
+      </w:r>
+      <w:r>
+        <w:rPr>
+          <w:sz w:val="20"/>
+          <w:szCs w:val="20"/>
+        </w:rPr>
+        <w:t xml:space="preserve"> 2019</w:t>
+      </w:r>
+      <w:r>
+        <w:rPr>
+          <w:sz w:val="20"/>
+          <w:szCs w:val="20"/>
+        </w:rPr>
+        <w:t xml:space="preserve"> </w:t>
+      </w:r>
+      <w:r>
+        <w:rPr>
+          <w:sz w:val="20"/>
+          <w:szCs w:val="20"/>
+        </w:rPr>
+        <w:softHyphen/>
+      </w:r>
+      <w:r>
+        <w:rPr>
+          <w:rFonts w:cstheme="minorHAnsi"/>
+          <w:sz w:val="20"/>
+          <w:szCs w:val="20"/>
+        </w:rPr>
+        <w:t>–</w:t>
+      </w:r>
+      <w:r>
+        <w:rPr>
+          <w:sz w:val="20"/>
+          <w:szCs w:val="20"/>
+        </w:rPr>
+        <w:t xml:space="preserve"> August 2019</w:t>
+      </w:r>
+      <w:r>
+        <w:rPr>
+          <w:sz w:val="20"/>
+          <w:szCs w:val="20"/>
+        </w:rPr>
+        <w:br/>
+      </w:r>
+      <w:r>
+        <w:rPr>
+          <w:sz w:val="20"/>
+          <w:szCs w:val="20"/>
+        </w:rPr>
+        <w:br/>
+      </w:r>
+      <w:r>
+        <w:rPr>
+          <w:sz w:val="20"/>
+          <w:szCs w:val="20"/>
+        </w:rPr>
+        <w:br/>
+      </w:r>
+      <w:r>
+        <w:rPr>
+          <w:sz w:val="20"/>
+          <w:szCs w:val="20"/>
+        </w:rPr>
+        <w:br/>
+      </w:r>
+    </w:p>
+    <w:p>
+      <w:pPr>
+        <w:rPr>
           <w:sz w:val="20"/>
           <w:szCs w:val="20"/>
         </w:rPr>
@@ -1127,6 +1163,56 @@
           <w:szCs w:val="20"/>
         </w:rPr>
         <w:t xml:space="preserve"> August 2018</w:t>
+      </w:r>
+      <w:r>
+        <w:rPr>
+          <w:sz w:val="20"/>
+          <w:szCs w:val="20"/>
+        </w:rPr>
+        <w:br/>
+      </w:r>
+    </w:p>
+    <w:p>
+      <w:pPr>
+        <w:rPr>
+          <w:sz w:val="20"/>
+          <w:szCs w:val="20"/>
+        </w:rPr>
+      </w:pPr>
+      <w:r>
+        <w:rPr>
+          <w:sz w:val="20"/>
+          <w:szCs w:val="20"/>
+        </w:rPr>
+        <w:t>Batavia, IL</w:t>
+      </w:r>
+      <w:r>
+        <w:rPr>
+          <w:sz w:val="20"/>
+          <w:szCs w:val="20"/>
+        </w:rPr>
+        <w:br/>
+      </w:r>
+      <w:r>
+        <w:rPr>
+          <w:sz w:val="20"/>
+          <w:szCs w:val="20"/>
+        </w:rPr>
+        <w:t>June</w:t>
+      </w:r>
+      <w:r>
+        <w:rPr>
+          <w:sz w:val="20"/>
+          <w:szCs w:val="20"/>
+        </w:rPr>
+        <w:t xml:space="preserve"> 2016</w:t>
+      </w:r>
+      <w:r>
+        <w:rPr>
+          <w:sz w:val="20"/>
+          <w:szCs w:val="20"/>
+        </w:rPr>
+        <w:t xml:space="preserve"> – July 2016</w:t>
       </w:r>
       <w:r>
         <w:rPr>
@@ -1159,35 +1245,15 @@
           <w:sz w:val="20"/>
           <w:szCs w:val="20"/>
         </w:rPr>
-        <w:t>Batavia, IL</w:t>
-      </w:r>
-      <w:r>
-        <w:rPr>
-          <w:sz w:val="20"/>
-          <w:szCs w:val="20"/>
-        </w:rPr>
-        <w:br/>
-      </w:r>
-      <w:r>
-        <w:rPr>
-          <w:sz w:val="20"/>
-          <w:szCs w:val="20"/>
-        </w:rPr>
-        <w:t>June</w:t>
-      </w:r>
-      <w:r>
-        <w:rPr>
-          <w:sz w:val="20"/>
-          <w:szCs w:val="20"/>
-        </w:rPr>
-        <w:t xml:space="preserve"> 2016</w:t>
-      </w:r>
-      <w:r>
-        <w:rPr>
-          <w:sz w:val="20"/>
-          <w:szCs w:val="20"/>
-        </w:rPr>
-        <w:t xml:space="preserve"> – July 2016</w:t>
+        <w:t>Woodridge, IL</w:t>
+      </w:r>
+      <w:r>
+        <w:rPr>
+          <w:sz w:val="20"/>
+          <w:szCs w:val="20"/>
+        </w:rPr>
+        <w:br/>
+        <w:t>July – August 2016 – 2017</w:t>
       </w:r>
     </w:p>
     <w:p>
@@ -1407,7 +1473,37 @@
           <w:sz w:val="20"/>
           <w:szCs w:val="20"/>
         </w:rPr>
-        <w:t>Implemented a NEAT algorithm to create an AI that could play Super Mario World</w:t>
+        <w:t xml:space="preserve">Implemented a NEAT </w:t>
+      </w:r>
+      <w:r>
+        <w:rPr>
+          <w:sz w:val="20"/>
+          <w:szCs w:val="20"/>
+        </w:rPr>
+        <w:t>(</w:t>
+      </w:r>
+      <w:proofErr w:type="spellStart"/>
+      <w:r>
+        <w:rPr>
+          <w:sz w:val="20"/>
+          <w:szCs w:val="20"/>
+        </w:rPr>
+        <w:t>NeuroEvolution</w:t>
+      </w:r>
+      <w:proofErr w:type="spellEnd"/>
+      <w:r>
+        <w:rPr>
+          <w:sz w:val="20"/>
+          <w:szCs w:val="20"/>
+        </w:rPr>
+        <w:t xml:space="preserve"> of Augmenting Topologies) </w:t>
+      </w:r>
+      <w:r>
+        <w:rPr>
+          <w:sz w:val="20"/>
+          <w:szCs w:val="20"/>
+        </w:rPr>
+        <w:t>algorithm to create an AI that could play Super Mario World</w:t>
       </w:r>
       <w:r>
         <w:rPr>
@@ -1416,45 +1512,6 @@
         </w:rPr>
         <w:t xml:space="preserve"> </w:t>
       </w:r>
-    </w:p>
-    <w:p>
-      <w:pPr>
-        <w:rPr>
-          <w:b/>
-          <w:sz w:val="20"/>
-          <w:szCs w:val="20"/>
-        </w:rPr>
-      </w:pPr>
-      <w:r>
-        <w:rPr>
-          <w:b/>
-          <w:sz w:val="20"/>
-          <w:szCs w:val="20"/>
-        </w:rPr>
-        <w:t>Black Lung</w:t>
-      </w:r>
-      <w:r>
-        <w:rPr>
-          <w:b/>
-          <w:sz w:val="20"/>
-          <w:szCs w:val="20"/>
-        </w:rPr>
-        <w:br/>
-      </w:r>
-      <w:r>
-        <w:rPr>
-          <w:sz w:val="20"/>
-          <w:szCs w:val="20"/>
-        </w:rPr>
-        <w:t>Developed a short third-person action game in Unreal Engine</w:t>
-      </w:r>
-      <w:r>
-        <w:rPr>
-          <w:sz w:val="20"/>
-          <w:szCs w:val="20"/>
-        </w:rPr>
-        <w:t xml:space="preserve"> with a group of peers</w:t>
-      </w:r>
       <w:r>
         <w:rPr>
           <w:sz w:val="20"/>
@@ -1496,42 +1553,6 @@
           <w:szCs w:val="20"/>
         </w:rPr>
         <w:t xml:space="preserve"> 2018</w:t>
-      </w:r>
-      <w:r>
-        <w:rPr>
-          <w:sz w:val="20"/>
-          <w:szCs w:val="20"/>
-        </w:rPr>
-        <w:br/>
-      </w:r>
-    </w:p>
-    <w:p>
-      <w:pPr>
-        <w:rPr>
-          <w:sz w:val="20"/>
-          <w:szCs w:val="20"/>
-        </w:rPr>
-      </w:pPr>
-      <w:r>
-        <w:rPr>
-          <w:sz w:val="20"/>
-          <w:szCs w:val="20"/>
-        </w:rPr>
-        <w:t>Hinsdale, IL</w:t>
-      </w:r>
-      <w:r>
-        <w:rPr>
-          <w:sz w:val="20"/>
-          <w:szCs w:val="20"/>
-        </w:rPr>
-        <w:br/>
-      </w:r>
-      <w:r>
-        <w:rPr>
-          <w:sz w:val="20"/>
-          <w:szCs w:val="20"/>
-        </w:rPr>
-        <w:t>May 2017</w:t>
       </w:r>
       <w:r>
         <w:rPr>
@@ -1564,15 +1585,21 @@
           <w:sz w:val="20"/>
           <w:szCs w:val="20"/>
         </w:rPr>
-        <w:t>Westmont, IL</w:t>
-      </w:r>
-      <w:r>
-        <w:rPr>
-          <w:sz w:val="20"/>
-          <w:szCs w:val="20"/>
-        </w:rPr>
-        <w:br/>
-        <w:t>2016</w:t>
+        <w:t>Hinsdale, IL</w:t>
+      </w:r>
+      <w:r>
+        <w:rPr>
+          <w:sz w:val="20"/>
+          <w:szCs w:val="20"/>
+        </w:rPr>
+        <w:br/>
+      </w:r>
+      <w:r>
+        <w:rPr>
+          <w:sz w:val="20"/>
+          <w:szCs w:val="20"/>
+        </w:rPr>
+        <w:t>May 2017</w:t>
       </w:r>
     </w:p>
     <w:p>
@@ -1738,10 +1765,15 @@
           <w:szCs w:val="20"/>
         </w:rPr>
         <w:br/>
-        <w:t>— Competed in in-house and outside</w:t>
-      </w:r>
-      <w:bookmarkStart w:id="1" w:name="_GoBack"/>
-      <w:bookmarkEnd w:id="1"/>
+        <w:t xml:space="preserve">— Competed in in-house and </w:t>
+      </w:r>
+      <w:r>
+        <w:rPr>
+          <w:sz w:val="20"/>
+          <w:szCs w:val="20"/>
+        </w:rPr>
+        <w:t>national CTF competitions</w:t>
+      </w:r>
     </w:p>
     <w:p>
       <w:pPr>
@@ -1753,135 +1785,42 @@
       <w:r>
         <w:rPr>
           <w:b/>
-          <w:sz w:val="20"/>
-          <w:szCs w:val="20"/>
-        </w:rPr>
-        <w:t>Robotics Team</w:t>
-      </w:r>
-      <w:r>
-        <w:rPr>
-          <w:b/>
-          <w:sz w:val="20"/>
-          <w:szCs w:val="20"/>
-        </w:rPr>
-        <w:br/>
-      </w:r>
-      <w:r>
-        <w:rPr>
-          <w:sz w:val="20"/>
-          <w:szCs w:val="20"/>
-        </w:rPr>
-        <w:t xml:space="preserve">— </w:t>
-      </w:r>
-      <w:r>
-        <w:rPr>
-          <w:sz w:val="20"/>
-          <w:szCs w:val="20"/>
-        </w:rPr>
-        <w:t xml:space="preserve">Designed and built robots to compete in the FIRST Robotics Competition on team </w:t>
-      </w:r>
-      <w:proofErr w:type="spellStart"/>
-      <w:r>
-        <w:rPr>
-          <w:sz w:val="20"/>
-          <w:szCs w:val="20"/>
-        </w:rPr>
-        <w:t>DevilStorm</w:t>
-      </w:r>
-      <w:proofErr w:type="spellEnd"/>
-      <w:r>
-        <w:rPr>
-          <w:sz w:val="20"/>
-          <w:szCs w:val="20"/>
-        </w:rPr>
-        <w:t xml:space="preserve"> Robotics</w:t>
-      </w:r>
-      <w:r>
-        <w:rPr>
-          <w:sz w:val="20"/>
-          <w:szCs w:val="20"/>
-        </w:rPr>
-        <w:br/>
-      </w:r>
-      <w:r>
-        <w:rPr>
-          <w:sz w:val="20"/>
-          <w:szCs w:val="20"/>
-        </w:rPr>
-        <w:t xml:space="preserve">— </w:t>
-      </w:r>
-      <w:commentRangeStart w:id="2"/>
-      <w:r>
-        <w:rPr>
-          <w:sz w:val="20"/>
-          <w:szCs w:val="20"/>
-        </w:rPr>
-        <w:t>Trained</w:t>
-      </w:r>
-      <w:commentRangeEnd w:id="2"/>
-      <w:r>
-        <w:rPr>
-          <w:rStyle w:val="CommentReference"/>
-        </w:rPr>
-        <w:commentReference w:id="2"/>
-      </w:r>
-      <w:r>
-        <w:rPr>
-          <w:sz w:val="20"/>
-          <w:szCs w:val="20"/>
-        </w:rPr>
-        <w:t xml:space="preserve"> new members in fundamental programming techniques</w:t>
-      </w:r>
-      <w:r>
-        <w:rPr>
-          <w:sz w:val="20"/>
-          <w:szCs w:val="20"/>
-        </w:rPr>
-        <w:br w:type="column"/>
-      </w:r>
-      <w:r>
-        <w:rPr>
-          <w:sz w:val="20"/>
-          <w:szCs w:val="20"/>
-        </w:rPr>
-        <w:t>Urbana-Champaign, IL</w:t>
-      </w:r>
-      <w:r>
-        <w:rPr>
-          <w:sz w:val="20"/>
-          <w:szCs w:val="20"/>
-        </w:rPr>
-        <w:br/>
-        <w:t xml:space="preserve">2017 </w:t>
-      </w:r>
-      <w:commentRangeStart w:id="3"/>
-      <w:r>
-        <w:rPr>
-          <w:sz w:val="20"/>
-          <w:szCs w:val="20"/>
-        </w:rPr>
-        <w:t>–</w:t>
-      </w:r>
-      <w:commentRangeEnd w:id="3"/>
-      <w:r>
-        <w:rPr>
-          <w:rStyle w:val="CommentReference"/>
-        </w:rPr>
-        <w:commentReference w:id="3"/>
-      </w:r>
-      <w:r>
-        <w:rPr>
-          <w:sz w:val="20"/>
-          <w:szCs w:val="20"/>
-        </w:rPr>
-        <w:t xml:space="preserve"> Present</w:t>
-      </w:r>
-      <w:r>
-        <w:rPr>
-          <w:sz w:val="20"/>
-          <w:szCs w:val="20"/>
-        </w:rPr>
-        <w:br/>
+          <w:bCs/>
+          <w:sz w:val="20"/>
+          <w:szCs w:val="20"/>
+        </w:rPr>
+        <w:t>SAIL 2018</w:t>
+      </w:r>
+      <w:r>
+        <w:rPr>
+          <w:b/>
+          <w:bCs/>
+          <w:sz w:val="20"/>
+          <w:szCs w:val="20"/>
+        </w:rPr>
+        <w:br/>
+        <w:t xml:space="preserve">- </w:t>
+      </w:r>
+      <w:r>
+        <w:rPr>
+          <w:sz w:val="20"/>
+          <w:szCs w:val="20"/>
+        </w:rPr>
+        <w:t xml:space="preserve">Taught some basic elements of programming language </w:t>
+      </w:r>
+      <w:r>
+        <w:rPr>
+          <w:sz w:val="20"/>
+          <w:szCs w:val="20"/>
+        </w:rPr>
+        <w:t>implementation</w:t>
+      </w:r>
+      <w:r>
+        <w:rPr>
+          <w:sz w:val="20"/>
+          <w:szCs w:val="20"/>
+        </w:rPr>
+        <w:t xml:space="preserve"> to high school students during a CS @ IL event.</w:t>
       </w:r>
     </w:p>
     <w:p>
@@ -1889,6 +1828,196 @@
         <w:rPr>
           <w:sz w:val="20"/>
           <w:szCs w:val="20"/>
+        </w:rPr>
+      </w:pPr>
+      <w:r>
+        <w:rPr>
+          <w:b/>
+          <w:sz w:val="20"/>
+          <w:szCs w:val="20"/>
+        </w:rPr>
+        <w:t>Robotics Team</w:t>
+      </w:r>
+      <w:r>
+        <w:rPr>
+          <w:b/>
+          <w:sz w:val="20"/>
+          <w:szCs w:val="20"/>
+        </w:rPr>
+        <w:br/>
+      </w:r>
+      <w:r>
+        <w:rPr>
+          <w:sz w:val="20"/>
+          <w:szCs w:val="20"/>
+        </w:rPr>
+        <w:t xml:space="preserve">— </w:t>
+      </w:r>
+      <w:r>
+        <w:rPr>
+          <w:sz w:val="20"/>
+          <w:szCs w:val="20"/>
+        </w:rPr>
+        <w:t xml:space="preserve">Designed and built robots to compete in the FIRST Robotics Competition on team </w:t>
+      </w:r>
+      <w:proofErr w:type="spellStart"/>
+      <w:r>
+        <w:rPr>
+          <w:sz w:val="20"/>
+          <w:szCs w:val="20"/>
+        </w:rPr>
+        <w:t>DevilStorm</w:t>
+      </w:r>
+      <w:proofErr w:type="spellEnd"/>
+      <w:r>
+        <w:rPr>
+          <w:sz w:val="20"/>
+          <w:szCs w:val="20"/>
+        </w:rPr>
+        <w:t xml:space="preserve"> Robotics</w:t>
+      </w:r>
+      <w:r>
+        <w:rPr>
+          <w:sz w:val="20"/>
+          <w:szCs w:val="20"/>
+        </w:rPr>
+        <w:br/>
+      </w:r>
+      <w:r>
+        <w:rPr>
+          <w:sz w:val="20"/>
+          <w:szCs w:val="20"/>
+        </w:rPr>
+        <w:t xml:space="preserve">— </w:t>
+      </w:r>
+      <w:commentRangeStart w:id="1"/>
+      <w:r>
+        <w:rPr>
+          <w:sz w:val="20"/>
+          <w:szCs w:val="20"/>
+        </w:rPr>
+        <w:t>Trained</w:t>
+      </w:r>
+      <w:commentRangeEnd w:id="1"/>
+      <w:r>
+        <w:rPr>
+          <w:rStyle w:val="CommentReference"/>
+        </w:rPr>
+        <w:commentReference w:id="1"/>
+      </w:r>
+      <w:r>
+        <w:rPr>
+          <w:sz w:val="20"/>
+          <w:szCs w:val="20"/>
+        </w:rPr>
+        <w:t xml:space="preserve"> new members in fundamental programming techniques</w:t>
+      </w:r>
+      <w:r>
+        <w:rPr>
+          <w:sz w:val="20"/>
+          <w:szCs w:val="20"/>
+        </w:rPr>
+        <w:br w:type="column"/>
+      </w:r>
+      <w:r>
+        <w:rPr>
+          <w:sz w:val="20"/>
+          <w:szCs w:val="20"/>
+        </w:rPr>
+        <w:t>Urbana-Champaign, IL</w:t>
+      </w:r>
+      <w:r>
+        <w:rPr>
+          <w:sz w:val="20"/>
+          <w:szCs w:val="20"/>
+        </w:rPr>
+        <w:br/>
+        <w:t xml:space="preserve">2017 </w:t>
+      </w:r>
+      <w:commentRangeStart w:id="2"/>
+      <w:r>
+        <w:rPr>
+          <w:sz w:val="20"/>
+          <w:szCs w:val="20"/>
+        </w:rPr>
+        <w:t>–</w:t>
+      </w:r>
+      <w:commentRangeEnd w:id="2"/>
+      <w:r>
+        <w:rPr>
+          <w:rStyle w:val="CommentReference"/>
+        </w:rPr>
+        <w:commentReference w:id="2"/>
+      </w:r>
+      <w:r>
+        <w:rPr>
+          <w:sz w:val="20"/>
+          <w:szCs w:val="20"/>
+        </w:rPr>
+        <w:t xml:space="preserve"> Present</w:t>
+      </w:r>
+      <w:r>
+        <w:rPr>
+          <w:sz w:val="20"/>
+          <w:szCs w:val="20"/>
+        </w:rPr>
+        <w:br/>
+      </w:r>
+      <w:r>
+        <w:rPr>
+          <w:sz w:val="20"/>
+          <w:szCs w:val="20"/>
+        </w:rPr>
+        <w:br/>
+      </w:r>
+    </w:p>
+    <w:p>
+      <w:pPr>
+        <w:rPr>
+          <w:sz w:val="20"/>
+          <w:szCs w:val="20"/>
+          <w:lang w:val="fr-FR"/>
+        </w:rPr>
+      </w:pPr>
+      <w:r>
+        <w:rPr>
+          <w:sz w:val="20"/>
+          <w:szCs w:val="20"/>
+          <w:lang w:val="fr-FR"/>
+        </w:rPr>
+        <w:t>Urbana-Champaign, IL</w:t>
+      </w:r>
+      <w:r>
+        <w:rPr>
+          <w:sz w:val="20"/>
+          <w:szCs w:val="20"/>
+          <w:lang w:val="fr-FR"/>
+        </w:rPr>
+        <w:br/>
+      </w:r>
+      <w:r>
+        <w:rPr>
+          <w:sz w:val="20"/>
+          <w:szCs w:val="20"/>
+          <w:lang w:val="fr-FR"/>
+        </w:rPr>
+        <w:t>April 2018</w:t>
+      </w:r>
+      <w:r>
+        <w:rPr>
+          <w:sz w:val="20"/>
+          <w:szCs w:val="20"/>
+          <w:lang w:val="fr-FR"/>
+        </w:rPr>
+        <w:br/>
+      </w:r>
+    </w:p>
+    <w:p>
+      <w:pPr>
+        <w:rPr>
+          <w:sz w:val="20"/>
+          <w:szCs w:val="20"/>
+          <w:lang w:val="fr-FR"/>
         </w:rPr>
         <w:sectPr>
           <w:type w:val="continuous"/>
@@ -1902,17 +2031,29 @@
           <w:docGrid w:linePitch="360"/>
         </w:sectPr>
       </w:pPr>
-      <w:r>
-        <w:rPr>
-          <w:sz w:val="20"/>
-          <w:szCs w:val="20"/>
-        </w:rPr>
-        <w:t>Hinsdale, IL</w:t>
-      </w:r>
-      <w:r>
-        <w:rPr>
-          <w:sz w:val="20"/>
-          <w:szCs w:val="20"/>
+      <w:proofErr w:type="spellStart"/>
+      <w:r>
+        <w:rPr>
+          <w:sz w:val="20"/>
+          <w:szCs w:val="20"/>
+          <w:lang w:val="fr-FR"/>
+        </w:rPr>
+        <w:t>Hinsdale</w:t>
+      </w:r>
+      <w:proofErr w:type="spellEnd"/>
+      <w:r>
+        <w:rPr>
+          <w:sz w:val="20"/>
+          <w:szCs w:val="20"/>
+          <w:lang w:val="fr-FR"/>
+        </w:rPr>
+        <w:t>, IL</w:t>
+      </w:r>
+      <w:r>
+        <w:rPr>
+          <w:sz w:val="20"/>
+          <w:szCs w:val="20"/>
+          <w:lang w:val="fr-FR"/>
         </w:rPr>
         <w:br/>
         <w:t>2013 – 2017</w:t>
@@ -2050,14 +2191,13 @@
         </w:rPr>
         <w:t>n</w:t>
       </w:r>
-    </w:p>
-    <w:p>
-      <w:pPr>
-        <w:rPr>
-          <w:sz w:val="20"/>
-          <w:szCs w:val="20"/>
-        </w:rPr>
-      </w:pPr>
+      <w:r>
+        <w:rPr>
+          <w:sz w:val="20"/>
+          <w:szCs w:val="20"/>
+        </w:rPr>
+        <w:br/>
+      </w:r>
       <w:r>
         <w:rPr>
           <w:b/>
@@ -2141,14 +2281,13 @@
         </w:rPr>
         <w:t>, WebGL</w:t>
       </w:r>
-    </w:p>
-    <w:p>
-      <w:pPr>
-        <w:rPr>
-          <w:sz w:val="20"/>
-          <w:szCs w:val="20"/>
-        </w:rPr>
-      </w:pPr>
+      <w:r>
+        <w:rPr>
+          <w:sz w:val="20"/>
+          <w:szCs w:val="20"/>
+        </w:rPr>
+        <w:br/>
+      </w:r>
       <w:r>
         <w:rPr>
           <w:b/>
@@ -2202,6 +2341,8 @@
         </w:rPr>
         <w:t>, x86 Assembly</w:t>
       </w:r>
+      <w:bookmarkStart w:id="3" w:name="_GoBack"/>
+      <w:bookmarkEnd w:id="3"/>
     </w:p>
     <w:sectPr>
       <w:type w:val="continuous"/>
@@ -2238,7 +2379,7 @@
       </w:r>
     </w:p>
   </w:comment>
-  <w:comment w:id="2" w:author="Maxiwell Luo" w:date="2018-09-07T00:26:00Z" w:initials="ML">
+  <w:comment w:id="1" w:author="Maxiwell Luo" w:date="2018-09-07T00:26:00Z" w:initials="ML">
     <w:p>
       <w:pPr>
         <w:pStyle w:val="CommentText"/>
@@ -2262,7 +2403,7 @@
       </w:r>
     </w:p>
   </w:comment>
-  <w:comment w:id="3" w:author="Maxiwell Luo" w:date="2018-09-07T00:27:00Z" w:initials="ML">
+  <w:comment w:id="2" w:author="Maxiwell Luo" w:date="2018-09-07T00:27:00Z" w:initials="ML">
     <w:p>
       <w:pPr>
         <w:pStyle w:val="CommentText"/>
@@ -2799,7 +2940,7 @@
       </w:pPr>
     </w:pPrDefault>
   </w:docDefaults>
-  <w:latentStyles w:defLockedState="0" w:defUIPriority="99" w:defSemiHidden="0" w:defUnhideWhenUsed="0" w:defQFormat="0" w:count="375">
+  <w:latentStyles w:defLockedState="0" w:defUIPriority="99" w:defSemiHidden="0" w:defUnhideWhenUsed="0" w:defQFormat="0" w:count="377">
     <w:lsdException w:name="Normal" w:uiPriority="0" w:qFormat="1"/>
     <w:lsdException w:name="heading 1" w:uiPriority="9" w:qFormat="1"/>
     <w:lsdException w:name="heading 2" w:semiHidden="1" w:uiPriority="9" w:unhideWhenUsed="1" w:qFormat="1"/>
@@ -2905,7 +3046,6 @@
     <w:lsdException w:name="HTML Sample" w:semiHidden="1" w:unhideWhenUsed="1"/>
     <w:lsdException w:name="HTML Typewriter" w:semiHidden="1" w:unhideWhenUsed="1"/>
     <w:lsdException w:name="HTML Variable" w:semiHidden="1" w:unhideWhenUsed="1"/>
-    <w:lsdException w:name="Normal Table" w:semiHidden="1" w:unhideWhenUsed="1"/>
     <w:lsdException w:name="annotation subject" w:semiHidden="1" w:unhideWhenUsed="1"/>
     <w:lsdException w:name="No List" w:semiHidden="1" w:unhideWhenUsed="1"/>
     <w:lsdException w:name="Outline List 1" w:semiHidden="1" w:unhideWhenUsed="1"/>
@@ -2951,11 +3091,9 @@
     <w:lsdException w:name="Table Subtle 1" w:semiHidden="1" w:unhideWhenUsed="1"/>
     <w:lsdException w:name="Table Subtle 2" w:semiHidden="1" w:unhideWhenUsed="1"/>
     <w:lsdException w:name="Table Web 1" w:semiHidden="1" w:unhideWhenUsed="1"/>
-    <w:lsdException w:name="Table Web 2" w:semiHidden="1" w:unhideWhenUsed="1"/>
     <w:lsdException w:name="Table Web 3" w:semiHidden="1" w:unhideWhenUsed="1"/>
     <w:lsdException w:name="Balloon Text" w:semiHidden="1" w:unhideWhenUsed="1"/>
     <w:lsdException w:name="Table Grid" w:uiPriority="39"/>
-    <w:lsdException w:name="Table Theme" w:semiHidden="1" w:unhideWhenUsed="1"/>
     <w:lsdException w:name="Placeholder Text" w:semiHidden="1"/>
     <w:lsdException w:name="No Spacing" w:uiPriority="1" w:qFormat="1"/>
     <w:lsdException w:name="Light Shading" w:uiPriority="60"/>
@@ -3175,6 +3313,8 @@
     <w:lsdException w:name="Smart Hyperlink" w:semiHidden="1" w:unhideWhenUsed="1"/>
     <w:lsdException w:name="Hashtag" w:semiHidden="1" w:unhideWhenUsed="1"/>
     <w:lsdException w:name="Unresolved Mention" w:semiHidden="1" w:unhideWhenUsed="1"/>
+    <w:lsdException w:name="Smart Link" w:semiHidden="1" w:unhideWhenUsed="1"/>
+    <w:lsdException w:name="Smart Link Error" w:semiHidden="1" w:unhideWhenUsed="1"/>
   </w:latentStyles>
   <w:style w:type="paragraph" w:default="1" w:styleId="Normal">
     <w:name w:val="Normal"/>
@@ -3642,7 +3782,7 @@
 </file>
 
 <file path=customXml/itemProps1.xml><?xml version="1.0" encoding="utf-8"?>
-<ds:datastoreItem xmlns:ds="http://schemas.openxmlformats.org/officeDocument/2006/customXml" ds:itemID="{113DD782-37A8-405D-B774-A58FEA054BC1}">
+<ds:datastoreItem xmlns:ds="http://schemas.openxmlformats.org/officeDocument/2006/customXml" ds:itemID="{51A49EB0-DA06-435D-B32E-56D1798CFB4D}">
   <ds:schemaRefs>
     <ds:schemaRef ds:uri="http://schemas.openxmlformats.org/officeDocument/2006/bibliography"/>
   </ds:schemaRefs>

</xml_diff>

<commit_message>
Update for end of spring 2020 semester
</commit_message>
<xml_diff>
--- a/Resume.docx
+++ b/Resume.docx
@@ -527,6 +527,7 @@
     </w:p>
     <w:p>
       <w:pPr>
+        <w:spacing w:after="0"/>
         <w:rPr>
           <w:sz w:val="20"/>
           <w:szCs w:val="20"/>
@@ -636,7 +637,7 @@
           <w:sz w:val="20"/>
           <w:szCs w:val="20"/>
         </w:rPr>
-        <w:t>Machine Learning (IP), Computer Security II (IP), Applied Parallel Programming (IP), Interactive Computer Graphics, Programming Languages and Compilers, Algorithms, Top Down Video Game Design, Game Dev Process, Communication Networks, Computer Security I, Algorithms &amp;</w:t>
+        <w:t>Machine Learning, Computer Security II, Applied Parallel Programming, Interactive Computer Graphics, Programming Languages and Compilers, Algorithms, Top Down Video Game Design, Game Dev Process, Communication Networks, Computer Security I, Algorithms &amp;</w:t>
       </w:r>
       <w:r>
         <w:rPr>
@@ -834,23 +835,7 @@
           <w:szCs w:val="20"/>
         </w:rPr>
         <w:br/>
-        <w:t xml:space="preserve">— Improved the automation, comparison, and real-time tracking capabilities of the performance testing framework through </w:t>
-      </w:r>
-      <w:proofErr w:type="spellStart"/>
-      <w:r>
-        <w:rPr>
-          <w:sz w:val="20"/>
-          <w:szCs w:val="20"/>
-        </w:rPr>
-        <w:t>InfluxDB</w:t>
-      </w:r>
-      <w:proofErr w:type="spellEnd"/>
-      <w:r>
-        <w:rPr>
-          <w:sz w:val="20"/>
-          <w:szCs w:val="20"/>
-        </w:rPr>
-        <w:t xml:space="preserve"> and Grafana</w:t>
+        <w:t>— Improved the automation, comparison, and real-time tracking capabilities of the performance testing framework through InfluxDB and Grafana</w:t>
       </w:r>
       <w:r>
         <w:rPr>
@@ -1286,7 +1271,6 @@
         </w:rPr>
         <w:br w:type="column"/>
       </w:r>
-      <w:proofErr w:type="spellStart"/>
       <w:r>
         <w:rPr>
           <w:b/>
@@ -1295,7 +1279,6 @@
         </w:rPr>
         <w:t>HackIllinois</w:t>
       </w:r>
-      <w:proofErr w:type="spellEnd"/>
       <w:r>
         <w:rPr>
           <w:b/>
@@ -1358,23 +1341,7 @@
           <w:sz w:val="20"/>
           <w:szCs w:val="20"/>
         </w:rPr>
-        <w:t xml:space="preserve"> modeled on the DS software </w:t>
-      </w:r>
-      <w:proofErr w:type="spellStart"/>
-      <w:r>
-        <w:rPr>
-          <w:sz w:val="20"/>
-          <w:szCs w:val="20"/>
-        </w:rPr>
-        <w:t>PictoChat</w:t>
-      </w:r>
-      <w:proofErr w:type="spellEnd"/>
-      <w:r>
-        <w:rPr>
-          <w:sz w:val="20"/>
-          <w:szCs w:val="20"/>
-        </w:rPr>
-        <w:t xml:space="preserve"> in Python</w:t>
+        <w:t xml:space="preserve"> modeled on the DS software PictoChat in Python</w:t>
       </w:r>
     </w:p>
     <w:p>
@@ -1384,7 +1351,6 @@
           <w:szCs w:val="20"/>
         </w:rPr>
       </w:pPr>
-      <w:proofErr w:type="spellStart"/>
       <w:r>
         <w:rPr>
           <w:b/>
@@ -1393,7 +1359,6 @@
         </w:rPr>
         <w:t>neuralMario</w:t>
       </w:r>
-      <w:proofErr w:type="spellEnd"/>
       <w:r>
         <w:rPr>
           <w:b/>
@@ -1677,18 +1642,8 @@
           <w:sz w:val="20"/>
           <w:szCs w:val="20"/>
         </w:rPr>
-        <w:t xml:space="preserve">UIUC </w:t>
-      </w:r>
-      <w:proofErr w:type="spellStart"/>
-      <w:r>
-        <w:rPr>
-          <w:b/>
-          <w:sz w:val="20"/>
-          <w:szCs w:val="20"/>
-        </w:rPr>
-        <w:t>SigPWNy</w:t>
-      </w:r>
-      <w:proofErr w:type="spellEnd"/>
+        <w:t>UIUC SigPWNy</w:t>
+      </w:r>
       <w:r>
         <w:rPr>
           <w:b/>
@@ -1738,10 +1693,15 @@
           <w:szCs w:val="20"/>
         </w:rPr>
         <w:br/>
-        <w:t>— Competed in in-house and outside</w:t>
-      </w:r>
-      <w:bookmarkStart w:id="1" w:name="_GoBack"/>
-      <w:bookmarkEnd w:id="1"/>
+        <w:t xml:space="preserve">— Competed in in-house and </w:t>
+      </w:r>
+      <w:r>
+        <w:rPr>
+          <w:sz w:val="20"/>
+          <w:szCs w:val="20"/>
+        </w:rPr>
+        <w:t>national CTF competitions</w:t>
+      </w:r>
     </w:p>
     <w:p>
       <w:pPr>
@@ -1778,23 +1738,7 @@
           <w:sz w:val="20"/>
           <w:szCs w:val="20"/>
         </w:rPr>
-        <w:t xml:space="preserve">Designed and built robots to compete in the FIRST Robotics Competition on team </w:t>
-      </w:r>
-      <w:proofErr w:type="spellStart"/>
-      <w:r>
-        <w:rPr>
-          <w:sz w:val="20"/>
-          <w:szCs w:val="20"/>
-        </w:rPr>
-        <w:t>DevilStorm</w:t>
-      </w:r>
-      <w:proofErr w:type="spellEnd"/>
-      <w:r>
-        <w:rPr>
-          <w:sz w:val="20"/>
-          <w:szCs w:val="20"/>
-        </w:rPr>
-        <w:t xml:space="preserve"> Robotics</w:t>
+        <w:t>Designed and built robots to compete in the FIRST Robotics Competition on team DevilStorm Robotics</w:t>
       </w:r>
       <w:r>
         <w:rPr>
@@ -1810,13 +1754,57 @@
         </w:rPr>
         <w:t xml:space="preserve">— </w:t>
       </w:r>
+      <w:commentRangeStart w:id="1"/>
+      <w:r>
+        <w:rPr>
+          <w:sz w:val="20"/>
+          <w:szCs w:val="20"/>
+        </w:rPr>
+        <w:t>Trained</w:t>
+      </w:r>
+      <w:commentRangeEnd w:id="1"/>
+      <w:r>
+        <w:rPr>
+          <w:rStyle w:val="CommentReference"/>
+        </w:rPr>
+        <w:commentReference w:id="1"/>
+      </w:r>
+      <w:r>
+        <w:rPr>
+          <w:sz w:val="20"/>
+          <w:szCs w:val="20"/>
+        </w:rPr>
+        <w:t xml:space="preserve"> new members in fundamental programming techniques</w:t>
+      </w:r>
+      <w:r>
+        <w:rPr>
+          <w:sz w:val="20"/>
+          <w:szCs w:val="20"/>
+        </w:rPr>
+        <w:br w:type="column"/>
+      </w:r>
+      <w:r>
+        <w:rPr>
+          <w:sz w:val="20"/>
+          <w:szCs w:val="20"/>
+        </w:rPr>
+        <w:t>Urbana-Champaign, IL</w:t>
+      </w:r>
+      <w:r>
+        <w:rPr>
+          <w:sz w:val="20"/>
+          <w:szCs w:val="20"/>
+        </w:rPr>
+        <w:br/>
+        <w:t xml:space="preserve">2017 </w:t>
+      </w:r>
       <w:commentRangeStart w:id="2"/>
       <w:r>
         <w:rPr>
           <w:sz w:val="20"/>
           <w:szCs w:val="20"/>
         </w:rPr>
-        <w:t>Trained</w:t>
+        <w:t>–</w:t>
       </w:r>
       <w:commentRangeEnd w:id="2"/>
       <w:r>
@@ -1830,51 +1818,14 @@
           <w:sz w:val="20"/>
           <w:szCs w:val="20"/>
         </w:rPr>
-        <w:t xml:space="preserve"> new members in fundamental programming techniques</w:t>
-      </w:r>
-      <w:r>
-        <w:rPr>
-          <w:sz w:val="20"/>
-          <w:szCs w:val="20"/>
-        </w:rPr>
-        <w:br w:type="column"/>
-      </w:r>
-      <w:r>
-        <w:rPr>
-          <w:sz w:val="20"/>
-          <w:szCs w:val="20"/>
-        </w:rPr>
-        <w:t>Urbana-Champaign, IL</w:t>
-      </w:r>
-      <w:r>
-        <w:rPr>
-          <w:sz w:val="20"/>
-          <w:szCs w:val="20"/>
-        </w:rPr>
-        <w:br/>
-        <w:t xml:space="preserve">2017 </w:t>
-      </w:r>
-      <w:commentRangeStart w:id="3"/>
-      <w:r>
-        <w:rPr>
-          <w:sz w:val="20"/>
-          <w:szCs w:val="20"/>
-        </w:rPr>
-        <w:t>–</w:t>
-      </w:r>
-      <w:commentRangeEnd w:id="3"/>
-      <w:r>
-        <w:rPr>
-          <w:rStyle w:val="CommentReference"/>
-        </w:rPr>
-        <w:commentReference w:id="3"/>
-      </w:r>
-      <w:r>
-        <w:rPr>
-          <w:sz w:val="20"/>
-          <w:szCs w:val="20"/>
-        </w:rPr>
         <w:t xml:space="preserve"> Present</w:t>
+      </w:r>
+      <w:r>
+        <w:rPr>
+          <w:sz w:val="20"/>
+          <w:szCs w:val="20"/>
+        </w:rPr>
+        <w:br/>
       </w:r>
       <w:r>
         <w:rPr>
@@ -1902,6 +1853,8 @@
           <w:docGrid w:linePitch="360"/>
         </w:sectPr>
       </w:pPr>
+      <w:bookmarkStart w:id="3" w:name="_GoBack"/>
+      <w:bookmarkEnd w:id="3"/>
       <w:r>
         <w:rPr>
           <w:sz w:val="20"/>
@@ -2079,17 +2032,8 @@
           <w:sz w:val="20"/>
           <w:szCs w:val="20"/>
         </w:rPr>
-        <w:t xml:space="preserve">knowledge of Verilog, HTML/CSS, </w:t>
-      </w:r>
-      <w:proofErr w:type="spellStart"/>
-      <w:r>
-        <w:rPr>
-          <w:sz w:val="20"/>
-          <w:szCs w:val="20"/>
-        </w:rPr>
-        <w:t>Javascript</w:t>
-      </w:r>
-      <w:proofErr w:type="spellEnd"/>
+        <w:t>knowledge of Verilog, HTML/CSS, Javascript</w:t>
+      </w:r>
       <w:r>
         <w:rPr>
           <w:sz w:val="20"/>
@@ -2102,23 +2046,7 @@
           <w:sz w:val="20"/>
           <w:szCs w:val="20"/>
         </w:rPr>
-        <w:t xml:space="preserve">, </w:t>
-      </w:r>
-      <w:proofErr w:type="spellStart"/>
-      <w:r>
-        <w:rPr>
-          <w:sz w:val="20"/>
-          <w:szCs w:val="20"/>
-        </w:rPr>
-        <w:t>InfluxDB</w:t>
-      </w:r>
-      <w:proofErr w:type="spellEnd"/>
-      <w:r>
-        <w:rPr>
-          <w:sz w:val="20"/>
-          <w:szCs w:val="20"/>
-        </w:rPr>
-        <w:t>, Grafana</w:t>
+        <w:t>, InfluxDB, Grafana</w:t>
       </w:r>
       <w:r>
         <w:rPr>
@@ -2184,23 +2112,7 @@
           <w:sz w:val="20"/>
           <w:szCs w:val="20"/>
         </w:rPr>
-        <w:t xml:space="preserve">, </w:t>
-      </w:r>
-      <w:proofErr w:type="spellStart"/>
-      <w:r>
-        <w:rPr>
-          <w:sz w:val="20"/>
-          <w:szCs w:val="20"/>
-        </w:rPr>
-        <w:t>OCaml</w:t>
-      </w:r>
-      <w:proofErr w:type="spellEnd"/>
-      <w:r>
-        <w:rPr>
-          <w:sz w:val="20"/>
-          <w:szCs w:val="20"/>
-        </w:rPr>
-        <w:t>, x86 Assembly</w:t>
+        <w:t>, OCaml, x86 Assembly</w:t>
       </w:r>
     </w:p>
     <w:sectPr>
@@ -2238,7 +2150,7 @@
       </w:r>
     </w:p>
   </w:comment>
-  <w:comment w:id="2" w:author="Maxiwell Luo" w:date="2018-09-07T00:26:00Z" w:initials="ML">
+  <w:comment w:id="1" w:author="Maxiwell Luo" w:date="2018-09-07T00:26:00Z" w:initials="ML">
     <w:p>
       <w:pPr>
         <w:pStyle w:val="CommentText"/>
@@ -2250,19 +2162,11 @@
         <w:annotationRef/>
       </w:r>
       <w:r>
-        <w:t xml:space="preserve">Use </w:t>
-      </w:r>
-      <w:proofErr w:type="spellStart"/>
-      <w:r>
-        <w:t>em</w:t>
-      </w:r>
-      <w:proofErr w:type="spellEnd"/>
-      <w:r>
-        <w:t xml:space="preserve"> dash (Alt + 0151 on numpad) for lists</w:t>
+        <w:t>Use em dash (Alt + 0151 on numpad) for lists</w:t>
       </w:r>
     </w:p>
   </w:comment>
-  <w:comment w:id="3" w:author="Maxiwell Luo" w:date="2018-09-07T00:27:00Z" w:initials="ML">
+  <w:comment w:id="2" w:author="Maxiwell Luo" w:date="2018-09-07T00:27:00Z" w:initials="ML">
     <w:p>
       <w:pPr>
         <w:pStyle w:val="CommentText"/>
@@ -2274,15 +2178,7 @@
         <w:annotationRef/>
       </w:r>
       <w:r>
-        <w:t xml:space="preserve">Use </w:t>
-      </w:r>
-      <w:proofErr w:type="spellStart"/>
-      <w:r>
-        <w:t>en</w:t>
-      </w:r>
-      <w:proofErr w:type="spellEnd"/>
-      <w:r>
-        <w:t xml:space="preserve"> dash (Ctrl + - on numpad) for date range</w:t>
+        <w:t>Use en dash (Ctrl + - on numpad) for date range</w:t>
       </w:r>
     </w:p>
   </w:comment>
@@ -2799,7 +2695,7 @@
       </w:pPr>
     </w:pPrDefault>
   </w:docDefaults>
-  <w:latentStyles w:defLockedState="0" w:defUIPriority="99" w:defSemiHidden="0" w:defUnhideWhenUsed="0" w:defQFormat="0" w:count="375">
+  <w:latentStyles w:defLockedState="0" w:defUIPriority="99" w:defSemiHidden="0" w:defUnhideWhenUsed="0" w:defQFormat="0" w:count="377">
     <w:lsdException w:name="Normal" w:uiPriority="0" w:qFormat="1"/>
     <w:lsdException w:name="heading 1" w:uiPriority="9" w:qFormat="1"/>
     <w:lsdException w:name="heading 2" w:semiHidden="1" w:uiPriority="9" w:unhideWhenUsed="1" w:qFormat="1"/>
@@ -3175,6 +3071,8 @@
     <w:lsdException w:name="Smart Hyperlink" w:semiHidden="1" w:unhideWhenUsed="1"/>
     <w:lsdException w:name="Hashtag" w:semiHidden="1" w:unhideWhenUsed="1"/>
     <w:lsdException w:name="Unresolved Mention" w:semiHidden="1" w:unhideWhenUsed="1"/>
+    <w:lsdException w:name="Smart Link" w:semiHidden="1" w:unhideWhenUsed="1"/>
+    <w:lsdException w:name="Smart Link Error" w:semiHidden="1" w:unhideWhenUsed="1"/>
   </w:latentStyles>
   <w:style w:type="paragraph" w:default="1" w:styleId="Normal">
     <w:name w:val="Normal"/>
@@ -3642,7 +3540,7 @@
 </file>
 
 <file path=customXml/itemProps1.xml><?xml version="1.0" encoding="utf-8"?>
-<ds:datastoreItem xmlns:ds="http://schemas.openxmlformats.org/officeDocument/2006/customXml" ds:itemID="{113DD782-37A8-405D-B774-A58FEA054BC1}">
+<ds:datastoreItem xmlns:ds="http://schemas.openxmlformats.org/officeDocument/2006/customXml" ds:itemID="{17E13DF2-AD2C-418C-8C69-4261CC22AD62}">
   <ds:schemaRefs>
     <ds:schemaRef ds:uri="http://schemas.openxmlformats.org/officeDocument/2006/bibliography"/>
   </ds:schemaRefs>

</xml_diff>

<commit_message>
Add 8i internship and initial TA stuff
</commit_message>
<xml_diff>
--- a/Resume.docx
+++ b/Resume.docx
@@ -1,6 +1,6 @@
 
 <file path=word/document.xml><?xml version="1.0" encoding="utf-8"?>
-<w:document xmlns:wpc="http://schemas.microsoft.com/office/word/2010/wordprocessingCanvas" xmlns:cx="http://schemas.microsoft.com/office/drawing/2014/chartex" xmlns:cx1="http://schemas.microsoft.com/office/drawing/2015/9/8/chartex" xmlns:cx2="http://schemas.microsoft.com/office/drawing/2015/10/21/chartex" xmlns:cx3="http://schemas.microsoft.com/office/drawing/2016/5/9/chartex" xmlns:cx4="http://schemas.microsoft.com/office/drawing/2016/5/10/chartex" xmlns:cx5="http://schemas.microsoft.com/office/drawing/2016/5/11/chartex" xmlns:cx6="http://schemas.microsoft.com/office/drawing/2016/5/12/chartex" xmlns:cx7="http://schemas.microsoft.com/office/drawing/2016/5/13/chartex" xmlns:cx8="http://schemas.microsoft.com/office/drawing/2016/5/14/chartex" xmlns:mc="http://schemas.openxmlformats.org/markup-compatibility/2006" xmlns:aink="http://schemas.microsoft.com/office/drawing/2016/ink" xmlns:am3d="http://schemas.microsoft.com/office/drawing/2017/model3d" xmlns:o="urn:schemas-microsoft-com:office:office" xmlns:r="http://schemas.openxmlformats.org/officeDocument/2006/relationships" xmlns:m="http://schemas.openxmlformats.org/officeDocument/2006/math" xmlns:v="urn:schemas-microsoft-com:vml" xmlns:wp14="http://schemas.microsoft.com/office/word/2010/wordprocessingDrawing" xmlns:wp="http://schemas.openxmlformats.org/drawingml/2006/wordprocessingDrawing" xmlns:w10="urn:schemas-microsoft-com:office:word" xmlns:w="http://schemas.openxmlformats.org/wordprocessingml/2006/main" xmlns:w14="http://schemas.microsoft.com/office/word/2010/wordml" xmlns:w15="http://schemas.microsoft.com/office/word/2012/wordml" xmlns:w16cid="http://schemas.microsoft.com/office/word/2016/wordml/cid" xmlns:w16se="http://schemas.microsoft.com/office/word/2015/wordml/symex" xmlns:wpg="http://schemas.microsoft.com/office/word/2010/wordprocessingGroup" xmlns:wpi="http://schemas.microsoft.com/office/word/2010/wordprocessingInk" xmlns:wne="http://schemas.microsoft.com/office/word/2006/wordml" xmlns:wps="http://schemas.microsoft.com/office/word/2010/wordprocessingShape" mc:Ignorable="w14 w15 w16se w16cid wp14">
+<w:document xmlns:wpc="http://schemas.microsoft.com/office/word/2010/wordprocessingCanvas" xmlns:cx="http://schemas.microsoft.com/office/drawing/2014/chartex" xmlns:cx1="http://schemas.microsoft.com/office/drawing/2015/9/8/chartex" xmlns:cx2="http://schemas.microsoft.com/office/drawing/2015/10/21/chartex" xmlns:cx3="http://schemas.microsoft.com/office/drawing/2016/5/9/chartex" xmlns:cx4="http://schemas.microsoft.com/office/drawing/2016/5/10/chartex" xmlns:cx5="http://schemas.microsoft.com/office/drawing/2016/5/11/chartex" xmlns:cx6="http://schemas.microsoft.com/office/drawing/2016/5/12/chartex" xmlns:cx7="http://schemas.microsoft.com/office/drawing/2016/5/13/chartex" xmlns:cx8="http://schemas.microsoft.com/office/drawing/2016/5/14/chartex" xmlns:mc="http://schemas.openxmlformats.org/markup-compatibility/2006" xmlns:aink="http://schemas.microsoft.com/office/drawing/2016/ink" xmlns:am3d="http://schemas.microsoft.com/office/drawing/2017/model3d" xmlns:o="urn:schemas-microsoft-com:office:office" xmlns:r="http://schemas.openxmlformats.org/officeDocument/2006/relationships" xmlns:m="http://schemas.openxmlformats.org/officeDocument/2006/math" xmlns:v="urn:schemas-microsoft-com:vml" xmlns:wp14="http://schemas.microsoft.com/office/word/2010/wordprocessingDrawing" xmlns:wp="http://schemas.openxmlformats.org/drawingml/2006/wordprocessingDrawing" xmlns:w10="urn:schemas-microsoft-com:office:word" xmlns:w="http://schemas.openxmlformats.org/wordprocessingml/2006/main" xmlns:w14="http://schemas.microsoft.com/office/word/2010/wordml" xmlns:w15="http://schemas.microsoft.com/office/word/2012/wordml" xmlns:w16cex="http://schemas.microsoft.com/office/word/2018/wordml/cex" xmlns:w16cid="http://schemas.microsoft.com/office/word/2016/wordml/cid" xmlns:w16="http://schemas.microsoft.com/office/word/2018/wordml" xmlns:w16se="http://schemas.microsoft.com/office/word/2015/wordml/symex" xmlns:wpg="http://schemas.microsoft.com/office/word/2010/wordprocessingGroup" xmlns:wpi="http://schemas.microsoft.com/office/word/2010/wordprocessingInk" xmlns:wne="http://schemas.microsoft.com/office/word/2006/wordml" xmlns:wps="http://schemas.microsoft.com/office/word/2010/wordprocessingShape" mc:Ignorable="w14 w15 w16se w16cid w16 w16cex wp14">
   <w:body>
     <w:p>
       <w:pPr>
@@ -366,7 +366,7 @@
           <w:sz w:val="20"/>
           <w:szCs w:val="20"/>
         </w:rPr>
-        <w:t>9</w:t>
+        <w:t>7</w:t>
       </w:r>
       <w:r>
         <w:rPr>
@@ -466,6 +466,7 @@
     </w:p>
     <w:p>
       <w:pPr>
+        <w:spacing w:after="0"/>
         <w:rPr>
           <w:sz w:val="20"/>
           <w:szCs w:val="20"/>
@@ -475,9 +476,9 @@
           <w:pgSz w:w="12240" w:h="15840"/>
           <w:pgMar w:top="720" w:right="720" w:bottom="720" w:left="720" w:header="720" w:footer="720" w:gutter="0"/>
           <w:cols w:num="3" w:space="288" w:equalWidth="0">
-            <w:col w:w="1872" w:space="288"/>
-            <w:col w:w="5760" w:space="288"/>
-            <w:col w:w="2592"/>
+            <w:col w:w="1152" w:space="288"/>
+            <w:col w:w="7200" w:space="288"/>
+            <w:col w:w="1872"/>
           </w:cols>
           <w:docGrid w:linePitch="360"/>
         </w:sectPr>
@@ -522,7 +523,14 @@
           <w:sz w:val="20"/>
           <w:szCs w:val="20"/>
         </w:rPr>
-        <w:t>May 2017</w:t>
+        <w:t>May 201</w:t>
+      </w:r>
+      <w:r>
+        <w:rPr>
+          <w:sz w:val="20"/>
+          <w:szCs w:val="20"/>
+        </w:rPr>
+        <w:t>7</w:t>
       </w:r>
     </w:p>
     <w:p>
@@ -537,8 +545,8 @@
           <w:pgSz w:w="12240" w:h="15840"/>
           <w:pgMar w:top="720" w:right="720" w:bottom="720" w:left="720" w:header="720" w:footer="720" w:gutter="0"/>
           <w:cols w:num="2" w:space="288" w:equalWidth="0">
-            <w:col w:w="1872" w:space="288"/>
-            <w:col w:w="8640" w:space="288"/>
+            <w:col w:w="1152" w:space="288"/>
+            <w:col w:w="9360" w:space="288"/>
           </w:cols>
           <w:docGrid w:linePitch="360"/>
         </w:sectPr>
@@ -634,13 +642,55 @@
       </w:r>
       <w:r>
         <w:rPr>
-          <w:sz w:val="20"/>
-          <w:szCs w:val="20"/>
-        </w:rPr>
-        <w:t>Machine Learning, Computer Security II, Applied Parallel Programming, Interactive Computer Graphics, Programming Languages and Compilers, Algorithms, Top Down Video Game Design, Game Dev Process, Communication Networks, Computer Security I, Algorithms &amp;</w:t>
-      </w:r>
-      <w:r>
-        <w:rPr>
+          <w:bCs/>
+          <w:sz w:val="20"/>
+          <w:szCs w:val="20"/>
+        </w:rPr>
+        <w:t>Applied Cryptography (IP)</w:t>
+      </w:r>
+      <w:r>
+        <w:rPr>
+          <w:bCs/>
+          <w:sz w:val="20"/>
+          <w:szCs w:val="20"/>
+        </w:rPr>
+        <w:t>;</w:t>
+      </w:r>
+      <w:r>
+        <w:rPr>
+          <w:bCs/>
+          <w:sz w:val="20"/>
+          <w:szCs w:val="20"/>
+        </w:rPr>
+        <w:t xml:space="preserve"> Advanced Computer Security (IP)</w:t>
+      </w:r>
+      <w:r>
+        <w:rPr>
+          <w:bCs/>
+          <w:sz w:val="20"/>
+          <w:szCs w:val="20"/>
+        </w:rPr>
+        <w:t>;</w:t>
+      </w:r>
+      <w:r>
+        <w:rPr>
+          <w:bCs/>
+          <w:sz w:val="20"/>
+          <w:szCs w:val="20"/>
+        </w:rPr>
+        <w:t xml:space="preserve"> ML for Sys, Networks, &amp; Security (IP)</w:t>
+      </w:r>
+      <w:r>
+        <w:rPr>
+          <w:bCs/>
+          <w:sz w:val="20"/>
+          <w:szCs w:val="20"/>
+        </w:rPr>
+        <w:t>;</w:t>
+      </w:r>
+      <w:r>
+        <w:rPr>
+          <w:bCs/>
           <w:sz w:val="20"/>
           <w:szCs w:val="20"/>
         </w:rPr>
@@ -651,7 +701,259 @@
           <w:sz w:val="20"/>
           <w:szCs w:val="20"/>
         </w:rPr>
-        <w:t>Models of Computation, UI Design, Probability and Statistics, System Programming, Applied Linear Algebra, Numerical Methods I, Computer Architecture, Data Structure</w:t>
+        <w:t>Machine Learning</w:t>
+      </w:r>
+      <w:r>
+        <w:rPr>
+          <w:sz w:val="20"/>
+          <w:szCs w:val="20"/>
+        </w:rPr>
+        <w:t>;</w:t>
+      </w:r>
+      <w:r>
+        <w:rPr>
+          <w:sz w:val="20"/>
+          <w:szCs w:val="20"/>
+        </w:rPr>
+        <w:t xml:space="preserve"> Computer Security II</w:t>
+      </w:r>
+      <w:r>
+        <w:rPr>
+          <w:sz w:val="20"/>
+          <w:szCs w:val="20"/>
+        </w:rPr>
+        <w:t>;</w:t>
+      </w:r>
+      <w:r>
+        <w:rPr>
+          <w:sz w:val="20"/>
+          <w:szCs w:val="20"/>
+        </w:rPr>
+        <w:t xml:space="preserve"> Applied Parallel Programming</w:t>
+      </w:r>
+      <w:r>
+        <w:rPr>
+          <w:sz w:val="20"/>
+          <w:szCs w:val="20"/>
+        </w:rPr>
+        <w:t>;</w:t>
+      </w:r>
+      <w:r>
+        <w:rPr>
+          <w:sz w:val="20"/>
+          <w:szCs w:val="20"/>
+        </w:rPr>
+        <w:t xml:space="preserve"> Interactive Computer Graphics</w:t>
+      </w:r>
+      <w:r>
+        <w:rPr>
+          <w:sz w:val="20"/>
+          <w:szCs w:val="20"/>
+        </w:rPr>
+        <w:t>;</w:t>
+      </w:r>
+      <w:r>
+        <w:rPr>
+          <w:sz w:val="20"/>
+          <w:szCs w:val="20"/>
+        </w:rPr>
+        <w:t xml:space="preserve"> Programming Languages and Compilers</w:t>
+      </w:r>
+      <w:r>
+        <w:rPr>
+          <w:sz w:val="20"/>
+          <w:szCs w:val="20"/>
+        </w:rPr>
+        <w:t>;</w:t>
+      </w:r>
+      <w:r>
+        <w:rPr>
+          <w:sz w:val="20"/>
+          <w:szCs w:val="20"/>
+        </w:rPr>
+        <w:t xml:space="preserve"> Algorithms</w:t>
+      </w:r>
+      <w:r>
+        <w:rPr>
+          <w:sz w:val="20"/>
+          <w:szCs w:val="20"/>
+        </w:rPr>
+        <w:t>;</w:t>
+      </w:r>
+      <w:r>
+        <w:rPr>
+          <w:sz w:val="20"/>
+          <w:szCs w:val="20"/>
+        </w:rPr>
+        <w:t xml:space="preserve"> Top Down Video Game Design</w:t>
+      </w:r>
+      <w:r>
+        <w:rPr>
+          <w:sz w:val="20"/>
+          <w:szCs w:val="20"/>
+        </w:rPr>
+        <w:t>;</w:t>
+      </w:r>
+      <w:r>
+        <w:rPr>
+          <w:sz w:val="20"/>
+          <w:szCs w:val="20"/>
+        </w:rPr>
+        <w:t xml:space="preserve"> Game Dev Process</w:t>
+      </w:r>
+      <w:r>
+        <w:rPr>
+          <w:sz w:val="20"/>
+          <w:szCs w:val="20"/>
+        </w:rPr>
+        <w:t>;</w:t>
+      </w:r>
+      <w:r>
+        <w:rPr>
+          <w:sz w:val="20"/>
+          <w:szCs w:val="20"/>
+        </w:rPr>
+        <w:t xml:space="preserve"> Communication Networks</w:t>
+      </w:r>
+      <w:r>
+        <w:rPr>
+          <w:sz w:val="20"/>
+          <w:szCs w:val="20"/>
+        </w:rPr>
+        <w:t>;</w:t>
+      </w:r>
+      <w:r>
+        <w:rPr>
+          <w:sz w:val="20"/>
+          <w:szCs w:val="20"/>
+        </w:rPr>
+        <w:t xml:space="preserve"> Computer Security I</w:t>
+      </w:r>
+      <w:r>
+        <w:rPr>
+          <w:sz w:val="20"/>
+          <w:szCs w:val="20"/>
+        </w:rPr>
+        <w:t>;</w:t>
+      </w:r>
+      <w:r>
+        <w:rPr>
+          <w:sz w:val="20"/>
+          <w:szCs w:val="20"/>
+        </w:rPr>
+        <w:t xml:space="preserve"> Algorithms &amp;</w:t>
+      </w:r>
+      <w:r>
+        <w:rPr>
+          <w:sz w:val="20"/>
+          <w:szCs w:val="20"/>
+        </w:rPr>
+        <w:t xml:space="preserve"> </w:t>
+      </w:r>
+      <w:r>
+        <w:rPr>
+          <w:sz w:val="20"/>
+          <w:szCs w:val="20"/>
+        </w:rPr>
+        <w:t>Models of Computation</w:t>
+      </w:r>
+      <w:r>
+        <w:rPr>
+          <w:sz w:val="20"/>
+          <w:szCs w:val="20"/>
+        </w:rPr>
+        <w:t>;</w:t>
+      </w:r>
+      <w:r>
+        <w:rPr>
+          <w:sz w:val="20"/>
+          <w:szCs w:val="20"/>
+        </w:rPr>
+        <w:t xml:space="preserve"> UI Design</w:t>
+      </w:r>
+      <w:r>
+        <w:rPr>
+          <w:sz w:val="20"/>
+          <w:szCs w:val="20"/>
+        </w:rPr>
+        <w:t>;</w:t>
+      </w:r>
+      <w:r>
+        <w:rPr>
+          <w:sz w:val="20"/>
+          <w:szCs w:val="20"/>
+        </w:rPr>
+        <w:t xml:space="preserve"> Probability and Statistics</w:t>
+      </w:r>
+      <w:r>
+        <w:rPr>
+          <w:sz w:val="20"/>
+          <w:szCs w:val="20"/>
+        </w:rPr>
+        <w:t>;</w:t>
+      </w:r>
+      <w:r>
+        <w:rPr>
+          <w:sz w:val="20"/>
+          <w:szCs w:val="20"/>
+        </w:rPr>
+        <w:t xml:space="preserve"> System Programming</w:t>
+      </w:r>
+      <w:r>
+        <w:rPr>
+          <w:sz w:val="20"/>
+          <w:szCs w:val="20"/>
+        </w:rPr>
+        <w:t>;</w:t>
+      </w:r>
+      <w:r>
+        <w:rPr>
+          <w:sz w:val="20"/>
+          <w:szCs w:val="20"/>
+        </w:rPr>
+        <w:t xml:space="preserve"> Applied Linear Algebra</w:t>
+      </w:r>
+      <w:r>
+        <w:rPr>
+          <w:sz w:val="20"/>
+          <w:szCs w:val="20"/>
+        </w:rPr>
+        <w:t>;</w:t>
+      </w:r>
+      <w:r>
+        <w:rPr>
+          <w:sz w:val="20"/>
+          <w:szCs w:val="20"/>
+        </w:rPr>
+        <w:t xml:space="preserve"> Numerical Methods I</w:t>
+      </w:r>
+      <w:r>
+        <w:rPr>
+          <w:sz w:val="20"/>
+          <w:szCs w:val="20"/>
+        </w:rPr>
+        <w:t>;</w:t>
+      </w:r>
+      <w:r>
+        <w:rPr>
+          <w:sz w:val="20"/>
+          <w:szCs w:val="20"/>
+        </w:rPr>
+        <w:t xml:space="preserve"> Computer Architecture</w:t>
+      </w:r>
+      <w:r>
+        <w:rPr>
+          <w:sz w:val="20"/>
+          <w:szCs w:val="20"/>
+        </w:rPr>
+        <w:t>;</w:t>
+      </w:r>
+      <w:r>
+        <w:rPr>
+          <w:sz w:val="20"/>
+          <w:szCs w:val="20"/>
+        </w:rPr>
+        <w:t xml:space="preserve"> Data Structure</w:t>
       </w:r>
       <w:r>
         <w:rPr>
@@ -664,6 +966,7 @@
     <w:p>
       <w:pPr>
         <w:rPr>
+          <w:bCs/>
           <w:sz w:val="20"/>
           <w:szCs w:val="20"/>
         </w:rPr>
@@ -763,7 +1066,7 @@
           <w:sz w:val="20"/>
           <w:szCs w:val="20"/>
         </w:rPr>
-        <w:t>Eagle Seven, Software Development Intern</w:t>
+        <w:t>8i, Software Engineering Intern</w:t>
       </w:r>
       <w:r>
         <w:rPr>
@@ -775,6 +1078,7 @@
       </w:r>
       <w:r>
         <w:rPr>
+          <w:bCs/>
           <w:sz w:val="20"/>
           <w:szCs w:val="20"/>
         </w:rPr>
@@ -782,81 +1086,11 @@
       </w:r>
       <w:r>
         <w:rPr>
-          <w:sz w:val="20"/>
-          <w:szCs w:val="20"/>
-        </w:rPr>
-        <w:t xml:space="preserve">Wrote software to calculate </w:t>
-      </w:r>
-      <w:r>
-        <w:rPr>
-          <w:sz w:val="20"/>
-          <w:szCs w:val="20"/>
-        </w:rPr>
-        <w:t xml:space="preserve">network </w:t>
-      </w:r>
-      <w:r>
-        <w:rPr>
-          <w:sz w:val="20"/>
-          <w:szCs w:val="20"/>
-        </w:rPr>
-        <w:t>performance metrics o</w:t>
-      </w:r>
-      <w:r>
-        <w:rPr>
-          <w:sz w:val="20"/>
-          <w:szCs w:val="20"/>
-        </w:rPr>
-        <w:t>f</w:t>
-      </w:r>
-      <w:r>
-        <w:rPr>
-          <w:sz w:val="20"/>
-          <w:szCs w:val="20"/>
-        </w:rPr>
-        <w:t xml:space="preserve"> </w:t>
-      </w:r>
-      <w:r>
-        <w:rPr>
-          <w:sz w:val="20"/>
-          <w:szCs w:val="20"/>
-        </w:rPr>
-        <w:t xml:space="preserve">high-frequency </w:t>
-      </w:r>
-      <w:r>
-        <w:rPr>
-          <w:sz w:val="20"/>
-          <w:szCs w:val="20"/>
-        </w:rPr>
-        <w:t>trade engines</w:t>
-      </w:r>
-      <w:r>
-        <w:rPr>
-          <w:sz w:val="20"/>
-          <w:szCs w:val="20"/>
-        </w:rPr>
-        <w:br/>
-        <w:t>— Improved the automation, comparison, and real-time tracking capabilities of the performance testing framework through InfluxDB and Grafana</w:t>
-      </w:r>
-      <w:r>
-        <w:rPr>
-          <w:sz w:val="20"/>
-          <w:szCs w:val="20"/>
-        </w:rPr>
-        <w:t xml:space="preserve"> </w:t>
-      </w:r>
-      <w:r>
-        <w:rPr>
-          <w:sz w:val="20"/>
-          <w:szCs w:val="20"/>
-        </w:rPr>
-        <w:t>to</w:t>
-      </w:r>
-      <w:r>
-        <w:rPr>
-          <w:sz w:val="20"/>
-          <w:szCs w:val="20"/>
-        </w:rPr>
-        <w:t xml:space="preserve"> drive future development</w:t>
+          <w:bCs/>
+          <w:sz w:val="20"/>
+          <w:szCs w:val="20"/>
+        </w:rPr>
+        <w:t>Developed features for an internal MPEG-DASH player to support the company’s proprietary mesh, video, and audio codec including seek, caching, and adaptive bitrate selection</w:t>
       </w:r>
     </w:p>
     <w:p>
@@ -872,7 +1106,7 @@
           <w:sz w:val="20"/>
           <w:szCs w:val="20"/>
         </w:rPr>
-        <w:t>Fermilab, Application Development and Systems Analyst</w:t>
+        <w:t>Eagle Seven, Software Development Intern</w:t>
       </w:r>
       <w:r>
         <w:rPr>
@@ -887,35 +1121,35 @@
           <w:sz w:val="20"/>
           <w:szCs w:val="20"/>
         </w:rPr>
-        <w:t xml:space="preserve">Designed and developed a </w:t>
-      </w:r>
-      <w:r>
-        <w:rPr>
-          <w:sz w:val="20"/>
-          <w:szCs w:val="20"/>
-        </w:rPr>
-        <w:t xml:space="preserve">modern </w:t>
-      </w:r>
-      <w:r>
-        <w:rPr>
-          <w:sz w:val="20"/>
-          <w:szCs w:val="20"/>
-        </w:rPr>
-        <w:t>web app</w:t>
-      </w:r>
-      <w:r>
-        <w:rPr>
-          <w:sz w:val="20"/>
-          <w:szCs w:val="20"/>
-        </w:rPr>
-        <w:t>lication</w:t>
-      </w:r>
-      <w:r>
-        <w:rPr>
-          <w:sz w:val="20"/>
-          <w:szCs w:val="20"/>
-        </w:rPr>
-        <w:t xml:space="preserve"> in Angular</w:t>
+        <w:t xml:space="preserve">— </w:t>
+      </w:r>
+      <w:r>
+        <w:rPr>
+          <w:sz w:val="20"/>
+          <w:szCs w:val="20"/>
+        </w:rPr>
+        <w:t xml:space="preserve">Wrote software to calculate </w:t>
+      </w:r>
+      <w:r>
+        <w:rPr>
+          <w:sz w:val="20"/>
+          <w:szCs w:val="20"/>
+        </w:rPr>
+        <w:t xml:space="preserve">network </w:t>
+      </w:r>
+      <w:r>
+        <w:rPr>
+          <w:sz w:val="20"/>
+          <w:szCs w:val="20"/>
+        </w:rPr>
+        <w:t>performance metrics o</w:t>
+      </w:r>
+      <w:r>
+        <w:rPr>
+          <w:sz w:val="20"/>
+          <w:szCs w:val="20"/>
+        </w:rPr>
+        <w:t>f</w:t>
       </w:r>
       <w:r>
         <w:rPr>
@@ -929,14 +1163,59 @@
           <w:sz w:val="20"/>
           <w:szCs w:val="20"/>
         </w:rPr>
-        <w:t>t</w:t>
-      </w:r>
-      <w:r>
-        <w:rPr>
-          <w:sz w:val="20"/>
-          <w:szCs w:val="20"/>
-        </w:rPr>
-        <w:t>o interface with an instrument calibration database</w:t>
+        <w:t xml:space="preserve">high-frequency </w:t>
+      </w:r>
+      <w:r>
+        <w:rPr>
+          <w:sz w:val="20"/>
+          <w:szCs w:val="20"/>
+        </w:rPr>
+        <w:t>trade engines</w:t>
+      </w:r>
+      <w:r>
+        <w:rPr>
+          <w:sz w:val="20"/>
+          <w:szCs w:val="20"/>
+        </w:rPr>
+        <w:br/>
+        <w:t xml:space="preserve">— Improved the automation, comparison, and real-time tracking capabilities of the performance testing framework through </w:t>
+      </w:r>
+      <w:proofErr w:type="spellStart"/>
+      <w:r>
+        <w:rPr>
+          <w:sz w:val="20"/>
+          <w:szCs w:val="20"/>
+        </w:rPr>
+        <w:t>InfluxDB</w:t>
+      </w:r>
+      <w:proofErr w:type="spellEnd"/>
+      <w:r>
+        <w:rPr>
+          <w:sz w:val="20"/>
+          <w:szCs w:val="20"/>
+        </w:rPr>
+        <w:t xml:space="preserve"> and Grafana</w:t>
+      </w:r>
+      <w:r>
+        <w:rPr>
+          <w:sz w:val="20"/>
+          <w:szCs w:val="20"/>
+        </w:rPr>
+        <w:t xml:space="preserve"> </w:t>
+      </w:r>
+      <w:r>
+        <w:rPr>
+          <w:sz w:val="20"/>
+          <w:szCs w:val="20"/>
+        </w:rPr>
+        <w:t>to</w:t>
+      </w:r>
+      <w:r>
+        <w:rPr>
+          <w:sz w:val="20"/>
+          <w:szCs w:val="20"/>
+        </w:rPr>
+        <w:t xml:space="preserve"> drive future development</w:t>
       </w:r>
     </w:p>
     <w:p>
@@ -952,6 +1231,86 @@
           <w:sz w:val="20"/>
           <w:szCs w:val="20"/>
         </w:rPr>
+        <w:t>Fermilab, Application Development and Systems Analyst</w:t>
+      </w:r>
+      <w:r>
+        <w:rPr>
+          <w:b/>
+          <w:sz w:val="20"/>
+          <w:szCs w:val="20"/>
+        </w:rPr>
+        <w:br/>
+      </w:r>
+      <w:r>
+        <w:rPr>
+          <w:sz w:val="20"/>
+          <w:szCs w:val="20"/>
+        </w:rPr>
+        <w:t xml:space="preserve">Designed and developed a </w:t>
+      </w:r>
+      <w:r>
+        <w:rPr>
+          <w:sz w:val="20"/>
+          <w:szCs w:val="20"/>
+        </w:rPr>
+        <w:t xml:space="preserve">modern </w:t>
+      </w:r>
+      <w:r>
+        <w:rPr>
+          <w:sz w:val="20"/>
+          <w:szCs w:val="20"/>
+        </w:rPr>
+        <w:t>web app</w:t>
+      </w:r>
+      <w:r>
+        <w:rPr>
+          <w:sz w:val="20"/>
+          <w:szCs w:val="20"/>
+        </w:rPr>
+        <w:t>lication</w:t>
+      </w:r>
+      <w:r>
+        <w:rPr>
+          <w:sz w:val="20"/>
+          <w:szCs w:val="20"/>
+        </w:rPr>
+        <w:t xml:space="preserve"> in Angular</w:t>
+      </w:r>
+      <w:r>
+        <w:rPr>
+          <w:sz w:val="20"/>
+          <w:szCs w:val="20"/>
+        </w:rPr>
+        <w:t xml:space="preserve"> </w:t>
+      </w:r>
+      <w:r>
+        <w:rPr>
+          <w:sz w:val="20"/>
+          <w:szCs w:val="20"/>
+        </w:rPr>
+        <w:t>t</w:t>
+      </w:r>
+      <w:r>
+        <w:rPr>
+          <w:sz w:val="20"/>
+          <w:szCs w:val="20"/>
+        </w:rPr>
+        <w:t>o interface with an instrument calibration database</w:t>
+      </w:r>
+    </w:p>
+    <w:p>
+      <w:pPr>
+        <w:rPr>
+          <w:sz w:val="20"/>
+          <w:szCs w:val="20"/>
+        </w:rPr>
+      </w:pPr>
+      <w:r>
+        <w:rPr>
+          <w:b/>
+          <w:sz w:val="20"/>
+          <w:szCs w:val="20"/>
+        </w:rPr>
         <w:t>Fermilab, Software Intern</w:t>
       </w:r>
       <w:r>
@@ -996,21 +1355,7 @@
           <w:szCs w:val="20"/>
         </w:rPr>
         <w:br/>
-        <w:t>May</w:t>
-      </w:r>
-      <w:r>
-        <w:rPr>
-          <w:sz w:val="20"/>
-          <w:szCs w:val="20"/>
-        </w:rPr>
-        <w:t xml:space="preserve"> 2019</w:t>
-      </w:r>
-      <w:r>
-        <w:rPr>
-          <w:sz w:val="20"/>
-          <w:szCs w:val="20"/>
-        </w:rPr>
-        <w:t xml:space="preserve"> </w:t>
+        <w:t xml:space="preserve">May 2020 </w:t>
       </w:r>
       <w:r>
         <w:rPr>
@@ -1018,42 +1363,7 @@
           <w:szCs w:val="20"/>
         </w:rPr>
         <w:softHyphen/>
-      </w:r>
-      <w:r>
-        <w:rPr>
-          <w:rFonts w:cstheme="minorHAnsi"/>
-          <w:sz w:val="20"/>
-          <w:szCs w:val="20"/>
-        </w:rPr>
-        <w:t>–</w:t>
-      </w:r>
-      <w:r>
-        <w:rPr>
-          <w:sz w:val="20"/>
-          <w:szCs w:val="20"/>
-        </w:rPr>
-        <w:t xml:space="preserve"> August 2019</w:t>
-      </w:r>
-      <w:r>
-        <w:rPr>
-          <w:sz w:val="20"/>
-          <w:szCs w:val="20"/>
-        </w:rPr>
-        <w:br/>
-      </w:r>
-      <w:r>
-        <w:rPr>
-          <w:sz w:val="20"/>
-          <w:szCs w:val="20"/>
-        </w:rPr>
-        <w:br/>
-      </w:r>
-      <w:r>
-        <w:rPr>
-          <w:sz w:val="20"/>
-          <w:szCs w:val="20"/>
-        </w:rPr>
-        <w:br/>
+        <w:t>– August 2020</w:t>
       </w:r>
       <w:r>
         <w:rPr>
@@ -1075,7 +1385,7 @@
           <w:sz w:val="20"/>
           <w:szCs w:val="20"/>
         </w:rPr>
-        <w:t>Batavia, IL</w:t>
+        <w:t>Chicago, IL</w:t>
       </w:r>
       <w:r>
         <w:rPr>
@@ -1090,6 +1400,86 @@
           <w:sz w:val="20"/>
           <w:szCs w:val="20"/>
         </w:rPr>
+        <w:t xml:space="preserve"> 2019</w:t>
+      </w:r>
+      <w:r>
+        <w:rPr>
+          <w:sz w:val="20"/>
+          <w:szCs w:val="20"/>
+        </w:rPr>
+        <w:t xml:space="preserve"> </w:t>
+      </w:r>
+      <w:r>
+        <w:rPr>
+          <w:sz w:val="20"/>
+          <w:szCs w:val="20"/>
+        </w:rPr>
+        <w:softHyphen/>
+      </w:r>
+      <w:r>
+        <w:rPr>
+          <w:rFonts w:cstheme="minorHAnsi"/>
+          <w:sz w:val="20"/>
+          <w:szCs w:val="20"/>
+        </w:rPr>
+        <w:t>–</w:t>
+      </w:r>
+      <w:r>
+        <w:rPr>
+          <w:sz w:val="20"/>
+          <w:szCs w:val="20"/>
+        </w:rPr>
+        <w:t xml:space="preserve"> August 2019</w:t>
+      </w:r>
+      <w:r>
+        <w:rPr>
+          <w:sz w:val="20"/>
+          <w:szCs w:val="20"/>
+        </w:rPr>
+        <w:br/>
+      </w:r>
+      <w:r>
+        <w:rPr>
+          <w:sz w:val="20"/>
+          <w:szCs w:val="20"/>
+        </w:rPr>
+        <w:br/>
+      </w:r>
+      <w:r>
+        <w:rPr>
+          <w:sz w:val="20"/>
+          <w:szCs w:val="20"/>
+        </w:rPr>
+        <w:br/>
+      </w:r>
+    </w:p>
+    <w:p>
+      <w:pPr>
+        <w:rPr>
+          <w:sz w:val="20"/>
+          <w:szCs w:val="20"/>
+        </w:rPr>
+      </w:pPr>
+      <w:r>
+        <w:rPr>
+          <w:sz w:val="20"/>
+          <w:szCs w:val="20"/>
+        </w:rPr>
+        <w:t>Batavia, IL</w:t>
+      </w:r>
+      <w:r>
+        <w:rPr>
+          <w:sz w:val="20"/>
+          <w:szCs w:val="20"/>
+        </w:rPr>
+        <w:br/>
+        <w:t>May</w:t>
+      </w:r>
+      <w:r>
+        <w:rPr>
+          <w:sz w:val="20"/>
+          <w:szCs w:val="20"/>
+        </w:rPr>
         <w:t xml:space="preserve"> 2018</w:t>
       </w:r>
       <w:r>
@@ -1112,13 +1502,6 @@
           <w:szCs w:val="20"/>
         </w:rPr>
         <w:t xml:space="preserve"> August 2018</w:t>
-      </w:r>
-      <w:r>
-        <w:rPr>
-          <w:sz w:val="20"/>
-          <w:szCs w:val="20"/>
-        </w:rPr>
-        <w:br/>
       </w:r>
     </w:p>
     <w:p>
@@ -1132,9 +1515,9 @@
           <w:pgSz w:w="12240" w:h="15840"/>
           <w:pgMar w:top="720" w:right="720" w:bottom="720" w:left="720" w:header="720" w:footer="720" w:gutter="0"/>
           <w:cols w:num="3" w:space="288" w:equalWidth="0">
-            <w:col w:w="1872" w:space="288"/>
-            <w:col w:w="5760" w:space="288"/>
-            <w:col w:w="2592"/>
+            <w:col w:w="1152" w:space="288"/>
+            <w:col w:w="7200" w:space="288"/>
+            <w:col w:w="1872"/>
           </w:cols>
           <w:docGrid w:linePitch="360"/>
         </w:sectPr>
@@ -1271,6 +1654,7 @@
         </w:rPr>
         <w:br w:type="column"/>
       </w:r>
+      <w:proofErr w:type="spellStart"/>
       <w:r>
         <w:rPr>
           <w:b/>
@@ -1279,6 +1663,7 @@
         </w:rPr>
         <w:t>HackIllinois</w:t>
       </w:r>
+      <w:proofErr w:type="spellEnd"/>
       <w:r>
         <w:rPr>
           <w:b/>
@@ -1341,16 +1726,34 @@
           <w:sz w:val="20"/>
           <w:szCs w:val="20"/>
         </w:rPr>
-        <w:t xml:space="preserve"> modeled on the DS software PictoChat in Python</w:t>
+        <w:t xml:space="preserve"> modeled on the DS software </w:t>
+      </w:r>
+      <w:proofErr w:type="spellStart"/>
+      <w:r>
+        <w:rPr>
+          <w:sz w:val="20"/>
+          <w:szCs w:val="20"/>
+        </w:rPr>
+        <w:t>PictoChat</w:t>
+      </w:r>
+      <w:proofErr w:type="spellEnd"/>
+      <w:r>
+        <w:rPr>
+          <w:sz w:val="20"/>
+          <w:szCs w:val="20"/>
+        </w:rPr>
+        <w:t xml:space="preserve"> in Python</w:t>
       </w:r>
     </w:p>
     <w:p>
       <w:pPr>
         <w:rPr>
-          <w:sz w:val="20"/>
-          <w:szCs w:val="20"/>
-        </w:rPr>
-      </w:pPr>
+          <w:b/>
+          <w:sz w:val="20"/>
+          <w:szCs w:val="20"/>
+        </w:rPr>
+      </w:pPr>
+      <w:proofErr w:type="spellStart"/>
       <w:r>
         <w:rPr>
           <w:b/>
@@ -1359,6 +1762,7 @@
         </w:rPr>
         <w:t>neuralMario</w:t>
       </w:r>
+      <w:proofErr w:type="spellEnd"/>
       <w:r>
         <w:rPr>
           <w:b/>
@@ -1380,134 +1784,53 @@
           <w:szCs w:val="20"/>
         </w:rPr>
         <w:t xml:space="preserve"> </w:t>
+      </w:r>
+      <w:r>
+        <w:rPr>
+          <w:sz w:val="20"/>
+          <w:szCs w:val="20"/>
+        </w:rPr>
+        <w:br w:type="column"/>
+      </w:r>
+      <w:r>
+        <w:rPr>
+          <w:sz w:val="20"/>
+          <w:szCs w:val="20"/>
+        </w:rPr>
+        <w:t>Urbana-Champaign, IL</w:t>
+      </w:r>
+      <w:r>
+        <w:rPr>
+          <w:sz w:val="20"/>
+          <w:szCs w:val="20"/>
+        </w:rPr>
+        <w:br/>
+      </w:r>
+      <w:r>
+        <w:rPr>
+          <w:sz w:val="20"/>
+          <w:szCs w:val="20"/>
+        </w:rPr>
+        <w:t>February</w:t>
+      </w:r>
+      <w:r>
+        <w:rPr>
+          <w:sz w:val="20"/>
+          <w:szCs w:val="20"/>
+        </w:rPr>
+        <w:t xml:space="preserve"> 2018</w:t>
+      </w:r>
+      <w:r>
+        <w:rPr>
+          <w:sz w:val="20"/>
+          <w:szCs w:val="20"/>
+        </w:rPr>
+        <w:br/>
       </w:r>
     </w:p>
     <w:p>
       <w:pPr>
-        <w:rPr>
-          <w:b/>
-          <w:sz w:val="20"/>
-          <w:szCs w:val="20"/>
-        </w:rPr>
-      </w:pPr>
-      <w:r>
-        <w:rPr>
-          <w:b/>
-          <w:sz w:val="20"/>
-          <w:szCs w:val="20"/>
-        </w:rPr>
-        <w:t>Black Lung</w:t>
-      </w:r>
-      <w:r>
-        <w:rPr>
-          <w:b/>
-          <w:sz w:val="20"/>
-          <w:szCs w:val="20"/>
-        </w:rPr>
-        <w:br/>
-      </w:r>
-      <w:r>
-        <w:rPr>
-          <w:sz w:val="20"/>
-          <w:szCs w:val="20"/>
-        </w:rPr>
-        <w:t>Developed a short third-person action game in Unreal Engine</w:t>
-      </w:r>
-      <w:r>
-        <w:rPr>
-          <w:sz w:val="20"/>
-          <w:szCs w:val="20"/>
-        </w:rPr>
-        <w:t xml:space="preserve"> with a group of peers</w:t>
-      </w:r>
-      <w:r>
-        <w:rPr>
-          <w:sz w:val="20"/>
-          <w:szCs w:val="20"/>
-        </w:rPr>
-        <w:t xml:space="preserve"> </w:t>
-      </w:r>
-      <w:r>
-        <w:rPr>
-          <w:sz w:val="20"/>
-          <w:szCs w:val="20"/>
-        </w:rPr>
-        <w:br w:type="column"/>
-      </w:r>
-      <w:r>
-        <w:rPr>
-          <w:sz w:val="20"/>
-          <w:szCs w:val="20"/>
-        </w:rPr>
-        <w:t>Urbana-Champaign, IL</w:t>
-      </w:r>
-      <w:r>
-        <w:rPr>
-          <w:sz w:val="20"/>
-          <w:szCs w:val="20"/>
-        </w:rPr>
-        <w:br/>
-      </w:r>
-      <w:r>
-        <w:rPr>
-          <w:sz w:val="20"/>
-          <w:szCs w:val="20"/>
-        </w:rPr>
-        <w:t>February</w:t>
-      </w:r>
-      <w:r>
-        <w:rPr>
-          <w:sz w:val="20"/>
-          <w:szCs w:val="20"/>
-        </w:rPr>
-        <w:t xml:space="preserve"> 2018</w:t>
-      </w:r>
-      <w:r>
-        <w:rPr>
-          <w:sz w:val="20"/>
-          <w:szCs w:val="20"/>
-        </w:rPr>
-        <w:br/>
-      </w:r>
-    </w:p>
-    <w:p>
-      <w:pPr>
-        <w:rPr>
-          <w:sz w:val="20"/>
-          <w:szCs w:val="20"/>
-        </w:rPr>
-      </w:pPr>
-      <w:r>
-        <w:rPr>
-          <w:sz w:val="20"/>
-          <w:szCs w:val="20"/>
-        </w:rPr>
-        <w:t>Hinsdale, IL</w:t>
-      </w:r>
-      <w:r>
-        <w:rPr>
-          <w:sz w:val="20"/>
-          <w:szCs w:val="20"/>
-        </w:rPr>
-        <w:br/>
-      </w:r>
-      <w:r>
-        <w:rPr>
-          <w:sz w:val="20"/>
-          <w:szCs w:val="20"/>
-        </w:rPr>
-        <w:t>May 2017</w:t>
-      </w:r>
-      <w:r>
-        <w:rPr>
-          <w:sz w:val="20"/>
-          <w:szCs w:val="20"/>
-        </w:rPr>
-        <w:br/>
-      </w:r>
-    </w:p>
-    <w:p>
-      <w:pPr>
+        <w:spacing w:after="0"/>
         <w:rPr>
           <w:sz w:val="20"/>
           <w:szCs w:val="20"/>
@@ -1517,9 +1840,9 @@
           <w:pgSz w:w="12240" w:h="15840"/>
           <w:pgMar w:top="720" w:right="720" w:bottom="720" w:left="720" w:header="720" w:footer="720" w:gutter="0"/>
           <w:cols w:num="3" w:space="288" w:equalWidth="0">
-            <w:col w:w="1872" w:space="288"/>
-            <w:col w:w="5760" w:space="288"/>
-            <w:col w:w="2592"/>
+            <w:col w:w="1152" w:space="288"/>
+            <w:col w:w="7200" w:space="288"/>
+            <w:col w:w="1872"/>
           </w:cols>
           <w:docGrid w:linePitch="360"/>
         </w:sectPr>
@@ -1529,7 +1852,7 @@
           <w:sz w:val="20"/>
           <w:szCs w:val="20"/>
         </w:rPr>
-        <w:t>Westmont, IL</w:t>
+        <w:t>Hinsdale, IL</w:t>
       </w:r>
       <w:r>
         <w:rPr>
@@ -1537,12 +1860,19 @@
           <w:szCs w:val="20"/>
         </w:rPr>
         <w:br/>
-        <w:t>2016</w:t>
+      </w:r>
+      <w:r>
+        <w:rPr>
+          <w:sz w:val="20"/>
+          <w:szCs w:val="20"/>
+        </w:rPr>
+        <w:t>May 2017</w:t>
       </w:r>
     </w:p>
     <w:p>
       <w:pPr>
         <w:rPr>
+          <w:bCs/>
           <w:sz w:val="20"/>
           <w:szCs w:val="20"/>
         </w:rPr>
@@ -1642,8 +1972,58 @@
           <w:sz w:val="20"/>
           <w:szCs w:val="20"/>
         </w:rPr>
-        <w:t>UIUC SigPWNy</w:t>
-      </w:r>
+        <w:t>CS 225 Data Structures, Teaching Assistant</w:t>
+      </w:r>
+      <w:r>
+        <w:rPr>
+          <w:b/>
+          <w:sz w:val="20"/>
+          <w:szCs w:val="20"/>
+        </w:rPr>
+        <w:br/>
+      </w:r>
+      <w:r>
+        <w:rPr>
+          <w:bCs/>
+          <w:sz w:val="20"/>
+          <w:szCs w:val="20"/>
+        </w:rPr>
+        <w:t xml:space="preserve">Lead discussions with students to </w:t>
+      </w:r>
+      <w:r>
+        <w:rPr>
+          <w:bCs/>
+          <w:sz w:val="20"/>
+          <w:szCs w:val="20"/>
+        </w:rPr>
+        <w:t>foster educational dialogue concerning the use of data structures in computer science</w:t>
+      </w:r>
+    </w:p>
+    <w:p>
+      <w:pPr>
+        <w:rPr>
+          <w:sz w:val="20"/>
+          <w:szCs w:val="20"/>
+        </w:rPr>
+      </w:pPr>
+      <w:r>
+        <w:rPr>
+          <w:b/>
+          <w:sz w:val="20"/>
+          <w:szCs w:val="20"/>
+        </w:rPr>
+        <w:t xml:space="preserve">UIUC </w:t>
+      </w:r>
+      <w:proofErr w:type="spellStart"/>
+      <w:r>
+        <w:rPr>
+          <w:b/>
+          <w:sz w:val="20"/>
+          <w:szCs w:val="20"/>
+        </w:rPr>
+        <w:t>SigPWNy</w:t>
+      </w:r>
+      <w:proofErr w:type="spellEnd"/>
       <w:r>
         <w:rPr>
           <w:b/>
@@ -1731,14 +2111,44 @@
           <w:sz w:val="20"/>
           <w:szCs w:val="20"/>
         </w:rPr>
-        <w:t xml:space="preserve">— </w:t>
-      </w:r>
-      <w:r>
-        <w:rPr>
-          <w:sz w:val="20"/>
-          <w:szCs w:val="20"/>
-        </w:rPr>
-        <w:t>Designed and built robots to compete in the FIRST Robotics Competition on team DevilStorm Robotics</w:t>
+        <w:t xml:space="preserve">Designed and built robots to compete in the FIRST Robotics Competition on team </w:t>
+      </w:r>
+      <w:proofErr w:type="spellStart"/>
+      <w:r>
+        <w:rPr>
+          <w:sz w:val="20"/>
+          <w:szCs w:val="20"/>
+        </w:rPr>
+        <w:t>DevilStorm</w:t>
+      </w:r>
+      <w:proofErr w:type="spellEnd"/>
+      <w:r>
+        <w:rPr>
+          <w:sz w:val="20"/>
+          <w:szCs w:val="20"/>
+        </w:rPr>
+        <w:t xml:space="preserve"> Robotics</w:t>
+      </w:r>
+      <w:r>
+        <w:rPr>
+          <w:sz w:val="20"/>
+          <w:szCs w:val="20"/>
+        </w:rPr>
+        <w:t xml:space="preserve"> </w:t>
+      </w:r>
+      <w:r>
+        <w:rPr>
+          <w:sz w:val="20"/>
+          <w:szCs w:val="20"/>
+        </w:rPr>
+        <w:br w:type="column"/>
+      </w:r>
+      <w:r>
+        <w:rPr>
+          <w:sz w:val="20"/>
+          <w:szCs w:val="20"/>
+        </w:rPr>
+        <w:t>Urbana-Champaign, IL</w:t>
       </w:r>
       <w:r>
         <w:rPr>
@@ -1746,43 +2156,23 @@
           <w:szCs w:val="20"/>
         </w:rPr>
         <w:br/>
-      </w:r>
-      <w:r>
-        <w:rPr>
-          <w:sz w:val="20"/>
-          <w:szCs w:val="20"/>
-        </w:rPr>
-        <w:t xml:space="preserve">— </w:t>
-      </w:r>
-      <w:commentRangeStart w:id="1"/>
-      <w:r>
-        <w:rPr>
-          <w:sz w:val="20"/>
-          <w:szCs w:val="20"/>
-        </w:rPr>
-        <w:t>Trained</w:t>
-      </w:r>
-      <w:commentRangeEnd w:id="1"/>
-      <w:r>
-        <w:rPr>
-          <w:rStyle w:val="CommentReference"/>
-        </w:rPr>
-        <w:commentReference w:id="1"/>
-      </w:r>
-      <w:r>
-        <w:rPr>
-          <w:sz w:val="20"/>
-          <w:szCs w:val="20"/>
-        </w:rPr>
-        <w:t xml:space="preserve"> new members in fundamental programming techniques</w:t>
-      </w:r>
-      <w:r>
-        <w:rPr>
-          <w:sz w:val="20"/>
-          <w:szCs w:val="20"/>
-        </w:rPr>
-        <w:br w:type="column"/>
-      </w:r>
+        <w:t>August 2020 – Present</w:t>
+      </w:r>
+      <w:r>
+        <w:rPr>
+          <w:sz w:val="20"/>
+          <w:szCs w:val="20"/>
+        </w:rPr>
+        <w:br/>
+      </w:r>
+    </w:p>
+    <w:p>
+      <w:pPr>
+        <w:rPr>
+          <w:sz w:val="20"/>
+          <w:szCs w:val="20"/>
+        </w:rPr>
+      </w:pPr>
       <w:r>
         <w:rPr>
           <w:sz w:val="20"/>
@@ -1798,7 +2188,7 @@
         <w:br/>
         <w:t xml:space="preserve">2017 </w:t>
       </w:r>
-      <w:commentRangeStart w:id="2"/>
+      <w:commentRangeStart w:id="1"/>
       <w:r>
         <w:rPr>
           <w:sz w:val="20"/>
@@ -1806,12 +2196,12 @@
         </w:rPr>
         <w:t>–</w:t>
       </w:r>
-      <w:commentRangeEnd w:id="2"/>
+      <w:commentRangeEnd w:id="1"/>
       <w:r>
         <w:rPr>
           <w:rStyle w:val="CommentReference"/>
         </w:rPr>
-        <w:commentReference w:id="2"/>
+        <w:commentReference w:id="1"/>
       </w:r>
       <w:r>
         <w:rPr>
@@ -1846,15 +2236,13 @@
           <w:pgSz w:w="12240" w:h="15840"/>
           <w:pgMar w:top="720" w:right="720" w:bottom="720" w:left="720" w:header="720" w:footer="720" w:gutter="0"/>
           <w:cols w:num="3" w:space="288" w:equalWidth="0">
-            <w:col w:w="1872" w:space="288"/>
-            <w:col w:w="5760" w:space="288"/>
-            <w:col w:w="2592"/>
+            <w:col w:w="1152" w:space="288"/>
+            <w:col w:w="7200" w:space="288"/>
+            <w:col w:w="1872"/>
           </w:cols>
           <w:docGrid w:linePitch="360"/>
         </w:sectPr>
       </w:pPr>
-      <w:bookmarkStart w:id="3" w:name="_GoBack"/>
-      <w:bookmarkEnd w:id="3"/>
       <w:r>
         <w:rPr>
           <w:sz w:val="20"/>
@@ -2032,8 +2420,17 @@
           <w:sz w:val="20"/>
           <w:szCs w:val="20"/>
         </w:rPr>
-        <w:t>knowledge of Verilog, HTML/CSS, Javascript</w:t>
-      </w:r>
+        <w:t xml:space="preserve">knowledge of Verilog, HTML/CSS, </w:t>
+      </w:r>
+      <w:proofErr w:type="spellStart"/>
+      <w:r>
+        <w:rPr>
+          <w:sz w:val="20"/>
+          <w:szCs w:val="20"/>
+        </w:rPr>
+        <w:t>Javascript</w:t>
+      </w:r>
+      <w:proofErr w:type="spellEnd"/>
       <w:r>
         <w:rPr>
           <w:sz w:val="20"/>
@@ -2046,7 +2443,23 @@
           <w:sz w:val="20"/>
           <w:szCs w:val="20"/>
         </w:rPr>
-        <w:t>, InfluxDB, Grafana</w:t>
+        <w:t xml:space="preserve">, </w:t>
+      </w:r>
+      <w:proofErr w:type="spellStart"/>
+      <w:r>
+        <w:rPr>
+          <w:sz w:val="20"/>
+          <w:szCs w:val="20"/>
+        </w:rPr>
+        <w:t>InfluxDB</w:t>
+      </w:r>
+      <w:proofErr w:type="spellEnd"/>
+      <w:r>
+        <w:rPr>
+          <w:sz w:val="20"/>
+          <w:szCs w:val="20"/>
+        </w:rPr>
+        <w:t>, Grafana</w:t>
       </w:r>
       <w:r>
         <w:rPr>
@@ -2068,6 +2481,13 @@
           <w:szCs w:val="20"/>
         </w:rPr>
         <w:t>, WebGL</w:t>
+      </w:r>
+      <w:r>
+        <w:rPr>
+          <w:sz w:val="20"/>
+          <w:szCs w:val="20"/>
+        </w:rPr>
+        <w:t>, Chinese</w:t>
       </w:r>
     </w:p>
     <w:p>
@@ -2112,7 +2532,30 @@
           <w:sz w:val="20"/>
           <w:szCs w:val="20"/>
         </w:rPr>
-        <w:t>, OCaml, x86 Assembly</w:t>
+        <w:t xml:space="preserve">, </w:t>
+      </w:r>
+      <w:proofErr w:type="spellStart"/>
+      <w:r>
+        <w:rPr>
+          <w:sz w:val="20"/>
+          <w:szCs w:val="20"/>
+        </w:rPr>
+        <w:t>OCaml</w:t>
+      </w:r>
+      <w:proofErr w:type="spellEnd"/>
+      <w:r>
+        <w:rPr>
+          <w:sz w:val="20"/>
+          <w:szCs w:val="20"/>
+        </w:rPr>
+        <w:t>, x86 Assembly</w:t>
+      </w:r>
+      <w:r>
+        <w:rPr>
+          <w:sz w:val="20"/>
+          <w:szCs w:val="20"/>
+        </w:rPr>
+        <w:t>, Japanese</w:t>
       </w:r>
     </w:p>
     <w:sectPr>
@@ -2120,8 +2563,8 @@
       <w:pgSz w:w="12240" w:h="15840"/>
       <w:pgMar w:top="720" w:right="720" w:bottom="720" w:left="720" w:header="720" w:footer="720" w:gutter="0"/>
       <w:cols w:num="2" w:space="288" w:equalWidth="0">
-        <w:col w:w="1872" w:space="288"/>
-        <w:col w:w="8640" w:space="288"/>
+        <w:col w:w="1152" w:space="288"/>
+        <w:col w:w="9360" w:space="288"/>
       </w:cols>
       <w:docGrid w:linePitch="360"/>
     </w:sectPr>
@@ -2130,7 +2573,7 @@
 </file>
 
 <file path=word/comments.xml><?xml version="1.0" encoding="utf-8"?>
-<w:comments xmlns:wpc="http://schemas.microsoft.com/office/word/2010/wordprocessingCanvas" xmlns:cx="http://schemas.microsoft.com/office/drawing/2014/chartex" xmlns:cx1="http://schemas.microsoft.com/office/drawing/2015/9/8/chartex" xmlns:cx2="http://schemas.microsoft.com/office/drawing/2015/10/21/chartex" xmlns:cx3="http://schemas.microsoft.com/office/drawing/2016/5/9/chartex" xmlns:cx4="http://schemas.microsoft.com/office/drawing/2016/5/10/chartex" xmlns:cx5="http://schemas.microsoft.com/office/drawing/2016/5/11/chartex" xmlns:cx6="http://schemas.microsoft.com/office/drawing/2016/5/12/chartex" xmlns:cx7="http://schemas.microsoft.com/office/drawing/2016/5/13/chartex" xmlns:cx8="http://schemas.microsoft.com/office/drawing/2016/5/14/chartex" xmlns:mc="http://schemas.openxmlformats.org/markup-compatibility/2006" xmlns:aink="http://schemas.microsoft.com/office/drawing/2016/ink" xmlns:am3d="http://schemas.microsoft.com/office/drawing/2017/model3d" xmlns:o="urn:schemas-microsoft-com:office:office" xmlns:r="http://schemas.openxmlformats.org/officeDocument/2006/relationships" xmlns:m="http://schemas.openxmlformats.org/officeDocument/2006/math" xmlns:v="urn:schemas-microsoft-com:vml" xmlns:wp14="http://schemas.microsoft.com/office/word/2010/wordprocessingDrawing" xmlns:wp="http://schemas.openxmlformats.org/drawingml/2006/wordprocessingDrawing" xmlns:w10="urn:schemas-microsoft-com:office:word" xmlns:w="http://schemas.openxmlformats.org/wordprocessingml/2006/main" xmlns:w14="http://schemas.microsoft.com/office/word/2010/wordml" xmlns:w15="http://schemas.microsoft.com/office/word/2012/wordml" xmlns:w16cid="http://schemas.microsoft.com/office/word/2016/wordml/cid" xmlns:w16se="http://schemas.microsoft.com/office/word/2015/wordml/symex" xmlns:wpg="http://schemas.microsoft.com/office/word/2010/wordprocessingGroup" xmlns:wpi="http://schemas.microsoft.com/office/word/2010/wordprocessingInk" xmlns:wne="http://schemas.microsoft.com/office/word/2006/wordml" xmlns:wps="http://schemas.microsoft.com/office/word/2010/wordprocessingShape" mc:Ignorable="w14 w15 w16se w16cid wp14">
+<w:comments xmlns:wpc="http://schemas.microsoft.com/office/word/2010/wordprocessingCanvas" xmlns:cx="http://schemas.microsoft.com/office/drawing/2014/chartex" xmlns:cx1="http://schemas.microsoft.com/office/drawing/2015/9/8/chartex" xmlns:cx2="http://schemas.microsoft.com/office/drawing/2015/10/21/chartex" xmlns:cx3="http://schemas.microsoft.com/office/drawing/2016/5/9/chartex" xmlns:cx4="http://schemas.microsoft.com/office/drawing/2016/5/10/chartex" xmlns:cx5="http://schemas.microsoft.com/office/drawing/2016/5/11/chartex" xmlns:cx6="http://schemas.microsoft.com/office/drawing/2016/5/12/chartex" xmlns:cx7="http://schemas.microsoft.com/office/drawing/2016/5/13/chartex" xmlns:cx8="http://schemas.microsoft.com/office/drawing/2016/5/14/chartex" xmlns:mc="http://schemas.openxmlformats.org/markup-compatibility/2006" xmlns:aink="http://schemas.microsoft.com/office/drawing/2016/ink" xmlns:am3d="http://schemas.microsoft.com/office/drawing/2017/model3d" xmlns:o="urn:schemas-microsoft-com:office:office" xmlns:r="http://schemas.openxmlformats.org/officeDocument/2006/relationships" xmlns:m="http://schemas.openxmlformats.org/officeDocument/2006/math" xmlns:v="urn:schemas-microsoft-com:vml" xmlns:wp14="http://schemas.microsoft.com/office/word/2010/wordprocessingDrawing" xmlns:wp="http://schemas.openxmlformats.org/drawingml/2006/wordprocessingDrawing" xmlns:w10="urn:schemas-microsoft-com:office:word" xmlns:w="http://schemas.openxmlformats.org/wordprocessingml/2006/main" xmlns:w14="http://schemas.microsoft.com/office/word/2010/wordml" xmlns:w15="http://schemas.microsoft.com/office/word/2012/wordml" xmlns:w16cex="http://schemas.microsoft.com/office/word/2018/wordml/cex" xmlns:w16cid="http://schemas.microsoft.com/office/word/2016/wordml/cid" xmlns:w16="http://schemas.microsoft.com/office/word/2018/wordml" xmlns:w16se="http://schemas.microsoft.com/office/word/2015/wordml/symex" xmlns:wpg="http://schemas.microsoft.com/office/word/2010/wordprocessingGroup" xmlns:wpi="http://schemas.microsoft.com/office/word/2010/wordprocessingInk" xmlns:wne="http://schemas.microsoft.com/office/word/2006/wordml" xmlns:wps="http://schemas.microsoft.com/office/word/2010/wordprocessingShape" mc:Ignorable="w14 w15 w16se w16cid w16 w16cex wp14">
   <w:comment w:id="0" w:author="Maxiwell Luo" w:date="2018-09-07T00:27:00Z" w:initials="ML">
     <w:p>
       <w:pPr>
@@ -2150,7 +2593,7 @@
       </w:r>
     </w:p>
   </w:comment>
-  <w:comment w:id="1" w:author="Maxiwell Luo" w:date="2018-09-07T00:26:00Z" w:initials="ML">
+  <w:comment w:id="1" w:author="Maxiwell Luo" w:date="2018-09-07T00:27:00Z" w:initials="ML">
     <w:p>
       <w:pPr>
         <w:pStyle w:val="CommentText"/>
@@ -2162,23 +2605,15 @@
         <w:annotationRef/>
       </w:r>
       <w:r>
-        <w:t>Use em dash (Alt + 0151 on numpad) for lists</w:t>
-      </w:r>
-    </w:p>
-  </w:comment>
-  <w:comment w:id="2" w:author="Maxiwell Luo" w:date="2018-09-07T00:27:00Z" w:initials="ML">
-    <w:p>
-      <w:pPr>
-        <w:pStyle w:val="CommentText"/>
-      </w:pPr>
-      <w:r>
-        <w:rPr>
-          <w:rStyle w:val="CommentReference"/>
-        </w:rPr>
-        <w:annotationRef/>
-      </w:r>
-      <w:r>
-        <w:t>Use en dash (Ctrl + - on numpad) for date range</w:t>
+        <w:t xml:space="preserve">Use </w:t>
+      </w:r>
+      <w:proofErr w:type="spellStart"/>
+      <w:r>
+        <w:t>en</w:t>
+      </w:r>
+      <w:proofErr w:type="spellEnd"/>
+      <w:r>
+        <w:t xml:space="preserve"> dash (Ctrl + - on numpad) for date range</w:t>
       </w:r>
     </w:p>
   </w:comment>
@@ -2186,23 +2621,21 @@
 </file>
 
 <file path=word/commentsExtended.xml><?xml version="1.0" encoding="utf-8"?>
-<w15:commentsEx xmlns:wpc="http://schemas.microsoft.com/office/word/2010/wordprocessingCanvas" xmlns:cx="http://schemas.microsoft.com/office/drawing/2014/chartex" xmlns:cx1="http://schemas.microsoft.com/office/drawing/2015/9/8/chartex" xmlns:cx2="http://schemas.microsoft.com/office/drawing/2015/10/21/chartex" xmlns:cx3="http://schemas.microsoft.com/office/drawing/2016/5/9/chartex" xmlns:cx4="http://schemas.microsoft.com/office/drawing/2016/5/10/chartex" xmlns:cx5="http://schemas.microsoft.com/office/drawing/2016/5/11/chartex" xmlns:cx6="http://schemas.microsoft.com/office/drawing/2016/5/12/chartex" xmlns:cx7="http://schemas.microsoft.com/office/drawing/2016/5/13/chartex" xmlns:cx8="http://schemas.microsoft.com/office/drawing/2016/5/14/chartex" xmlns:mc="http://schemas.openxmlformats.org/markup-compatibility/2006" xmlns:aink="http://schemas.microsoft.com/office/drawing/2016/ink" xmlns:am3d="http://schemas.microsoft.com/office/drawing/2017/model3d" xmlns:o="urn:schemas-microsoft-com:office:office" xmlns:r="http://schemas.openxmlformats.org/officeDocument/2006/relationships" xmlns:m="http://schemas.openxmlformats.org/officeDocument/2006/math" xmlns:v="urn:schemas-microsoft-com:vml" xmlns:wp14="http://schemas.microsoft.com/office/word/2010/wordprocessingDrawing" xmlns:wp="http://schemas.openxmlformats.org/drawingml/2006/wordprocessingDrawing" xmlns:w10="urn:schemas-microsoft-com:office:word" xmlns:w="http://schemas.openxmlformats.org/wordprocessingml/2006/main" xmlns:w14="http://schemas.microsoft.com/office/word/2010/wordml" xmlns:w15="http://schemas.microsoft.com/office/word/2012/wordml" xmlns:w16cid="http://schemas.microsoft.com/office/word/2016/wordml/cid" xmlns:w16se="http://schemas.microsoft.com/office/word/2015/wordml/symex" xmlns:wpg="http://schemas.microsoft.com/office/word/2010/wordprocessingGroup" xmlns:wpi="http://schemas.microsoft.com/office/word/2010/wordprocessingInk" xmlns:wne="http://schemas.microsoft.com/office/word/2006/wordml" xmlns:wps="http://schemas.microsoft.com/office/word/2010/wordprocessingShape" mc:Ignorable="w14 w15 w16se w16cid wp14">
+<w15:commentsEx xmlns:wpc="http://schemas.microsoft.com/office/word/2010/wordprocessingCanvas" xmlns:cx="http://schemas.microsoft.com/office/drawing/2014/chartex" xmlns:cx1="http://schemas.microsoft.com/office/drawing/2015/9/8/chartex" xmlns:cx2="http://schemas.microsoft.com/office/drawing/2015/10/21/chartex" xmlns:cx3="http://schemas.microsoft.com/office/drawing/2016/5/9/chartex" xmlns:cx4="http://schemas.microsoft.com/office/drawing/2016/5/10/chartex" xmlns:cx5="http://schemas.microsoft.com/office/drawing/2016/5/11/chartex" xmlns:cx6="http://schemas.microsoft.com/office/drawing/2016/5/12/chartex" xmlns:cx7="http://schemas.microsoft.com/office/drawing/2016/5/13/chartex" xmlns:cx8="http://schemas.microsoft.com/office/drawing/2016/5/14/chartex" xmlns:mc="http://schemas.openxmlformats.org/markup-compatibility/2006" xmlns:aink="http://schemas.microsoft.com/office/drawing/2016/ink" xmlns:am3d="http://schemas.microsoft.com/office/drawing/2017/model3d" xmlns:o="urn:schemas-microsoft-com:office:office" xmlns:r="http://schemas.openxmlformats.org/officeDocument/2006/relationships" xmlns:m="http://schemas.openxmlformats.org/officeDocument/2006/math" xmlns:v="urn:schemas-microsoft-com:vml" xmlns:wp14="http://schemas.microsoft.com/office/word/2010/wordprocessingDrawing" xmlns:wp="http://schemas.openxmlformats.org/drawingml/2006/wordprocessingDrawing" xmlns:w10="urn:schemas-microsoft-com:office:word" xmlns:w="http://schemas.openxmlformats.org/wordprocessingml/2006/main" xmlns:w14="http://schemas.microsoft.com/office/word/2010/wordml" xmlns:w15="http://schemas.microsoft.com/office/word/2012/wordml" xmlns:w16cex="http://schemas.microsoft.com/office/word/2018/wordml/cex" xmlns:w16cid="http://schemas.microsoft.com/office/word/2016/wordml/cid" xmlns:w16="http://schemas.microsoft.com/office/word/2018/wordml" xmlns:w16se="http://schemas.microsoft.com/office/word/2015/wordml/symex" xmlns:wpg="http://schemas.microsoft.com/office/word/2010/wordprocessingGroup" xmlns:wpi="http://schemas.microsoft.com/office/word/2010/wordprocessingInk" xmlns:wne="http://schemas.microsoft.com/office/word/2006/wordml" xmlns:wps="http://schemas.microsoft.com/office/word/2010/wordprocessingShape" mc:Ignorable="w14 w15 w16se w16cid w16 w16cex wp14">
   <w15:commentEx w15:paraId="19CD4061" w15:done="0"/>
-  <w15:commentEx w15:paraId="34F092FD" w15:done="0"/>
   <w15:commentEx w15:paraId="713F4E44" w15:done="0"/>
 </w15:commentsEx>
 </file>
 
 <file path=word/commentsIds.xml><?xml version="1.0" encoding="utf-8"?>
-<w16cid:commentsIds xmlns:wpc="http://schemas.microsoft.com/office/word/2010/wordprocessingCanvas" xmlns:cx="http://schemas.microsoft.com/office/drawing/2014/chartex" xmlns:cx1="http://schemas.microsoft.com/office/drawing/2015/9/8/chartex" xmlns:cx2="http://schemas.microsoft.com/office/drawing/2015/10/21/chartex" xmlns:cx3="http://schemas.microsoft.com/office/drawing/2016/5/9/chartex" xmlns:cx4="http://schemas.microsoft.com/office/drawing/2016/5/10/chartex" xmlns:cx5="http://schemas.microsoft.com/office/drawing/2016/5/11/chartex" xmlns:cx6="http://schemas.microsoft.com/office/drawing/2016/5/12/chartex" xmlns:cx7="http://schemas.microsoft.com/office/drawing/2016/5/13/chartex" xmlns:cx8="http://schemas.microsoft.com/office/drawing/2016/5/14/chartex" xmlns:mc="http://schemas.openxmlformats.org/markup-compatibility/2006" xmlns:aink="http://schemas.microsoft.com/office/drawing/2016/ink" xmlns:am3d="http://schemas.microsoft.com/office/drawing/2017/model3d" xmlns:o="urn:schemas-microsoft-com:office:office" xmlns:r="http://schemas.openxmlformats.org/officeDocument/2006/relationships" xmlns:m="http://schemas.openxmlformats.org/officeDocument/2006/math" xmlns:v="urn:schemas-microsoft-com:vml" xmlns:wp14="http://schemas.microsoft.com/office/word/2010/wordprocessingDrawing" xmlns:wp="http://schemas.openxmlformats.org/drawingml/2006/wordprocessingDrawing" xmlns:w10="urn:schemas-microsoft-com:office:word" xmlns:w="http://schemas.openxmlformats.org/wordprocessingml/2006/main" xmlns:w14="http://schemas.microsoft.com/office/word/2010/wordml" xmlns:w15="http://schemas.microsoft.com/office/word/2012/wordml" xmlns:w16cid="http://schemas.microsoft.com/office/word/2016/wordml/cid" xmlns:w16se="http://schemas.microsoft.com/office/word/2015/wordml/symex" xmlns:wpg="http://schemas.microsoft.com/office/word/2010/wordprocessingGroup" xmlns:wpi="http://schemas.microsoft.com/office/word/2010/wordprocessingInk" xmlns:wne="http://schemas.microsoft.com/office/word/2006/wordml" xmlns:wps="http://schemas.microsoft.com/office/word/2010/wordprocessingShape" mc:Ignorable="w14 w15 w16se w16cid wp14">
+<w16cid:commentsIds xmlns:wpc="http://schemas.microsoft.com/office/word/2010/wordprocessingCanvas" xmlns:cx="http://schemas.microsoft.com/office/drawing/2014/chartex" xmlns:cx1="http://schemas.microsoft.com/office/drawing/2015/9/8/chartex" xmlns:cx2="http://schemas.microsoft.com/office/drawing/2015/10/21/chartex" xmlns:cx3="http://schemas.microsoft.com/office/drawing/2016/5/9/chartex" xmlns:cx4="http://schemas.microsoft.com/office/drawing/2016/5/10/chartex" xmlns:cx5="http://schemas.microsoft.com/office/drawing/2016/5/11/chartex" xmlns:cx6="http://schemas.microsoft.com/office/drawing/2016/5/12/chartex" xmlns:cx7="http://schemas.microsoft.com/office/drawing/2016/5/13/chartex" xmlns:cx8="http://schemas.microsoft.com/office/drawing/2016/5/14/chartex" xmlns:mc="http://schemas.openxmlformats.org/markup-compatibility/2006" xmlns:aink="http://schemas.microsoft.com/office/drawing/2016/ink" xmlns:am3d="http://schemas.microsoft.com/office/drawing/2017/model3d" xmlns:o="urn:schemas-microsoft-com:office:office" xmlns:r="http://schemas.openxmlformats.org/officeDocument/2006/relationships" xmlns:m="http://schemas.openxmlformats.org/officeDocument/2006/math" xmlns:v="urn:schemas-microsoft-com:vml" xmlns:wp14="http://schemas.microsoft.com/office/word/2010/wordprocessingDrawing" xmlns:wp="http://schemas.openxmlformats.org/drawingml/2006/wordprocessingDrawing" xmlns:w10="urn:schemas-microsoft-com:office:word" xmlns:w="http://schemas.openxmlformats.org/wordprocessingml/2006/main" xmlns:w14="http://schemas.microsoft.com/office/word/2010/wordml" xmlns:w15="http://schemas.microsoft.com/office/word/2012/wordml" xmlns:w16cex="http://schemas.microsoft.com/office/word/2018/wordml/cex" xmlns:w16cid="http://schemas.microsoft.com/office/word/2016/wordml/cid" xmlns:w16="http://schemas.microsoft.com/office/word/2018/wordml" xmlns:w16se="http://schemas.microsoft.com/office/word/2015/wordml/symex" xmlns:wpg="http://schemas.microsoft.com/office/word/2010/wordprocessingGroup" xmlns:wpi="http://schemas.microsoft.com/office/word/2010/wordprocessingInk" xmlns:wne="http://schemas.microsoft.com/office/word/2006/wordml" xmlns:wps="http://schemas.microsoft.com/office/word/2010/wordprocessingShape" mc:Ignorable="w14 w15 w16se w16cid w16 w16cex wp14">
   <w16cid:commentId w16cid:paraId="19CD4061" w16cid:durableId="1F3C448D"/>
-  <w16cid:commentId w16cid:paraId="34F092FD" w16cid:durableId="1F3C443F"/>
   <w16cid:commentId w16cid:paraId="713F4E44" w16cid:durableId="1F3C4462"/>
 </w16cid:commentsIds>
 </file>
 
 <file path=word/numbering.xml><?xml version="1.0" encoding="utf-8"?>
-<w:numbering xmlns:wpc="http://schemas.microsoft.com/office/word/2010/wordprocessingCanvas" xmlns:cx="http://schemas.microsoft.com/office/drawing/2014/chartex" xmlns:cx1="http://schemas.microsoft.com/office/drawing/2015/9/8/chartex" xmlns:cx2="http://schemas.microsoft.com/office/drawing/2015/10/21/chartex" xmlns:cx3="http://schemas.microsoft.com/office/drawing/2016/5/9/chartex" xmlns:cx4="http://schemas.microsoft.com/office/drawing/2016/5/10/chartex" xmlns:cx5="http://schemas.microsoft.com/office/drawing/2016/5/11/chartex" xmlns:cx6="http://schemas.microsoft.com/office/drawing/2016/5/12/chartex" xmlns:cx7="http://schemas.microsoft.com/office/drawing/2016/5/13/chartex" xmlns:cx8="http://schemas.microsoft.com/office/drawing/2016/5/14/chartex" xmlns:mc="http://schemas.openxmlformats.org/markup-compatibility/2006" xmlns:aink="http://schemas.microsoft.com/office/drawing/2016/ink" xmlns:am3d="http://schemas.microsoft.com/office/drawing/2017/model3d" xmlns:o="urn:schemas-microsoft-com:office:office" xmlns:r="http://schemas.openxmlformats.org/officeDocument/2006/relationships" xmlns:m="http://schemas.openxmlformats.org/officeDocument/2006/math" xmlns:v="urn:schemas-microsoft-com:vml" xmlns:wp14="http://schemas.microsoft.com/office/word/2010/wordprocessingDrawing" xmlns:wp="http://schemas.openxmlformats.org/drawingml/2006/wordprocessingDrawing" xmlns:w10="urn:schemas-microsoft-com:office:word" xmlns:w="http://schemas.openxmlformats.org/wordprocessingml/2006/main" xmlns:w14="http://schemas.microsoft.com/office/word/2010/wordml" xmlns:w15="http://schemas.microsoft.com/office/word/2012/wordml" xmlns:w16cid="http://schemas.microsoft.com/office/word/2016/wordml/cid" xmlns:w16se="http://schemas.microsoft.com/office/word/2015/wordml/symex" xmlns:wpg="http://schemas.microsoft.com/office/word/2010/wordprocessingGroup" xmlns:wpi="http://schemas.microsoft.com/office/word/2010/wordprocessingInk" xmlns:wne="http://schemas.microsoft.com/office/word/2006/wordml" xmlns:wps="http://schemas.microsoft.com/office/word/2010/wordprocessingShape" mc:Ignorable="w14 w15 w16se w16cid wp14">
+<w:numbering xmlns:wpc="http://schemas.microsoft.com/office/word/2010/wordprocessingCanvas" xmlns:cx="http://schemas.microsoft.com/office/drawing/2014/chartex" xmlns:cx1="http://schemas.microsoft.com/office/drawing/2015/9/8/chartex" xmlns:cx2="http://schemas.microsoft.com/office/drawing/2015/10/21/chartex" xmlns:cx3="http://schemas.microsoft.com/office/drawing/2016/5/9/chartex" xmlns:cx4="http://schemas.microsoft.com/office/drawing/2016/5/10/chartex" xmlns:cx5="http://schemas.microsoft.com/office/drawing/2016/5/11/chartex" xmlns:cx6="http://schemas.microsoft.com/office/drawing/2016/5/12/chartex" xmlns:cx7="http://schemas.microsoft.com/office/drawing/2016/5/13/chartex" xmlns:cx8="http://schemas.microsoft.com/office/drawing/2016/5/14/chartex" xmlns:mc="http://schemas.openxmlformats.org/markup-compatibility/2006" xmlns:aink="http://schemas.microsoft.com/office/drawing/2016/ink" xmlns:am3d="http://schemas.microsoft.com/office/drawing/2017/model3d" xmlns:o="urn:schemas-microsoft-com:office:office" xmlns:r="http://schemas.openxmlformats.org/officeDocument/2006/relationships" xmlns:m="http://schemas.openxmlformats.org/officeDocument/2006/math" xmlns:v="urn:schemas-microsoft-com:vml" xmlns:wp14="http://schemas.microsoft.com/office/word/2010/wordprocessingDrawing" xmlns:wp="http://schemas.openxmlformats.org/drawingml/2006/wordprocessingDrawing" xmlns:w10="urn:schemas-microsoft-com:office:word" xmlns:w="http://schemas.openxmlformats.org/wordprocessingml/2006/main" xmlns:w14="http://schemas.microsoft.com/office/word/2010/wordml" xmlns:w15="http://schemas.microsoft.com/office/word/2012/wordml" xmlns:w16cex="http://schemas.microsoft.com/office/word/2018/wordml/cex" xmlns:w16cid="http://schemas.microsoft.com/office/word/2016/wordml/cid" xmlns:w16="http://schemas.microsoft.com/office/word/2018/wordml" xmlns:w16se="http://schemas.microsoft.com/office/word/2015/wordml/symex" xmlns:wpg="http://schemas.microsoft.com/office/word/2010/wordprocessingGroup" xmlns:wpi="http://schemas.microsoft.com/office/word/2010/wordprocessingInk" xmlns:wne="http://schemas.microsoft.com/office/word/2006/wordml" xmlns:wps="http://schemas.microsoft.com/office/word/2010/wordprocessingShape" mc:Ignorable="w14 w15 w16se w16cid w16 w16cex wp14">
   <w:abstractNum w:abstractNumId="0" w15:restartNumberingAfterBreak="0">
     <w:nsid w:val="16B560E0"/>
     <w:multiLevelType w:val="hybridMultilevel"/>
@@ -2671,7 +3104,7 @@
 </file>
 
 <file path=word/people.xml><?xml version="1.0" encoding="utf-8"?>
-<w15:people xmlns:wpc="http://schemas.microsoft.com/office/word/2010/wordprocessingCanvas" xmlns:cx="http://schemas.microsoft.com/office/drawing/2014/chartex" xmlns:cx1="http://schemas.microsoft.com/office/drawing/2015/9/8/chartex" xmlns:cx2="http://schemas.microsoft.com/office/drawing/2015/10/21/chartex" xmlns:cx3="http://schemas.microsoft.com/office/drawing/2016/5/9/chartex" xmlns:cx4="http://schemas.microsoft.com/office/drawing/2016/5/10/chartex" xmlns:cx5="http://schemas.microsoft.com/office/drawing/2016/5/11/chartex" xmlns:cx6="http://schemas.microsoft.com/office/drawing/2016/5/12/chartex" xmlns:cx7="http://schemas.microsoft.com/office/drawing/2016/5/13/chartex" xmlns:cx8="http://schemas.microsoft.com/office/drawing/2016/5/14/chartex" xmlns:mc="http://schemas.openxmlformats.org/markup-compatibility/2006" xmlns:aink="http://schemas.microsoft.com/office/drawing/2016/ink" xmlns:am3d="http://schemas.microsoft.com/office/drawing/2017/model3d" xmlns:o="urn:schemas-microsoft-com:office:office" xmlns:r="http://schemas.openxmlformats.org/officeDocument/2006/relationships" xmlns:m="http://schemas.openxmlformats.org/officeDocument/2006/math" xmlns:v="urn:schemas-microsoft-com:vml" xmlns:wp14="http://schemas.microsoft.com/office/word/2010/wordprocessingDrawing" xmlns:wp="http://schemas.openxmlformats.org/drawingml/2006/wordprocessingDrawing" xmlns:w10="urn:schemas-microsoft-com:office:word" xmlns:w="http://schemas.openxmlformats.org/wordprocessingml/2006/main" xmlns:w14="http://schemas.microsoft.com/office/word/2010/wordml" xmlns:w15="http://schemas.microsoft.com/office/word/2012/wordml" xmlns:w16cid="http://schemas.microsoft.com/office/word/2016/wordml/cid" xmlns:w16se="http://schemas.microsoft.com/office/word/2015/wordml/symex" xmlns:wpg="http://schemas.microsoft.com/office/word/2010/wordprocessingGroup" xmlns:wpi="http://schemas.microsoft.com/office/word/2010/wordprocessingInk" xmlns:wne="http://schemas.microsoft.com/office/word/2006/wordml" xmlns:wps="http://schemas.microsoft.com/office/word/2010/wordprocessingShape" mc:Ignorable="w14 w15 w16se w16cid wp14">
+<w15:people xmlns:wpc="http://schemas.microsoft.com/office/word/2010/wordprocessingCanvas" xmlns:cx="http://schemas.microsoft.com/office/drawing/2014/chartex" xmlns:cx1="http://schemas.microsoft.com/office/drawing/2015/9/8/chartex" xmlns:cx2="http://schemas.microsoft.com/office/drawing/2015/10/21/chartex" xmlns:cx3="http://schemas.microsoft.com/office/drawing/2016/5/9/chartex" xmlns:cx4="http://schemas.microsoft.com/office/drawing/2016/5/10/chartex" xmlns:cx5="http://schemas.microsoft.com/office/drawing/2016/5/11/chartex" xmlns:cx6="http://schemas.microsoft.com/office/drawing/2016/5/12/chartex" xmlns:cx7="http://schemas.microsoft.com/office/drawing/2016/5/13/chartex" xmlns:cx8="http://schemas.microsoft.com/office/drawing/2016/5/14/chartex" xmlns:mc="http://schemas.openxmlformats.org/markup-compatibility/2006" xmlns:aink="http://schemas.microsoft.com/office/drawing/2016/ink" xmlns:am3d="http://schemas.microsoft.com/office/drawing/2017/model3d" xmlns:o="urn:schemas-microsoft-com:office:office" xmlns:r="http://schemas.openxmlformats.org/officeDocument/2006/relationships" xmlns:m="http://schemas.openxmlformats.org/officeDocument/2006/math" xmlns:v="urn:schemas-microsoft-com:vml" xmlns:wp14="http://schemas.microsoft.com/office/word/2010/wordprocessingDrawing" xmlns:wp="http://schemas.openxmlformats.org/drawingml/2006/wordprocessingDrawing" xmlns:w10="urn:schemas-microsoft-com:office:word" xmlns:w="http://schemas.openxmlformats.org/wordprocessingml/2006/main" xmlns:w14="http://schemas.microsoft.com/office/word/2010/wordml" xmlns:w15="http://schemas.microsoft.com/office/word/2012/wordml" xmlns:w16cex="http://schemas.microsoft.com/office/word/2018/wordml/cex" xmlns:w16cid="http://schemas.microsoft.com/office/word/2016/wordml/cid" xmlns:w16="http://schemas.microsoft.com/office/word/2018/wordml" xmlns:w16se="http://schemas.microsoft.com/office/word/2015/wordml/symex" xmlns:wpg="http://schemas.microsoft.com/office/word/2010/wordprocessingGroup" xmlns:wpi="http://schemas.microsoft.com/office/word/2010/wordprocessingInk" xmlns:wne="http://schemas.microsoft.com/office/word/2006/wordml" xmlns:wps="http://schemas.microsoft.com/office/word/2010/wordprocessingShape" mc:Ignorable="w14 w15 w16se w16cid w16 w16cex wp14">
   <w15:person w15:author="Maxiwell Luo">
     <w15:presenceInfo w15:providerId="Windows Live" w15:userId="967e4ff04f5ec85f"/>
   </w15:person>
@@ -2679,7 +3112,7 @@
 </file>
 
 <file path=word/styles.xml><?xml version="1.0" encoding="utf-8"?>
-<w:styles xmlns:mc="http://schemas.openxmlformats.org/markup-compatibility/2006" xmlns:r="http://schemas.openxmlformats.org/officeDocument/2006/relationships" xmlns:w="http://schemas.openxmlformats.org/wordprocessingml/2006/main" xmlns:w14="http://schemas.microsoft.com/office/word/2010/wordml" xmlns:w15="http://schemas.microsoft.com/office/word/2012/wordml" xmlns:w16cid="http://schemas.microsoft.com/office/word/2016/wordml/cid" xmlns:w16se="http://schemas.microsoft.com/office/word/2015/wordml/symex" mc:Ignorable="w14 w15 w16se w16cid">
+<w:styles xmlns:mc="http://schemas.openxmlformats.org/markup-compatibility/2006" xmlns:r="http://schemas.openxmlformats.org/officeDocument/2006/relationships" xmlns:w="http://schemas.openxmlformats.org/wordprocessingml/2006/main" xmlns:w14="http://schemas.microsoft.com/office/word/2010/wordml" xmlns:w15="http://schemas.microsoft.com/office/word/2012/wordml" xmlns:w16cex="http://schemas.microsoft.com/office/word/2018/wordml/cex" xmlns:w16cid="http://schemas.microsoft.com/office/word/2016/wordml/cid" xmlns:w16="http://schemas.microsoft.com/office/word/2018/wordml" xmlns:w16se="http://schemas.microsoft.com/office/word/2015/wordml/symex" mc:Ignorable="w14 w15 w16se w16cid w16 w16cex">
   <w:docDefaults>
     <w:rPrDefault>
       <w:rPr>
@@ -2695,7 +3128,7 @@
       </w:pPr>
     </w:pPrDefault>
   </w:docDefaults>
-  <w:latentStyles w:defLockedState="0" w:defUIPriority="99" w:defSemiHidden="0" w:defUnhideWhenUsed="0" w:defQFormat="0" w:count="377">
+  <w:latentStyles w:defLockedState="0" w:defUIPriority="99" w:defSemiHidden="0" w:defUnhideWhenUsed="0" w:defQFormat="0" w:count="376">
     <w:lsdException w:name="Normal" w:uiPriority="0" w:qFormat="1"/>
     <w:lsdException w:name="heading 1" w:uiPriority="9" w:qFormat="1"/>
     <w:lsdException w:name="heading 2" w:semiHidden="1" w:uiPriority="9" w:unhideWhenUsed="1" w:qFormat="1"/>
@@ -3072,7 +3505,6 @@
     <w:lsdException w:name="Hashtag" w:semiHidden="1" w:unhideWhenUsed="1"/>
     <w:lsdException w:name="Unresolved Mention" w:semiHidden="1" w:unhideWhenUsed="1"/>
     <w:lsdException w:name="Smart Link" w:semiHidden="1" w:unhideWhenUsed="1"/>
-    <w:lsdException w:name="Smart Link Error" w:semiHidden="1" w:unhideWhenUsed="1"/>
   </w:latentStyles>
   <w:style w:type="paragraph" w:default="1" w:styleId="Normal">
     <w:name w:val="Normal"/>

</xml_diff>

<commit_message>
Add 8i internship and initial TA work
</commit_message>
<xml_diff>
--- a/Resume.docx
+++ b/Resume.docx
@@ -1,6 +1,6 @@
 
 <file path=word/document.xml><?xml version="1.0" encoding="utf-8"?>
-<w:document xmlns:wpc="http://schemas.microsoft.com/office/word/2010/wordprocessingCanvas" xmlns:cx="http://schemas.microsoft.com/office/drawing/2014/chartex" xmlns:cx1="http://schemas.microsoft.com/office/drawing/2015/9/8/chartex" xmlns:cx2="http://schemas.microsoft.com/office/drawing/2015/10/21/chartex" xmlns:cx3="http://schemas.microsoft.com/office/drawing/2016/5/9/chartex" xmlns:cx4="http://schemas.microsoft.com/office/drawing/2016/5/10/chartex" xmlns:cx5="http://schemas.microsoft.com/office/drawing/2016/5/11/chartex" xmlns:cx6="http://schemas.microsoft.com/office/drawing/2016/5/12/chartex" xmlns:cx7="http://schemas.microsoft.com/office/drawing/2016/5/13/chartex" xmlns:cx8="http://schemas.microsoft.com/office/drawing/2016/5/14/chartex" xmlns:mc="http://schemas.openxmlformats.org/markup-compatibility/2006" xmlns:aink="http://schemas.microsoft.com/office/drawing/2016/ink" xmlns:am3d="http://schemas.microsoft.com/office/drawing/2017/model3d" xmlns:o="urn:schemas-microsoft-com:office:office" xmlns:r="http://schemas.openxmlformats.org/officeDocument/2006/relationships" xmlns:m="http://schemas.openxmlformats.org/officeDocument/2006/math" xmlns:v="urn:schemas-microsoft-com:vml" xmlns:wp14="http://schemas.microsoft.com/office/word/2010/wordprocessingDrawing" xmlns:wp="http://schemas.openxmlformats.org/drawingml/2006/wordprocessingDrawing" xmlns:w10="urn:schemas-microsoft-com:office:word" xmlns:w="http://schemas.openxmlformats.org/wordprocessingml/2006/main" xmlns:w14="http://schemas.microsoft.com/office/word/2010/wordml" xmlns:w15="http://schemas.microsoft.com/office/word/2012/wordml" xmlns:w16cid="http://schemas.microsoft.com/office/word/2016/wordml/cid" xmlns:w16se="http://schemas.microsoft.com/office/word/2015/wordml/symex" xmlns:wpg="http://schemas.microsoft.com/office/word/2010/wordprocessingGroup" xmlns:wpi="http://schemas.microsoft.com/office/word/2010/wordprocessingInk" xmlns:wne="http://schemas.microsoft.com/office/word/2006/wordml" xmlns:wps="http://schemas.microsoft.com/office/word/2010/wordprocessingShape" mc:Ignorable="w14 w15 w16se w16cid wp14">
+<w:document xmlns:wpc="http://schemas.microsoft.com/office/word/2010/wordprocessingCanvas" xmlns:cx="http://schemas.microsoft.com/office/drawing/2014/chartex" xmlns:cx1="http://schemas.microsoft.com/office/drawing/2015/9/8/chartex" xmlns:cx2="http://schemas.microsoft.com/office/drawing/2015/10/21/chartex" xmlns:cx3="http://schemas.microsoft.com/office/drawing/2016/5/9/chartex" xmlns:cx4="http://schemas.microsoft.com/office/drawing/2016/5/10/chartex" xmlns:cx5="http://schemas.microsoft.com/office/drawing/2016/5/11/chartex" xmlns:cx6="http://schemas.microsoft.com/office/drawing/2016/5/12/chartex" xmlns:cx7="http://schemas.microsoft.com/office/drawing/2016/5/13/chartex" xmlns:cx8="http://schemas.microsoft.com/office/drawing/2016/5/14/chartex" xmlns:mc="http://schemas.openxmlformats.org/markup-compatibility/2006" xmlns:aink="http://schemas.microsoft.com/office/drawing/2016/ink" xmlns:am3d="http://schemas.microsoft.com/office/drawing/2017/model3d" xmlns:o="urn:schemas-microsoft-com:office:office" xmlns:r="http://schemas.openxmlformats.org/officeDocument/2006/relationships" xmlns:m="http://schemas.openxmlformats.org/officeDocument/2006/math" xmlns:v="urn:schemas-microsoft-com:vml" xmlns:wp14="http://schemas.microsoft.com/office/word/2010/wordprocessingDrawing" xmlns:wp="http://schemas.openxmlformats.org/drawingml/2006/wordprocessingDrawing" xmlns:w10="urn:schemas-microsoft-com:office:word" xmlns:w="http://schemas.openxmlformats.org/wordprocessingml/2006/main" xmlns:w14="http://schemas.microsoft.com/office/word/2010/wordml" xmlns:w15="http://schemas.microsoft.com/office/word/2012/wordml" xmlns:w16cex="http://schemas.microsoft.com/office/word/2018/wordml/cex" xmlns:w16cid="http://schemas.microsoft.com/office/word/2016/wordml/cid" xmlns:w16="http://schemas.microsoft.com/office/word/2018/wordml" xmlns:w16se="http://schemas.microsoft.com/office/word/2015/wordml/symex" xmlns:wpg="http://schemas.microsoft.com/office/word/2010/wordprocessingGroup" xmlns:wpi="http://schemas.microsoft.com/office/word/2010/wordprocessingInk" xmlns:wne="http://schemas.microsoft.com/office/word/2006/wordml" xmlns:wps="http://schemas.microsoft.com/office/word/2010/wordprocessingShape" mc:Ignorable="w14 w15 w16se w16cid w16 w16cex wp14">
   <w:body>
     <w:p>
       <w:pPr>
@@ -323,7 +323,21 @@
           <w:sz w:val="20"/>
           <w:szCs w:val="20"/>
         </w:rPr>
-        <w:t>, Computer Science / Master of Computer Science</w:t>
+        <w:t xml:space="preserve">, Computer Science </w:t>
+      </w:r>
+      <w:r>
+        <w:rPr>
+          <w:sz w:val="20"/>
+          <w:szCs w:val="20"/>
+        </w:rPr>
+        <w:t>+</w:t>
+      </w:r>
+      <w:r>
+        <w:rPr>
+          <w:sz w:val="20"/>
+          <w:szCs w:val="20"/>
+        </w:rPr>
+        <w:t xml:space="preserve"> Master of Computer Science</w:t>
       </w:r>
       <w:r>
         <w:rPr>
@@ -345,7 +359,14 @@
           <w:sz w:val="20"/>
           <w:szCs w:val="20"/>
         </w:rPr>
-        <w:t>68</w:t>
+        <w:t>6</w:t>
+      </w:r>
+      <w:r>
+        <w:rPr>
+          <w:sz w:val="20"/>
+          <w:szCs w:val="20"/>
+        </w:rPr>
+        <w:t>7</w:t>
       </w:r>
       <w:r>
         <w:rPr>
@@ -445,6 +466,7 @@
     </w:p>
     <w:p>
       <w:pPr>
+        <w:spacing w:after="0"/>
         <w:rPr>
           <w:sz w:val="20"/>
           <w:szCs w:val="20"/>
@@ -454,9 +476,9 @@
           <w:pgSz w:w="12240" w:h="15840"/>
           <w:pgMar w:top="720" w:right="720" w:bottom="720" w:left="720" w:header="720" w:footer="720" w:gutter="0"/>
           <w:cols w:num="3" w:space="288" w:equalWidth="0">
-            <w:col w:w="1872" w:space="288"/>
-            <w:col w:w="5760" w:space="288"/>
-            <w:col w:w="2592"/>
+            <w:col w:w="1152" w:space="288"/>
+            <w:col w:w="7200" w:space="288"/>
+            <w:col w:w="1872"/>
           </w:cols>
           <w:docGrid w:linePitch="360"/>
         </w:sectPr>
@@ -492,6 +514,7 @@
     </w:p>
     <w:p>
       <w:pPr>
+        <w:spacing w:after="0"/>
         <w:rPr>
           <w:sz w:val="20"/>
           <w:szCs w:val="20"/>
@@ -500,10 +523,9 @@
           <w:type w:val="continuous"/>
           <w:pgSz w:w="12240" w:h="15840"/>
           <w:pgMar w:top="720" w:right="720" w:bottom="720" w:left="720" w:header="720" w:footer="720" w:gutter="0"/>
-          <w:cols w:num="3" w:space="288" w:equalWidth="0">
-            <w:col w:w="1872" w:space="288"/>
-            <w:col w:w="5760" w:space="288"/>
-            <w:col w:w="2592"/>
+          <w:cols w:num="2" w:space="288" w:equalWidth="0">
+            <w:col w:w="1152" w:space="288"/>
+            <w:col w:w="9360" w:space="288"/>
           </w:cols>
           <w:docGrid w:linePitch="360"/>
         </w:sectPr>
@@ -599,144 +621,283 @@
       </w:r>
       <w:r>
         <w:rPr>
-          <w:sz w:val="20"/>
-          <w:szCs w:val="20"/>
-        </w:rPr>
-        <w:t>Data Structures</w:t>
-      </w:r>
-      <w:r>
-        <w:rPr>
-          <w:sz w:val="20"/>
-          <w:szCs w:val="20"/>
-        </w:rPr>
-        <w:t>, Computer Archite</w:t>
-      </w:r>
-      <w:r>
-        <w:rPr>
-          <w:sz w:val="20"/>
-          <w:szCs w:val="20"/>
-        </w:rPr>
-        <w:t>cture, Numerical Methods I</w:t>
-      </w:r>
-      <w:r>
-        <w:rPr>
-          <w:sz w:val="20"/>
-          <w:szCs w:val="20"/>
-        </w:rPr>
-        <w:t>, Applied Linear Algebra</w:t>
-      </w:r>
-      <w:r>
-        <w:rPr>
-          <w:sz w:val="20"/>
-          <w:szCs w:val="20"/>
-        </w:rPr>
-        <w:t>, System Programming, UI Design, Probability and Statistics</w:t>
-      </w:r>
-      <w:r>
-        <w:rPr>
-          <w:sz w:val="20"/>
-          <w:szCs w:val="20"/>
-        </w:rPr>
-        <w:t xml:space="preserve">, Algorithms </w:t>
-      </w:r>
-      <w:r>
-        <w:rPr>
-          <w:sz w:val="20"/>
-          <w:szCs w:val="20"/>
-        </w:rPr>
-        <w:t>&amp;</w:t>
-      </w:r>
-      <w:r>
-        <w:rPr>
-          <w:sz w:val="20"/>
-          <w:szCs w:val="20"/>
-        </w:rPr>
-        <w:t xml:space="preserve"> Models of Computatio</w:t>
-      </w:r>
-      <w:r>
-        <w:rPr>
-          <w:sz w:val="20"/>
-          <w:szCs w:val="20"/>
-        </w:rPr>
-        <w:t>n</w:t>
-      </w:r>
-      <w:r>
-        <w:rPr>
-          <w:sz w:val="20"/>
-          <w:szCs w:val="20"/>
-        </w:rPr>
-        <w:t xml:space="preserve">, Computer Security </w:t>
-      </w:r>
-      <w:r>
-        <w:rPr>
-          <w:sz w:val="20"/>
-          <w:szCs w:val="20"/>
-        </w:rPr>
-        <w:t>I</w:t>
-      </w:r>
-      <w:r>
-        <w:rPr>
-          <w:sz w:val="20"/>
-          <w:szCs w:val="20"/>
-        </w:rPr>
-        <w:t>, Communication Network</w:t>
-      </w:r>
-      <w:r>
-        <w:rPr>
-          <w:sz w:val="20"/>
-          <w:szCs w:val="20"/>
-        </w:rPr>
-        <w:t xml:space="preserve">s, </w:t>
-      </w:r>
-      <w:r>
-        <w:rPr>
-          <w:sz w:val="20"/>
-          <w:szCs w:val="20"/>
-        </w:rPr>
-        <w:t xml:space="preserve">Game Dev Process, Top Down Video Game Design, </w:t>
-      </w:r>
-      <w:r>
-        <w:rPr>
-          <w:sz w:val="20"/>
-          <w:szCs w:val="20"/>
-        </w:rPr>
-        <w:t>Algorithms (IP</w:t>
-      </w:r>
-      <w:r>
-        <w:rPr>
-          <w:sz w:val="20"/>
-          <w:szCs w:val="20"/>
-        </w:rPr>
-        <w:t>)</w:t>
-      </w:r>
-      <w:r>
-        <w:rPr>
-          <w:sz w:val="20"/>
-          <w:szCs w:val="20"/>
-        </w:rPr>
-        <w:t>, Programming Languages and Compilers (IP)</w:t>
-      </w:r>
-      <w:r>
-        <w:rPr>
-          <w:sz w:val="20"/>
-          <w:szCs w:val="20"/>
-        </w:rPr>
-        <w:t>, Interactive Computer Graphics (IP)</w:t>
-      </w:r>
-      <w:bookmarkStart w:id="1" w:name="_GoBack"/>
-      <w:bookmarkEnd w:id="1"/>
-      <w:r>
-        <w:rPr>
-          <w:sz w:val="20"/>
-          <w:szCs w:val="20"/>
-        </w:rPr>
-        <w:br w:type="column"/>
+          <w:bCs/>
+          <w:sz w:val="20"/>
+          <w:szCs w:val="20"/>
+        </w:rPr>
+        <w:t xml:space="preserve">Applied Cryptography (IP); Advanced Computer Security (IP); ML for Sys, Networks, &amp; Security (IP); </w:t>
+      </w:r>
+      <w:r>
+        <w:rPr>
+          <w:sz w:val="20"/>
+          <w:szCs w:val="20"/>
+        </w:rPr>
+        <w:t>Machine Learning</w:t>
+      </w:r>
+      <w:r>
+        <w:rPr>
+          <w:sz w:val="20"/>
+          <w:szCs w:val="20"/>
+        </w:rPr>
+        <w:t>;</w:t>
+      </w:r>
+      <w:r>
+        <w:rPr>
+          <w:sz w:val="20"/>
+          <w:szCs w:val="20"/>
+        </w:rPr>
+        <w:t xml:space="preserve"> Computer Security II</w:t>
+      </w:r>
+      <w:r>
+        <w:rPr>
+          <w:sz w:val="20"/>
+          <w:szCs w:val="20"/>
+        </w:rPr>
+        <w:t>;</w:t>
+      </w:r>
+      <w:r>
+        <w:rPr>
+          <w:sz w:val="20"/>
+          <w:szCs w:val="20"/>
+        </w:rPr>
+        <w:t xml:space="preserve"> Applied Parallel Programming</w:t>
+      </w:r>
+      <w:r>
+        <w:rPr>
+          <w:sz w:val="20"/>
+          <w:szCs w:val="20"/>
+        </w:rPr>
+        <w:t>;</w:t>
+      </w:r>
+      <w:r>
+        <w:rPr>
+          <w:sz w:val="20"/>
+          <w:szCs w:val="20"/>
+        </w:rPr>
+        <w:t xml:space="preserve"> Interactive Computer Graphics</w:t>
+      </w:r>
+      <w:r>
+        <w:rPr>
+          <w:sz w:val="20"/>
+          <w:szCs w:val="20"/>
+        </w:rPr>
+        <w:t>;</w:t>
+      </w:r>
+      <w:r>
+        <w:rPr>
+          <w:sz w:val="20"/>
+          <w:szCs w:val="20"/>
+        </w:rPr>
+        <w:t xml:space="preserve"> Programming Languages and Compilers</w:t>
+      </w:r>
+      <w:r>
+        <w:rPr>
+          <w:sz w:val="20"/>
+          <w:szCs w:val="20"/>
+        </w:rPr>
+        <w:t>;</w:t>
+      </w:r>
+      <w:r>
+        <w:rPr>
+          <w:sz w:val="20"/>
+          <w:szCs w:val="20"/>
+        </w:rPr>
+        <w:t xml:space="preserve"> Algorithms</w:t>
+      </w:r>
+      <w:r>
+        <w:rPr>
+          <w:sz w:val="20"/>
+          <w:szCs w:val="20"/>
+        </w:rPr>
+        <w:t>;</w:t>
+      </w:r>
+      <w:r>
+        <w:rPr>
+          <w:sz w:val="20"/>
+          <w:szCs w:val="20"/>
+        </w:rPr>
+        <w:t xml:space="preserve"> Top Down Video Game Design</w:t>
+      </w:r>
+      <w:r>
+        <w:rPr>
+          <w:sz w:val="20"/>
+          <w:szCs w:val="20"/>
+        </w:rPr>
+        <w:t>;</w:t>
+      </w:r>
+      <w:r>
+        <w:rPr>
+          <w:sz w:val="20"/>
+          <w:szCs w:val="20"/>
+        </w:rPr>
+        <w:t xml:space="preserve"> Game Dev Process</w:t>
+      </w:r>
+      <w:r>
+        <w:rPr>
+          <w:sz w:val="20"/>
+          <w:szCs w:val="20"/>
+        </w:rPr>
+        <w:t>;</w:t>
+      </w:r>
+      <w:r>
+        <w:rPr>
+          <w:sz w:val="20"/>
+          <w:szCs w:val="20"/>
+        </w:rPr>
+        <w:t xml:space="preserve"> Communication Networks</w:t>
+      </w:r>
+      <w:r>
+        <w:rPr>
+          <w:sz w:val="20"/>
+          <w:szCs w:val="20"/>
+        </w:rPr>
+        <w:t>;</w:t>
+      </w:r>
+      <w:r>
+        <w:rPr>
+          <w:sz w:val="20"/>
+          <w:szCs w:val="20"/>
+        </w:rPr>
+        <w:t xml:space="preserve"> Computer Security I</w:t>
+      </w:r>
+      <w:r>
+        <w:rPr>
+          <w:sz w:val="20"/>
+          <w:szCs w:val="20"/>
+        </w:rPr>
+        <w:t>;</w:t>
+      </w:r>
+      <w:r>
+        <w:rPr>
+          <w:sz w:val="20"/>
+          <w:szCs w:val="20"/>
+        </w:rPr>
+        <w:t xml:space="preserve"> Algorithms &amp;</w:t>
+      </w:r>
+      <w:r>
+        <w:rPr>
+          <w:sz w:val="20"/>
+          <w:szCs w:val="20"/>
+        </w:rPr>
+        <w:t xml:space="preserve"> </w:t>
+      </w:r>
+      <w:r>
+        <w:rPr>
+          <w:sz w:val="20"/>
+          <w:szCs w:val="20"/>
+        </w:rPr>
+        <w:t>Models of Computation</w:t>
+      </w:r>
+      <w:r>
+        <w:rPr>
+          <w:sz w:val="20"/>
+          <w:szCs w:val="20"/>
+        </w:rPr>
+        <w:t>;</w:t>
+      </w:r>
+      <w:r>
+        <w:rPr>
+          <w:sz w:val="20"/>
+          <w:szCs w:val="20"/>
+        </w:rPr>
+        <w:t xml:space="preserve"> UI Design</w:t>
+      </w:r>
+      <w:r>
+        <w:rPr>
+          <w:sz w:val="20"/>
+          <w:szCs w:val="20"/>
+        </w:rPr>
+        <w:t>;</w:t>
+      </w:r>
+      <w:r>
+        <w:rPr>
+          <w:sz w:val="20"/>
+          <w:szCs w:val="20"/>
+        </w:rPr>
+        <w:t xml:space="preserve"> Probability and Statistics</w:t>
+      </w:r>
+      <w:r>
+        <w:rPr>
+          <w:sz w:val="20"/>
+          <w:szCs w:val="20"/>
+        </w:rPr>
+        <w:t>;</w:t>
+      </w:r>
+      <w:r>
+        <w:rPr>
+          <w:sz w:val="20"/>
+          <w:szCs w:val="20"/>
+        </w:rPr>
+        <w:t xml:space="preserve"> System Programming</w:t>
+      </w:r>
+      <w:r>
+        <w:rPr>
+          <w:sz w:val="20"/>
+          <w:szCs w:val="20"/>
+        </w:rPr>
+        <w:t>;</w:t>
+      </w:r>
+      <w:r>
+        <w:rPr>
+          <w:sz w:val="20"/>
+          <w:szCs w:val="20"/>
+        </w:rPr>
+        <w:t xml:space="preserve"> Applied Linear Algebra</w:t>
+      </w:r>
+      <w:r>
+        <w:rPr>
+          <w:sz w:val="20"/>
+          <w:szCs w:val="20"/>
+        </w:rPr>
+        <w:t>;</w:t>
+      </w:r>
+      <w:r>
+        <w:rPr>
+          <w:sz w:val="20"/>
+          <w:szCs w:val="20"/>
+        </w:rPr>
+        <w:t xml:space="preserve"> Numerical Methods I</w:t>
+      </w:r>
+      <w:r>
+        <w:rPr>
+          <w:sz w:val="20"/>
+          <w:szCs w:val="20"/>
+        </w:rPr>
+        <w:t>;</w:t>
+      </w:r>
+      <w:r>
+        <w:rPr>
+          <w:sz w:val="20"/>
+          <w:szCs w:val="20"/>
+        </w:rPr>
+        <w:t xml:space="preserve"> Computer Architecture</w:t>
+      </w:r>
+      <w:r>
+        <w:rPr>
+          <w:sz w:val="20"/>
+          <w:szCs w:val="20"/>
+        </w:rPr>
+        <w:t>;</w:t>
+      </w:r>
+      <w:r>
+        <w:rPr>
+          <w:sz w:val="20"/>
+          <w:szCs w:val="20"/>
+        </w:rPr>
+        <w:t xml:space="preserve"> Data Structure</w:t>
+      </w:r>
+      <w:r>
+        <w:rPr>
+          <w:sz w:val="20"/>
+          <w:szCs w:val="20"/>
+        </w:rPr>
+        <w:t>s</w:t>
       </w:r>
     </w:p>
     <w:p>
       <w:pPr>
         <w:rPr>
-          <w:b/>
+          <w:bCs/>
           <w:sz w:val="20"/>
           <w:szCs w:val="20"/>
         </w:rPr>
@@ -836,11 +997,11 @@
           <w:sz w:val="20"/>
           <w:szCs w:val="20"/>
         </w:rPr>
-        <w:t>Eagle Seven, Software Development Intern</w:t>
-      </w:r>
-      <w:r>
-        <w:rPr>
-          <w:b/>
+        <w:t>8i, Software Engineering Intern</w:t>
+      </w:r>
+      <w:r>
+        <w:rPr>
+          <w:bCs/>
           <w:sz w:val="20"/>
           <w:szCs w:val="20"/>
         </w:rPr>
@@ -848,40 +1009,11 @@
       </w:r>
       <w:r>
         <w:rPr>
-          <w:sz w:val="20"/>
-          <w:szCs w:val="20"/>
-        </w:rPr>
-        <w:t xml:space="preserve">Wrote software to calculate performance metrics on trade engines and upgraded the performance testing framework using </w:t>
-      </w:r>
-      <w:proofErr w:type="spellStart"/>
-      <w:r>
-        <w:rPr>
-          <w:sz w:val="20"/>
-          <w:szCs w:val="20"/>
-        </w:rPr>
-        <w:t>InfluxDB</w:t>
-      </w:r>
-      <w:proofErr w:type="spellEnd"/>
-      <w:r>
-        <w:rPr>
-          <w:sz w:val="20"/>
-          <w:szCs w:val="20"/>
-        </w:rPr>
-        <w:t xml:space="preserve"> and Grafana to improve automation, comparison, and real-time capabilities </w:t>
-      </w:r>
-      <w:r>
-        <w:rPr>
-          <w:sz w:val="20"/>
-          <w:szCs w:val="20"/>
-        </w:rPr>
-        <w:t>to</w:t>
-      </w:r>
-      <w:r>
-        <w:rPr>
-          <w:sz w:val="20"/>
-          <w:szCs w:val="20"/>
-        </w:rPr>
-        <w:t xml:space="preserve"> drive future development of the trading engines.</w:t>
+          <w:bCs/>
+          <w:sz w:val="20"/>
+          <w:szCs w:val="20"/>
+        </w:rPr>
+        <w:t>— Developed features for an internal MPEG-DASH player to support the company’s proprietary mesh, video, and audio codec including seek, caching, and adaptive bitrate selection</w:t>
       </w:r>
     </w:p>
     <w:p>
@@ -897,7 +1029,7 @@
           <w:sz w:val="20"/>
           <w:szCs w:val="20"/>
         </w:rPr>
-        <w:t>Fermilab, Application Development and Systems Analyst</w:t>
+        <w:t>Eagle Seven, Software Development Intern</w:t>
       </w:r>
       <w:r>
         <w:rPr>
@@ -912,14 +1044,101 @@
           <w:sz w:val="20"/>
           <w:szCs w:val="20"/>
         </w:rPr>
-        <w:t>Designed and developed a web app in Angular t</w:t>
-      </w:r>
-      <w:r>
-        <w:rPr>
-          <w:sz w:val="20"/>
-          <w:szCs w:val="20"/>
-        </w:rPr>
-        <w:t>o interface with an instrument calibration database</w:t>
+        <w:t xml:space="preserve">— </w:t>
+      </w:r>
+      <w:r>
+        <w:rPr>
+          <w:sz w:val="20"/>
+          <w:szCs w:val="20"/>
+        </w:rPr>
+        <w:t xml:space="preserve">Wrote software to calculate </w:t>
+      </w:r>
+      <w:r>
+        <w:rPr>
+          <w:sz w:val="20"/>
+          <w:szCs w:val="20"/>
+        </w:rPr>
+        <w:t xml:space="preserve">network </w:t>
+      </w:r>
+      <w:r>
+        <w:rPr>
+          <w:sz w:val="20"/>
+          <w:szCs w:val="20"/>
+        </w:rPr>
+        <w:t>performance metrics o</w:t>
+      </w:r>
+      <w:r>
+        <w:rPr>
+          <w:sz w:val="20"/>
+          <w:szCs w:val="20"/>
+        </w:rPr>
+        <w:t>f</w:t>
+      </w:r>
+      <w:r>
+        <w:rPr>
+          <w:sz w:val="20"/>
+          <w:szCs w:val="20"/>
+        </w:rPr>
+        <w:t xml:space="preserve"> </w:t>
+      </w:r>
+      <w:r>
+        <w:rPr>
+          <w:sz w:val="20"/>
+          <w:szCs w:val="20"/>
+        </w:rPr>
+        <w:t xml:space="preserve">high-frequency </w:t>
+      </w:r>
+      <w:r>
+        <w:rPr>
+          <w:sz w:val="20"/>
+          <w:szCs w:val="20"/>
+        </w:rPr>
+        <w:t>trade engines</w:t>
+      </w:r>
+      <w:r>
+        <w:rPr>
+          <w:sz w:val="20"/>
+          <w:szCs w:val="20"/>
+        </w:rPr>
+        <w:br/>
+        <w:t xml:space="preserve">— Improved the automation, comparison, and real-time tracking capabilities of the performance testing framework through </w:t>
+      </w:r>
+      <w:proofErr w:type="spellStart"/>
+      <w:r>
+        <w:rPr>
+          <w:sz w:val="20"/>
+          <w:szCs w:val="20"/>
+        </w:rPr>
+        <w:t>InfluxDB</w:t>
+      </w:r>
+      <w:proofErr w:type="spellEnd"/>
+      <w:r>
+        <w:rPr>
+          <w:sz w:val="20"/>
+          <w:szCs w:val="20"/>
+        </w:rPr>
+        <w:t xml:space="preserve"> and Grafana</w:t>
+      </w:r>
+      <w:r>
+        <w:rPr>
+          <w:sz w:val="20"/>
+          <w:szCs w:val="20"/>
+        </w:rPr>
+        <w:t xml:space="preserve"> </w:t>
+      </w:r>
+      <w:r>
+        <w:rPr>
+          <w:sz w:val="20"/>
+          <w:szCs w:val="20"/>
+        </w:rPr>
+        <w:t>to</w:t>
+      </w:r>
+      <w:r>
+        <w:rPr>
+          <w:sz w:val="20"/>
+          <w:szCs w:val="20"/>
+        </w:rPr>
+        <w:t xml:space="preserve"> drive future development</w:t>
       </w:r>
     </w:p>
     <w:p>
@@ -935,15 +1154,7 @@
           <w:sz w:val="20"/>
           <w:szCs w:val="20"/>
         </w:rPr>
-        <w:t>University of Illinois</w:t>
-      </w:r>
-      <w:r>
-        <w:rPr>
-          <w:b/>
-          <w:sz w:val="20"/>
-          <w:szCs w:val="20"/>
-        </w:rPr>
-        <w:t>, Dining Services Team</w:t>
+        <w:t>Fermilab, Application Development and Systems Analyst</w:t>
       </w:r>
       <w:r>
         <w:rPr>
@@ -958,7 +1169,14 @@
           <w:sz w:val="20"/>
           <w:szCs w:val="20"/>
         </w:rPr>
-        <w:t>Collaborated with full- and part-time workers to deliver a pleasing dining experience to students, staff, and visitors by assisting in food preparation and service</w:t>
+        <w:t>Designed and developed a web app in Angular t</w:t>
+      </w:r>
+      <w:r>
+        <w:rPr>
+          <w:sz w:val="20"/>
+          <w:szCs w:val="20"/>
+        </w:rPr>
+        <w:t>o interface with an instrument calibration database</w:t>
       </w:r>
     </w:p>
     <w:p>
@@ -974,36 +1192,44 @@
           <w:sz w:val="20"/>
           <w:szCs w:val="20"/>
         </w:rPr>
-        <w:t>Chess Tutor</w:t>
-      </w:r>
-      <w:r>
-        <w:rPr>
-          <w:b/>
+        <w:t>Fermilab, Software Intern</w:t>
+      </w:r>
+      <w:r>
+        <w:rPr>
           <w:sz w:val="20"/>
           <w:szCs w:val="20"/>
         </w:rPr>
         <w:br/>
-      </w:r>
-      <w:r>
-        <w:rPr>
-          <w:sz w:val="20"/>
-          <w:szCs w:val="20"/>
-        </w:rPr>
-        <w:t xml:space="preserve">Trained children to improve </w:t>
-      </w:r>
-      <w:r>
-        <w:rPr>
-          <w:sz w:val="20"/>
-          <w:szCs w:val="20"/>
-        </w:rPr>
-        <w:t>their</w:t>
-      </w:r>
-      <w:r>
-        <w:rPr>
-          <w:sz w:val="20"/>
-          <w:szCs w:val="20"/>
-        </w:rPr>
-        <w:t xml:space="preserve"> chess skills and prepare them for more competitive levels of chess</w:t>
+        <w:t>Using C, implemented and analyzed the effectiveness of data compression algorithms for use in collecting data during experiments</w:t>
+      </w:r>
+      <w:r>
+        <w:rPr>
+          <w:sz w:val="20"/>
+          <w:szCs w:val="20"/>
+        </w:rPr>
+        <w:br w:type="column"/>
+      </w:r>
+      <w:r>
+        <w:rPr>
+          <w:sz w:val="20"/>
+          <w:szCs w:val="20"/>
+        </w:rPr>
+        <w:t>Chicago, IL</w:t>
+      </w:r>
+      <w:r>
+        <w:rPr>
+          <w:sz w:val="20"/>
+          <w:szCs w:val="20"/>
+        </w:rPr>
+        <w:br/>
+        <w:t>May 2020 – August 2020</w:t>
+      </w:r>
+      <w:r>
+        <w:rPr>
+          <w:sz w:val="20"/>
+          <w:szCs w:val="20"/>
+        </w:rPr>
+        <w:br/>
       </w:r>
     </w:p>
     <w:p>
@@ -1015,29 +1241,6 @@
       </w:pPr>
       <w:r>
         <w:rPr>
-          <w:b/>
-          <w:sz w:val="20"/>
-          <w:szCs w:val="20"/>
-        </w:rPr>
-        <w:t>Fermilab, Software Intern</w:t>
-      </w:r>
-      <w:r>
-        <w:rPr>
-          <w:sz w:val="20"/>
-          <w:szCs w:val="20"/>
-        </w:rPr>
-        <w:br/>
-        <w:t>Using C, implemented and analyzed the effectiveness of data compression algorithms for use in collecting data during experiments</w:t>
-      </w:r>
-      <w:r>
-        <w:rPr>
-          <w:sz w:val="20"/>
-          <w:szCs w:val="20"/>
-        </w:rPr>
-        <w:br w:type="column"/>
-      </w:r>
-      <w:r>
-        <w:rPr>
           <w:sz w:val="20"/>
           <w:szCs w:val="20"/>
         </w:rPr>
@@ -1158,106 +1361,6 @@
           <w:szCs w:val="20"/>
         </w:rPr>
         <w:t xml:space="preserve"> August 2018</w:t>
-      </w:r>
-    </w:p>
-    <w:p>
-      <w:pPr>
-        <w:rPr>
-          <w:sz w:val="20"/>
-          <w:szCs w:val="20"/>
-        </w:rPr>
-      </w:pPr>
-      <w:r>
-        <w:rPr>
-          <w:sz w:val="20"/>
-          <w:szCs w:val="20"/>
-        </w:rPr>
-        <w:br/>
-      </w:r>
-      <w:r>
-        <w:rPr>
-          <w:sz w:val="20"/>
-          <w:szCs w:val="20"/>
-        </w:rPr>
-        <w:t>Urbana-Champaign, IL</w:t>
-      </w:r>
-      <w:r>
-        <w:rPr>
-          <w:sz w:val="20"/>
-          <w:szCs w:val="20"/>
-        </w:rPr>
-        <w:br/>
-      </w:r>
-      <w:r>
-        <w:rPr>
-          <w:sz w:val="20"/>
-          <w:szCs w:val="20"/>
-        </w:rPr>
-        <w:t>August</w:t>
-      </w:r>
-      <w:r>
-        <w:rPr>
-          <w:sz w:val="20"/>
-          <w:szCs w:val="20"/>
-        </w:rPr>
-        <w:t xml:space="preserve"> 2017</w:t>
-      </w:r>
-      <w:r>
-        <w:rPr>
-          <w:sz w:val="20"/>
-          <w:szCs w:val="20"/>
-        </w:rPr>
-        <w:t xml:space="preserve"> – December 2017</w:t>
-      </w:r>
-      <w:r>
-        <w:rPr>
-          <w:sz w:val="20"/>
-          <w:szCs w:val="20"/>
-        </w:rPr>
-        <w:br/>
-      </w:r>
-      <w:r>
-        <w:rPr>
-          <w:sz w:val="20"/>
-          <w:szCs w:val="20"/>
-        </w:rPr>
-        <w:br/>
-      </w:r>
-    </w:p>
-    <w:p>
-      <w:pPr>
-        <w:rPr>
-          <w:sz w:val="20"/>
-          <w:szCs w:val="20"/>
-        </w:rPr>
-      </w:pPr>
-      <w:r>
-        <w:rPr>
-          <w:sz w:val="20"/>
-          <w:szCs w:val="20"/>
-        </w:rPr>
-        <w:t>Woodridge, IL</w:t>
-      </w:r>
-      <w:r>
-        <w:rPr>
-          <w:sz w:val="20"/>
-          <w:szCs w:val="20"/>
-        </w:rPr>
-        <w:br/>
-      </w:r>
-      <w:r>
-        <w:rPr>
-          <w:sz w:val="20"/>
-          <w:szCs w:val="20"/>
-        </w:rPr>
-        <w:t>July – August 2016-2017</w:t>
-      </w:r>
-      <w:r>
-        <w:rPr>
-          <w:sz w:val="20"/>
-          <w:szCs w:val="20"/>
-        </w:rPr>
-        <w:br/>
       </w:r>
     </w:p>
     <w:p>
@@ -1271,9 +1374,9 @@
           <w:pgSz w:w="12240" w:h="15840"/>
           <w:pgMar w:top="720" w:right="720" w:bottom="720" w:left="720" w:header="720" w:footer="720" w:gutter="0"/>
           <w:cols w:num="3" w:space="288" w:equalWidth="0">
-            <w:col w:w="1872" w:space="288"/>
-            <w:col w:w="5760" w:space="288"/>
-            <w:col w:w="2592"/>
+            <w:col w:w="1152" w:space="288"/>
+            <w:col w:w="7200" w:space="288"/>
+            <w:col w:w="1872"/>
           </w:cols>
           <w:docGrid w:linePitch="360"/>
         </w:sectPr>
@@ -1498,51 +1601,106 @@
         </w:rPr>
         <w:t xml:space="preserve"> </w:t>
       </w:r>
-      <w:r>
-        <w:rPr>
-          <w:sz w:val="20"/>
-          <w:szCs w:val="20"/>
-        </w:rPr>
-        <w:br w:type="column"/>
-      </w:r>
-      <w:r>
-        <w:rPr>
-          <w:sz w:val="20"/>
-          <w:szCs w:val="20"/>
-        </w:rPr>
-        <w:t>Urbana-Champaign, IL</w:t>
-      </w:r>
-      <w:r>
-        <w:rPr>
-          <w:sz w:val="20"/>
-          <w:szCs w:val="20"/>
-        </w:rPr>
-        <w:br/>
-      </w:r>
-      <w:r>
-        <w:rPr>
-          <w:sz w:val="20"/>
-          <w:szCs w:val="20"/>
-        </w:rPr>
-        <w:t>February</w:t>
-      </w:r>
-      <w:r>
-        <w:rPr>
-          <w:sz w:val="20"/>
-          <w:szCs w:val="20"/>
-        </w:rPr>
-        <w:t xml:space="preserve"> 2018</w:t>
-      </w:r>
-      <w:r>
-        <w:rPr>
-          <w:sz w:val="20"/>
-          <w:szCs w:val="20"/>
-        </w:rPr>
-        <w:br/>
-      </w:r>
     </w:p>
     <w:p>
       <w:pPr>
+        <w:rPr>
+          <w:sz w:val="20"/>
+          <w:szCs w:val="20"/>
+        </w:rPr>
+      </w:pPr>
+      <w:r>
+        <w:rPr>
+          <w:b/>
+          <w:bCs/>
+          <w:sz w:val="20"/>
+          <w:szCs w:val="20"/>
+        </w:rPr>
+        <w:t>Black Lung</w:t>
+      </w:r>
+      <w:r>
+        <w:rPr>
+          <w:sz w:val="20"/>
+          <w:szCs w:val="20"/>
+        </w:rPr>
+        <w:br/>
+        <w:t>Developed a short third-person action game in Unreal Engine with a group of peers</w:t>
+      </w:r>
+      <w:r>
+        <w:rPr>
+          <w:sz w:val="20"/>
+          <w:szCs w:val="20"/>
+        </w:rPr>
+        <w:br w:type="column"/>
+      </w:r>
+      <w:r>
+        <w:rPr>
+          <w:sz w:val="20"/>
+          <w:szCs w:val="20"/>
+        </w:rPr>
+        <w:t>Urbana-Champaign, IL</w:t>
+      </w:r>
+      <w:r>
+        <w:rPr>
+          <w:sz w:val="20"/>
+          <w:szCs w:val="20"/>
+        </w:rPr>
+        <w:br/>
+      </w:r>
+      <w:r>
+        <w:rPr>
+          <w:sz w:val="20"/>
+          <w:szCs w:val="20"/>
+        </w:rPr>
+        <w:t>February</w:t>
+      </w:r>
+      <w:r>
+        <w:rPr>
+          <w:sz w:val="20"/>
+          <w:szCs w:val="20"/>
+        </w:rPr>
+        <w:t xml:space="preserve"> 2018</w:t>
+      </w:r>
+      <w:r>
+        <w:rPr>
+          <w:sz w:val="20"/>
+          <w:szCs w:val="20"/>
+        </w:rPr>
+        <w:br/>
+      </w:r>
+    </w:p>
+    <w:p>
+      <w:pPr>
+        <w:rPr>
+          <w:sz w:val="20"/>
+          <w:szCs w:val="20"/>
+        </w:rPr>
+      </w:pPr>
+      <w:r>
+        <w:rPr>
+          <w:sz w:val="20"/>
+          <w:szCs w:val="20"/>
+        </w:rPr>
+        <w:t>Hinsdale, IL</w:t>
+      </w:r>
+      <w:r>
+        <w:rPr>
+          <w:sz w:val="20"/>
+          <w:szCs w:val="20"/>
+        </w:rPr>
+        <w:br/>
+      </w:r>
+      <w:r>
+        <w:rPr>
+          <w:sz w:val="20"/>
+          <w:szCs w:val="20"/>
+        </w:rPr>
+        <w:t>May 2017</w:t>
+      </w:r>
+    </w:p>
+    <w:p>
+      <w:pPr>
+        <w:spacing w:after="0"/>
         <w:rPr>
           <w:sz w:val="20"/>
           <w:szCs w:val="20"/>
@@ -1552,9 +1710,9 @@
           <w:pgSz w:w="12240" w:h="15840"/>
           <w:pgMar w:top="720" w:right="720" w:bottom="720" w:left="720" w:header="720" w:footer="720" w:gutter="0"/>
           <w:cols w:num="3" w:space="288" w:equalWidth="0">
-            <w:col w:w="1872" w:space="288"/>
-            <w:col w:w="5760" w:space="288"/>
-            <w:col w:w="2592"/>
+            <w:col w:w="1152" w:space="288"/>
+            <w:col w:w="7200" w:space="288"/>
+            <w:col w:w="1872"/>
           </w:cols>
           <w:docGrid w:linePitch="360"/>
         </w:sectPr>
@@ -1564,7 +1722,7 @@
           <w:sz w:val="20"/>
           <w:szCs w:val="20"/>
         </w:rPr>
-        <w:t>Hinsdale, IL</w:t>
+        <w:t>Westmont, IL</w:t>
       </w:r>
       <w:r>
         <w:rPr>
@@ -1572,18 +1730,13 @@
           <w:szCs w:val="20"/>
         </w:rPr>
         <w:br/>
-      </w:r>
-      <w:r>
-        <w:rPr>
-          <w:sz w:val="20"/>
-          <w:szCs w:val="20"/>
-        </w:rPr>
-        <w:t>May 2017</w:t>
+        <w:t>2016</w:t>
       </w:r>
     </w:p>
     <w:p>
       <w:pPr>
         <w:rPr>
+          <w:bCs/>
           <w:sz w:val="20"/>
           <w:szCs w:val="20"/>
         </w:rPr>
@@ -1683,18 +1836,8 @@
           <w:sz w:val="20"/>
           <w:szCs w:val="20"/>
         </w:rPr>
-        <w:t xml:space="preserve">UIUC </w:t>
-      </w:r>
-      <w:proofErr w:type="spellStart"/>
-      <w:r>
-        <w:rPr>
-          <w:b/>
-          <w:sz w:val="20"/>
-          <w:szCs w:val="20"/>
-        </w:rPr>
-        <w:t>SigPWNy</w:t>
-      </w:r>
-      <w:proofErr w:type="spellEnd"/>
+        <w:t>CS 225 Data Structures, Teaching Assistant</w:t>
+      </w:r>
       <w:r>
         <w:rPr>
           <w:b/>
@@ -1705,10 +1848,11 @@
       </w:r>
       <w:r>
         <w:rPr>
-          <w:sz w:val="20"/>
-          <w:szCs w:val="20"/>
-        </w:rPr>
-        <w:t>Collaborated with peers to identify and research vulnerabilities in various software systems</w:t>
+          <w:bCs/>
+          <w:sz w:val="20"/>
+          <w:szCs w:val="20"/>
+        </w:rPr>
+        <w:t>Lead discussions with students to foster educational dialogue concerning the use of data structures in computer science</w:t>
       </w:r>
     </w:p>
     <w:p>
@@ -1724,8 +1868,18 @@
           <w:sz w:val="20"/>
           <w:szCs w:val="20"/>
         </w:rPr>
-        <w:t>Robotics Team</w:t>
-      </w:r>
+        <w:t xml:space="preserve">UIUC </w:t>
+      </w:r>
+      <w:proofErr w:type="spellStart"/>
+      <w:r>
+        <w:rPr>
+          <w:b/>
+          <w:sz w:val="20"/>
+          <w:szCs w:val="20"/>
+        </w:rPr>
+        <w:t>SigPWNy</w:t>
+      </w:r>
+      <w:proofErr w:type="spellEnd"/>
       <w:r>
         <w:rPr>
           <w:b/>
@@ -1739,30 +1893,28 @@
           <w:sz w:val="20"/>
           <w:szCs w:val="20"/>
         </w:rPr>
-        <w:t xml:space="preserve">— </w:t>
-      </w:r>
-      <w:r>
-        <w:rPr>
-          <w:sz w:val="20"/>
-          <w:szCs w:val="20"/>
-        </w:rPr>
-        <w:t xml:space="preserve">Designed and built robots to compete in the FIRST Robotics Competition on team </w:t>
-      </w:r>
-      <w:proofErr w:type="spellStart"/>
-      <w:r>
-        <w:rPr>
-          <w:sz w:val="20"/>
-          <w:szCs w:val="20"/>
-        </w:rPr>
-        <w:t>DevilStorm</w:t>
-      </w:r>
-      <w:proofErr w:type="spellEnd"/>
-      <w:r>
-        <w:rPr>
-          <w:sz w:val="20"/>
-          <w:szCs w:val="20"/>
-        </w:rPr>
-        <w:t xml:space="preserve"> Robotics</w:t>
+        <w:t>Collaborated with peers to identify and research vulnerabilities in various software systems</w:t>
+      </w:r>
+      <w:r>
+        <w:rPr>
+          <w:sz w:val="20"/>
+          <w:szCs w:val="20"/>
+        </w:rPr>
+        <w:t xml:space="preserve"> </w:t>
+      </w:r>
+      <w:r>
+        <w:rPr>
+          <w:sz w:val="20"/>
+          <w:szCs w:val="20"/>
+        </w:rPr>
+        <w:br w:type="column"/>
+      </w:r>
+      <w:r>
+        <w:rPr>
+          <w:sz w:val="20"/>
+          <w:szCs w:val="20"/>
+        </w:rPr>
+        <w:t>Urbana-Champaign, IL</w:t>
       </w:r>
       <w:r>
         <w:rPr>
@@ -1770,79 +1922,7 @@
           <w:szCs w:val="20"/>
         </w:rPr>
         <w:br/>
-      </w:r>
-      <w:r>
-        <w:rPr>
-          <w:sz w:val="20"/>
-          <w:szCs w:val="20"/>
-        </w:rPr>
-        <w:t xml:space="preserve">— </w:t>
-      </w:r>
-      <w:commentRangeStart w:id="2"/>
-      <w:r>
-        <w:rPr>
-          <w:sz w:val="20"/>
-          <w:szCs w:val="20"/>
-        </w:rPr>
-        <w:t>Trained</w:t>
-      </w:r>
-      <w:commentRangeEnd w:id="2"/>
-      <w:r>
-        <w:rPr>
-          <w:rStyle w:val="CommentReference"/>
-        </w:rPr>
-        <w:commentReference w:id="2"/>
-      </w:r>
-      <w:r>
-        <w:rPr>
-          <w:sz w:val="20"/>
-          <w:szCs w:val="20"/>
-        </w:rPr>
-        <w:t xml:space="preserve"> new members in fundamental programming techniques</w:t>
-      </w:r>
-      <w:r>
-        <w:rPr>
-          <w:sz w:val="20"/>
-          <w:szCs w:val="20"/>
-        </w:rPr>
-        <w:br w:type="column"/>
-      </w:r>
-      <w:r>
-        <w:rPr>
-          <w:sz w:val="20"/>
-          <w:szCs w:val="20"/>
-        </w:rPr>
-        <w:t>Urbana-Champaign, IL</w:t>
-      </w:r>
-      <w:r>
-        <w:rPr>
-          <w:sz w:val="20"/>
-          <w:szCs w:val="20"/>
-        </w:rPr>
-        <w:br/>
-        <w:t xml:space="preserve">2017 </w:t>
-      </w:r>
-      <w:commentRangeStart w:id="3"/>
-      <w:r>
-        <w:rPr>
-          <w:sz w:val="20"/>
-          <w:szCs w:val="20"/>
-        </w:rPr>
-        <w:t>–</w:t>
-      </w:r>
-      <w:commentRangeEnd w:id="3"/>
-      <w:r>
-        <w:rPr>
-          <w:rStyle w:val="CommentReference"/>
-        </w:rPr>
-        <w:commentReference w:id="3"/>
-      </w:r>
-      <w:r>
-        <w:rPr>
-          <w:sz w:val="20"/>
-          <w:szCs w:val="20"/>
-        </w:rPr>
-        <w:t xml:space="preserve"> Present</w:t>
+        <w:t>August 2020 – Present</w:t>
       </w:r>
       <w:r>
         <w:rPr>
@@ -1863,9 +1943,9 @@
           <w:pgSz w:w="12240" w:h="15840"/>
           <w:pgMar w:top="720" w:right="720" w:bottom="720" w:left="720" w:header="720" w:footer="720" w:gutter="0"/>
           <w:cols w:num="3" w:space="288" w:equalWidth="0">
-            <w:col w:w="1872" w:space="288"/>
-            <w:col w:w="5760" w:space="288"/>
-            <w:col w:w="2592"/>
+            <w:col w:w="1152" w:space="288"/>
+            <w:col w:w="7200" w:space="288"/>
+            <w:col w:w="1872"/>
           </w:cols>
           <w:docGrid w:linePitch="360"/>
         </w:sectPr>
@@ -1875,7 +1955,7 @@
           <w:sz w:val="20"/>
           <w:szCs w:val="20"/>
         </w:rPr>
-        <w:t>Hinsdale, IL</w:t>
+        <w:t>Urbana-Champaign, IL</w:t>
       </w:r>
       <w:r>
         <w:rPr>
@@ -1883,13 +1963,34 @@
           <w:szCs w:val="20"/>
         </w:rPr>
         <w:br/>
-        <w:t>2013 – 2017</w:t>
+        <w:t xml:space="preserve">2017 </w:t>
+      </w:r>
+      <w:commentRangeStart w:id="1"/>
+      <w:r>
+        <w:rPr>
+          <w:sz w:val="20"/>
+          <w:szCs w:val="20"/>
+        </w:rPr>
+        <w:t>–</w:t>
+      </w:r>
+      <w:commentRangeEnd w:id="1"/>
+      <w:r>
+        <w:rPr>
+          <w:rStyle w:val="CommentReference"/>
+        </w:rPr>
+        <w:commentReference w:id="1"/>
+      </w:r>
+      <w:r>
+        <w:rPr>
+          <w:sz w:val="20"/>
+          <w:szCs w:val="20"/>
+        </w:rPr>
+        <w:t xml:space="preserve"> Present</w:t>
       </w:r>
     </w:p>
     <w:p>
       <w:pPr>
         <w:rPr>
-          <w:b/>
           <w:sz w:val="20"/>
           <w:szCs w:val="20"/>
         </w:rPr>
@@ -1989,37 +2090,40 @@
           <w:sz w:val="20"/>
           <w:szCs w:val="20"/>
         </w:rPr>
-        <w:t xml:space="preserve">Proficient in </w:t>
-      </w:r>
-      <w:r>
-        <w:rPr>
-          <w:b/>
-          <w:sz w:val="20"/>
-          <w:szCs w:val="20"/>
-        </w:rPr>
-        <w:t xml:space="preserve">C/C++, </w:t>
-      </w:r>
-      <w:r>
-        <w:rPr>
-          <w:b/>
-          <w:sz w:val="20"/>
-          <w:szCs w:val="20"/>
-        </w:rPr>
-        <w:t>Java</w:t>
-      </w:r>
-      <w:r>
-        <w:rPr>
-          <w:b/>
-          <w:sz w:val="20"/>
-          <w:szCs w:val="20"/>
-        </w:rPr>
-        <w:t>, Python</w:t>
+        <w:t xml:space="preserve">Proficient </w:t>
+      </w:r>
+      <w:r>
+        <w:rPr>
+          <w:sz w:val="20"/>
+          <w:szCs w:val="20"/>
+        </w:rPr>
+        <w:t>in C/C++</w:t>
+      </w:r>
+      <w:r>
+        <w:rPr>
+          <w:sz w:val="20"/>
+          <w:szCs w:val="20"/>
+        </w:rPr>
+        <w:t xml:space="preserve">, </w:t>
+      </w:r>
+      <w:r>
+        <w:rPr>
+          <w:sz w:val="20"/>
+          <w:szCs w:val="20"/>
+        </w:rPr>
+        <w:t>Java, Pytho</w:t>
+      </w:r>
+      <w:r>
+        <w:rPr>
+          <w:sz w:val="20"/>
+          <w:szCs w:val="20"/>
+        </w:rPr>
+        <w:t>n</w:t>
       </w:r>
     </w:p>
     <w:p>
       <w:pPr>
         <w:rPr>
-          <w:b/>
           <w:sz w:val="20"/>
           <w:szCs w:val="20"/>
         </w:rPr>
@@ -2038,20 +2142,18 @@
           <w:sz w:val="20"/>
           <w:szCs w:val="20"/>
         </w:rPr>
-        <w:t xml:space="preserve"> knowledge of </w:t>
-      </w:r>
-      <w:r>
-        <w:rPr>
-          <w:b/>
-          <w:sz w:val="20"/>
-          <w:szCs w:val="20"/>
-        </w:rPr>
-        <w:t xml:space="preserve">Verilog, HTML/CSS, </w:t>
+        <w:t xml:space="preserve"> </w:t>
+      </w:r>
+      <w:r>
+        <w:rPr>
+          <w:sz w:val="20"/>
+          <w:szCs w:val="20"/>
+        </w:rPr>
+        <w:t xml:space="preserve">knowledge of Verilog, HTML/CSS, </w:t>
       </w:r>
       <w:proofErr w:type="spellStart"/>
       <w:r>
         <w:rPr>
-          <w:b/>
           <w:sz w:val="20"/>
           <w:szCs w:val="20"/>
         </w:rPr>
@@ -2060,24 +2162,14 @@
       <w:proofErr w:type="spellEnd"/>
       <w:r>
         <w:rPr>
-          <w:b/>
-          <w:sz w:val="20"/>
-          <w:szCs w:val="20"/>
-        </w:rPr>
-        <w:t xml:space="preserve"> (Angular)</w:t>
-      </w:r>
-      <w:r>
-        <w:rPr>
-          <w:b/>
-          <w:sz w:val="20"/>
-          <w:szCs w:val="20"/>
-        </w:rPr>
-        <w:t xml:space="preserve">, </w:t>
+          <w:sz w:val="20"/>
+          <w:szCs w:val="20"/>
+        </w:rPr>
+        <w:t xml:space="preserve"> (Angular), </w:t>
       </w:r>
       <w:proofErr w:type="spellStart"/>
       <w:r>
         <w:rPr>
-          <w:b/>
           <w:sz w:val="20"/>
           <w:szCs w:val="20"/>
         </w:rPr>
@@ -2086,49 +2178,66 @@
       <w:proofErr w:type="spellEnd"/>
       <w:r>
         <w:rPr>
-          <w:b/>
-          <w:sz w:val="20"/>
-          <w:szCs w:val="20"/>
-        </w:rPr>
-        <w:t>, Grafana</w:t>
-      </w:r>
-      <w:r>
-        <w:rPr>
-          <w:b/>
-          <w:sz w:val="20"/>
-          <w:szCs w:val="20"/>
-        </w:rPr>
-        <w:t>, Unity</w:t>
-      </w:r>
-      <w:r>
-        <w:rPr>
-          <w:b/>
-          <w:sz w:val="20"/>
-          <w:szCs w:val="20"/>
-        </w:rPr>
-        <w:t>, Unreal Engine</w:t>
+          <w:sz w:val="20"/>
+          <w:szCs w:val="20"/>
+        </w:rPr>
+        <w:t>, Grafana, Unity, Unreal Engine, WebGL</w:t>
+      </w:r>
+      <w:r>
+        <w:rPr>
+          <w:sz w:val="20"/>
+          <w:szCs w:val="20"/>
+        </w:rPr>
+        <w:t>, Chinese</w:t>
       </w:r>
     </w:p>
     <w:p>
       <w:pPr>
         <w:rPr>
-          <w:b/>
-          <w:sz w:val="20"/>
-          <w:szCs w:val="20"/>
-        </w:rPr>
-      </w:pPr>
-      <w:r>
-        <w:rPr>
-          <w:b/>
-          <w:sz w:val="20"/>
-          <w:szCs w:val="20"/>
-        </w:rPr>
-        <w:t xml:space="preserve">Basic Rust, </w:t>
+          <w:sz w:val="20"/>
+          <w:szCs w:val="20"/>
+        </w:rPr>
+      </w:pPr>
+      <w:r>
+        <w:rPr>
+          <w:b/>
+          <w:sz w:val="20"/>
+          <w:szCs w:val="20"/>
+        </w:rPr>
+        <w:t>Basic</w:t>
+      </w:r>
+      <w:r>
+        <w:rPr>
+          <w:b/>
+          <w:sz w:val="20"/>
+          <w:szCs w:val="20"/>
+        </w:rPr>
+        <w:t xml:space="preserve"> </w:t>
+      </w:r>
+      <w:r>
+        <w:rPr>
+          <w:sz w:val="20"/>
+          <w:szCs w:val="20"/>
+        </w:rPr>
+        <w:t xml:space="preserve">skills with </w:t>
+      </w:r>
+      <w:r>
+        <w:rPr>
+          <w:sz w:val="20"/>
+          <w:szCs w:val="20"/>
+        </w:rPr>
+        <w:t>Rust</w:t>
+      </w:r>
+      <w:r>
+        <w:rPr>
+          <w:sz w:val="20"/>
+          <w:szCs w:val="20"/>
+        </w:rPr>
+        <w:t xml:space="preserve">, </w:t>
       </w:r>
       <w:proofErr w:type="spellStart"/>
       <w:r>
         <w:rPr>
-          <w:b/>
           <w:sz w:val="20"/>
           <w:szCs w:val="20"/>
         </w:rPr>
@@ -2137,38 +2246,26 @@
       <w:proofErr w:type="spellEnd"/>
       <w:r>
         <w:rPr>
-          <w:b/>
           <w:sz w:val="20"/>
           <w:szCs w:val="20"/>
         </w:rPr>
         <w:t>, x86 Assembly</w:t>
       </w:r>
-    </w:p>
-    <w:p>
-      <w:pPr>
-        <w:rPr>
-          <w:b/>
-          <w:sz w:val="20"/>
-          <w:szCs w:val="20"/>
-        </w:rPr>
-      </w:pPr>
-      <w:r>
-        <w:rPr>
-          <w:b/>
-          <w:sz w:val="20"/>
-          <w:szCs w:val="20"/>
-        </w:rPr>
-        <w:t>Conversational Mandarin, basic French</w:t>
+      <w:r>
+        <w:rPr>
+          <w:sz w:val="20"/>
+          <w:szCs w:val="20"/>
+        </w:rPr>
+        <w:t>, Japanese</w:t>
       </w:r>
     </w:p>
     <w:sectPr>
       <w:type w:val="continuous"/>
       <w:pgSz w:w="12240" w:h="15840"/>
       <w:pgMar w:top="720" w:right="720" w:bottom="720" w:left="720" w:header="720" w:footer="720" w:gutter="0"/>
-      <w:cols w:num="3" w:space="288" w:equalWidth="0">
-        <w:col w:w="1872" w:space="288"/>
-        <w:col w:w="5760" w:space="288"/>
-        <w:col w:w="2592"/>
+      <w:cols w:num="2" w:space="288" w:equalWidth="0">
+        <w:col w:w="1152" w:space="288"/>
+        <w:col w:w="9360" w:space="288"/>
       </w:cols>
       <w:docGrid w:linePitch="360"/>
     </w:sectPr>
@@ -2177,7 +2274,7 @@
 </file>
 
 <file path=word/comments.xml><?xml version="1.0" encoding="utf-8"?>
-<w:comments xmlns:wpc="http://schemas.microsoft.com/office/word/2010/wordprocessingCanvas" xmlns:cx="http://schemas.microsoft.com/office/drawing/2014/chartex" xmlns:cx1="http://schemas.microsoft.com/office/drawing/2015/9/8/chartex" xmlns:cx2="http://schemas.microsoft.com/office/drawing/2015/10/21/chartex" xmlns:cx3="http://schemas.microsoft.com/office/drawing/2016/5/9/chartex" xmlns:cx4="http://schemas.microsoft.com/office/drawing/2016/5/10/chartex" xmlns:cx5="http://schemas.microsoft.com/office/drawing/2016/5/11/chartex" xmlns:cx6="http://schemas.microsoft.com/office/drawing/2016/5/12/chartex" xmlns:cx7="http://schemas.microsoft.com/office/drawing/2016/5/13/chartex" xmlns:cx8="http://schemas.microsoft.com/office/drawing/2016/5/14/chartex" xmlns:mc="http://schemas.openxmlformats.org/markup-compatibility/2006" xmlns:aink="http://schemas.microsoft.com/office/drawing/2016/ink" xmlns:am3d="http://schemas.microsoft.com/office/drawing/2017/model3d" xmlns:o="urn:schemas-microsoft-com:office:office" xmlns:r="http://schemas.openxmlformats.org/officeDocument/2006/relationships" xmlns:m="http://schemas.openxmlformats.org/officeDocument/2006/math" xmlns:v="urn:schemas-microsoft-com:vml" xmlns:wp14="http://schemas.microsoft.com/office/word/2010/wordprocessingDrawing" xmlns:wp="http://schemas.openxmlformats.org/drawingml/2006/wordprocessingDrawing" xmlns:w10="urn:schemas-microsoft-com:office:word" xmlns:w="http://schemas.openxmlformats.org/wordprocessingml/2006/main" xmlns:w14="http://schemas.microsoft.com/office/word/2010/wordml" xmlns:w15="http://schemas.microsoft.com/office/word/2012/wordml" xmlns:w16cid="http://schemas.microsoft.com/office/word/2016/wordml/cid" xmlns:w16se="http://schemas.microsoft.com/office/word/2015/wordml/symex" xmlns:wpg="http://schemas.microsoft.com/office/word/2010/wordprocessingGroup" xmlns:wpi="http://schemas.microsoft.com/office/word/2010/wordprocessingInk" xmlns:wne="http://schemas.microsoft.com/office/word/2006/wordml" xmlns:wps="http://schemas.microsoft.com/office/word/2010/wordprocessingShape" mc:Ignorable="w14 w15 w16se w16cid wp14">
+<w:comments xmlns:wpc="http://schemas.microsoft.com/office/word/2010/wordprocessingCanvas" xmlns:cx="http://schemas.microsoft.com/office/drawing/2014/chartex" xmlns:cx1="http://schemas.microsoft.com/office/drawing/2015/9/8/chartex" xmlns:cx2="http://schemas.microsoft.com/office/drawing/2015/10/21/chartex" xmlns:cx3="http://schemas.microsoft.com/office/drawing/2016/5/9/chartex" xmlns:cx4="http://schemas.microsoft.com/office/drawing/2016/5/10/chartex" xmlns:cx5="http://schemas.microsoft.com/office/drawing/2016/5/11/chartex" xmlns:cx6="http://schemas.microsoft.com/office/drawing/2016/5/12/chartex" xmlns:cx7="http://schemas.microsoft.com/office/drawing/2016/5/13/chartex" xmlns:cx8="http://schemas.microsoft.com/office/drawing/2016/5/14/chartex" xmlns:mc="http://schemas.openxmlformats.org/markup-compatibility/2006" xmlns:aink="http://schemas.microsoft.com/office/drawing/2016/ink" xmlns:am3d="http://schemas.microsoft.com/office/drawing/2017/model3d" xmlns:o="urn:schemas-microsoft-com:office:office" xmlns:r="http://schemas.openxmlformats.org/officeDocument/2006/relationships" xmlns:m="http://schemas.openxmlformats.org/officeDocument/2006/math" xmlns:v="urn:schemas-microsoft-com:vml" xmlns:wp14="http://schemas.microsoft.com/office/word/2010/wordprocessingDrawing" xmlns:wp="http://schemas.openxmlformats.org/drawingml/2006/wordprocessingDrawing" xmlns:w10="urn:schemas-microsoft-com:office:word" xmlns:w="http://schemas.openxmlformats.org/wordprocessingml/2006/main" xmlns:w14="http://schemas.microsoft.com/office/word/2010/wordml" xmlns:w15="http://schemas.microsoft.com/office/word/2012/wordml" xmlns:w16cex="http://schemas.microsoft.com/office/word/2018/wordml/cex" xmlns:w16cid="http://schemas.microsoft.com/office/word/2016/wordml/cid" xmlns:w16="http://schemas.microsoft.com/office/word/2018/wordml" xmlns:w16se="http://schemas.microsoft.com/office/word/2015/wordml/symex" xmlns:wpg="http://schemas.microsoft.com/office/word/2010/wordprocessingGroup" xmlns:wpi="http://schemas.microsoft.com/office/word/2010/wordprocessingInk" xmlns:wne="http://schemas.microsoft.com/office/word/2006/wordml" xmlns:wps="http://schemas.microsoft.com/office/word/2010/wordprocessingShape" mc:Ignorable="w14 w15 w16se w16cid w16 w16cex wp14">
   <w:comment w:id="0" w:author="Maxiwell Luo" w:date="2018-09-07T00:27:00Z" w:initials="ML">
     <w:p>
       <w:pPr>
@@ -2197,31 +2294,7 @@
       </w:r>
     </w:p>
   </w:comment>
-  <w:comment w:id="2" w:author="Maxiwell Luo" w:date="2018-09-07T00:26:00Z" w:initials="ML">
-    <w:p>
-      <w:pPr>
-        <w:pStyle w:val="CommentText"/>
-      </w:pPr>
-      <w:r>
-        <w:rPr>
-          <w:rStyle w:val="CommentReference"/>
-        </w:rPr>
-        <w:annotationRef/>
-      </w:r>
-      <w:r>
-        <w:t xml:space="preserve">Use </w:t>
-      </w:r>
-      <w:proofErr w:type="spellStart"/>
-      <w:r>
-        <w:t>em</w:t>
-      </w:r>
-      <w:proofErr w:type="spellEnd"/>
-      <w:r>
-        <w:t xml:space="preserve"> dash (Alt + 0151 on numpad) for lists</w:t>
-      </w:r>
-    </w:p>
-  </w:comment>
-  <w:comment w:id="3" w:author="Maxiwell Luo" w:date="2018-09-07T00:27:00Z" w:initials="ML">
+  <w:comment w:id="1" w:author="Maxiwell Luo" w:date="2018-09-07T00:27:00Z" w:initials="ML">
     <w:p>
       <w:pPr>
         <w:pStyle w:val="CommentText"/>
@@ -2249,23 +2322,21 @@
 </file>
 
 <file path=word/commentsExtended.xml><?xml version="1.0" encoding="utf-8"?>
-<w15:commentsEx xmlns:wpc="http://schemas.microsoft.com/office/word/2010/wordprocessingCanvas" xmlns:cx="http://schemas.microsoft.com/office/drawing/2014/chartex" xmlns:cx1="http://schemas.microsoft.com/office/drawing/2015/9/8/chartex" xmlns:cx2="http://schemas.microsoft.com/office/drawing/2015/10/21/chartex" xmlns:cx3="http://schemas.microsoft.com/office/drawing/2016/5/9/chartex" xmlns:cx4="http://schemas.microsoft.com/office/drawing/2016/5/10/chartex" xmlns:cx5="http://schemas.microsoft.com/office/drawing/2016/5/11/chartex" xmlns:cx6="http://schemas.microsoft.com/office/drawing/2016/5/12/chartex" xmlns:cx7="http://schemas.microsoft.com/office/drawing/2016/5/13/chartex" xmlns:cx8="http://schemas.microsoft.com/office/drawing/2016/5/14/chartex" xmlns:mc="http://schemas.openxmlformats.org/markup-compatibility/2006" xmlns:aink="http://schemas.microsoft.com/office/drawing/2016/ink" xmlns:am3d="http://schemas.microsoft.com/office/drawing/2017/model3d" xmlns:o="urn:schemas-microsoft-com:office:office" xmlns:r="http://schemas.openxmlformats.org/officeDocument/2006/relationships" xmlns:m="http://schemas.openxmlformats.org/officeDocument/2006/math" xmlns:v="urn:schemas-microsoft-com:vml" xmlns:wp14="http://schemas.microsoft.com/office/word/2010/wordprocessingDrawing" xmlns:wp="http://schemas.openxmlformats.org/drawingml/2006/wordprocessingDrawing" xmlns:w10="urn:schemas-microsoft-com:office:word" xmlns:w="http://schemas.openxmlformats.org/wordprocessingml/2006/main" xmlns:w14="http://schemas.microsoft.com/office/word/2010/wordml" xmlns:w15="http://schemas.microsoft.com/office/word/2012/wordml" xmlns:w16cid="http://schemas.microsoft.com/office/word/2016/wordml/cid" xmlns:w16se="http://schemas.microsoft.com/office/word/2015/wordml/symex" xmlns:wpg="http://schemas.microsoft.com/office/word/2010/wordprocessingGroup" xmlns:wpi="http://schemas.microsoft.com/office/word/2010/wordprocessingInk" xmlns:wne="http://schemas.microsoft.com/office/word/2006/wordml" xmlns:wps="http://schemas.microsoft.com/office/word/2010/wordprocessingShape" mc:Ignorable="w14 w15 w16se w16cid wp14">
+<w15:commentsEx xmlns:wpc="http://schemas.microsoft.com/office/word/2010/wordprocessingCanvas" xmlns:cx="http://schemas.microsoft.com/office/drawing/2014/chartex" xmlns:cx1="http://schemas.microsoft.com/office/drawing/2015/9/8/chartex" xmlns:cx2="http://schemas.microsoft.com/office/drawing/2015/10/21/chartex" xmlns:cx3="http://schemas.microsoft.com/office/drawing/2016/5/9/chartex" xmlns:cx4="http://schemas.microsoft.com/office/drawing/2016/5/10/chartex" xmlns:cx5="http://schemas.microsoft.com/office/drawing/2016/5/11/chartex" xmlns:cx6="http://schemas.microsoft.com/office/drawing/2016/5/12/chartex" xmlns:cx7="http://schemas.microsoft.com/office/drawing/2016/5/13/chartex" xmlns:cx8="http://schemas.microsoft.com/office/drawing/2016/5/14/chartex" xmlns:mc="http://schemas.openxmlformats.org/markup-compatibility/2006" xmlns:aink="http://schemas.microsoft.com/office/drawing/2016/ink" xmlns:am3d="http://schemas.microsoft.com/office/drawing/2017/model3d" xmlns:o="urn:schemas-microsoft-com:office:office" xmlns:r="http://schemas.openxmlformats.org/officeDocument/2006/relationships" xmlns:m="http://schemas.openxmlformats.org/officeDocument/2006/math" xmlns:v="urn:schemas-microsoft-com:vml" xmlns:wp14="http://schemas.microsoft.com/office/word/2010/wordprocessingDrawing" xmlns:wp="http://schemas.openxmlformats.org/drawingml/2006/wordprocessingDrawing" xmlns:w10="urn:schemas-microsoft-com:office:word" xmlns:w="http://schemas.openxmlformats.org/wordprocessingml/2006/main" xmlns:w14="http://schemas.microsoft.com/office/word/2010/wordml" xmlns:w15="http://schemas.microsoft.com/office/word/2012/wordml" xmlns:w16cex="http://schemas.microsoft.com/office/word/2018/wordml/cex" xmlns:w16cid="http://schemas.microsoft.com/office/word/2016/wordml/cid" xmlns:w16="http://schemas.microsoft.com/office/word/2018/wordml" xmlns:w16se="http://schemas.microsoft.com/office/word/2015/wordml/symex" xmlns:wpg="http://schemas.microsoft.com/office/word/2010/wordprocessingGroup" xmlns:wpi="http://schemas.microsoft.com/office/word/2010/wordprocessingInk" xmlns:wne="http://schemas.microsoft.com/office/word/2006/wordml" xmlns:wps="http://schemas.microsoft.com/office/word/2010/wordprocessingShape" mc:Ignorable="w14 w15 w16se w16cid w16 w16cex wp14">
   <w15:commentEx w15:paraId="19CD4061" w15:done="0"/>
-  <w15:commentEx w15:paraId="34F092FD" w15:done="0"/>
   <w15:commentEx w15:paraId="713F4E44" w15:done="0"/>
 </w15:commentsEx>
 </file>
 
 <file path=word/commentsIds.xml><?xml version="1.0" encoding="utf-8"?>
-<w16cid:commentsIds xmlns:wpc="http://schemas.microsoft.com/office/word/2010/wordprocessingCanvas" xmlns:cx="http://schemas.microsoft.com/office/drawing/2014/chartex" xmlns:cx1="http://schemas.microsoft.com/office/drawing/2015/9/8/chartex" xmlns:cx2="http://schemas.microsoft.com/office/drawing/2015/10/21/chartex" xmlns:cx3="http://schemas.microsoft.com/office/drawing/2016/5/9/chartex" xmlns:cx4="http://schemas.microsoft.com/office/drawing/2016/5/10/chartex" xmlns:cx5="http://schemas.microsoft.com/office/drawing/2016/5/11/chartex" xmlns:cx6="http://schemas.microsoft.com/office/drawing/2016/5/12/chartex" xmlns:cx7="http://schemas.microsoft.com/office/drawing/2016/5/13/chartex" xmlns:cx8="http://schemas.microsoft.com/office/drawing/2016/5/14/chartex" xmlns:mc="http://schemas.openxmlformats.org/markup-compatibility/2006" xmlns:aink="http://schemas.microsoft.com/office/drawing/2016/ink" xmlns:am3d="http://schemas.microsoft.com/office/drawing/2017/model3d" xmlns:o="urn:schemas-microsoft-com:office:office" xmlns:r="http://schemas.openxmlformats.org/officeDocument/2006/relationships" xmlns:m="http://schemas.openxmlformats.org/officeDocument/2006/math" xmlns:v="urn:schemas-microsoft-com:vml" xmlns:wp14="http://schemas.microsoft.com/office/word/2010/wordprocessingDrawing" xmlns:wp="http://schemas.openxmlformats.org/drawingml/2006/wordprocessingDrawing" xmlns:w10="urn:schemas-microsoft-com:office:word" xmlns:w="http://schemas.openxmlformats.org/wordprocessingml/2006/main" xmlns:w14="http://schemas.microsoft.com/office/word/2010/wordml" xmlns:w15="http://schemas.microsoft.com/office/word/2012/wordml" xmlns:w16cid="http://schemas.microsoft.com/office/word/2016/wordml/cid" xmlns:w16se="http://schemas.microsoft.com/office/word/2015/wordml/symex" xmlns:wpg="http://schemas.microsoft.com/office/word/2010/wordprocessingGroup" xmlns:wpi="http://schemas.microsoft.com/office/word/2010/wordprocessingInk" xmlns:wne="http://schemas.microsoft.com/office/word/2006/wordml" xmlns:wps="http://schemas.microsoft.com/office/word/2010/wordprocessingShape" mc:Ignorable="w14 w15 w16se w16cid wp14">
+<w16cid:commentsIds xmlns:wpc="http://schemas.microsoft.com/office/word/2010/wordprocessingCanvas" xmlns:cx="http://schemas.microsoft.com/office/drawing/2014/chartex" xmlns:cx1="http://schemas.microsoft.com/office/drawing/2015/9/8/chartex" xmlns:cx2="http://schemas.microsoft.com/office/drawing/2015/10/21/chartex" xmlns:cx3="http://schemas.microsoft.com/office/drawing/2016/5/9/chartex" xmlns:cx4="http://schemas.microsoft.com/office/drawing/2016/5/10/chartex" xmlns:cx5="http://schemas.microsoft.com/office/drawing/2016/5/11/chartex" xmlns:cx6="http://schemas.microsoft.com/office/drawing/2016/5/12/chartex" xmlns:cx7="http://schemas.microsoft.com/office/drawing/2016/5/13/chartex" xmlns:cx8="http://schemas.microsoft.com/office/drawing/2016/5/14/chartex" xmlns:mc="http://schemas.openxmlformats.org/markup-compatibility/2006" xmlns:aink="http://schemas.microsoft.com/office/drawing/2016/ink" xmlns:am3d="http://schemas.microsoft.com/office/drawing/2017/model3d" xmlns:o="urn:schemas-microsoft-com:office:office" xmlns:r="http://schemas.openxmlformats.org/officeDocument/2006/relationships" xmlns:m="http://schemas.openxmlformats.org/officeDocument/2006/math" xmlns:v="urn:schemas-microsoft-com:vml" xmlns:wp14="http://schemas.microsoft.com/office/word/2010/wordprocessingDrawing" xmlns:wp="http://schemas.openxmlformats.org/drawingml/2006/wordprocessingDrawing" xmlns:w10="urn:schemas-microsoft-com:office:word" xmlns:w="http://schemas.openxmlformats.org/wordprocessingml/2006/main" xmlns:w14="http://schemas.microsoft.com/office/word/2010/wordml" xmlns:w15="http://schemas.microsoft.com/office/word/2012/wordml" xmlns:w16cex="http://schemas.microsoft.com/office/word/2018/wordml/cex" xmlns:w16cid="http://schemas.microsoft.com/office/word/2016/wordml/cid" xmlns:w16="http://schemas.microsoft.com/office/word/2018/wordml" xmlns:w16se="http://schemas.microsoft.com/office/word/2015/wordml/symex" xmlns:wpg="http://schemas.microsoft.com/office/word/2010/wordprocessingGroup" xmlns:wpi="http://schemas.microsoft.com/office/word/2010/wordprocessingInk" xmlns:wne="http://schemas.microsoft.com/office/word/2006/wordml" xmlns:wps="http://schemas.microsoft.com/office/word/2010/wordprocessingShape" mc:Ignorable="w14 w15 w16se w16cid w16 w16cex wp14">
   <w16cid:commentId w16cid:paraId="19CD4061" w16cid:durableId="1F3C448D"/>
-  <w16cid:commentId w16cid:paraId="34F092FD" w16cid:durableId="1F3C443F"/>
   <w16cid:commentId w16cid:paraId="713F4E44" w16cid:durableId="1F3C4462"/>
 </w16cid:commentsIds>
 </file>
 
 <file path=word/numbering.xml><?xml version="1.0" encoding="utf-8"?>
-<w:numbering xmlns:wpc="http://schemas.microsoft.com/office/word/2010/wordprocessingCanvas" xmlns:cx="http://schemas.microsoft.com/office/drawing/2014/chartex" xmlns:cx1="http://schemas.microsoft.com/office/drawing/2015/9/8/chartex" xmlns:cx2="http://schemas.microsoft.com/office/drawing/2015/10/21/chartex" xmlns:cx3="http://schemas.microsoft.com/office/drawing/2016/5/9/chartex" xmlns:cx4="http://schemas.microsoft.com/office/drawing/2016/5/10/chartex" xmlns:cx5="http://schemas.microsoft.com/office/drawing/2016/5/11/chartex" xmlns:cx6="http://schemas.microsoft.com/office/drawing/2016/5/12/chartex" xmlns:cx7="http://schemas.microsoft.com/office/drawing/2016/5/13/chartex" xmlns:cx8="http://schemas.microsoft.com/office/drawing/2016/5/14/chartex" xmlns:mc="http://schemas.openxmlformats.org/markup-compatibility/2006" xmlns:aink="http://schemas.microsoft.com/office/drawing/2016/ink" xmlns:am3d="http://schemas.microsoft.com/office/drawing/2017/model3d" xmlns:o="urn:schemas-microsoft-com:office:office" xmlns:r="http://schemas.openxmlformats.org/officeDocument/2006/relationships" xmlns:m="http://schemas.openxmlformats.org/officeDocument/2006/math" xmlns:v="urn:schemas-microsoft-com:vml" xmlns:wp14="http://schemas.microsoft.com/office/word/2010/wordprocessingDrawing" xmlns:wp="http://schemas.openxmlformats.org/drawingml/2006/wordprocessingDrawing" xmlns:w10="urn:schemas-microsoft-com:office:word" xmlns:w="http://schemas.openxmlformats.org/wordprocessingml/2006/main" xmlns:w14="http://schemas.microsoft.com/office/word/2010/wordml" xmlns:w15="http://schemas.microsoft.com/office/word/2012/wordml" xmlns:w16cid="http://schemas.microsoft.com/office/word/2016/wordml/cid" xmlns:w16se="http://schemas.microsoft.com/office/word/2015/wordml/symex" xmlns:wpg="http://schemas.microsoft.com/office/word/2010/wordprocessingGroup" xmlns:wpi="http://schemas.microsoft.com/office/word/2010/wordprocessingInk" xmlns:wne="http://schemas.microsoft.com/office/word/2006/wordml" xmlns:wps="http://schemas.microsoft.com/office/word/2010/wordprocessingShape" mc:Ignorable="w14 w15 w16se w16cid wp14">
+<w:numbering xmlns:wpc="http://schemas.microsoft.com/office/word/2010/wordprocessingCanvas" xmlns:cx="http://schemas.microsoft.com/office/drawing/2014/chartex" xmlns:cx1="http://schemas.microsoft.com/office/drawing/2015/9/8/chartex" xmlns:cx2="http://schemas.microsoft.com/office/drawing/2015/10/21/chartex" xmlns:cx3="http://schemas.microsoft.com/office/drawing/2016/5/9/chartex" xmlns:cx4="http://schemas.microsoft.com/office/drawing/2016/5/10/chartex" xmlns:cx5="http://schemas.microsoft.com/office/drawing/2016/5/11/chartex" xmlns:cx6="http://schemas.microsoft.com/office/drawing/2016/5/12/chartex" xmlns:cx7="http://schemas.microsoft.com/office/drawing/2016/5/13/chartex" xmlns:cx8="http://schemas.microsoft.com/office/drawing/2016/5/14/chartex" xmlns:mc="http://schemas.openxmlformats.org/markup-compatibility/2006" xmlns:aink="http://schemas.microsoft.com/office/drawing/2016/ink" xmlns:am3d="http://schemas.microsoft.com/office/drawing/2017/model3d" xmlns:o="urn:schemas-microsoft-com:office:office" xmlns:r="http://schemas.openxmlformats.org/officeDocument/2006/relationships" xmlns:m="http://schemas.openxmlformats.org/officeDocument/2006/math" xmlns:v="urn:schemas-microsoft-com:vml" xmlns:wp14="http://schemas.microsoft.com/office/word/2010/wordprocessingDrawing" xmlns:wp="http://schemas.openxmlformats.org/drawingml/2006/wordprocessingDrawing" xmlns:w10="urn:schemas-microsoft-com:office:word" xmlns:w="http://schemas.openxmlformats.org/wordprocessingml/2006/main" xmlns:w14="http://schemas.microsoft.com/office/word/2010/wordml" xmlns:w15="http://schemas.microsoft.com/office/word/2012/wordml" xmlns:w16cex="http://schemas.microsoft.com/office/word/2018/wordml/cex" xmlns:w16cid="http://schemas.microsoft.com/office/word/2016/wordml/cid" xmlns:w16="http://schemas.microsoft.com/office/word/2018/wordml" xmlns:w16se="http://schemas.microsoft.com/office/word/2015/wordml/symex" xmlns:wpg="http://schemas.microsoft.com/office/word/2010/wordprocessingGroup" xmlns:wpi="http://schemas.microsoft.com/office/word/2010/wordprocessingInk" xmlns:wne="http://schemas.microsoft.com/office/word/2006/wordml" xmlns:wps="http://schemas.microsoft.com/office/word/2010/wordprocessingShape" mc:Ignorable="w14 w15 w16se w16cid w16 w16cex wp14">
   <w:abstractNum w:abstractNumId="0" w15:restartNumberingAfterBreak="0">
     <w:nsid w:val="16B560E0"/>
     <w:multiLevelType w:val="hybridMultilevel"/>
@@ -2734,7 +2805,7 @@
 </file>
 
 <file path=word/people.xml><?xml version="1.0" encoding="utf-8"?>
-<w15:people xmlns:wpc="http://schemas.microsoft.com/office/word/2010/wordprocessingCanvas" xmlns:cx="http://schemas.microsoft.com/office/drawing/2014/chartex" xmlns:cx1="http://schemas.microsoft.com/office/drawing/2015/9/8/chartex" xmlns:cx2="http://schemas.microsoft.com/office/drawing/2015/10/21/chartex" xmlns:cx3="http://schemas.microsoft.com/office/drawing/2016/5/9/chartex" xmlns:cx4="http://schemas.microsoft.com/office/drawing/2016/5/10/chartex" xmlns:cx5="http://schemas.microsoft.com/office/drawing/2016/5/11/chartex" xmlns:cx6="http://schemas.microsoft.com/office/drawing/2016/5/12/chartex" xmlns:cx7="http://schemas.microsoft.com/office/drawing/2016/5/13/chartex" xmlns:cx8="http://schemas.microsoft.com/office/drawing/2016/5/14/chartex" xmlns:mc="http://schemas.openxmlformats.org/markup-compatibility/2006" xmlns:aink="http://schemas.microsoft.com/office/drawing/2016/ink" xmlns:am3d="http://schemas.microsoft.com/office/drawing/2017/model3d" xmlns:o="urn:schemas-microsoft-com:office:office" xmlns:r="http://schemas.openxmlformats.org/officeDocument/2006/relationships" xmlns:m="http://schemas.openxmlformats.org/officeDocument/2006/math" xmlns:v="urn:schemas-microsoft-com:vml" xmlns:wp14="http://schemas.microsoft.com/office/word/2010/wordprocessingDrawing" xmlns:wp="http://schemas.openxmlformats.org/drawingml/2006/wordprocessingDrawing" xmlns:w10="urn:schemas-microsoft-com:office:word" xmlns:w="http://schemas.openxmlformats.org/wordprocessingml/2006/main" xmlns:w14="http://schemas.microsoft.com/office/word/2010/wordml" xmlns:w15="http://schemas.microsoft.com/office/word/2012/wordml" xmlns:w16cid="http://schemas.microsoft.com/office/word/2016/wordml/cid" xmlns:w16se="http://schemas.microsoft.com/office/word/2015/wordml/symex" xmlns:wpg="http://schemas.microsoft.com/office/word/2010/wordprocessingGroup" xmlns:wpi="http://schemas.microsoft.com/office/word/2010/wordprocessingInk" xmlns:wne="http://schemas.microsoft.com/office/word/2006/wordml" xmlns:wps="http://schemas.microsoft.com/office/word/2010/wordprocessingShape" mc:Ignorable="w14 w15 w16se w16cid wp14">
+<w15:people xmlns:wpc="http://schemas.microsoft.com/office/word/2010/wordprocessingCanvas" xmlns:cx="http://schemas.microsoft.com/office/drawing/2014/chartex" xmlns:cx1="http://schemas.microsoft.com/office/drawing/2015/9/8/chartex" xmlns:cx2="http://schemas.microsoft.com/office/drawing/2015/10/21/chartex" xmlns:cx3="http://schemas.microsoft.com/office/drawing/2016/5/9/chartex" xmlns:cx4="http://schemas.microsoft.com/office/drawing/2016/5/10/chartex" xmlns:cx5="http://schemas.microsoft.com/office/drawing/2016/5/11/chartex" xmlns:cx6="http://schemas.microsoft.com/office/drawing/2016/5/12/chartex" xmlns:cx7="http://schemas.microsoft.com/office/drawing/2016/5/13/chartex" xmlns:cx8="http://schemas.microsoft.com/office/drawing/2016/5/14/chartex" xmlns:mc="http://schemas.openxmlformats.org/markup-compatibility/2006" xmlns:aink="http://schemas.microsoft.com/office/drawing/2016/ink" xmlns:am3d="http://schemas.microsoft.com/office/drawing/2017/model3d" xmlns:o="urn:schemas-microsoft-com:office:office" xmlns:r="http://schemas.openxmlformats.org/officeDocument/2006/relationships" xmlns:m="http://schemas.openxmlformats.org/officeDocument/2006/math" xmlns:v="urn:schemas-microsoft-com:vml" xmlns:wp14="http://schemas.microsoft.com/office/word/2010/wordprocessingDrawing" xmlns:wp="http://schemas.openxmlformats.org/drawingml/2006/wordprocessingDrawing" xmlns:w10="urn:schemas-microsoft-com:office:word" xmlns:w="http://schemas.openxmlformats.org/wordprocessingml/2006/main" xmlns:w14="http://schemas.microsoft.com/office/word/2010/wordml" xmlns:w15="http://schemas.microsoft.com/office/word/2012/wordml" xmlns:w16cex="http://schemas.microsoft.com/office/word/2018/wordml/cex" xmlns:w16cid="http://schemas.microsoft.com/office/word/2016/wordml/cid" xmlns:w16="http://schemas.microsoft.com/office/word/2018/wordml" xmlns:w16se="http://schemas.microsoft.com/office/word/2015/wordml/symex" xmlns:wpg="http://schemas.microsoft.com/office/word/2010/wordprocessingGroup" xmlns:wpi="http://schemas.microsoft.com/office/word/2010/wordprocessingInk" xmlns:wne="http://schemas.microsoft.com/office/word/2006/wordml" xmlns:wps="http://schemas.microsoft.com/office/word/2010/wordprocessingShape" mc:Ignorable="w14 w15 w16se w16cid w16 w16cex wp14">
   <w15:person w15:author="Maxiwell Luo">
     <w15:presenceInfo w15:providerId="Windows Live" w15:userId="967e4ff04f5ec85f"/>
   </w15:person>
@@ -2742,7 +2813,7 @@
 </file>
 
 <file path=word/styles.xml><?xml version="1.0" encoding="utf-8"?>
-<w:styles xmlns:mc="http://schemas.openxmlformats.org/markup-compatibility/2006" xmlns:r="http://schemas.openxmlformats.org/officeDocument/2006/relationships" xmlns:w="http://schemas.openxmlformats.org/wordprocessingml/2006/main" xmlns:w14="http://schemas.microsoft.com/office/word/2010/wordml" xmlns:w15="http://schemas.microsoft.com/office/word/2012/wordml" xmlns:w16cid="http://schemas.microsoft.com/office/word/2016/wordml/cid" xmlns:w16se="http://schemas.microsoft.com/office/word/2015/wordml/symex" mc:Ignorable="w14 w15 w16se w16cid">
+<w:styles xmlns:mc="http://schemas.openxmlformats.org/markup-compatibility/2006" xmlns:r="http://schemas.openxmlformats.org/officeDocument/2006/relationships" xmlns:w="http://schemas.openxmlformats.org/wordprocessingml/2006/main" xmlns:w14="http://schemas.microsoft.com/office/word/2010/wordml" xmlns:w15="http://schemas.microsoft.com/office/word/2012/wordml" xmlns:w16cex="http://schemas.microsoft.com/office/word/2018/wordml/cex" xmlns:w16cid="http://schemas.microsoft.com/office/word/2016/wordml/cid" xmlns:w16="http://schemas.microsoft.com/office/word/2018/wordml" xmlns:w16se="http://schemas.microsoft.com/office/word/2015/wordml/symex" mc:Ignorable="w14 w15 w16se w16cid w16 w16cex">
   <w:docDefaults>
     <w:rPrDefault>
       <w:rPr>
@@ -2758,7 +2829,7 @@
       </w:pPr>
     </w:pPrDefault>
   </w:docDefaults>
-  <w:latentStyles w:defLockedState="0" w:defUIPriority="99" w:defSemiHidden="0" w:defUnhideWhenUsed="0" w:defQFormat="0" w:count="375">
+  <w:latentStyles w:defLockedState="0" w:defUIPriority="99" w:defSemiHidden="0" w:defUnhideWhenUsed="0" w:defQFormat="0" w:count="376">
     <w:lsdException w:name="Normal" w:uiPriority="0" w:qFormat="1"/>
     <w:lsdException w:name="heading 1" w:uiPriority="9" w:qFormat="1"/>
     <w:lsdException w:name="heading 2" w:semiHidden="1" w:uiPriority="9" w:unhideWhenUsed="1" w:qFormat="1"/>
@@ -3134,6 +3205,7 @@
     <w:lsdException w:name="Smart Hyperlink" w:semiHidden="1" w:unhideWhenUsed="1"/>
     <w:lsdException w:name="Hashtag" w:semiHidden="1" w:unhideWhenUsed="1"/>
     <w:lsdException w:name="Unresolved Mention" w:semiHidden="1" w:unhideWhenUsed="1"/>
+    <w:lsdException w:name="Smart Link" w:semiHidden="1" w:unhideWhenUsed="1"/>
   </w:latentStyles>
   <w:style w:type="paragraph" w:default="1" w:styleId="Normal">
     <w:name w:val="Normal"/>

</xml_diff>

<commit_message>
Add Android app development to skills
</commit_message>
<xml_diff>
--- a/Resume.docx
+++ b/Resume.docx
@@ -1178,23 +1178,7 @@
           <w:szCs w:val="20"/>
         </w:rPr>
         <w:br/>
-        <w:t xml:space="preserve">— Improved the automation, comparison, and real-time tracking capabilities of the performance testing framework through </w:t>
-      </w:r>
-      <w:proofErr w:type="spellStart"/>
-      <w:r>
-        <w:rPr>
-          <w:sz w:val="20"/>
-          <w:szCs w:val="20"/>
-        </w:rPr>
-        <w:t>InfluxDB</w:t>
-      </w:r>
-      <w:proofErr w:type="spellEnd"/>
-      <w:r>
-        <w:rPr>
-          <w:sz w:val="20"/>
-          <w:szCs w:val="20"/>
-        </w:rPr>
-        <w:t xml:space="preserve"> and Grafana</w:t>
+        <w:t>— Improved the automation, comparison, and real-time tracking capabilities of the performance testing framework through InfluxDB and Grafana</w:t>
       </w:r>
       <w:r>
         <w:rPr>
@@ -1654,7 +1638,6 @@
         </w:rPr>
         <w:br w:type="column"/>
       </w:r>
-      <w:proofErr w:type="spellStart"/>
       <w:r>
         <w:rPr>
           <w:b/>
@@ -1663,7 +1646,6 @@
         </w:rPr>
         <w:t>HackIllinois</w:t>
       </w:r>
-      <w:proofErr w:type="spellEnd"/>
       <w:r>
         <w:rPr>
           <w:b/>
@@ -1726,23 +1708,7 @@
           <w:sz w:val="20"/>
           <w:szCs w:val="20"/>
         </w:rPr>
-        <w:t xml:space="preserve"> modeled on the DS software </w:t>
-      </w:r>
-      <w:proofErr w:type="spellStart"/>
-      <w:r>
-        <w:rPr>
-          <w:sz w:val="20"/>
-          <w:szCs w:val="20"/>
-        </w:rPr>
-        <w:t>PictoChat</w:t>
-      </w:r>
-      <w:proofErr w:type="spellEnd"/>
-      <w:r>
-        <w:rPr>
-          <w:sz w:val="20"/>
-          <w:szCs w:val="20"/>
-        </w:rPr>
-        <w:t xml:space="preserve"> in Python</w:t>
+        <w:t xml:space="preserve"> modeled on the DS software PictoChat in Python</w:t>
       </w:r>
     </w:p>
     <w:p>
@@ -1753,7 +1719,6 @@
           <w:szCs w:val="20"/>
         </w:rPr>
       </w:pPr>
-      <w:proofErr w:type="spellStart"/>
       <w:r>
         <w:rPr>
           <w:b/>
@@ -1762,7 +1727,6 @@
         </w:rPr>
         <w:t>neuralMario</w:t>
       </w:r>
-      <w:proofErr w:type="spellEnd"/>
       <w:r>
         <w:rPr>
           <w:b/>
@@ -2012,18 +1976,8 @@
           <w:sz w:val="20"/>
           <w:szCs w:val="20"/>
         </w:rPr>
-        <w:t xml:space="preserve">UIUC </w:t>
-      </w:r>
-      <w:proofErr w:type="spellStart"/>
-      <w:r>
-        <w:rPr>
-          <w:b/>
-          <w:sz w:val="20"/>
-          <w:szCs w:val="20"/>
-        </w:rPr>
-        <w:t>SigPWNy</w:t>
-      </w:r>
-      <w:proofErr w:type="spellEnd"/>
+        <w:t>UIUC SigPWNy</w:t>
+      </w:r>
       <w:r>
         <w:rPr>
           <w:b/>
@@ -2111,23 +2065,7 @@
           <w:sz w:val="20"/>
           <w:szCs w:val="20"/>
         </w:rPr>
-        <w:t xml:space="preserve">Designed and built robots to compete in the FIRST Robotics Competition on team </w:t>
-      </w:r>
-      <w:proofErr w:type="spellStart"/>
-      <w:r>
-        <w:rPr>
-          <w:sz w:val="20"/>
-          <w:szCs w:val="20"/>
-        </w:rPr>
-        <w:t>DevilStorm</w:t>
-      </w:r>
-      <w:proofErr w:type="spellEnd"/>
-      <w:r>
-        <w:rPr>
-          <w:sz w:val="20"/>
-          <w:szCs w:val="20"/>
-        </w:rPr>
-        <w:t xml:space="preserve"> Robotics</w:t>
+        <w:t>Designed and built robots to compete in the FIRST Robotics Competition on team DevilStorm Robotics</w:t>
       </w:r>
       <w:r>
         <w:rPr>
@@ -2420,17 +2358,8 @@
           <w:sz w:val="20"/>
           <w:szCs w:val="20"/>
         </w:rPr>
-        <w:t xml:space="preserve">knowledge of Verilog, HTML/CSS, </w:t>
-      </w:r>
-      <w:proofErr w:type="spellStart"/>
-      <w:r>
-        <w:rPr>
-          <w:sz w:val="20"/>
-          <w:szCs w:val="20"/>
-        </w:rPr>
-        <w:t>Javascript</w:t>
-      </w:r>
-      <w:proofErr w:type="spellEnd"/>
+        <w:t>knowledge of Verilog, HTML/CSS, Javascript</w:t>
+      </w:r>
       <w:r>
         <w:rPr>
           <w:sz w:val="20"/>
@@ -2443,51 +2372,49 @@
           <w:sz w:val="20"/>
           <w:szCs w:val="20"/>
         </w:rPr>
+        <w:t>, InfluxDB, Grafana</w:t>
+      </w:r>
+      <w:r>
+        <w:rPr>
+          <w:sz w:val="20"/>
+          <w:szCs w:val="20"/>
+        </w:rPr>
+        <w:t>, Unity</w:t>
+      </w:r>
+      <w:r>
+        <w:rPr>
+          <w:sz w:val="20"/>
+          <w:szCs w:val="20"/>
+        </w:rPr>
+        <w:t>, Unreal Engine</w:t>
+      </w:r>
+      <w:r>
+        <w:rPr>
+          <w:sz w:val="20"/>
+          <w:szCs w:val="20"/>
+        </w:rPr>
+        <w:t>, WebGL</w:t>
+      </w:r>
+      <w:r>
+        <w:rPr>
+          <w:sz w:val="20"/>
+          <w:szCs w:val="20"/>
+        </w:rPr>
         <w:t xml:space="preserve">, </w:t>
       </w:r>
-      <w:proofErr w:type="spellStart"/>
-      <w:r>
-        <w:rPr>
-          <w:sz w:val="20"/>
-          <w:szCs w:val="20"/>
-        </w:rPr>
-        <w:t>InfluxDB</w:t>
-      </w:r>
-      <w:proofErr w:type="spellEnd"/>
-      <w:r>
-        <w:rPr>
-          <w:sz w:val="20"/>
-          <w:szCs w:val="20"/>
-        </w:rPr>
-        <w:t>, Grafana</w:t>
-      </w:r>
-      <w:r>
-        <w:rPr>
-          <w:sz w:val="20"/>
-          <w:szCs w:val="20"/>
-        </w:rPr>
-        <w:t>, Unity</w:t>
-      </w:r>
-      <w:r>
-        <w:rPr>
-          <w:sz w:val="20"/>
-          <w:szCs w:val="20"/>
-        </w:rPr>
-        <w:t>, Unreal Engine</w:t>
-      </w:r>
-      <w:r>
-        <w:rPr>
-          <w:sz w:val="20"/>
-          <w:szCs w:val="20"/>
-        </w:rPr>
-        <w:t>, WebGL</w:t>
-      </w:r>
-      <w:r>
-        <w:rPr>
-          <w:sz w:val="20"/>
-          <w:szCs w:val="20"/>
-        </w:rPr>
-        <w:t>, Chinese</w:t>
+      <w:r>
+        <w:rPr>
+          <w:sz w:val="20"/>
+          <w:szCs w:val="20"/>
+        </w:rPr>
+        <w:t xml:space="preserve">Android app development, </w:t>
+      </w:r>
+      <w:r>
+        <w:rPr>
+          <w:sz w:val="20"/>
+          <w:szCs w:val="20"/>
+        </w:rPr>
+        <w:t>Chinese</w:t>
       </w:r>
     </w:p>
     <w:p>
@@ -2532,23 +2459,7 @@
           <w:sz w:val="20"/>
           <w:szCs w:val="20"/>
         </w:rPr>
-        <w:t xml:space="preserve">, </w:t>
-      </w:r>
-      <w:proofErr w:type="spellStart"/>
-      <w:r>
-        <w:rPr>
-          <w:sz w:val="20"/>
-          <w:szCs w:val="20"/>
-        </w:rPr>
-        <w:t>OCaml</w:t>
-      </w:r>
-      <w:proofErr w:type="spellEnd"/>
-      <w:r>
-        <w:rPr>
-          <w:sz w:val="20"/>
-          <w:szCs w:val="20"/>
-        </w:rPr>
-        <w:t>, x86 Assembly</w:t>
+        <w:t>, OCaml, x86 Assembly</w:t>
       </w:r>
       <w:r>
         <w:rPr>
@@ -2605,15 +2516,7 @@
         <w:annotationRef/>
       </w:r>
       <w:r>
-        <w:t xml:space="preserve">Use </w:t>
-      </w:r>
-      <w:proofErr w:type="spellStart"/>
-      <w:r>
-        <w:t>en</w:t>
-      </w:r>
-      <w:proofErr w:type="spellEnd"/>
-      <w:r>
-        <w:t xml:space="preserve"> dash (Ctrl + - on numpad) for date range</w:t>
+        <w:t>Use en dash (Ctrl + - on numpad) for date range</w:t>
       </w:r>
     </w:p>
   </w:comment>

</xml_diff>

<commit_message>
Add Qt Framework to resume
</commit_message>
<xml_diff>
--- a/Resume.docx
+++ b/Resume.docx
@@ -1092,6 +1092,14 @@
         </w:rPr>
         <w:t>Developed features for an internal MPEG-DASH player to support the company’s proprietary mesh, video, and audio codec including seek, caching, and adaptive bitrate selection</w:t>
       </w:r>
+      <w:r>
+        <w:rPr>
+          <w:bCs/>
+          <w:sz w:val="20"/>
+          <w:szCs w:val="20"/>
+        </w:rPr>
+        <w:t xml:space="preserve"> using the C++ Qt Framework</w:t>
+      </w:r>
     </w:p>
     <w:p>
       <w:pPr>
@@ -2408,6 +2416,13 @@
           <w:szCs w:val="20"/>
         </w:rPr>
         <w:t xml:space="preserve">Android app development, </w:t>
+      </w:r>
+      <w:r>
+        <w:rPr>
+          <w:sz w:val="20"/>
+          <w:szCs w:val="20"/>
+        </w:rPr>
+        <w:t xml:space="preserve">Qt Framework, </w:t>
       </w:r>
       <w:r>
         <w:rPr>

</xml_diff>

<commit_message>
Update with summer 2020 internship
</commit_message>
<xml_diff>
--- a/Resume.docx
+++ b/Resume.docx
@@ -1,6 +1,6 @@
 
 <file path=word/document.xml><?xml version="1.0" encoding="utf-8"?>
-<w:document xmlns:wpc="http://schemas.microsoft.com/office/word/2010/wordprocessingCanvas" xmlns:cx="http://schemas.microsoft.com/office/drawing/2014/chartex" xmlns:cx1="http://schemas.microsoft.com/office/drawing/2015/9/8/chartex" xmlns:cx2="http://schemas.microsoft.com/office/drawing/2015/10/21/chartex" xmlns:cx3="http://schemas.microsoft.com/office/drawing/2016/5/9/chartex" xmlns:cx4="http://schemas.microsoft.com/office/drawing/2016/5/10/chartex" xmlns:cx5="http://schemas.microsoft.com/office/drawing/2016/5/11/chartex" xmlns:cx6="http://schemas.microsoft.com/office/drawing/2016/5/12/chartex" xmlns:cx7="http://schemas.microsoft.com/office/drawing/2016/5/13/chartex" xmlns:cx8="http://schemas.microsoft.com/office/drawing/2016/5/14/chartex" xmlns:mc="http://schemas.openxmlformats.org/markup-compatibility/2006" xmlns:aink="http://schemas.microsoft.com/office/drawing/2016/ink" xmlns:am3d="http://schemas.microsoft.com/office/drawing/2017/model3d" xmlns:o="urn:schemas-microsoft-com:office:office" xmlns:r="http://schemas.openxmlformats.org/officeDocument/2006/relationships" xmlns:m="http://schemas.openxmlformats.org/officeDocument/2006/math" xmlns:v="urn:schemas-microsoft-com:vml" xmlns:wp14="http://schemas.microsoft.com/office/word/2010/wordprocessingDrawing" xmlns:wp="http://schemas.openxmlformats.org/drawingml/2006/wordprocessingDrawing" xmlns:w10="urn:schemas-microsoft-com:office:word" xmlns:w="http://schemas.openxmlformats.org/wordprocessingml/2006/main" xmlns:w14="http://schemas.microsoft.com/office/word/2010/wordml" xmlns:w15="http://schemas.microsoft.com/office/word/2012/wordml" xmlns:w16cid="http://schemas.microsoft.com/office/word/2016/wordml/cid" xmlns:w16se="http://schemas.microsoft.com/office/word/2015/wordml/symex" xmlns:wpg="http://schemas.microsoft.com/office/word/2010/wordprocessingGroup" xmlns:wpi="http://schemas.microsoft.com/office/word/2010/wordprocessingInk" xmlns:wne="http://schemas.microsoft.com/office/word/2006/wordml" xmlns:wps="http://schemas.microsoft.com/office/word/2010/wordprocessingShape" mc:Ignorable="w14 w15 w16se w16cid wp14">
+<w:document xmlns:wpc="http://schemas.microsoft.com/office/word/2010/wordprocessingCanvas" xmlns:cx="http://schemas.microsoft.com/office/drawing/2014/chartex" xmlns:cx1="http://schemas.microsoft.com/office/drawing/2015/9/8/chartex" xmlns:cx2="http://schemas.microsoft.com/office/drawing/2015/10/21/chartex" xmlns:cx3="http://schemas.microsoft.com/office/drawing/2016/5/9/chartex" xmlns:cx4="http://schemas.microsoft.com/office/drawing/2016/5/10/chartex" xmlns:cx5="http://schemas.microsoft.com/office/drawing/2016/5/11/chartex" xmlns:cx6="http://schemas.microsoft.com/office/drawing/2016/5/12/chartex" xmlns:cx7="http://schemas.microsoft.com/office/drawing/2016/5/13/chartex" xmlns:cx8="http://schemas.microsoft.com/office/drawing/2016/5/14/chartex" xmlns:mc="http://schemas.openxmlformats.org/markup-compatibility/2006" xmlns:aink="http://schemas.microsoft.com/office/drawing/2016/ink" xmlns:am3d="http://schemas.microsoft.com/office/drawing/2017/model3d" xmlns:o="urn:schemas-microsoft-com:office:office" xmlns:r="http://schemas.openxmlformats.org/officeDocument/2006/relationships" xmlns:m="http://schemas.openxmlformats.org/officeDocument/2006/math" xmlns:v="urn:schemas-microsoft-com:vml" xmlns:wp14="http://schemas.microsoft.com/office/word/2010/wordprocessingDrawing" xmlns:wp="http://schemas.openxmlformats.org/drawingml/2006/wordprocessingDrawing" xmlns:w10="urn:schemas-microsoft-com:office:word" xmlns:w="http://schemas.openxmlformats.org/wordprocessingml/2006/main" xmlns:w14="http://schemas.microsoft.com/office/word/2010/wordml" xmlns:w15="http://schemas.microsoft.com/office/word/2012/wordml" xmlns:w16cex="http://schemas.microsoft.com/office/word/2018/wordml/cex" xmlns:w16cid="http://schemas.microsoft.com/office/word/2016/wordml/cid" xmlns:w16="http://schemas.microsoft.com/office/word/2018/wordml" xmlns:w16se="http://schemas.microsoft.com/office/word/2015/wordml/symex" xmlns:wpg="http://schemas.microsoft.com/office/word/2010/wordprocessingGroup" xmlns:wpi="http://schemas.microsoft.com/office/word/2010/wordprocessingInk" xmlns:wne="http://schemas.microsoft.com/office/word/2006/wordml" xmlns:wps="http://schemas.microsoft.com/office/word/2010/wordprocessingShape" mc:Ignorable="w14 w15 w16se w16cid w16 w16cex wp14">
   <w:body>
     <w:p>
       <w:pPr>
@@ -366,7 +366,7 @@
           <w:sz w:val="20"/>
           <w:szCs w:val="20"/>
         </w:rPr>
-        <w:t>9</w:t>
+        <w:t>7</w:t>
       </w:r>
       <w:r>
         <w:rPr>
@@ -466,6 +466,7 @@
     </w:p>
     <w:p>
       <w:pPr>
+        <w:spacing w:after="0"/>
         <w:rPr>
           <w:sz w:val="20"/>
           <w:szCs w:val="20"/>
@@ -475,9 +476,9 @@
           <w:pgSz w:w="12240" w:h="15840"/>
           <w:pgMar w:top="720" w:right="720" w:bottom="720" w:left="720" w:header="720" w:footer="720" w:gutter="0"/>
           <w:cols w:num="3" w:space="288" w:equalWidth="0">
-            <w:col w:w="1872" w:space="288"/>
-            <w:col w:w="5760" w:space="288"/>
-            <w:col w:w="2592"/>
+            <w:col w:w="1152" w:space="288"/>
+            <w:col w:w="7200" w:space="288"/>
+            <w:col w:w="1872"/>
           </w:cols>
           <w:docGrid w:linePitch="360"/>
         </w:sectPr>
@@ -537,8 +538,8 @@
           <w:pgSz w:w="12240" w:h="15840"/>
           <w:pgMar w:top="720" w:right="720" w:bottom="720" w:left="720" w:header="720" w:footer="720" w:gutter="0"/>
           <w:cols w:num="2" w:space="288" w:equalWidth="0">
-            <w:col w:w="1872" w:space="288"/>
-            <w:col w:w="8640" w:space="288"/>
+            <w:col w:w="1152" w:space="288"/>
+            <w:col w:w="9360" w:space="288"/>
           </w:cols>
           <w:docGrid w:linePitch="360"/>
         </w:sectPr>
@@ -634,36 +635,24 @@
       </w:r>
       <w:r>
         <w:rPr>
-          <w:sz w:val="20"/>
-          <w:szCs w:val="20"/>
-        </w:rPr>
-        <w:t>Machine Learning, Computer Security II, Applied Parallel Programming, Interactive Computer Graphics, Programming Languages and Compilers, Algorithms, Top Down Video Game Design, Game Dev Process, Communication Networks, Computer Security I, Algorithms &amp;</w:t>
-      </w:r>
-      <w:r>
-        <w:rPr>
-          <w:sz w:val="20"/>
-          <w:szCs w:val="20"/>
-        </w:rPr>
-        <w:t xml:space="preserve"> </w:t>
-      </w:r>
-      <w:r>
-        <w:rPr>
-          <w:sz w:val="20"/>
-          <w:szCs w:val="20"/>
-        </w:rPr>
-        <w:t>Models of Computation, UI Design, Probability and Statistics, System Programming, Applied Linear Algebra, Numerical Methods I, Computer Architecture, Data Structure</w:t>
-      </w:r>
-      <w:r>
-        <w:rPr>
-          <w:sz w:val="20"/>
-          <w:szCs w:val="20"/>
-        </w:rPr>
-        <w:t>s</w:t>
+          <w:bCs/>
+          <w:sz w:val="20"/>
+          <w:szCs w:val="20"/>
+        </w:rPr>
+        <w:t xml:space="preserve">Applied Cryptography (IP); Advanced Computer Security (IP); ML for Sys, Networks, &amp; Security (IP); </w:t>
+      </w:r>
+      <w:r>
+        <w:rPr>
+          <w:sz w:val="20"/>
+          <w:szCs w:val="20"/>
+        </w:rPr>
+        <w:t>Machine Learning; Computer Security II; Applied Parallel Programming; Interactive Computer Graphics; Programming Languages and Compilers; Algorithms; Top Down Video Game Design; Game Dev Process; Communication Networks; Computer Security I; Algorithms &amp; Models of Computation; UI Design; Probability and Statistics; System Programming; Applied Linear Algebra; Numerical Methods I; Computer Architecture; Data Structures</w:t>
       </w:r>
     </w:p>
     <w:p>
       <w:pPr>
         <w:rPr>
+          <w:b/>
           <w:sz w:val="20"/>
           <w:szCs w:val="20"/>
         </w:rPr>
@@ -763,6 +752,46 @@
           <w:sz w:val="20"/>
           <w:szCs w:val="20"/>
         </w:rPr>
+        <w:t>8i, Software Engineering Intern</w:t>
+      </w:r>
+      <w:r>
+        <w:rPr>
+          <w:b/>
+          <w:sz w:val="20"/>
+          <w:szCs w:val="20"/>
+        </w:rPr>
+        <w:br/>
+      </w:r>
+      <w:r>
+        <w:rPr>
+          <w:bCs/>
+          <w:sz w:val="20"/>
+          <w:szCs w:val="20"/>
+        </w:rPr>
+        <w:t>Developed features for an internal MPEG-DASH player to support the company’s proprietary mesh, video, and audio codec including seek, caching, and adaptive bitrate selection using the C++ Qt Framework</w:t>
+      </w:r>
+      <w:r>
+        <w:rPr>
+          <w:b/>
+          <w:sz w:val="20"/>
+          <w:szCs w:val="20"/>
+        </w:rPr>
+        <w:t xml:space="preserve"> </w:t>
+      </w:r>
+    </w:p>
+    <w:p>
+      <w:pPr>
+        <w:rPr>
+          <w:sz w:val="20"/>
+          <w:szCs w:val="20"/>
+        </w:rPr>
+      </w:pPr>
+      <w:r>
+        <w:rPr>
+          <w:b/>
+          <w:sz w:val="20"/>
+          <w:szCs w:val="20"/>
+        </w:rPr>
         <w:t>Eagle Seven, Software Development Intern</w:t>
       </w:r>
       <w:r>
@@ -888,71 +917,29 @@
           <w:sz w:val="20"/>
           <w:szCs w:val="20"/>
         </w:rPr>
-        <w:t>Fermilab, Application Development and Systems Analyst</w:t>
-      </w:r>
-      <w:r>
-        <w:rPr>
-          <w:b/>
+        <w:t>Fermilab, Software Intern</w:t>
+      </w:r>
+      <w:r>
+        <w:rPr>
           <w:sz w:val="20"/>
           <w:szCs w:val="20"/>
         </w:rPr>
         <w:br/>
-      </w:r>
-      <w:r>
-        <w:rPr>
-          <w:sz w:val="20"/>
-          <w:szCs w:val="20"/>
-        </w:rPr>
-        <w:t xml:space="preserve">Designed and developed a </w:t>
-      </w:r>
-      <w:r>
-        <w:rPr>
-          <w:sz w:val="20"/>
-          <w:szCs w:val="20"/>
-        </w:rPr>
-        <w:t xml:space="preserve">modern </w:t>
-      </w:r>
-      <w:r>
-        <w:rPr>
-          <w:sz w:val="20"/>
-          <w:szCs w:val="20"/>
-        </w:rPr>
-        <w:t>web app</w:t>
-      </w:r>
-      <w:r>
-        <w:rPr>
-          <w:sz w:val="20"/>
-          <w:szCs w:val="20"/>
-        </w:rPr>
-        <w:t>lication</w:t>
-      </w:r>
-      <w:r>
-        <w:rPr>
-          <w:sz w:val="20"/>
-          <w:szCs w:val="20"/>
-        </w:rPr>
-        <w:t xml:space="preserve"> in Angular</w:t>
-      </w:r>
-      <w:r>
-        <w:rPr>
-          <w:sz w:val="20"/>
-          <w:szCs w:val="20"/>
-        </w:rPr>
-        <w:t xml:space="preserve"> </w:t>
-      </w:r>
-      <w:r>
-        <w:rPr>
-          <w:sz w:val="20"/>
-          <w:szCs w:val="20"/>
-        </w:rPr>
-        <w:t>t</w:t>
-      </w:r>
-      <w:r>
-        <w:rPr>
-          <w:sz w:val="20"/>
-          <w:szCs w:val="20"/>
-        </w:rPr>
-        <w:t>o interface with an instrument calibration database</w:t>
+        <w:t xml:space="preserve">Using C, implemented and analyzed the effectiveness of data compression algorithms for use in </w:t>
+      </w:r>
+      <w:r>
+        <w:rPr>
+          <w:sz w:val="20"/>
+          <w:szCs w:val="20"/>
+        </w:rPr>
+        <w:t>data collection</w:t>
+      </w:r>
+      <w:r>
+        <w:rPr>
+          <w:sz w:val="20"/>
+          <w:szCs w:val="20"/>
+        </w:rPr>
+        <w:t xml:space="preserve"> during experiments</w:t>
       </w:r>
     </w:p>
     <w:p>
@@ -965,32 +952,56 @@
       <w:r>
         <w:rPr>
           <w:b/>
-          <w:sz w:val="20"/>
-          <w:szCs w:val="20"/>
-        </w:rPr>
-        <w:t>Fermilab, Software Intern</w:t>
-      </w:r>
-      <w:r>
-        <w:rPr>
+          <w:bCs/>
+          <w:sz w:val="20"/>
+          <w:szCs w:val="20"/>
+        </w:rPr>
+        <w:t>Chess Tutor</w:t>
+      </w:r>
+      <w:r>
+        <w:rPr>
+          <w:b/>
+          <w:bCs/>
           <w:sz w:val="20"/>
           <w:szCs w:val="20"/>
         </w:rPr>
         <w:br/>
-        <w:t xml:space="preserve">Using C, implemented and analyzed the effectiveness of data compression algorithms for use in </w:t>
-      </w:r>
-      <w:r>
-        <w:rPr>
-          <w:sz w:val="20"/>
-          <w:szCs w:val="20"/>
-        </w:rPr>
-        <w:t>data collection</w:t>
-      </w:r>
-      <w:r>
-        <w:rPr>
-          <w:sz w:val="20"/>
-          <w:szCs w:val="20"/>
-        </w:rPr>
-        <w:t xml:space="preserve"> during experiments</w:t>
+      </w:r>
+      <w:r>
+        <w:rPr>
+          <w:sz w:val="20"/>
+          <w:szCs w:val="20"/>
+        </w:rPr>
+        <w:t>Trained children in one-on-one sessions to improve their chess skills and prepare them for more competitive levels of chess</w:t>
+      </w:r>
+      <w:r>
+        <w:rPr>
+          <w:sz w:val="20"/>
+          <w:szCs w:val="20"/>
+        </w:rPr>
+        <w:br w:type="column"/>
+      </w:r>
+      <w:r>
+        <w:rPr>
+          <w:sz w:val="20"/>
+          <w:szCs w:val="20"/>
+        </w:rPr>
+        <w:t>Chicago, IL</w:t>
+      </w:r>
+      <w:r>
+        <w:rPr>
+          <w:sz w:val="20"/>
+          <w:szCs w:val="20"/>
+        </w:rPr>
+        <w:br/>
+        <w:t>May 2020 – August 2020</w:t>
+      </w:r>
+      <w:r>
+        <w:rPr>
+          <w:sz w:val="20"/>
+          <w:szCs w:val="20"/>
+        </w:rPr>
+        <w:br/>
       </w:r>
     </w:p>
     <w:p>
@@ -1004,38 +1015,6 @@
       </w:pPr>
       <w:r>
         <w:rPr>
-          <w:b/>
-          <w:bCs/>
-          <w:sz w:val="20"/>
-          <w:szCs w:val="20"/>
-        </w:rPr>
-        <w:t>Chess Tutor</w:t>
-      </w:r>
-      <w:r>
-        <w:rPr>
-          <w:b/>
-          <w:bCs/>
-          <w:sz w:val="20"/>
-          <w:szCs w:val="20"/>
-        </w:rPr>
-        <w:br/>
-      </w:r>
-      <w:r>
-        <w:rPr>
-          <w:sz w:val="20"/>
-          <w:szCs w:val="20"/>
-        </w:rPr>
-        <w:t>Trained children in one-on-one sessions to improve their chess skills and prepare them for more competitive levels of chess</w:t>
-      </w:r>
-      <w:r>
-        <w:rPr>
-          <w:sz w:val="20"/>
-          <w:szCs w:val="20"/>
-        </w:rPr>
-        <w:br w:type="column"/>
-      </w:r>
-      <w:r>
-        <w:rPr>
           <w:sz w:val="20"/>
           <w:szCs w:val="20"/>
         </w:rPr>
@@ -1106,13 +1085,6 @@
         </w:rPr>
         <w:br/>
       </w:r>
-      <w:r>
-        <w:rPr>
-          <w:sz w:val="20"/>
-          <w:szCs w:val="20"/>
-        </w:rPr>
-        <w:br/>
-      </w:r>
     </w:p>
     <w:p>
       <w:pPr>
@@ -1134,35 +1106,27 @@
           <w:szCs w:val="20"/>
         </w:rPr>
         <w:br/>
-        <w:t>May</w:t>
-      </w:r>
-      <w:r>
-        <w:rPr>
-          <w:sz w:val="20"/>
-          <w:szCs w:val="20"/>
-        </w:rPr>
-        <w:t xml:space="preserve"> 2018</w:t>
-      </w:r>
-      <w:r>
-        <w:rPr>
-          <w:sz w:val="20"/>
-          <w:szCs w:val="20"/>
-        </w:rPr>
-        <w:t xml:space="preserve"> </w:t>
-      </w:r>
-      <w:r>
-        <w:rPr>
-          <w:sz w:val="20"/>
-          <w:szCs w:val="20"/>
-        </w:rPr>
-        <w:t>–</w:t>
-      </w:r>
-      <w:r>
-        <w:rPr>
-          <w:sz w:val="20"/>
-          <w:szCs w:val="20"/>
-        </w:rPr>
-        <w:t xml:space="preserve"> August 2018</w:t>
+      </w:r>
+      <w:r>
+        <w:rPr>
+          <w:sz w:val="20"/>
+          <w:szCs w:val="20"/>
+        </w:rPr>
+        <w:t>June</w:t>
+      </w:r>
+      <w:r>
+        <w:rPr>
+          <w:sz w:val="20"/>
+          <w:szCs w:val="20"/>
+        </w:rPr>
+        <w:t xml:space="preserve"> 2016</w:t>
+      </w:r>
+      <w:r>
+        <w:rPr>
+          <w:sz w:val="20"/>
+          <w:szCs w:val="20"/>
+        </w:rPr>
+        <w:t xml:space="preserve"> – July 2016</w:t>
       </w:r>
       <w:r>
         <w:rPr>
@@ -1174,56 +1138,7 @@
     </w:p>
     <w:p>
       <w:pPr>
-        <w:rPr>
-          <w:sz w:val="20"/>
-          <w:szCs w:val="20"/>
-        </w:rPr>
-      </w:pPr>
-      <w:r>
-        <w:rPr>
-          <w:sz w:val="20"/>
-          <w:szCs w:val="20"/>
-        </w:rPr>
-        <w:t>Batavia, IL</w:t>
-      </w:r>
-      <w:r>
-        <w:rPr>
-          <w:sz w:val="20"/>
-          <w:szCs w:val="20"/>
-        </w:rPr>
-        <w:br/>
-      </w:r>
-      <w:r>
-        <w:rPr>
-          <w:sz w:val="20"/>
-          <w:szCs w:val="20"/>
-        </w:rPr>
-        <w:t>June</w:t>
-      </w:r>
-      <w:r>
-        <w:rPr>
-          <w:sz w:val="20"/>
-          <w:szCs w:val="20"/>
-        </w:rPr>
-        <w:t xml:space="preserve"> 2016</w:t>
-      </w:r>
-      <w:r>
-        <w:rPr>
-          <w:sz w:val="20"/>
-          <w:szCs w:val="20"/>
-        </w:rPr>
-        <w:t xml:space="preserve"> – July 2016</w:t>
-      </w:r>
-      <w:r>
-        <w:rPr>
-          <w:sz w:val="20"/>
-          <w:szCs w:val="20"/>
-        </w:rPr>
-        <w:br/>
-      </w:r>
-    </w:p>
-    <w:p>
-      <w:pPr>
+        <w:spacing w:after="0"/>
         <w:rPr>
           <w:sz w:val="20"/>
           <w:szCs w:val="20"/>
@@ -1233,9 +1148,9 @@
           <w:pgSz w:w="12240" w:h="15840"/>
           <w:pgMar w:top="720" w:right="720" w:bottom="720" w:left="720" w:header="720" w:footer="720" w:gutter="0"/>
           <w:cols w:num="3" w:space="288" w:equalWidth="0">
-            <w:col w:w="1872" w:space="288"/>
-            <w:col w:w="5760" w:space="288"/>
-            <w:col w:w="2592"/>
+            <w:col w:w="1152" w:space="288"/>
+            <w:col w:w="7200" w:space="288"/>
+            <w:col w:w="1872"/>
           </w:cols>
           <w:docGrid w:linePitch="360"/>
         </w:sectPr>
@@ -1262,6 +1177,17 @@
           <w:sz w:val="20"/>
           <w:szCs w:val="20"/>
         </w:rPr>
+        <w:sectPr>
+          <w:type w:val="continuous"/>
+          <w:pgSz w:w="12240" w:h="15840"/>
+          <w:pgMar w:top="720" w:right="720" w:bottom="720" w:left="720" w:header="720" w:footer="720" w:gutter="0"/>
+          <w:cols w:num="3" w:space="288" w:equalWidth="0">
+            <w:col w:w="1152" w:space="288"/>
+            <w:col w:w="7200" w:space="288"/>
+            <w:col w:w="1872"/>
+          </w:cols>
+          <w:docGrid w:linePitch="360"/>
+        </w:sectPr>
       </w:pPr>
       <w:r>
         <w:rPr>
@@ -1359,7 +1285,7 @@
           <w:sz w:val="20"/>
           <w:szCs w:val="20"/>
         </w:rPr>
-        <w:t>HackIllinois</w:t>
+        <w:t>neuralMario</w:t>
       </w:r>
       <w:proofErr w:type="spellEnd"/>
       <w:r>
@@ -1375,56 +1301,14 @@
           <w:sz w:val="20"/>
           <w:szCs w:val="20"/>
         </w:rPr>
-        <w:t>Coope</w:t>
-      </w:r>
-      <w:r>
-        <w:rPr>
-          <w:sz w:val="20"/>
-          <w:szCs w:val="20"/>
-        </w:rPr>
-        <w:t xml:space="preserve">rated in a team to </w:t>
-      </w:r>
-      <w:r>
-        <w:rPr>
-          <w:sz w:val="20"/>
-          <w:szCs w:val="20"/>
-        </w:rPr>
-        <w:t>implement</w:t>
-      </w:r>
-      <w:r>
-        <w:rPr>
-          <w:sz w:val="20"/>
-          <w:szCs w:val="20"/>
-        </w:rPr>
-        <w:t xml:space="preserve"> a </w:t>
-      </w:r>
-      <w:r>
-        <w:rPr>
-          <w:sz w:val="20"/>
-          <w:szCs w:val="20"/>
-        </w:rPr>
-        <w:t xml:space="preserve">desktop </w:t>
-      </w:r>
-      <w:r>
-        <w:rPr>
-          <w:sz w:val="20"/>
-          <w:szCs w:val="20"/>
-        </w:rPr>
-        <w:t xml:space="preserve">drawing/messaging </w:t>
-      </w:r>
-      <w:r>
-        <w:rPr>
-          <w:sz w:val="20"/>
-          <w:szCs w:val="20"/>
-        </w:rPr>
-        <w:t>application</w:t>
-      </w:r>
-      <w:r>
-        <w:rPr>
-          <w:sz w:val="20"/>
-          <w:szCs w:val="20"/>
-        </w:rPr>
-        <w:t xml:space="preserve"> modeled on the DS software </w:t>
+        <w:t xml:space="preserve">Implemented a NEAT </w:t>
+      </w:r>
+      <w:r>
+        <w:rPr>
+          <w:sz w:val="20"/>
+          <w:szCs w:val="20"/>
+        </w:rPr>
+        <w:t>(</w:t>
       </w:r>
       <w:proofErr w:type="spellStart"/>
       <w:r>
@@ -1432,7 +1316,7 @@
           <w:sz w:val="20"/>
           <w:szCs w:val="20"/>
         </w:rPr>
-        <w:t>PictoChat</w:t>
+        <w:t>NeuroEvolution</w:t>
       </w:r>
       <w:proofErr w:type="spellEnd"/>
       <w:r>
@@ -1440,173 +1324,64 @@
           <w:sz w:val="20"/>
           <w:szCs w:val="20"/>
         </w:rPr>
-        <w:t xml:space="preserve"> in Python</w:t>
+        <w:t xml:space="preserve"> of Augmenting Topologies) </w:t>
+      </w:r>
+      <w:r>
+        <w:rPr>
+          <w:sz w:val="20"/>
+          <w:szCs w:val="20"/>
+        </w:rPr>
+        <w:t>algorithm to create an AI that could play Super Mario World</w:t>
+      </w:r>
+      <w:r>
+        <w:rPr>
+          <w:sz w:val="20"/>
+          <w:szCs w:val="20"/>
+        </w:rPr>
+        <w:t xml:space="preserve"> </w:t>
+      </w:r>
+      <w:r>
+        <w:rPr>
+          <w:sz w:val="20"/>
+          <w:szCs w:val="20"/>
+        </w:rPr>
+        <w:t xml:space="preserve"> </w:t>
+      </w:r>
+      <w:r>
+        <w:rPr>
+          <w:sz w:val="20"/>
+          <w:szCs w:val="20"/>
+        </w:rPr>
+        <w:br w:type="column"/>
+      </w:r>
+      <w:r>
+        <w:rPr>
+          <w:sz w:val="20"/>
+          <w:szCs w:val="20"/>
+        </w:rPr>
+        <w:t>Hinsdale, IL</w:t>
+      </w:r>
+      <w:r>
+        <w:rPr>
+          <w:sz w:val="20"/>
+          <w:szCs w:val="20"/>
+        </w:rPr>
+        <w:br/>
+      </w:r>
+      <w:r>
+        <w:rPr>
+          <w:sz w:val="20"/>
+          <w:szCs w:val="20"/>
+        </w:rPr>
+        <w:t>May 2017</w:t>
       </w:r>
     </w:p>
     <w:p>
       <w:pPr>
         <w:rPr>
-          <w:sz w:val="20"/>
-          <w:szCs w:val="20"/>
-        </w:rPr>
-      </w:pPr>
-      <w:proofErr w:type="spellStart"/>
-      <w:r>
-        <w:rPr>
-          <w:b/>
-          <w:sz w:val="20"/>
-          <w:szCs w:val="20"/>
-        </w:rPr>
-        <w:t>neuralMario</w:t>
-      </w:r>
-      <w:proofErr w:type="spellEnd"/>
-      <w:r>
-        <w:rPr>
-          <w:b/>
-          <w:sz w:val="20"/>
-          <w:szCs w:val="20"/>
-        </w:rPr>
-        <w:br/>
-      </w:r>
-      <w:r>
-        <w:rPr>
-          <w:sz w:val="20"/>
-          <w:szCs w:val="20"/>
-        </w:rPr>
-        <w:t xml:space="preserve">Implemented a NEAT </w:t>
-      </w:r>
-      <w:r>
-        <w:rPr>
-          <w:sz w:val="20"/>
-          <w:szCs w:val="20"/>
-        </w:rPr>
-        <w:t>(</w:t>
-      </w:r>
-      <w:proofErr w:type="spellStart"/>
-      <w:r>
-        <w:rPr>
-          <w:sz w:val="20"/>
-          <w:szCs w:val="20"/>
-        </w:rPr>
-        <w:t>NeuroEvolution</w:t>
-      </w:r>
-      <w:proofErr w:type="spellEnd"/>
-      <w:r>
-        <w:rPr>
-          <w:sz w:val="20"/>
-          <w:szCs w:val="20"/>
-        </w:rPr>
-        <w:t xml:space="preserve"> of Augmenting Topologies) </w:t>
-      </w:r>
-      <w:r>
-        <w:rPr>
-          <w:sz w:val="20"/>
-          <w:szCs w:val="20"/>
-        </w:rPr>
-        <w:t>algorithm to create an AI that could play Super Mario World</w:t>
-      </w:r>
-      <w:r>
-        <w:rPr>
-          <w:sz w:val="20"/>
-          <w:szCs w:val="20"/>
-        </w:rPr>
-        <w:t xml:space="preserve"> </w:t>
-      </w:r>
-      <w:r>
-        <w:rPr>
-          <w:sz w:val="20"/>
-          <w:szCs w:val="20"/>
-        </w:rPr>
-        <w:t xml:space="preserve"> </w:t>
-      </w:r>
-      <w:r>
-        <w:rPr>
-          <w:sz w:val="20"/>
-          <w:szCs w:val="20"/>
-        </w:rPr>
-        <w:br w:type="column"/>
-      </w:r>
-      <w:r>
-        <w:rPr>
-          <w:sz w:val="20"/>
-          <w:szCs w:val="20"/>
-        </w:rPr>
-        <w:t>Urbana-Champaign, IL</w:t>
-      </w:r>
-      <w:r>
-        <w:rPr>
-          <w:sz w:val="20"/>
-          <w:szCs w:val="20"/>
-        </w:rPr>
-        <w:br/>
-      </w:r>
-      <w:r>
-        <w:rPr>
-          <w:sz w:val="20"/>
-          <w:szCs w:val="20"/>
-        </w:rPr>
-        <w:t>February</w:t>
-      </w:r>
-      <w:r>
-        <w:rPr>
-          <w:sz w:val="20"/>
-          <w:szCs w:val="20"/>
-        </w:rPr>
-        <w:t xml:space="preserve"> 2018</w:t>
-      </w:r>
-      <w:r>
-        <w:rPr>
-          <w:sz w:val="20"/>
-          <w:szCs w:val="20"/>
-        </w:rPr>
-        <w:br/>
-      </w:r>
-    </w:p>
-    <w:p>
-      <w:pPr>
-        <w:rPr>
-          <w:sz w:val="20"/>
-          <w:szCs w:val="20"/>
-        </w:rPr>
-        <w:sectPr>
-          <w:type w:val="continuous"/>
-          <w:pgSz w:w="12240" w:h="15840"/>
-          <w:pgMar w:top="720" w:right="720" w:bottom="720" w:left="720" w:header="720" w:footer="720" w:gutter="0"/>
-          <w:cols w:num="3" w:space="288" w:equalWidth="0">
-            <w:col w:w="1872" w:space="288"/>
-            <w:col w:w="5760" w:space="288"/>
-            <w:col w:w="2592"/>
-          </w:cols>
-          <w:docGrid w:linePitch="360"/>
-        </w:sectPr>
-      </w:pPr>
-      <w:r>
-        <w:rPr>
-          <w:sz w:val="20"/>
-          <w:szCs w:val="20"/>
-        </w:rPr>
-        <w:t>Hinsdale, IL</w:t>
-      </w:r>
-      <w:r>
-        <w:rPr>
-          <w:sz w:val="20"/>
-          <w:szCs w:val="20"/>
-        </w:rPr>
-        <w:br/>
-      </w:r>
-      <w:r>
-        <w:rPr>
-          <w:sz w:val="20"/>
-          <w:szCs w:val="20"/>
-        </w:rPr>
-        <w:t>May 2017</w:t>
-      </w:r>
-    </w:p>
-    <w:p>
-      <w:pPr>
-        <w:rPr>
-          <w:sz w:val="20"/>
-          <w:szCs w:val="20"/>
+          <w:b/>
+          <w:sz w:val="24"/>
+          <w:szCs w:val="24"/>
         </w:rPr>
       </w:pPr>
       <w:r>
@@ -1704,18 +1479,8 @@
           <w:sz w:val="20"/>
           <w:szCs w:val="20"/>
         </w:rPr>
-        <w:t xml:space="preserve">UIUC </w:t>
-      </w:r>
-      <w:proofErr w:type="spellStart"/>
-      <w:r>
-        <w:rPr>
-          <w:b/>
-          <w:sz w:val="20"/>
-          <w:szCs w:val="20"/>
-        </w:rPr>
-        <w:t>SigPWNy</w:t>
-      </w:r>
-      <w:proofErr w:type="spellEnd"/>
+        <w:t>CS 225 Data Structures, Teaching Assistant</w:t>
+      </w:r>
       <w:r>
         <w:rPr>
           <w:b/>
@@ -1726,53 +1491,11 @@
       </w:r>
       <w:r>
         <w:rPr>
-          <w:sz w:val="20"/>
-          <w:szCs w:val="20"/>
-        </w:rPr>
-        <w:t xml:space="preserve">— </w:t>
-      </w:r>
-      <w:r>
-        <w:rPr>
-          <w:sz w:val="20"/>
-          <w:szCs w:val="20"/>
-        </w:rPr>
-        <w:t xml:space="preserve">Collaborated with peers to </w:t>
-      </w:r>
-      <w:r>
-        <w:rPr>
-          <w:sz w:val="20"/>
-          <w:szCs w:val="20"/>
-        </w:rPr>
-        <w:t>teach</w:t>
-      </w:r>
-      <w:r>
-        <w:rPr>
-          <w:sz w:val="20"/>
-          <w:szCs w:val="20"/>
-        </w:rPr>
-        <w:t xml:space="preserve"> one another computer security topics</w:t>
-      </w:r>
-      <w:r>
-        <w:rPr>
-          <w:sz w:val="20"/>
-          <w:szCs w:val="20"/>
-        </w:rPr>
-        <w:t xml:space="preserve"> and techniques to exploit security vulnerabilities</w:t>
-      </w:r>
-      <w:r>
-        <w:rPr>
-          <w:sz w:val="20"/>
-          <w:szCs w:val="20"/>
-        </w:rPr>
-        <w:br/>
-        <w:t xml:space="preserve">— Competed in in-house and </w:t>
-      </w:r>
-      <w:r>
-        <w:rPr>
-          <w:sz w:val="20"/>
-          <w:szCs w:val="20"/>
-        </w:rPr>
-        <w:t>national CTF competitions</w:t>
+          <w:bCs/>
+          <w:sz w:val="20"/>
+          <w:szCs w:val="20"/>
+        </w:rPr>
+        <w:t>Lead discussions with students to foster educational dialogue concerning the use of data structures in computer science</w:t>
       </w:r>
     </w:p>
     <w:p>
@@ -1785,42 +1508,56 @@
       <w:r>
         <w:rPr>
           <w:b/>
-          <w:bCs/>
-          <w:sz w:val="20"/>
-          <w:szCs w:val="20"/>
-        </w:rPr>
-        <w:t>SAIL 2018</w:t>
-      </w:r>
-      <w:r>
-        <w:rPr>
-          <w:b/>
-          <w:bCs/>
+          <w:sz w:val="20"/>
+          <w:szCs w:val="20"/>
+        </w:rPr>
+        <w:t xml:space="preserve">UIUC </w:t>
+      </w:r>
+      <w:proofErr w:type="spellStart"/>
+      <w:r>
+        <w:rPr>
+          <w:b/>
+          <w:sz w:val="20"/>
+          <w:szCs w:val="20"/>
+        </w:rPr>
+        <w:t>SigPWNy</w:t>
+      </w:r>
+      <w:proofErr w:type="spellEnd"/>
+      <w:r>
+        <w:rPr>
+          <w:b/>
           <w:sz w:val="20"/>
           <w:szCs w:val="20"/>
         </w:rPr>
         <w:br/>
-        <w:t xml:space="preserve">- </w:t>
-      </w:r>
-      <w:r>
-        <w:rPr>
-          <w:sz w:val="20"/>
-          <w:szCs w:val="20"/>
-        </w:rPr>
-        <w:t xml:space="preserve">Taught some basic elements of programming language </w:t>
-      </w:r>
-      <w:r>
-        <w:rPr>
-          <w:sz w:val="20"/>
-          <w:szCs w:val="20"/>
-        </w:rPr>
-        <w:t>implementation</w:t>
-      </w:r>
-      <w:r>
-        <w:rPr>
-          <w:sz w:val="20"/>
-          <w:szCs w:val="20"/>
-        </w:rPr>
-        <w:t xml:space="preserve"> to high school students during a CS @ IL event.</w:t>
+      </w:r>
+      <w:r>
+        <w:rPr>
+          <w:sz w:val="20"/>
+          <w:szCs w:val="20"/>
+        </w:rPr>
+        <w:t xml:space="preserve">Collaborated with peers to </w:t>
+      </w:r>
+      <w:r>
+        <w:rPr>
+          <w:sz w:val="20"/>
+          <w:szCs w:val="20"/>
+        </w:rPr>
+        <w:t>teach</w:t>
+      </w:r>
+      <w:r>
+        <w:rPr>
+          <w:sz w:val="20"/>
+          <w:szCs w:val="20"/>
+        </w:rPr>
+        <w:t xml:space="preserve"> one another computer security topics</w:t>
+      </w:r>
+      <w:r>
+        <w:rPr>
+          <w:sz w:val="20"/>
+          <w:szCs w:val="20"/>
+        </w:rPr>
+        <w:t xml:space="preserve"> and techniques to exploit security vulnerabilities</w:t>
       </w:r>
     </w:p>
     <w:p>
@@ -1833,6 +1570,67 @@
       <w:r>
         <w:rPr>
           <w:b/>
+          <w:bCs/>
+          <w:sz w:val="20"/>
+          <w:szCs w:val="20"/>
+        </w:rPr>
+        <w:t>SAIL 2018</w:t>
+      </w:r>
+      <w:r>
+        <w:rPr>
+          <w:b/>
+          <w:bCs/>
+          <w:sz w:val="20"/>
+          <w:szCs w:val="20"/>
+        </w:rPr>
+        <w:br/>
+      </w:r>
+      <w:r>
+        <w:rPr>
+          <w:sz w:val="20"/>
+          <w:szCs w:val="20"/>
+        </w:rPr>
+        <w:t>Taught</w:t>
+      </w:r>
+      <w:r>
+        <w:rPr>
+          <w:sz w:val="20"/>
+          <w:szCs w:val="20"/>
+        </w:rPr>
+        <w:t xml:space="preserve"> basic</w:t>
+      </w:r>
+      <w:r>
+        <w:rPr>
+          <w:sz w:val="20"/>
+          <w:szCs w:val="20"/>
+        </w:rPr>
+        <w:t xml:space="preserve"> programming language </w:t>
+      </w:r>
+      <w:r>
+        <w:rPr>
+          <w:sz w:val="20"/>
+          <w:szCs w:val="20"/>
+        </w:rPr>
+        <w:t>implementation</w:t>
+      </w:r>
+      <w:r>
+        <w:rPr>
+          <w:sz w:val="20"/>
+          <w:szCs w:val="20"/>
+        </w:rPr>
+        <w:t xml:space="preserve"> to high school students</w:t>
+      </w:r>
+    </w:p>
+    <w:p>
+      <w:pPr>
+        <w:rPr>
+          <w:sz w:val="20"/>
+          <w:szCs w:val="20"/>
+        </w:rPr>
+      </w:pPr>
+      <w:r>
+        <w:rPr>
+          <w:b/>
           <w:sz w:val="20"/>
           <w:szCs w:val="20"/>
         </w:rPr>
@@ -1919,6 +1717,36 @@
         </w:rPr>
         <w:br w:type="column"/>
       </w:r>
+      <w:r>
+        <w:rPr>
+          <w:sz w:val="20"/>
+          <w:szCs w:val="20"/>
+        </w:rPr>
+        <w:t>Urbana-Champaign, IL</w:t>
+      </w:r>
+      <w:r>
+        <w:rPr>
+          <w:sz w:val="20"/>
+          <w:szCs w:val="20"/>
+        </w:rPr>
+        <w:br/>
+        <w:t>August 2020 – Present</w:t>
+      </w:r>
+      <w:r>
+        <w:rPr>
+          <w:sz w:val="20"/>
+          <w:szCs w:val="20"/>
+        </w:rPr>
+        <w:br/>
+      </w:r>
+    </w:p>
+    <w:p>
+      <w:pPr>
+        <w:rPr>
+          <w:sz w:val="20"/>
+          <w:szCs w:val="20"/>
+        </w:rPr>
+      </w:pPr>
       <w:r>
         <w:rPr>
           <w:sz w:val="20"/>
@@ -1963,13 +1791,6 @@
         </w:rPr>
         <w:br/>
       </w:r>
-      <w:r>
-        <w:rPr>
-          <w:sz w:val="20"/>
-          <w:szCs w:val="20"/>
-        </w:rPr>
-        <w:br/>
-      </w:r>
     </w:p>
     <w:p>
       <w:pPr>
@@ -2002,14 +1823,6 @@
           <w:lang w:val="fr-FR"/>
         </w:rPr>
         <w:t>April 2018</w:t>
-      </w:r>
-      <w:r>
-        <w:rPr>
-          <w:sz w:val="20"/>
-          <w:szCs w:val="20"/>
-          <w:lang w:val="fr-FR"/>
-        </w:rPr>
-        <w:br/>
       </w:r>
     </w:p>
     <w:p>
@@ -2024,9 +1837,9 @@
           <w:pgSz w:w="12240" w:h="15840"/>
           <w:pgMar w:top="720" w:right="720" w:bottom="720" w:left="720" w:header="720" w:footer="720" w:gutter="0"/>
           <w:cols w:num="3" w:space="288" w:equalWidth="0">
-            <w:col w:w="1872" w:space="288"/>
-            <w:col w:w="5760" w:space="288"/>
-            <w:col w:w="2592"/>
+            <w:col w:w="1152" w:space="288"/>
+            <w:col w:w="7200" w:space="288"/>
+            <w:col w:w="1872"/>
           </w:cols>
           <w:docGrid w:linePitch="360"/>
         </w:sectPr>
@@ -2191,13 +2004,14 @@
         </w:rPr>
         <w:t>n</w:t>
       </w:r>
-      <w:r>
-        <w:rPr>
-          <w:sz w:val="20"/>
-          <w:szCs w:val="20"/>
-        </w:rPr>
-        <w:br/>
-      </w:r>
+    </w:p>
+    <w:p>
+      <w:pPr>
+        <w:rPr>
+          <w:sz w:val="20"/>
+          <w:szCs w:val="20"/>
+        </w:rPr>
+      </w:pPr>
       <w:r>
         <w:rPr>
           <w:b/>
@@ -2235,7 +2049,68 @@
           <w:sz w:val="20"/>
           <w:szCs w:val="20"/>
         </w:rPr>
-        <w:t xml:space="preserve"> (Angular)</w:t>
+        <w:t xml:space="preserve"> (Angular), </w:t>
+      </w:r>
+      <w:proofErr w:type="spellStart"/>
+      <w:r>
+        <w:rPr>
+          <w:sz w:val="20"/>
+          <w:szCs w:val="20"/>
+        </w:rPr>
+        <w:t>InfluxDB</w:t>
+      </w:r>
+      <w:proofErr w:type="spellEnd"/>
+      <w:r>
+        <w:rPr>
+          <w:sz w:val="20"/>
+          <w:szCs w:val="20"/>
+        </w:rPr>
+        <w:t>, Grafana, Unity, Unreal Engine, WebGL</w:t>
+      </w:r>
+      <w:r>
+        <w:rPr>
+          <w:sz w:val="20"/>
+          <w:szCs w:val="20"/>
+        </w:rPr>
+        <w:t>, Android app development, Qt Framework, Chinese</w:t>
+      </w:r>
+    </w:p>
+    <w:p>
+      <w:pPr>
+        <w:rPr>
+          <w:sz w:val="20"/>
+          <w:szCs w:val="20"/>
+        </w:rPr>
+      </w:pPr>
+      <w:r>
+        <w:rPr>
+          <w:b/>
+          <w:sz w:val="20"/>
+          <w:szCs w:val="20"/>
+        </w:rPr>
+        <w:t>Basic</w:t>
+      </w:r>
+      <w:r>
+        <w:rPr>
+          <w:b/>
+          <w:sz w:val="20"/>
+          <w:szCs w:val="20"/>
+        </w:rPr>
+        <w:t xml:space="preserve"> </w:t>
+      </w:r>
+      <w:r>
+        <w:rPr>
+          <w:sz w:val="20"/>
+          <w:szCs w:val="20"/>
+        </w:rPr>
+        <w:t xml:space="preserve">skills with </w:t>
+      </w:r>
+      <w:r>
+        <w:rPr>
+          <w:sz w:val="20"/>
+          <w:szCs w:val="20"/>
+        </w:rPr>
+        <w:t>Rust</w:t>
       </w:r>
       <w:r>
         <w:rPr>
@@ -2250,7 +2125,7 @@
           <w:sz w:val="20"/>
           <w:szCs w:val="20"/>
         </w:rPr>
-        <w:t>InfluxDB</w:t>
+        <w:t>OCaml</w:t>
       </w:r>
       <w:proofErr w:type="spellEnd"/>
       <w:r>
@@ -2258,99 +2133,23 @@
           <w:sz w:val="20"/>
           <w:szCs w:val="20"/>
         </w:rPr>
-        <w:t>, Grafana</w:t>
-      </w:r>
-      <w:r>
-        <w:rPr>
-          <w:sz w:val="20"/>
-          <w:szCs w:val="20"/>
-        </w:rPr>
-        <w:t>, Unity</w:t>
-      </w:r>
-      <w:r>
-        <w:rPr>
-          <w:sz w:val="20"/>
-          <w:szCs w:val="20"/>
-        </w:rPr>
-        <w:t>, Unreal Engine</w:t>
-      </w:r>
-      <w:r>
-        <w:rPr>
-          <w:sz w:val="20"/>
-          <w:szCs w:val="20"/>
-        </w:rPr>
-        <w:t>, WebGL</w:t>
-      </w:r>
-      <w:r>
-        <w:rPr>
-          <w:sz w:val="20"/>
-          <w:szCs w:val="20"/>
-        </w:rPr>
-        <w:br/>
-      </w:r>
-      <w:r>
-        <w:rPr>
-          <w:b/>
-          <w:sz w:val="20"/>
-          <w:szCs w:val="20"/>
-        </w:rPr>
-        <w:t>Basic</w:t>
-      </w:r>
-      <w:r>
-        <w:rPr>
-          <w:b/>
-          <w:sz w:val="20"/>
-          <w:szCs w:val="20"/>
-        </w:rPr>
-        <w:t xml:space="preserve"> </w:t>
-      </w:r>
-      <w:r>
-        <w:rPr>
-          <w:sz w:val="20"/>
-          <w:szCs w:val="20"/>
-        </w:rPr>
-        <w:t xml:space="preserve">skills with </w:t>
-      </w:r>
-      <w:r>
-        <w:rPr>
-          <w:sz w:val="20"/>
-          <w:szCs w:val="20"/>
-        </w:rPr>
-        <w:t>Rust</w:t>
-      </w:r>
-      <w:r>
-        <w:rPr>
-          <w:sz w:val="20"/>
-          <w:szCs w:val="20"/>
-        </w:rPr>
-        <w:t xml:space="preserve">, </w:t>
-      </w:r>
-      <w:proofErr w:type="spellStart"/>
-      <w:r>
-        <w:rPr>
-          <w:sz w:val="20"/>
-          <w:szCs w:val="20"/>
-        </w:rPr>
-        <w:t>OCaml</w:t>
-      </w:r>
-      <w:proofErr w:type="spellEnd"/>
-      <w:r>
-        <w:rPr>
-          <w:sz w:val="20"/>
-          <w:szCs w:val="20"/>
-        </w:rPr>
         <w:t>, x86 Assembly</w:t>
       </w:r>
-      <w:bookmarkStart w:id="3" w:name="_GoBack"/>
-      <w:bookmarkEnd w:id="3"/>
+      <w:r>
+        <w:rPr>
+          <w:sz w:val="20"/>
+          <w:szCs w:val="20"/>
+        </w:rPr>
+        <w:t>, Japanese</w:t>
+      </w:r>
     </w:p>
     <w:sectPr>
       <w:type w:val="continuous"/>
       <w:pgSz w:w="12240" w:h="15840"/>
       <w:pgMar w:top="720" w:right="720" w:bottom="720" w:left="720" w:header="720" w:footer="720" w:gutter="0"/>
       <w:cols w:num="2" w:space="288" w:equalWidth="0">
-        <w:col w:w="1872" w:space="288"/>
-        <w:col w:w="8640" w:space="288"/>
+        <w:col w:w="1152" w:space="288"/>
+        <w:col w:w="9360" w:space="288"/>
       </w:cols>
       <w:docGrid w:linePitch="360"/>
     </w:sectPr>
@@ -2359,7 +2158,7 @@
 </file>
 
 <file path=word/comments.xml><?xml version="1.0" encoding="utf-8"?>
-<w:comments xmlns:wpc="http://schemas.microsoft.com/office/word/2010/wordprocessingCanvas" xmlns:cx="http://schemas.microsoft.com/office/drawing/2014/chartex" xmlns:cx1="http://schemas.microsoft.com/office/drawing/2015/9/8/chartex" xmlns:cx2="http://schemas.microsoft.com/office/drawing/2015/10/21/chartex" xmlns:cx3="http://schemas.microsoft.com/office/drawing/2016/5/9/chartex" xmlns:cx4="http://schemas.microsoft.com/office/drawing/2016/5/10/chartex" xmlns:cx5="http://schemas.microsoft.com/office/drawing/2016/5/11/chartex" xmlns:cx6="http://schemas.microsoft.com/office/drawing/2016/5/12/chartex" xmlns:cx7="http://schemas.microsoft.com/office/drawing/2016/5/13/chartex" xmlns:cx8="http://schemas.microsoft.com/office/drawing/2016/5/14/chartex" xmlns:mc="http://schemas.openxmlformats.org/markup-compatibility/2006" xmlns:aink="http://schemas.microsoft.com/office/drawing/2016/ink" xmlns:am3d="http://schemas.microsoft.com/office/drawing/2017/model3d" xmlns:o="urn:schemas-microsoft-com:office:office" xmlns:r="http://schemas.openxmlformats.org/officeDocument/2006/relationships" xmlns:m="http://schemas.openxmlformats.org/officeDocument/2006/math" xmlns:v="urn:schemas-microsoft-com:vml" xmlns:wp14="http://schemas.microsoft.com/office/word/2010/wordprocessingDrawing" xmlns:wp="http://schemas.openxmlformats.org/drawingml/2006/wordprocessingDrawing" xmlns:w10="urn:schemas-microsoft-com:office:word" xmlns:w="http://schemas.openxmlformats.org/wordprocessingml/2006/main" xmlns:w14="http://schemas.microsoft.com/office/word/2010/wordml" xmlns:w15="http://schemas.microsoft.com/office/word/2012/wordml" xmlns:w16cid="http://schemas.microsoft.com/office/word/2016/wordml/cid" xmlns:w16se="http://schemas.microsoft.com/office/word/2015/wordml/symex" xmlns:wpg="http://schemas.microsoft.com/office/word/2010/wordprocessingGroup" xmlns:wpi="http://schemas.microsoft.com/office/word/2010/wordprocessingInk" xmlns:wne="http://schemas.microsoft.com/office/word/2006/wordml" xmlns:wps="http://schemas.microsoft.com/office/word/2010/wordprocessingShape" mc:Ignorable="w14 w15 w16se w16cid wp14">
+<w:comments xmlns:wpc="http://schemas.microsoft.com/office/word/2010/wordprocessingCanvas" xmlns:cx="http://schemas.microsoft.com/office/drawing/2014/chartex" xmlns:cx1="http://schemas.microsoft.com/office/drawing/2015/9/8/chartex" xmlns:cx2="http://schemas.microsoft.com/office/drawing/2015/10/21/chartex" xmlns:cx3="http://schemas.microsoft.com/office/drawing/2016/5/9/chartex" xmlns:cx4="http://schemas.microsoft.com/office/drawing/2016/5/10/chartex" xmlns:cx5="http://schemas.microsoft.com/office/drawing/2016/5/11/chartex" xmlns:cx6="http://schemas.microsoft.com/office/drawing/2016/5/12/chartex" xmlns:cx7="http://schemas.microsoft.com/office/drawing/2016/5/13/chartex" xmlns:cx8="http://schemas.microsoft.com/office/drawing/2016/5/14/chartex" xmlns:mc="http://schemas.openxmlformats.org/markup-compatibility/2006" xmlns:aink="http://schemas.microsoft.com/office/drawing/2016/ink" xmlns:am3d="http://schemas.microsoft.com/office/drawing/2017/model3d" xmlns:o="urn:schemas-microsoft-com:office:office" xmlns:r="http://schemas.openxmlformats.org/officeDocument/2006/relationships" xmlns:m="http://schemas.openxmlformats.org/officeDocument/2006/math" xmlns:v="urn:schemas-microsoft-com:vml" xmlns:wp14="http://schemas.microsoft.com/office/word/2010/wordprocessingDrawing" xmlns:wp="http://schemas.openxmlformats.org/drawingml/2006/wordprocessingDrawing" xmlns:w10="urn:schemas-microsoft-com:office:word" xmlns:w="http://schemas.openxmlformats.org/wordprocessingml/2006/main" xmlns:w14="http://schemas.microsoft.com/office/word/2010/wordml" xmlns:w15="http://schemas.microsoft.com/office/word/2012/wordml" xmlns:w16cex="http://schemas.microsoft.com/office/word/2018/wordml/cex" xmlns:w16cid="http://schemas.microsoft.com/office/word/2016/wordml/cid" xmlns:w16="http://schemas.microsoft.com/office/word/2018/wordml" xmlns:w16se="http://schemas.microsoft.com/office/word/2015/wordml/symex" xmlns:wpg="http://schemas.microsoft.com/office/word/2010/wordprocessingGroup" xmlns:wpi="http://schemas.microsoft.com/office/word/2010/wordprocessingInk" xmlns:wne="http://schemas.microsoft.com/office/word/2006/wordml" xmlns:wps="http://schemas.microsoft.com/office/word/2010/wordprocessingShape" mc:Ignorable="w14 w15 w16se w16cid w16 w16cex wp14">
   <w:comment w:id="0" w:author="Maxiwell Luo" w:date="2018-09-07T00:27:00Z" w:initials="ML">
     <w:p>
       <w:pPr>
@@ -2431,7 +2230,7 @@
 </file>
 
 <file path=word/commentsExtended.xml><?xml version="1.0" encoding="utf-8"?>
-<w15:commentsEx xmlns:wpc="http://schemas.microsoft.com/office/word/2010/wordprocessingCanvas" xmlns:cx="http://schemas.microsoft.com/office/drawing/2014/chartex" xmlns:cx1="http://schemas.microsoft.com/office/drawing/2015/9/8/chartex" xmlns:cx2="http://schemas.microsoft.com/office/drawing/2015/10/21/chartex" xmlns:cx3="http://schemas.microsoft.com/office/drawing/2016/5/9/chartex" xmlns:cx4="http://schemas.microsoft.com/office/drawing/2016/5/10/chartex" xmlns:cx5="http://schemas.microsoft.com/office/drawing/2016/5/11/chartex" xmlns:cx6="http://schemas.microsoft.com/office/drawing/2016/5/12/chartex" xmlns:cx7="http://schemas.microsoft.com/office/drawing/2016/5/13/chartex" xmlns:cx8="http://schemas.microsoft.com/office/drawing/2016/5/14/chartex" xmlns:mc="http://schemas.openxmlformats.org/markup-compatibility/2006" xmlns:aink="http://schemas.microsoft.com/office/drawing/2016/ink" xmlns:am3d="http://schemas.microsoft.com/office/drawing/2017/model3d" xmlns:o="urn:schemas-microsoft-com:office:office" xmlns:r="http://schemas.openxmlformats.org/officeDocument/2006/relationships" xmlns:m="http://schemas.openxmlformats.org/officeDocument/2006/math" xmlns:v="urn:schemas-microsoft-com:vml" xmlns:wp14="http://schemas.microsoft.com/office/word/2010/wordprocessingDrawing" xmlns:wp="http://schemas.openxmlformats.org/drawingml/2006/wordprocessingDrawing" xmlns:w10="urn:schemas-microsoft-com:office:word" xmlns:w="http://schemas.openxmlformats.org/wordprocessingml/2006/main" xmlns:w14="http://schemas.microsoft.com/office/word/2010/wordml" xmlns:w15="http://schemas.microsoft.com/office/word/2012/wordml" xmlns:w16cid="http://schemas.microsoft.com/office/word/2016/wordml/cid" xmlns:w16se="http://schemas.microsoft.com/office/word/2015/wordml/symex" xmlns:wpg="http://schemas.microsoft.com/office/word/2010/wordprocessingGroup" xmlns:wpi="http://schemas.microsoft.com/office/word/2010/wordprocessingInk" xmlns:wne="http://schemas.microsoft.com/office/word/2006/wordml" xmlns:wps="http://schemas.microsoft.com/office/word/2010/wordprocessingShape" mc:Ignorable="w14 w15 w16se w16cid wp14">
+<w15:commentsEx xmlns:wpc="http://schemas.microsoft.com/office/word/2010/wordprocessingCanvas" xmlns:cx="http://schemas.microsoft.com/office/drawing/2014/chartex" xmlns:cx1="http://schemas.microsoft.com/office/drawing/2015/9/8/chartex" xmlns:cx2="http://schemas.microsoft.com/office/drawing/2015/10/21/chartex" xmlns:cx3="http://schemas.microsoft.com/office/drawing/2016/5/9/chartex" xmlns:cx4="http://schemas.microsoft.com/office/drawing/2016/5/10/chartex" xmlns:cx5="http://schemas.microsoft.com/office/drawing/2016/5/11/chartex" xmlns:cx6="http://schemas.microsoft.com/office/drawing/2016/5/12/chartex" xmlns:cx7="http://schemas.microsoft.com/office/drawing/2016/5/13/chartex" xmlns:cx8="http://schemas.microsoft.com/office/drawing/2016/5/14/chartex" xmlns:mc="http://schemas.openxmlformats.org/markup-compatibility/2006" xmlns:aink="http://schemas.microsoft.com/office/drawing/2016/ink" xmlns:am3d="http://schemas.microsoft.com/office/drawing/2017/model3d" xmlns:o="urn:schemas-microsoft-com:office:office" xmlns:r="http://schemas.openxmlformats.org/officeDocument/2006/relationships" xmlns:m="http://schemas.openxmlformats.org/officeDocument/2006/math" xmlns:v="urn:schemas-microsoft-com:vml" xmlns:wp14="http://schemas.microsoft.com/office/word/2010/wordprocessingDrawing" xmlns:wp="http://schemas.openxmlformats.org/drawingml/2006/wordprocessingDrawing" xmlns:w10="urn:schemas-microsoft-com:office:word" xmlns:w="http://schemas.openxmlformats.org/wordprocessingml/2006/main" xmlns:w14="http://schemas.microsoft.com/office/word/2010/wordml" xmlns:w15="http://schemas.microsoft.com/office/word/2012/wordml" xmlns:w16cex="http://schemas.microsoft.com/office/word/2018/wordml/cex" xmlns:w16cid="http://schemas.microsoft.com/office/word/2016/wordml/cid" xmlns:w16="http://schemas.microsoft.com/office/word/2018/wordml" xmlns:w16se="http://schemas.microsoft.com/office/word/2015/wordml/symex" xmlns:wpg="http://schemas.microsoft.com/office/word/2010/wordprocessingGroup" xmlns:wpi="http://schemas.microsoft.com/office/word/2010/wordprocessingInk" xmlns:wne="http://schemas.microsoft.com/office/word/2006/wordml" xmlns:wps="http://schemas.microsoft.com/office/word/2010/wordprocessingShape" mc:Ignorable="w14 w15 w16se w16cid w16 w16cex wp14">
   <w15:commentEx w15:paraId="19CD4061" w15:done="0"/>
   <w15:commentEx w15:paraId="34F092FD" w15:done="0"/>
   <w15:commentEx w15:paraId="713F4E44" w15:done="0"/>
@@ -2439,7 +2238,7 @@
 </file>
 
 <file path=word/commentsIds.xml><?xml version="1.0" encoding="utf-8"?>
-<w16cid:commentsIds xmlns:wpc="http://schemas.microsoft.com/office/word/2010/wordprocessingCanvas" xmlns:cx="http://schemas.microsoft.com/office/drawing/2014/chartex" xmlns:cx1="http://schemas.microsoft.com/office/drawing/2015/9/8/chartex" xmlns:cx2="http://schemas.microsoft.com/office/drawing/2015/10/21/chartex" xmlns:cx3="http://schemas.microsoft.com/office/drawing/2016/5/9/chartex" xmlns:cx4="http://schemas.microsoft.com/office/drawing/2016/5/10/chartex" xmlns:cx5="http://schemas.microsoft.com/office/drawing/2016/5/11/chartex" xmlns:cx6="http://schemas.microsoft.com/office/drawing/2016/5/12/chartex" xmlns:cx7="http://schemas.microsoft.com/office/drawing/2016/5/13/chartex" xmlns:cx8="http://schemas.microsoft.com/office/drawing/2016/5/14/chartex" xmlns:mc="http://schemas.openxmlformats.org/markup-compatibility/2006" xmlns:aink="http://schemas.microsoft.com/office/drawing/2016/ink" xmlns:am3d="http://schemas.microsoft.com/office/drawing/2017/model3d" xmlns:o="urn:schemas-microsoft-com:office:office" xmlns:r="http://schemas.openxmlformats.org/officeDocument/2006/relationships" xmlns:m="http://schemas.openxmlformats.org/officeDocument/2006/math" xmlns:v="urn:schemas-microsoft-com:vml" xmlns:wp14="http://schemas.microsoft.com/office/word/2010/wordprocessingDrawing" xmlns:wp="http://schemas.openxmlformats.org/drawingml/2006/wordprocessingDrawing" xmlns:w10="urn:schemas-microsoft-com:office:word" xmlns:w="http://schemas.openxmlformats.org/wordprocessingml/2006/main" xmlns:w14="http://schemas.microsoft.com/office/word/2010/wordml" xmlns:w15="http://schemas.microsoft.com/office/word/2012/wordml" xmlns:w16cid="http://schemas.microsoft.com/office/word/2016/wordml/cid" xmlns:w16se="http://schemas.microsoft.com/office/word/2015/wordml/symex" xmlns:wpg="http://schemas.microsoft.com/office/word/2010/wordprocessingGroup" xmlns:wpi="http://schemas.microsoft.com/office/word/2010/wordprocessingInk" xmlns:wne="http://schemas.microsoft.com/office/word/2006/wordml" xmlns:wps="http://schemas.microsoft.com/office/word/2010/wordprocessingShape" mc:Ignorable="w14 w15 w16se w16cid wp14">
+<w16cid:commentsIds xmlns:wpc="http://schemas.microsoft.com/office/word/2010/wordprocessingCanvas" xmlns:cx="http://schemas.microsoft.com/office/drawing/2014/chartex" xmlns:cx1="http://schemas.microsoft.com/office/drawing/2015/9/8/chartex" xmlns:cx2="http://schemas.microsoft.com/office/drawing/2015/10/21/chartex" xmlns:cx3="http://schemas.microsoft.com/office/drawing/2016/5/9/chartex" xmlns:cx4="http://schemas.microsoft.com/office/drawing/2016/5/10/chartex" xmlns:cx5="http://schemas.microsoft.com/office/drawing/2016/5/11/chartex" xmlns:cx6="http://schemas.microsoft.com/office/drawing/2016/5/12/chartex" xmlns:cx7="http://schemas.microsoft.com/office/drawing/2016/5/13/chartex" xmlns:cx8="http://schemas.microsoft.com/office/drawing/2016/5/14/chartex" xmlns:mc="http://schemas.openxmlformats.org/markup-compatibility/2006" xmlns:aink="http://schemas.microsoft.com/office/drawing/2016/ink" xmlns:am3d="http://schemas.microsoft.com/office/drawing/2017/model3d" xmlns:o="urn:schemas-microsoft-com:office:office" xmlns:r="http://schemas.openxmlformats.org/officeDocument/2006/relationships" xmlns:m="http://schemas.openxmlformats.org/officeDocument/2006/math" xmlns:v="urn:schemas-microsoft-com:vml" xmlns:wp14="http://schemas.microsoft.com/office/word/2010/wordprocessingDrawing" xmlns:wp="http://schemas.openxmlformats.org/drawingml/2006/wordprocessingDrawing" xmlns:w10="urn:schemas-microsoft-com:office:word" xmlns:w="http://schemas.openxmlformats.org/wordprocessingml/2006/main" xmlns:w14="http://schemas.microsoft.com/office/word/2010/wordml" xmlns:w15="http://schemas.microsoft.com/office/word/2012/wordml" xmlns:w16cex="http://schemas.microsoft.com/office/word/2018/wordml/cex" xmlns:w16cid="http://schemas.microsoft.com/office/word/2016/wordml/cid" xmlns:w16="http://schemas.microsoft.com/office/word/2018/wordml" xmlns:w16se="http://schemas.microsoft.com/office/word/2015/wordml/symex" xmlns:wpg="http://schemas.microsoft.com/office/word/2010/wordprocessingGroup" xmlns:wpi="http://schemas.microsoft.com/office/word/2010/wordprocessingInk" xmlns:wne="http://schemas.microsoft.com/office/word/2006/wordml" xmlns:wps="http://schemas.microsoft.com/office/word/2010/wordprocessingShape" mc:Ignorable="w14 w15 w16se w16cid w16 w16cex wp14">
   <w16cid:commentId w16cid:paraId="19CD4061" w16cid:durableId="1F3C448D"/>
   <w16cid:commentId w16cid:paraId="34F092FD" w16cid:durableId="1F3C443F"/>
   <w16cid:commentId w16cid:paraId="713F4E44" w16cid:durableId="1F3C4462"/>
@@ -2447,7 +2246,7 @@
 </file>
 
 <file path=word/numbering.xml><?xml version="1.0" encoding="utf-8"?>
-<w:numbering xmlns:wpc="http://schemas.microsoft.com/office/word/2010/wordprocessingCanvas" xmlns:cx="http://schemas.microsoft.com/office/drawing/2014/chartex" xmlns:cx1="http://schemas.microsoft.com/office/drawing/2015/9/8/chartex" xmlns:cx2="http://schemas.microsoft.com/office/drawing/2015/10/21/chartex" xmlns:cx3="http://schemas.microsoft.com/office/drawing/2016/5/9/chartex" xmlns:cx4="http://schemas.microsoft.com/office/drawing/2016/5/10/chartex" xmlns:cx5="http://schemas.microsoft.com/office/drawing/2016/5/11/chartex" xmlns:cx6="http://schemas.microsoft.com/office/drawing/2016/5/12/chartex" xmlns:cx7="http://schemas.microsoft.com/office/drawing/2016/5/13/chartex" xmlns:cx8="http://schemas.microsoft.com/office/drawing/2016/5/14/chartex" xmlns:mc="http://schemas.openxmlformats.org/markup-compatibility/2006" xmlns:aink="http://schemas.microsoft.com/office/drawing/2016/ink" xmlns:am3d="http://schemas.microsoft.com/office/drawing/2017/model3d" xmlns:o="urn:schemas-microsoft-com:office:office" xmlns:r="http://schemas.openxmlformats.org/officeDocument/2006/relationships" xmlns:m="http://schemas.openxmlformats.org/officeDocument/2006/math" xmlns:v="urn:schemas-microsoft-com:vml" xmlns:wp14="http://schemas.microsoft.com/office/word/2010/wordprocessingDrawing" xmlns:wp="http://schemas.openxmlformats.org/drawingml/2006/wordprocessingDrawing" xmlns:w10="urn:schemas-microsoft-com:office:word" xmlns:w="http://schemas.openxmlformats.org/wordprocessingml/2006/main" xmlns:w14="http://schemas.microsoft.com/office/word/2010/wordml" xmlns:w15="http://schemas.microsoft.com/office/word/2012/wordml" xmlns:w16cid="http://schemas.microsoft.com/office/word/2016/wordml/cid" xmlns:w16se="http://schemas.microsoft.com/office/word/2015/wordml/symex" xmlns:wpg="http://schemas.microsoft.com/office/word/2010/wordprocessingGroup" xmlns:wpi="http://schemas.microsoft.com/office/word/2010/wordprocessingInk" xmlns:wne="http://schemas.microsoft.com/office/word/2006/wordml" xmlns:wps="http://schemas.microsoft.com/office/word/2010/wordprocessingShape" mc:Ignorable="w14 w15 w16se w16cid wp14">
+<w:numbering xmlns:wpc="http://schemas.microsoft.com/office/word/2010/wordprocessingCanvas" xmlns:cx="http://schemas.microsoft.com/office/drawing/2014/chartex" xmlns:cx1="http://schemas.microsoft.com/office/drawing/2015/9/8/chartex" xmlns:cx2="http://schemas.microsoft.com/office/drawing/2015/10/21/chartex" xmlns:cx3="http://schemas.microsoft.com/office/drawing/2016/5/9/chartex" xmlns:cx4="http://schemas.microsoft.com/office/drawing/2016/5/10/chartex" xmlns:cx5="http://schemas.microsoft.com/office/drawing/2016/5/11/chartex" xmlns:cx6="http://schemas.microsoft.com/office/drawing/2016/5/12/chartex" xmlns:cx7="http://schemas.microsoft.com/office/drawing/2016/5/13/chartex" xmlns:cx8="http://schemas.microsoft.com/office/drawing/2016/5/14/chartex" xmlns:mc="http://schemas.openxmlformats.org/markup-compatibility/2006" xmlns:aink="http://schemas.microsoft.com/office/drawing/2016/ink" xmlns:am3d="http://schemas.microsoft.com/office/drawing/2017/model3d" xmlns:o="urn:schemas-microsoft-com:office:office" xmlns:r="http://schemas.openxmlformats.org/officeDocument/2006/relationships" xmlns:m="http://schemas.openxmlformats.org/officeDocument/2006/math" xmlns:v="urn:schemas-microsoft-com:vml" xmlns:wp14="http://schemas.microsoft.com/office/word/2010/wordprocessingDrawing" xmlns:wp="http://schemas.openxmlformats.org/drawingml/2006/wordprocessingDrawing" xmlns:w10="urn:schemas-microsoft-com:office:word" xmlns:w="http://schemas.openxmlformats.org/wordprocessingml/2006/main" xmlns:w14="http://schemas.microsoft.com/office/word/2010/wordml" xmlns:w15="http://schemas.microsoft.com/office/word/2012/wordml" xmlns:w16cex="http://schemas.microsoft.com/office/word/2018/wordml/cex" xmlns:w16cid="http://schemas.microsoft.com/office/word/2016/wordml/cid" xmlns:w16="http://schemas.microsoft.com/office/word/2018/wordml" xmlns:w16se="http://schemas.microsoft.com/office/word/2015/wordml/symex" xmlns:wpg="http://schemas.microsoft.com/office/word/2010/wordprocessingGroup" xmlns:wpi="http://schemas.microsoft.com/office/word/2010/wordprocessingInk" xmlns:wne="http://schemas.microsoft.com/office/word/2006/wordml" xmlns:wps="http://schemas.microsoft.com/office/word/2010/wordprocessingShape" mc:Ignorable="w14 w15 w16se w16cid w16 w16cex wp14">
   <w:abstractNum w:abstractNumId="0" w15:restartNumberingAfterBreak="0">
     <w:nsid w:val="16B560E0"/>
     <w:multiLevelType w:val="hybridMultilevel"/>
@@ -2916,7 +2715,7 @@
 </file>
 
 <file path=word/people.xml><?xml version="1.0" encoding="utf-8"?>
-<w15:people xmlns:wpc="http://schemas.microsoft.com/office/word/2010/wordprocessingCanvas" xmlns:cx="http://schemas.microsoft.com/office/drawing/2014/chartex" xmlns:cx1="http://schemas.microsoft.com/office/drawing/2015/9/8/chartex" xmlns:cx2="http://schemas.microsoft.com/office/drawing/2015/10/21/chartex" xmlns:cx3="http://schemas.microsoft.com/office/drawing/2016/5/9/chartex" xmlns:cx4="http://schemas.microsoft.com/office/drawing/2016/5/10/chartex" xmlns:cx5="http://schemas.microsoft.com/office/drawing/2016/5/11/chartex" xmlns:cx6="http://schemas.microsoft.com/office/drawing/2016/5/12/chartex" xmlns:cx7="http://schemas.microsoft.com/office/drawing/2016/5/13/chartex" xmlns:cx8="http://schemas.microsoft.com/office/drawing/2016/5/14/chartex" xmlns:mc="http://schemas.openxmlformats.org/markup-compatibility/2006" xmlns:aink="http://schemas.microsoft.com/office/drawing/2016/ink" xmlns:am3d="http://schemas.microsoft.com/office/drawing/2017/model3d" xmlns:o="urn:schemas-microsoft-com:office:office" xmlns:r="http://schemas.openxmlformats.org/officeDocument/2006/relationships" xmlns:m="http://schemas.openxmlformats.org/officeDocument/2006/math" xmlns:v="urn:schemas-microsoft-com:vml" xmlns:wp14="http://schemas.microsoft.com/office/word/2010/wordprocessingDrawing" xmlns:wp="http://schemas.openxmlformats.org/drawingml/2006/wordprocessingDrawing" xmlns:w10="urn:schemas-microsoft-com:office:word" xmlns:w="http://schemas.openxmlformats.org/wordprocessingml/2006/main" xmlns:w14="http://schemas.microsoft.com/office/word/2010/wordml" xmlns:w15="http://schemas.microsoft.com/office/word/2012/wordml" xmlns:w16cid="http://schemas.microsoft.com/office/word/2016/wordml/cid" xmlns:w16se="http://schemas.microsoft.com/office/word/2015/wordml/symex" xmlns:wpg="http://schemas.microsoft.com/office/word/2010/wordprocessingGroup" xmlns:wpi="http://schemas.microsoft.com/office/word/2010/wordprocessingInk" xmlns:wne="http://schemas.microsoft.com/office/word/2006/wordml" xmlns:wps="http://schemas.microsoft.com/office/word/2010/wordprocessingShape" mc:Ignorable="w14 w15 w16se w16cid wp14">
+<w15:people xmlns:wpc="http://schemas.microsoft.com/office/word/2010/wordprocessingCanvas" xmlns:cx="http://schemas.microsoft.com/office/drawing/2014/chartex" xmlns:cx1="http://schemas.microsoft.com/office/drawing/2015/9/8/chartex" xmlns:cx2="http://schemas.microsoft.com/office/drawing/2015/10/21/chartex" xmlns:cx3="http://schemas.microsoft.com/office/drawing/2016/5/9/chartex" xmlns:cx4="http://schemas.microsoft.com/office/drawing/2016/5/10/chartex" xmlns:cx5="http://schemas.microsoft.com/office/drawing/2016/5/11/chartex" xmlns:cx6="http://schemas.microsoft.com/office/drawing/2016/5/12/chartex" xmlns:cx7="http://schemas.microsoft.com/office/drawing/2016/5/13/chartex" xmlns:cx8="http://schemas.microsoft.com/office/drawing/2016/5/14/chartex" xmlns:mc="http://schemas.openxmlformats.org/markup-compatibility/2006" xmlns:aink="http://schemas.microsoft.com/office/drawing/2016/ink" xmlns:am3d="http://schemas.microsoft.com/office/drawing/2017/model3d" xmlns:o="urn:schemas-microsoft-com:office:office" xmlns:r="http://schemas.openxmlformats.org/officeDocument/2006/relationships" xmlns:m="http://schemas.openxmlformats.org/officeDocument/2006/math" xmlns:v="urn:schemas-microsoft-com:vml" xmlns:wp14="http://schemas.microsoft.com/office/word/2010/wordprocessingDrawing" xmlns:wp="http://schemas.openxmlformats.org/drawingml/2006/wordprocessingDrawing" xmlns:w10="urn:schemas-microsoft-com:office:word" xmlns:w="http://schemas.openxmlformats.org/wordprocessingml/2006/main" xmlns:w14="http://schemas.microsoft.com/office/word/2010/wordml" xmlns:w15="http://schemas.microsoft.com/office/word/2012/wordml" xmlns:w16cex="http://schemas.microsoft.com/office/word/2018/wordml/cex" xmlns:w16cid="http://schemas.microsoft.com/office/word/2016/wordml/cid" xmlns:w16="http://schemas.microsoft.com/office/word/2018/wordml" xmlns:w16se="http://schemas.microsoft.com/office/word/2015/wordml/symex" xmlns:wpg="http://schemas.microsoft.com/office/word/2010/wordprocessingGroup" xmlns:wpi="http://schemas.microsoft.com/office/word/2010/wordprocessingInk" xmlns:wne="http://schemas.microsoft.com/office/word/2006/wordml" xmlns:wps="http://schemas.microsoft.com/office/word/2010/wordprocessingShape" mc:Ignorable="w14 w15 w16se w16cid w16 w16cex wp14">
   <w15:person w15:author="Maxiwell Luo">
     <w15:presenceInfo w15:providerId="Windows Live" w15:userId="967e4ff04f5ec85f"/>
   </w15:person>
@@ -2924,7 +2723,7 @@
 </file>
 
 <file path=word/styles.xml><?xml version="1.0" encoding="utf-8"?>
-<w:styles xmlns:mc="http://schemas.openxmlformats.org/markup-compatibility/2006" xmlns:r="http://schemas.openxmlformats.org/officeDocument/2006/relationships" xmlns:w="http://schemas.openxmlformats.org/wordprocessingml/2006/main" xmlns:w14="http://schemas.microsoft.com/office/word/2010/wordml" xmlns:w15="http://schemas.microsoft.com/office/word/2012/wordml" xmlns:w16cid="http://schemas.microsoft.com/office/word/2016/wordml/cid" xmlns:w16se="http://schemas.microsoft.com/office/word/2015/wordml/symex" mc:Ignorable="w14 w15 w16se w16cid">
+<w:styles xmlns:mc="http://schemas.openxmlformats.org/markup-compatibility/2006" xmlns:r="http://schemas.openxmlformats.org/officeDocument/2006/relationships" xmlns:w="http://schemas.openxmlformats.org/wordprocessingml/2006/main" xmlns:w14="http://schemas.microsoft.com/office/word/2010/wordml" xmlns:w15="http://schemas.microsoft.com/office/word/2012/wordml" xmlns:w16cex="http://schemas.microsoft.com/office/word/2018/wordml/cex" xmlns:w16cid="http://schemas.microsoft.com/office/word/2016/wordml/cid" xmlns:w16="http://schemas.microsoft.com/office/word/2018/wordml" xmlns:w16se="http://schemas.microsoft.com/office/word/2015/wordml/symex" mc:Ignorable="w14 w15 w16se w16cid w16 w16cex">
   <w:docDefaults>
     <w:rPrDefault>
       <w:rPr>
@@ -2940,7 +2739,7 @@
       </w:pPr>
     </w:pPrDefault>
   </w:docDefaults>
-  <w:latentStyles w:defLockedState="0" w:defUIPriority="99" w:defSemiHidden="0" w:defUnhideWhenUsed="0" w:defQFormat="0" w:count="377">
+  <w:latentStyles w:defLockedState="0" w:defUIPriority="99" w:defSemiHidden="0" w:defUnhideWhenUsed="0" w:defQFormat="0" w:count="376">
     <w:lsdException w:name="Normal" w:uiPriority="0" w:qFormat="1"/>
     <w:lsdException w:name="heading 1" w:uiPriority="9" w:qFormat="1"/>
     <w:lsdException w:name="heading 2" w:semiHidden="1" w:uiPriority="9" w:unhideWhenUsed="1" w:qFormat="1"/>
@@ -3046,6 +2845,7 @@
     <w:lsdException w:name="HTML Sample" w:semiHidden="1" w:unhideWhenUsed="1"/>
     <w:lsdException w:name="HTML Typewriter" w:semiHidden="1" w:unhideWhenUsed="1"/>
     <w:lsdException w:name="HTML Variable" w:semiHidden="1" w:unhideWhenUsed="1"/>
+    <w:lsdException w:name="Normal Table" w:semiHidden="1" w:unhideWhenUsed="1"/>
     <w:lsdException w:name="annotation subject" w:semiHidden="1" w:unhideWhenUsed="1"/>
     <w:lsdException w:name="No List" w:semiHidden="1" w:unhideWhenUsed="1"/>
     <w:lsdException w:name="Outline List 1" w:semiHidden="1" w:unhideWhenUsed="1"/>
@@ -3091,9 +2891,11 @@
     <w:lsdException w:name="Table Subtle 1" w:semiHidden="1" w:unhideWhenUsed="1"/>
     <w:lsdException w:name="Table Subtle 2" w:semiHidden="1" w:unhideWhenUsed="1"/>
     <w:lsdException w:name="Table Web 1" w:semiHidden="1" w:unhideWhenUsed="1"/>
+    <w:lsdException w:name="Table Web 2" w:semiHidden="1" w:unhideWhenUsed="1"/>
     <w:lsdException w:name="Table Web 3" w:semiHidden="1" w:unhideWhenUsed="1"/>
     <w:lsdException w:name="Balloon Text" w:semiHidden="1" w:unhideWhenUsed="1"/>
     <w:lsdException w:name="Table Grid" w:uiPriority="39"/>
+    <w:lsdException w:name="Table Theme" w:semiHidden="1" w:unhideWhenUsed="1"/>
     <w:lsdException w:name="Placeholder Text" w:semiHidden="1"/>
     <w:lsdException w:name="No Spacing" w:uiPriority="1" w:qFormat="1"/>
     <w:lsdException w:name="Light Shading" w:uiPriority="60"/>
@@ -3314,7 +3116,6 @@
     <w:lsdException w:name="Hashtag" w:semiHidden="1" w:unhideWhenUsed="1"/>
     <w:lsdException w:name="Unresolved Mention" w:semiHidden="1" w:unhideWhenUsed="1"/>
     <w:lsdException w:name="Smart Link" w:semiHidden="1" w:unhideWhenUsed="1"/>
-    <w:lsdException w:name="Smart Link Error" w:semiHidden="1" w:unhideWhenUsed="1"/>
   </w:latentStyles>
   <w:style w:type="paragraph" w:default="1" w:styleId="Normal">
     <w:name w:val="Normal"/>

</xml_diff>

<commit_message>
Update resume for graduation from UIUC
</commit_message>
<xml_diff>
--- a/Resume.docx
+++ b/Resume.docx
@@ -1,6 +1,6 @@
 
 <file path=word/document.xml><?xml version="1.0" encoding="utf-8"?>
-<w:document xmlns:wpc="http://schemas.microsoft.com/office/word/2010/wordprocessingCanvas" xmlns:cx="http://schemas.microsoft.com/office/drawing/2014/chartex" xmlns:cx1="http://schemas.microsoft.com/office/drawing/2015/9/8/chartex" xmlns:cx2="http://schemas.microsoft.com/office/drawing/2015/10/21/chartex" xmlns:cx3="http://schemas.microsoft.com/office/drawing/2016/5/9/chartex" xmlns:cx4="http://schemas.microsoft.com/office/drawing/2016/5/10/chartex" xmlns:cx5="http://schemas.microsoft.com/office/drawing/2016/5/11/chartex" xmlns:cx6="http://schemas.microsoft.com/office/drawing/2016/5/12/chartex" xmlns:cx7="http://schemas.microsoft.com/office/drawing/2016/5/13/chartex" xmlns:cx8="http://schemas.microsoft.com/office/drawing/2016/5/14/chartex" xmlns:mc="http://schemas.openxmlformats.org/markup-compatibility/2006" xmlns:aink="http://schemas.microsoft.com/office/drawing/2016/ink" xmlns:am3d="http://schemas.microsoft.com/office/drawing/2017/model3d" xmlns:o="urn:schemas-microsoft-com:office:office" xmlns:r="http://schemas.openxmlformats.org/officeDocument/2006/relationships" xmlns:m="http://schemas.openxmlformats.org/officeDocument/2006/math" xmlns:v="urn:schemas-microsoft-com:vml" xmlns:wp14="http://schemas.microsoft.com/office/word/2010/wordprocessingDrawing" xmlns:wp="http://schemas.openxmlformats.org/drawingml/2006/wordprocessingDrawing" xmlns:w10="urn:schemas-microsoft-com:office:word" xmlns:w="http://schemas.openxmlformats.org/wordprocessingml/2006/main" xmlns:w14="http://schemas.microsoft.com/office/word/2010/wordml" xmlns:w15="http://schemas.microsoft.com/office/word/2012/wordml" xmlns:w16cex="http://schemas.microsoft.com/office/word/2018/wordml/cex" xmlns:w16cid="http://schemas.microsoft.com/office/word/2016/wordml/cid" xmlns:w16="http://schemas.microsoft.com/office/word/2018/wordml" xmlns:w16se="http://schemas.microsoft.com/office/word/2015/wordml/symex" xmlns:wpg="http://schemas.microsoft.com/office/word/2010/wordprocessingGroup" xmlns:wpi="http://schemas.microsoft.com/office/word/2010/wordprocessingInk" xmlns:wne="http://schemas.microsoft.com/office/word/2006/wordml" xmlns:wps="http://schemas.microsoft.com/office/word/2010/wordprocessingShape" mc:Ignorable="w14 w15 w16se w16cid w16 w16cex wp14">
+<w:document xmlns:wpc="http://schemas.microsoft.com/office/word/2010/wordprocessingCanvas" xmlns:cx="http://schemas.microsoft.com/office/drawing/2014/chartex" xmlns:cx1="http://schemas.microsoft.com/office/drawing/2015/9/8/chartex" xmlns:cx2="http://schemas.microsoft.com/office/drawing/2015/10/21/chartex" xmlns:cx3="http://schemas.microsoft.com/office/drawing/2016/5/9/chartex" xmlns:cx4="http://schemas.microsoft.com/office/drawing/2016/5/10/chartex" xmlns:cx5="http://schemas.microsoft.com/office/drawing/2016/5/11/chartex" xmlns:cx6="http://schemas.microsoft.com/office/drawing/2016/5/12/chartex" xmlns:cx7="http://schemas.microsoft.com/office/drawing/2016/5/13/chartex" xmlns:cx8="http://schemas.microsoft.com/office/drawing/2016/5/14/chartex" xmlns:mc="http://schemas.openxmlformats.org/markup-compatibility/2006" xmlns:aink="http://schemas.microsoft.com/office/drawing/2016/ink" xmlns:am3d="http://schemas.microsoft.com/office/drawing/2017/model3d" xmlns:o="urn:schemas-microsoft-com:office:office" xmlns:r="http://schemas.openxmlformats.org/officeDocument/2006/relationships" xmlns:m="http://schemas.openxmlformats.org/officeDocument/2006/math" xmlns:v="urn:schemas-microsoft-com:vml" xmlns:wp14="http://schemas.microsoft.com/office/word/2010/wordprocessingDrawing" xmlns:wp="http://schemas.openxmlformats.org/drawingml/2006/wordprocessingDrawing" xmlns:w10="urn:schemas-microsoft-com:office:word" xmlns:w="http://schemas.openxmlformats.org/wordprocessingml/2006/main" xmlns:w14="http://schemas.microsoft.com/office/word/2010/wordml" xmlns:w15="http://schemas.microsoft.com/office/word/2012/wordml" xmlns:w16cex="http://schemas.microsoft.com/office/word/2018/wordml/cex" xmlns:w16cid="http://schemas.microsoft.com/office/word/2016/wordml/cid" xmlns:w16="http://schemas.microsoft.com/office/word/2018/wordml" xmlns:w16sdtdh="http://schemas.microsoft.com/office/word/2020/wordml/sdtdatahash" xmlns:w16se="http://schemas.microsoft.com/office/word/2015/wordml/symex" xmlns:wpg="http://schemas.microsoft.com/office/word/2010/wordprocessingGroup" xmlns:wpi="http://schemas.microsoft.com/office/word/2010/wordprocessingInk" xmlns:wne="http://schemas.microsoft.com/office/word/2006/wordml" xmlns:wps="http://schemas.microsoft.com/office/word/2010/wordprocessingShape" mc:Ignorable="w14 w15 w16se w16cid w16 w16cex w16sdtdh wp14">
   <w:body>
     <w:p>
       <w:pPr>
@@ -339,42 +339,6 @@
         </w:rPr>
         <w:t xml:space="preserve"> Master of Computer Science</w:t>
       </w:r>
-      <w:r>
-        <w:rPr>
-          <w:sz w:val="20"/>
-          <w:szCs w:val="20"/>
-        </w:rPr>
-        <w:br/>
-        <w:t xml:space="preserve">GPA: </w:t>
-      </w:r>
-      <w:r>
-        <w:rPr>
-          <w:sz w:val="20"/>
-          <w:szCs w:val="20"/>
-        </w:rPr>
-        <w:t>3.</w:t>
-      </w:r>
-      <w:r>
-        <w:rPr>
-          <w:sz w:val="20"/>
-          <w:szCs w:val="20"/>
-        </w:rPr>
-        <w:t>6</w:t>
-      </w:r>
-      <w:r>
-        <w:rPr>
-          <w:sz w:val="20"/>
-          <w:szCs w:val="20"/>
-        </w:rPr>
-        <w:t>7</w:t>
-      </w:r>
-      <w:r>
-        <w:rPr>
-          <w:sz w:val="20"/>
-          <w:szCs w:val="20"/>
-        </w:rPr>
-        <w:t>/4.0</w:t>
-      </w:r>
     </w:p>
     <w:p>
       <w:pPr>
@@ -411,57 +375,42 @@
           <w:sz w:val="20"/>
           <w:szCs w:val="20"/>
         </w:rPr>
+        <w:br w:type="column"/>
+      </w:r>
+      <w:r>
+        <w:rPr>
+          <w:sz w:val="20"/>
+          <w:szCs w:val="20"/>
+        </w:rPr>
+        <w:t>Urbana-Champaign, IL</w:t>
+      </w:r>
+      <w:r>
+        <w:rPr>
+          <w:sz w:val="20"/>
+          <w:szCs w:val="20"/>
+        </w:rPr>
         <w:br/>
-        <w:t>GPA: 5.93/5.0</w:t>
-      </w:r>
-      <w:r>
-        <w:rPr>
-          <w:sz w:val="20"/>
-          <w:szCs w:val="20"/>
-        </w:rPr>
-        <w:br w:type="column"/>
-      </w:r>
-      <w:r>
-        <w:rPr>
-          <w:sz w:val="20"/>
-          <w:szCs w:val="20"/>
-        </w:rPr>
-        <w:t>Urbana-Champaign, IL</w:t>
-      </w:r>
-      <w:r>
-        <w:rPr>
-          <w:sz w:val="20"/>
-          <w:szCs w:val="20"/>
-        </w:rPr>
-        <w:br/>
-      </w:r>
-      <w:r>
-        <w:rPr>
-          <w:sz w:val="20"/>
-          <w:szCs w:val="20"/>
-        </w:rPr>
-        <w:t xml:space="preserve">Graduation: </w:t>
-      </w:r>
-      <w:r>
-        <w:rPr>
-          <w:sz w:val="20"/>
-          <w:szCs w:val="20"/>
-        </w:rPr>
-        <w:t>May 202</w:t>
-      </w:r>
-      <w:r>
-        <w:rPr>
-          <w:sz w:val="20"/>
-          <w:szCs w:val="20"/>
-        </w:rPr>
-        <w:t>1</w:t>
-      </w:r>
-      <w:r>
-        <w:rPr>
-          <w:sz w:val="20"/>
-          <w:szCs w:val="20"/>
-        </w:rPr>
-        <w:br/>
+      </w:r>
+      <w:r>
+        <w:rPr>
+          <w:sz w:val="20"/>
+          <w:szCs w:val="20"/>
+        </w:rPr>
+        <w:t xml:space="preserve">Aug. 2017 </w:t>
+      </w:r>
+      <w:r>
+        <w:rPr>
+          <w:sz w:val="20"/>
+          <w:szCs w:val="20"/>
+        </w:rPr>
+        <w:t>–</w:t>
+      </w:r>
+      <w:r>
+        <w:rPr>
+          <w:sz w:val="20"/>
+          <w:szCs w:val="20"/>
+        </w:rPr>
+        <w:t xml:space="preserve"> May 2021</w:t>
       </w:r>
     </w:p>
     <w:p>
@@ -502,7 +451,21 @@
           <w:sz w:val="20"/>
           <w:szCs w:val="20"/>
         </w:rPr>
-        <w:t xml:space="preserve">August 2013 </w:t>
+        <w:t>Aug</w:t>
+      </w:r>
+      <w:r>
+        <w:rPr>
+          <w:sz w:val="20"/>
+          <w:szCs w:val="20"/>
+        </w:rPr>
+        <w:t>.</w:t>
+      </w:r>
+      <w:r>
+        <w:rPr>
+          <w:sz w:val="20"/>
+          <w:szCs w:val="20"/>
+        </w:rPr>
+        <w:t xml:space="preserve"> 2013 </w:t>
       </w:r>
       <w:r>
         <w:rPr>
@@ -646,7 +609,7 @@
           <w:sz w:val="20"/>
           <w:szCs w:val="20"/>
         </w:rPr>
-        <w:t>Applied Cryptography (IP)</w:t>
+        <w:t xml:space="preserve">Operating System Design; Distributed Systems; Operating System Security; </w:t>
       </w:r>
       <w:r>
         <w:rPr>
@@ -654,6 +617,14 @@
           <w:sz w:val="20"/>
           <w:szCs w:val="20"/>
         </w:rPr>
+        <w:t>Applied Cryptography</w:t>
+      </w:r>
+      <w:r>
+        <w:rPr>
+          <w:bCs/>
+          <w:sz w:val="20"/>
+          <w:szCs w:val="20"/>
+        </w:rPr>
         <w:t>;</w:t>
       </w:r>
       <w:r>
@@ -662,7 +633,7 @@
           <w:sz w:val="20"/>
           <w:szCs w:val="20"/>
         </w:rPr>
-        <w:t xml:space="preserve"> Advanced Computer Security (IP)</w:t>
+        <w:t xml:space="preserve"> Advanced Computer Security</w:t>
       </w:r>
       <w:r>
         <w:rPr>
@@ -678,7 +649,7 @@
           <w:sz w:val="20"/>
           <w:szCs w:val="20"/>
         </w:rPr>
-        <w:t xml:space="preserve"> ML for Sys, Networks, &amp; Security (IP)</w:t>
+        <w:t xml:space="preserve"> ML for Sys, Networks, &amp; Security</w:t>
       </w:r>
       <w:r>
         <w:rPr>
@@ -1186,7 +1157,23 @@
           <w:szCs w:val="20"/>
         </w:rPr>
         <w:br/>
-        <w:t>— Improved the automation, comparison, and real-time tracking capabilities of the performance testing framework through InfluxDB and Grafana</w:t>
+        <w:t xml:space="preserve">— Improved the automation, comparison, and real-time tracking capabilities of the performance testing framework through </w:t>
+      </w:r>
+      <w:proofErr w:type="spellStart"/>
+      <w:r>
+        <w:rPr>
+          <w:sz w:val="20"/>
+          <w:szCs w:val="20"/>
+        </w:rPr>
+        <w:t>InfluxDB</w:t>
+      </w:r>
+      <w:proofErr w:type="spellEnd"/>
+      <w:r>
+        <w:rPr>
+          <w:sz w:val="20"/>
+          <w:szCs w:val="20"/>
+        </w:rPr>
+        <w:t xml:space="preserve"> and Grafana</w:t>
       </w:r>
       <w:r>
         <w:rPr>
@@ -1355,7 +1342,21 @@
           <w:szCs w:val="20"/>
         </w:rPr>
         <w:softHyphen/>
-        <w:t>– August 2020</w:t>
+        <w:t>– Aug</w:t>
+      </w:r>
+      <w:r>
+        <w:rPr>
+          <w:sz w:val="20"/>
+          <w:szCs w:val="20"/>
+        </w:rPr>
+        <w:t>.</w:t>
+      </w:r>
+      <w:r>
+        <w:rPr>
+          <w:sz w:val="20"/>
+          <w:szCs w:val="20"/>
+        </w:rPr>
+        <w:t xml:space="preserve"> 2020</w:t>
       </w:r>
       <w:r>
         <w:rPr>
@@ -1421,7 +1422,35 @@
           <w:sz w:val="20"/>
           <w:szCs w:val="20"/>
         </w:rPr>
-        <w:t xml:space="preserve"> August 2019</w:t>
+        <w:t xml:space="preserve"> Aug</w:t>
+      </w:r>
+      <w:r>
+        <w:rPr>
+          <w:sz w:val="20"/>
+          <w:szCs w:val="20"/>
+        </w:rPr>
+        <w:t>.</w:t>
+      </w:r>
+      <w:r>
+        <w:rPr>
+          <w:sz w:val="20"/>
+          <w:szCs w:val="20"/>
+        </w:rPr>
+        <w:t xml:space="preserve"> 2019</w:t>
+      </w:r>
+      <w:r>
+        <w:rPr>
+          <w:sz w:val="20"/>
+          <w:szCs w:val="20"/>
+        </w:rPr>
+        <w:br/>
+      </w:r>
+      <w:r>
+        <w:rPr>
+          <w:sz w:val="20"/>
+          <w:szCs w:val="20"/>
+        </w:rPr>
+        <w:br/>
       </w:r>
       <w:r>
         <w:rPr>
@@ -1493,7 +1522,28 @@
           <w:sz w:val="20"/>
           <w:szCs w:val="20"/>
         </w:rPr>
-        <w:t xml:space="preserve"> August 2018</w:t>
+        <w:t xml:space="preserve"> Aug</w:t>
+      </w:r>
+      <w:r>
+        <w:rPr>
+          <w:sz w:val="20"/>
+          <w:szCs w:val="20"/>
+        </w:rPr>
+        <w:t>.</w:t>
+      </w:r>
+      <w:r>
+        <w:rPr>
+          <w:sz w:val="20"/>
+          <w:szCs w:val="20"/>
+        </w:rPr>
+        <w:t xml:space="preserve"> 2018</w:t>
+      </w:r>
+      <w:r>
+        <w:rPr>
+          <w:sz w:val="20"/>
+          <w:szCs w:val="20"/>
+        </w:rPr>
+        <w:br/>
       </w:r>
     </w:p>
     <w:p>
@@ -1533,7 +1583,14 @@
           <w:sz w:val="20"/>
           <w:szCs w:val="20"/>
         </w:rPr>
-        <w:t>June</w:t>
+        <w:t>Jun</w:t>
+      </w:r>
+      <w:r>
+        <w:rPr>
+          <w:sz w:val="20"/>
+          <w:szCs w:val="20"/>
+        </w:rPr>
+        <w:t>e</w:t>
       </w:r>
       <w:r>
         <w:rPr>
@@ -1547,7 +1604,21 @@
           <w:sz w:val="20"/>
           <w:szCs w:val="20"/>
         </w:rPr>
-        <w:t xml:space="preserve"> – July 2016</w:t>
+        <w:t xml:space="preserve"> – Jul</w:t>
+      </w:r>
+      <w:r>
+        <w:rPr>
+          <w:sz w:val="20"/>
+          <w:szCs w:val="20"/>
+        </w:rPr>
+        <w:t>y</w:t>
+      </w:r>
+      <w:r>
+        <w:rPr>
+          <w:sz w:val="20"/>
+          <w:szCs w:val="20"/>
+        </w:rPr>
+        <w:t xml:space="preserve"> 2016</w:t>
       </w:r>
     </w:p>
     <w:p>
@@ -1646,6 +1717,7 @@
         </w:rPr>
         <w:br w:type="column"/>
       </w:r>
+      <w:proofErr w:type="spellStart"/>
       <w:r>
         <w:rPr>
           <w:b/>
@@ -1654,6 +1726,7 @@
         </w:rPr>
         <w:t>HackIllinois</w:t>
       </w:r>
+      <w:proofErr w:type="spellEnd"/>
       <w:r>
         <w:rPr>
           <w:b/>
@@ -1716,7 +1789,23 @@
           <w:sz w:val="20"/>
           <w:szCs w:val="20"/>
         </w:rPr>
-        <w:t xml:space="preserve"> modeled on the DS software PictoChat in Python</w:t>
+        <w:t xml:space="preserve"> modeled on the DS software </w:t>
+      </w:r>
+      <w:proofErr w:type="spellStart"/>
+      <w:r>
+        <w:rPr>
+          <w:sz w:val="20"/>
+          <w:szCs w:val="20"/>
+        </w:rPr>
+        <w:t>PictoChat</w:t>
+      </w:r>
+      <w:proofErr w:type="spellEnd"/>
+      <w:r>
+        <w:rPr>
+          <w:sz w:val="20"/>
+          <w:szCs w:val="20"/>
+        </w:rPr>
+        <w:t xml:space="preserve"> in Python</w:t>
       </w:r>
     </w:p>
     <w:p>
@@ -1727,6 +1816,7 @@
           <w:szCs w:val="20"/>
         </w:rPr>
       </w:pPr>
+      <w:proofErr w:type="spellStart"/>
       <w:r>
         <w:rPr>
           <w:b/>
@@ -1735,6 +1825,7 @@
         </w:rPr>
         <w:t>neuralMario</w:t>
       </w:r>
+      <w:proofErr w:type="spellEnd"/>
       <w:r>
         <w:rPr>
           <w:b/>
@@ -1783,7 +1874,14 @@
           <w:sz w:val="20"/>
           <w:szCs w:val="20"/>
         </w:rPr>
-        <w:t>February</w:t>
+        <w:t>Feb</w:t>
+      </w:r>
+      <w:r>
+        <w:rPr>
+          <w:sz w:val="20"/>
+          <w:szCs w:val="20"/>
+        </w:rPr>
+        <w:t>.</w:t>
       </w:r>
       <w:r>
         <w:rPr>
@@ -1944,7 +2042,7 @@
           <w:sz w:val="20"/>
           <w:szCs w:val="20"/>
         </w:rPr>
-        <w:t>CS 225 Data Structures, Teaching Assistant</w:t>
+        <w:t>CS 126 Software Design Studio, Teaching Assistant</w:t>
       </w:r>
       <w:r>
         <w:rPr>
@@ -1956,11 +2054,25 @@
       </w:r>
       <w:r>
         <w:rPr>
+          <w:sz w:val="20"/>
+          <w:szCs w:val="20"/>
+        </w:rPr>
+        <w:t>—</w:t>
+      </w:r>
+      <w:r>
+        <w:rPr>
+          <w:sz w:val="20"/>
+          <w:szCs w:val="20"/>
+        </w:rPr>
+        <w:t xml:space="preserve"> </w:t>
+      </w:r>
+      <w:r>
+        <w:rPr>
           <w:bCs/>
           <w:sz w:val="20"/>
           <w:szCs w:val="20"/>
         </w:rPr>
-        <w:t xml:space="preserve">Lead discussions with students to </w:t>
+        <w:t>Lead code reviews to instruct students on best coding practices</w:t>
       </w:r>
       <w:r>
         <w:rPr>
@@ -1968,24 +2080,89 @@
           <w:sz w:val="20"/>
           <w:szCs w:val="20"/>
         </w:rPr>
-        <w:t>foster educational dialogue concerning the use of data structures in computer science</w:t>
+        <w:br/>
+      </w:r>
+      <w:r>
+        <w:rPr>
+          <w:sz w:val="20"/>
+          <w:szCs w:val="20"/>
+        </w:rPr>
+        <w:t>—</w:t>
+      </w:r>
+      <w:r>
+        <w:rPr>
+          <w:sz w:val="20"/>
+          <w:szCs w:val="20"/>
+        </w:rPr>
+        <w:t xml:space="preserve"> Managed the lectures page for the course website</w:t>
       </w:r>
     </w:p>
     <w:p>
       <w:pPr>
         <w:rPr>
-          <w:sz w:val="20"/>
-          <w:szCs w:val="20"/>
-        </w:rPr>
-      </w:pPr>
-      <w:r>
-        <w:rPr>
-          <w:b/>
-          <w:sz w:val="20"/>
-          <w:szCs w:val="20"/>
-        </w:rPr>
-        <w:t>UIUC SigPWNy</w:t>
-      </w:r>
+          <w:bCs/>
+          <w:sz w:val="20"/>
+          <w:szCs w:val="20"/>
+        </w:rPr>
+      </w:pPr>
+      <w:r>
+        <w:rPr>
+          <w:b/>
+          <w:sz w:val="20"/>
+          <w:szCs w:val="20"/>
+        </w:rPr>
+        <w:t>CS 225 Data Structures, Teaching Assistant</w:t>
+      </w:r>
+      <w:r>
+        <w:rPr>
+          <w:b/>
+          <w:sz w:val="20"/>
+          <w:szCs w:val="20"/>
+        </w:rPr>
+        <w:br/>
+      </w:r>
+      <w:r>
+        <w:rPr>
+          <w:bCs/>
+          <w:sz w:val="20"/>
+          <w:szCs w:val="20"/>
+        </w:rPr>
+        <w:t xml:space="preserve">Lead discussions with students to </w:t>
+      </w:r>
+      <w:r>
+        <w:rPr>
+          <w:bCs/>
+          <w:sz w:val="20"/>
+          <w:szCs w:val="20"/>
+        </w:rPr>
+        <w:t>foster educational dialogue concerning the use of data structures in computer science</w:t>
+      </w:r>
+    </w:p>
+    <w:p>
+      <w:pPr>
+        <w:rPr>
+          <w:sz w:val="20"/>
+          <w:szCs w:val="20"/>
+        </w:rPr>
+      </w:pPr>
+      <w:r>
+        <w:rPr>
+          <w:b/>
+          <w:sz w:val="20"/>
+          <w:szCs w:val="20"/>
+        </w:rPr>
+        <w:t xml:space="preserve">UIUC </w:t>
+      </w:r>
+      <w:proofErr w:type="spellStart"/>
+      <w:r>
+        <w:rPr>
+          <w:b/>
+          <w:sz w:val="20"/>
+          <w:szCs w:val="20"/>
+        </w:rPr>
+        <w:t>SigPWNy</w:t>
+      </w:r>
+      <w:proofErr w:type="spellEnd"/>
       <w:r>
         <w:rPr>
           <w:b/>
@@ -2044,70 +2221,130 @@
         </w:rPr>
         <w:t>national CTF competitions</w:t>
       </w:r>
+      <w:r>
+        <w:rPr>
+          <w:sz w:val="20"/>
+          <w:szCs w:val="20"/>
+        </w:rPr>
+        <w:t xml:space="preserve"> </w:t>
+      </w:r>
+      <w:r>
+        <w:rPr>
+          <w:sz w:val="20"/>
+          <w:szCs w:val="20"/>
+        </w:rPr>
+        <w:br w:type="column"/>
+      </w:r>
+      <w:r>
+        <w:rPr>
+          <w:sz w:val="20"/>
+          <w:szCs w:val="20"/>
+        </w:rPr>
+        <w:t>Urbana-Champaign, IL</w:t>
+      </w:r>
+      <w:r>
+        <w:rPr>
+          <w:sz w:val="20"/>
+          <w:szCs w:val="20"/>
+        </w:rPr>
+        <w:br/>
+        <w:t xml:space="preserve">Jan. 2021 </w:t>
+      </w:r>
+      <w:r>
+        <w:rPr>
+          <w:sz w:val="20"/>
+          <w:szCs w:val="20"/>
+        </w:rPr>
+        <w:t>–</w:t>
+      </w:r>
+      <w:r>
+        <w:rPr>
+          <w:sz w:val="20"/>
+          <w:szCs w:val="20"/>
+        </w:rPr>
+        <w:t xml:space="preserve"> May 2021</w:t>
+      </w:r>
     </w:p>
     <w:p>
       <w:pPr>
         <w:rPr>
           <w:sz w:val="20"/>
           <w:szCs w:val="20"/>
-        </w:rPr>
-      </w:pPr>
-      <w:r>
-        <w:rPr>
-          <w:b/>
-          <w:sz w:val="20"/>
-          <w:szCs w:val="20"/>
-        </w:rPr>
-        <w:t>Robotics Team</w:t>
-      </w:r>
-      <w:r>
-        <w:rPr>
-          <w:b/>
-          <w:sz w:val="20"/>
-          <w:szCs w:val="20"/>
+          <w:lang w:val="fr-FR"/>
+        </w:rPr>
+      </w:pPr>
+      <w:r>
+        <w:rPr>
+          <w:sz w:val="20"/>
+          <w:szCs w:val="20"/>
+          <w:lang w:val="fr-FR"/>
+        </w:rPr>
+        <w:t>Urbana-Champaign, IL</w:t>
+      </w:r>
+      <w:r>
+        <w:rPr>
+          <w:sz w:val="20"/>
+          <w:szCs w:val="20"/>
+          <w:lang w:val="fr-FR"/>
         </w:rPr>
         <w:br/>
-      </w:r>
-      <w:r>
-        <w:rPr>
-          <w:sz w:val="20"/>
-          <w:szCs w:val="20"/>
-        </w:rPr>
-        <w:t>Designed and built robots to compete in the FIRST Robotics Competition on team DevilStorm Robotics</w:t>
-      </w:r>
-      <w:r>
-        <w:rPr>
-          <w:sz w:val="20"/>
-          <w:szCs w:val="20"/>
+        <w:t>Aug</w:t>
+      </w:r>
+      <w:r>
+        <w:rPr>
+          <w:sz w:val="20"/>
+          <w:szCs w:val="20"/>
+          <w:lang w:val="fr-FR"/>
+        </w:rPr>
+        <w:t xml:space="preserve">. </w:t>
+      </w:r>
+      <w:r>
+        <w:rPr>
+          <w:sz w:val="20"/>
+          <w:szCs w:val="20"/>
+          <w:lang w:val="fr-FR"/>
+        </w:rPr>
+        <w:t>2020 –</w:t>
+      </w:r>
+      <w:r>
+        <w:rPr>
+          <w:sz w:val="20"/>
+          <w:szCs w:val="20"/>
+          <w:lang w:val="fr-FR"/>
         </w:rPr>
         <w:t xml:space="preserve"> </w:t>
       </w:r>
-      <w:r>
-        <w:rPr>
-          <w:sz w:val="20"/>
-          <w:szCs w:val="20"/>
-        </w:rPr>
-        <w:br w:type="column"/>
-      </w:r>
-      <w:r>
-        <w:rPr>
-          <w:sz w:val="20"/>
-          <w:szCs w:val="20"/>
-        </w:rPr>
-        <w:t>Urbana-Champaign, IL</w:t>
-      </w:r>
-      <w:r>
-        <w:rPr>
-          <w:sz w:val="20"/>
-          <w:szCs w:val="20"/>
+      <w:proofErr w:type="spellStart"/>
+      <w:r>
+        <w:rPr>
+          <w:sz w:val="20"/>
+          <w:szCs w:val="20"/>
+          <w:lang w:val="fr-FR"/>
+        </w:rPr>
+        <w:t>Dec</w:t>
+      </w:r>
+      <w:proofErr w:type="spellEnd"/>
+      <w:r>
+        <w:rPr>
+          <w:sz w:val="20"/>
+          <w:szCs w:val="20"/>
+          <w:lang w:val="fr-FR"/>
+        </w:rPr>
+        <w:t>. 2021</w:t>
+      </w:r>
+      <w:r>
+        <w:rPr>
+          <w:sz w:val="20"/>
+          <w:szCs w:val="20"/>
+          <w:lang w:val="fr-FR"/>
         </w:rPr>
         <w:br/>
-        <w:t>August 2020 – Present</w:t>
-      </w:r>
-      <w:r>
-        <w:rPr>
-          <w:sz w:val="20"/>
-          <w:szCs w:val="20"/>
+      </w:r>
+      <w:r>
+        <w:rPr>
+          <w:sz w:val="20"/>
+          <w:szCs w:val="20"/>
+          <w:lang w:val="fr-FR"/>
         </w:rPr>
         <w:br/>
       </w:r>
@@ -2117,65 +2354,7 @@
         <w:rPr>
           <w:sz w:val="20"/>
           <w:szCs w:val="20"/>
-        </w:rPr>
-      </w:pPr>
-      <w:r>
-        <w:rPr>
-          <w:sz w:val="20"/>
-          <w:szCs w:val="20"/>
-        </w:rPr>
-        <w:t>Urbana-Champaign, IL</w:t>
-      </w:r>
-      <w:r>
-        <w:rPr>
-          <w:sz w:val="20"/>
-          <w:szCs w:val="20"/>
-        </w:rPr>
-        <w:br/>
-        <w:t xml:space="preserve">2017 </w:t>
-      </w:r>
-      <w:commentRangeStart w:id="1"/>
-      <w:r>
-        <w:rPr>
-          <w:sz w:val="20"/>
-          <w:szCs w:val="20"/>
-        </w:rPr>
-        <w:t>–</w:t>
-      </w:r>
-      <w:commentRangeEnd w:id="1"/>
-      <w:r>
-        <w:rPr>
-          <w:rStyle w:val="CommentReference"/>
-        </w:rPr>
-        <w:commentReference w:id="1"/>
-      </w:r>
-      <w:r>
-        <w:rPr>
-          <w:sz w:val="20"/>
-          <w:szCs w:val="20"/>
-        </w:rPr>
-        <w:t xml:space="preserve"> Present</w:t>
-      </w:r>
-      <w:r>
-        <w:rPr>
-          <w:sz w:val="20"/>
-          <w:szCs w:val="20"/>
-        </w:rPr>
-        <w:br/>
-      </w:r>
-      <w:r>
-        <w:rPr>
-          <w:sz w:val="20"/>
-          <w:szCs w:val="20"/>
-        </w:rPr>
-        <w:br/>
-      </w:r>
-    </w:p>
-    <w:p>
-      <w:pPr>
-        <w:rPr>
-          <w:sz w:val="20"/>
-          <w:szCs w:val="20"/>
+          <w:lang w:val="fr-FR"/>
         </w:rPr>
         <w:sectPr>
           <w:type w:val="continuous"/>
@@ -2193,16 +2372,58 @@
         <w:rPr>
           <w:sz w:val="20"/>
           <w:szCs w:val="20"/>
-        </w:rPr>
-        <w:t>Hinsdale, IL</w:t>
-      </w:r>
-      <w:r>
-        <w:rPr>
-          <w:sz w:val="20"/>
-          <w:szCs w:val="20"/>
+          <w:lang w:val="fr-FR"/>
+        </w:rPr>
+        <w:t>Urbana-Champaign, IL</w:t>
+      </w:r>
+      <w:r>
+        <w:rPr>
+          <w:sz w:val="20"/>
+          <w:szCs w:val="20"/>
+          <w:lang w:val="fr-FR"/>
         </w:rPr>
         <w:br/>
-        <w:t>2013 – 2017</w:t>
+        <w:t xml:space="preserve">2017 </w:t>
+      </w:r>
+      <w:commentRangeStart w:id="1"/>
+      <w:r>
+        <w:rPr>
+          <w:sz w:val="20"/>
+          <w:szCs w:val="20"/>
+          <w:lang w:val="fr-FR"/>
+        </w:rPr>
+        <w:t>–</w:t>
+      </w:r>
+      <w:commentRangeEnd w:id="1"/>
+      <w:r>
+        <w:rPr>
+          <w:rStyle w:val="CommentReference"/>
+        </w:rPr>
+        <w:commentReference w:id="1"/>
+      </w:r>
+      <w:r>
+        <w:rPr>
+          <w:sz w:val="20"/>
+          <w:szCs w:val="20"/>
+          <w:lang w:val="fr-FR"/>
+        </w:rPr>
+        <w:t xml:space="preserve"> </w:t>
+      </w:r>
+      <w:r>
+        <w:rPr>
+          <w:sz w:val="20"/>
+          <w:szCs w:val="20"/>
+          <w:lang w:val="fr-FR"/>
+        </w:rPr>
+        <w:t>2020</w:t>
+      </w:r>
+      <w:r>
+        <w:rPr>
+          <w:sz w:val="20"/>
+          <w:szCs w:val="20"/>
+          <w:lang w:val="fr-FR"/>
+        </w:rPr>
+        <w:br/>
       </w:r>
     </w:p>
     <w:p>
@@ -2366,8 +2587,17 @@
           <w:sz w:val="20"/>
           <w:szCs w:val="20"/>
         </w:rPr>
-        <w:t>knowledge of Verilog, HTML/CSS, Javascript</w:t>
-      </w:r>
+        <w:t xml:space="preserve">knowledge of Verilog, HTML/CSS, </w:t>
+      </w:r>
+      <w:proofErr w:type="spellStart"/>
+      <w:r>
+        <w:rPr>
+          <w:sz w:val="20"/>
+          <w:szCs w:val="20"/>
+        </w:rPr>
+        <w:t>Javascript</w:t>
+      </w:r>
+      <w:proofErr w:type="spellEnd"/>
       <w:r>
         <w:rPr>
           <w:sz w:val="20"/>
@@ -2380,7 +2610,23 @@
           <w:sz w:val="20"/>
           <w:szCs w:val="20"/>
         </w:rPr>
-        <w:t>, InfluxDB, Grafana</w:t>
+        <w:t xml:space="preserve">, </w:t>
+      </w:r>
+      <w:proofErr w:type="spellStart"/>
+      <w:r>
+        <w:rPr>
+          <w:sz w:val="20"/>
+          <w:szCs w:val="20"/>
+        </w:rPr>
+        <w:t>InfluxDB</w:t>
+      </w:r>
+      <w:proofErr w:type="spellEnd"/>
+      <w:r>
+        <w:rPr>
+          <w:sz w:val="20"/>
+          <w:szCs w:val="20"/>
+        </w:rPr>
+        <w:t>, Grafana</w:t>
       </w:r>
       <w:r>
         <w:rPr>
@@ -2474,7 +2720,23 @@
           <w:sz w:val="20"/>
           <w:szCs w:val="20"/>
         </w:rPr>
-        <w:t>, OCaml, x86 Assembly</w:t>
+        <w:t xml:space="preserve">, </w:t>
+      </w:r>
+      <w:proofErr w:type="spellStart"/>
+      <w:r>
+        <w:rPr>
+          <w:sz w:val="20"/>
+          <w:szCs w:val="20"/>
+        </w:rPr>
+        <w:t>OCaml</w:t>
+      </w:r>
+      <w:proofErr w:type="spellEnd"/>
+      <w:r>
+        <w:rPr>
+          <w:sz w:val="20"/>
+          <w:szCs w:val="20"/>
+        </w:rPr>
+        <w:t>, x86 Assembly</w:t>
       </w:r>
       <w:r>
         <w:rPr>
@@ -2499,7 +2761,7 @@
 </file>
 
 <file path=word/comments.xml><?xml version="1.0" encoding="utf-8"?>
-<w:comments xmlns:wpc="http://schemas.microsoft.com/office/word/2010/wordprocessingCanvas" xmlns:cx="http://schemas.microsoft.com/office/drawing/2014/chartex" xmlns:cx1="http://schemas.microsoft.com/office/drawing/2015/9/8/chartex" xmlns:cx2="http://schemas.microsoft.com/office/drawing/2015/10/21/chartex" xmlns:cx3="http://schemas.microsoft.com/office/drawing/2016/5/9/chartex" xmlns:cx4="http://schemas.microsoft.com/office/drawing/2016/5/10/chartex" xmlns:cx5="http://schemas.microsoft.com/office/drawing/2016/5/11/chartex" xmlns:cx6="http://schemas.microsoft.com/office/drawing/2016/5/12/chartex" xmlns:cx7="http://schemas.microsoft.com/office/drawing/2016/5/13/chartex" xmlns:cx8="http://schemas.microsoft.com/office/drawing/2016/5/14/chartex" xmlns:mc="http://schemas.openxmlformats.org/markup-compatibility/2006" xmlns:aink="http://schemas.microsoft.com/office/drawing/2016/ink" xmlns:am3d="http://schemas.microsoft.com/office/drawing/2017/model3d" xmlns:o="urn:schemas-microsoft-com:office:office" xmlns:r="http://schemas.openxmlformats.org/officeDocument/2006/relationships" xmlns:m="http://schemas.openxmlformats.org/officeDocument/2006/math" xmlns:v="urn:schemas-microsoft-com:vml" xmlns:wp14="http://schemas.microsoft.com/office/word/2010/wordprocessingDrawing" xmlns:wp="http://schemas.openxmlformats.org/drawingml/2006/wordprocessingDrawing" xmlns:w10="urn:schemas-microsoft-com:office:word" xmlns:w="http://schemas.openxmlformats.org/wordprocessingml/2006/main" xmlns:w14="http://schemas.microsoft.com/office/word/2010/wordml" xmlns:w15="http://schemas.microsoft.com/office/word/2012/wordml" xmlns:w16cex="http://schemas.microsoft.com/office/word/2018/wordml/cex" xmlns:w16cid="http://schemas.microsoft.com/office/word/2016/wordml/cid" xmlns:w16="http://schemas.microsoft.com/office/word/2018/wordml" xmlns:w16se="http://schemas.microsoft.com/office/word/2015/wordml/symex" xmlns:wpg="http://schemas.microsoft.com/office/word/2010/wordprocessingGroup" xmlns:wpi="http://schemas.microsoft.com/office/word/2010/wordprocessingInk" xmlns:wne="http://schemas.microsoft.com/office/word/2006/wordml" xmlns:wps="http://schemas.microsoft.com/office/word/2010/wordprocessingShape" mc:Ignorable="w14 w15 w16se w16cid w16 w16cex wp14">
+<w:comments xmlns:wpc="http://schemas.microsoft.com/office/word/2010/wordprocessingCanvas" xmlns:cx="http://schemas.microsoft.com/office/drawing/2014/chartex" xmlns:cx1="http://schemas.microsoft.com/office/drawing/2015/9/8/chartex" xmlns:cx2="http://schemas.microsoft.com/office/drawing/2015/10/21/chartex" xmlns:cx3="http://schemas.microsoft.com/office/drawing/2016/5/9/chartex" xmlns:cx4="http://schemas.microsoft.com/office/drawing/2016/5/10/chartex" xmlns:cx5="http://schemas.microsoft.com/office/drawing/2016/5/11/chartex" xmlns:cx6="http://schemas.microsoft.com/office/drawing/2016/5/12/chartex" xmlns:cx7="http://schemas.microsoft.com/office/drawing/2016/5/13/chartex" xmlns:cx8="http://schemas.microsoft.com/office/drawing/2016/5/14/chartex" xmlns:mc="http://schemas.openxmlformats.org/markup-compatibility/2006" xmlns:aink="http://schemas.microsoft.com/office/drawing/2016/ink" xmlns:am3d="http://schemas.microsoft.com/office/drawing/2017/model3d" xmlns:o="urn:schemas-microsoft-com:office:office" xmlns:r="http://schemas.openxmlformats.org/officeDocument/2006/relationships" xmlns:m="http://schemas.openxmlformats.org/officeDocument/2006/math" xmlns:v="urn:schemas-microsoft-com:vml" xmlns:wp14="http://schemas.microsoft.com/office/word/2010/wordprocessingDrawing" xmlns:wp="http://schemas.openxmlformats.org/drawingml/2006/wordprocessingDrawing" xmlns:w10="urn:schemas-microsoft-com:office:word" xmlns:w="http://schemas.openxmlformats.org/wordprocessingml/2006/main" xmlns:w14="http://schemas.microsoft.com/office/word/2010/wordml" xmlns:w15="http://schemas.microsoft.com/office/word/2012/wordml" xmlns:w16cex="http://schemas.microsoft.com/office/word/2018/wordml/cex" xmlns:w16cid="http://schemas.microsoft.com/office/word/2016/wordml/cid" xmlns:w16="http://schemas.microsoft.com/office/word/2018/wordml" xmlns:w16sdtdh="http://schemas.microsoft.com/office/word/2020/wordml/sdtdatahash" xmlns:w16se="http://schemas.microsoft.com/office/word/2015/wordml/symex" xmlns:wpg="http://schemas.microsoft.com/office/word/2010/wordprocessingGroup" xmlns:wpi="http://schemas.microsoft.com/office/word/2010/wordprocessingInk" xmlns:wne="http://schemas.microsoft.com/office/word/2006/wordml" xmlns:wps="http://schemas.microsoft.com/office/word/2010/wordprocessingShape" mc:Ignorable="w14 w15 w16se w16cid w16 w16cex w16sdtdh wp14">
   <w:comment w:id="0" w:author="Maxiwell Luo" w:date="2018-09-07T00:27:00Z" w:initials="ML">
     <w:p>
       <w:pPr>
@@ -2539,21 +2801,21 @@
 </file>
 
 <file path=word/commentsExtended.xml><?xml version="1.0" encoding="utf-8"?>
-<w15:commentsEx xmlns:wpc="http://schemas.microsoft.com/office/word/2010/wordprocessingCanvas" xmlns:cx="http://schemas.microsoft.com/office/drawing/2014/chartex" xmlns:cx1="http://schemas.microsoft.com/office/drawing/2015/9/8/chartex" xmlns:cx2="http://schemas.microsoft.com/office/drawing/2015/10/21/chartex" xmlns:cx3="http://schemas.microsoft.com/office/drawing/2016/5/9/chartex" xmlns:cx4="http://schemas.microsoft.com/office/drawing/2016/5/10/chartex" xmlns:cx5="http://schemas.microsoft.com/office/drawing/2016/5/11/chartex" xmlns:cx6="http://schemas.microsoft.com/office/drawing/2016/5/12/chartex" xmlns:cx7="http://schemas.microsoft.com/office/drawing/2016/5/13/chartex" xmlns:cx8="http://schemas.microsoft.com/office/drawing/2016/5/14/chartex" xmlns:mc="http://schemas.openxmlformats.org/markup-compatibility/2006" xmlns:aink="http://schemas.microsoft.com/office/drawing/2016/ink" xmlns:am3d="http://schemas.microsoft.com/office/drawing/2017/model3d" xmlns:o="urn:schemas-microsoft-com:office:office" xmlns:r="http://schemas.openxmlformats.org/officeDocument/2006/relationships" xmlns:m="http://schemas.openxmlformats.org/officeDocument/2006/math" xmlns:v="urn:schemas-microsoft-com:vml" xmlns:wp14="http://schemas.microsoft.com/office/word/2010/wordprocessingDrawing" xmlns:wp="http://schemas.openxmlformats.org/drawingml/2006/wordprocessingDrawing" xmlns:w10="urn:schemas-microsoft-com:office:word" xmlns:w="http://schemas.openxmlformats.org/wordprocessingml/2006/main" xmlns:w14="http://schemas.microsoft.com/office/word/2010/wordml" xmlns:w15="http://schemas.microsoft.com/office/word/2012/wordml" xmlns:w16cex="http://schemas.microsoft.com/office/word/2018/wordml/cex" xmlns:w16cid="http://schemas.microsoft.com/office/word/2016/wordml/cid" xmlns:w16="http://schemas.microsoft.com/office/word/2018/wordml" xmlns:w16se="http://schemas.microsoft.com/office/word/2015/wordml/symex" xmlns:wpg="http://schemas.microsoft.com/office/word/2010/wordprocessingGroup" xmlns:wpi="http://schemas.microsoft.com/office/word/2010/wordprocessingInk" xmlns:wne="http://schemas.microsoft.com/office/word/2006/wordml" xmlns:wps="http://schemas.microsoft.com/office/word/2010/wordprocessingShape" mc:Ignorable="w14 w15 w16se w16cid w16 w16cex wp14">
+<w15:commentsEx xmlns:wpc="http://schemas.microsoft.com/office/word/2010/wordprocessingCanvas" xmlns:cx="http://schemas.microsoft.com/office/drawing/2014/chartex" xmlns:cx1="http://schemas.microsoft.com/office/drawing/2015/9/8/chartex" xmlns:cx2="http://schemas.microsoft.com/office/drawing/2015/10/21/chartex" xmlns:cx3="http://schemas.microsoft.com/office/drawing/2016/5/9/chartex" xmlns:cx4="http://schemas.microsoft.com/office/drawing/2016/5/10/chartex" xmlns:cx5="http://schemas.microsoft.com/office/drawing/2016/5/11/chartex" xmlns:cx6="http://schemas.microsoft.com/office/drawing/2016/5/12/chartex" xmlns:cx7="http://schemas.microsoft.com/office/drawing/2016/5/13/chartex" xmlns:cx8="http://schemas.microsoft.com/office/drawing/2016/5/14/chartex" xmlns:mc="http://schemas.openxmlformats.org/markup-compatibility/2006" xmlns:aink="http://schemas.microsoft.com/office/drawing/2016/ink" xmlns:am3d="http://schemas.microsoft.com/office/drawing/2017/model3d" xmlns:o="urn:schemas-microsoft-com:office:office" xmlns:r="http://schemas.openxmlformats.org/officeDocument/2006/relationships" xmlns:m="http://schemas.openxmlformats.org/officeDocument/2006/math" xmlns:v="urn:schemas-microsoft-com:vml" xmlns:wp14="http://schemas.microsoft.com/office/word/2010/wordprocessingDrawing" xmlns:wp="http://schemas.openxmlformats.org/drawingml/2006/wordprocessingDrawing" xmlns:w10="urn:schemas-microsoft-com:office:word" xmlns:w="http://schemas.openxmlformats.org/wordprocessingml/2006/main" xmlns:w14="http://schemas.microsoft.com/office/word/2010/wordml" xmlns:w15="http://schemas.microsoft.com/office/word/2012/wordml" xmlns:w16cex="http://schemas.microsoft.com/office/word/2018/wordml/cex" xmlns:w16cid="http://schemas.microsoft.com/office/word/2016/wordml/cid" xmlns:w16="http://schemas.microsoft.com/office/word/2018/wordml" xmlns:w16sdtdh="http://schemas.microsoft.com/office/word/2020/wordml/sdtdatahash" xmlns:w16se="http://schemas.microsoft.com/office/word/2015/wordml/symex" xmlns:wpg="http://schemas.microsoft.com/office/word/2010/wordprocessingGroup" xmlns:wpi="http://schemas.microsoft.com/office/word/2010/wordprocessingInk" xmlns:wne="http://schemas.microsoft.com/office/word/2006/wordml" xmlns:wps="http://schemas.microsoft.com/office/word/2010/wordprocessingShape" mc:Ignorable="w14 w15 w16se w16cid w16 w16cex w16sdtdh wp14">
   <w15:commentEx w15:paraId="19CD4061" w15:done="0"/>
   <w15:commentEx w15:paraId="713F4E44" w15:done="0"/>
 </w15:commentsEx>
 </file>
 
 <file path=word/commentsIds.xml><?xml version="1.0" encoding="utf-8"?>
-<w16cid:commentsIds xmlns:wpc="http://schemas.microsoft.com/office/word/2010/wordprocessingCanvas" xmlns:cx="http://schemas.microsoft.com/office/drawing/2014/chartex" xmlns:cx1="http://schemas.microsoft.com/office/drawing/2015/9/8/chartex" xmlns:cx2="http://schemas.microsoft.com/office/drawing/2015/10/21/chartex" xmlns:cx3="http://schemas.microsoft.com/office/drawing/2016/5/9/chartex" xmlns:cx4="http://schemas.microsoft.com/office/drawing/2016/5/10/chartex" xmlns:cx5="http://schemas.microsoft.com/office/drawing/2016/5/11/chartex" xmlns:cx6="http://schemas.microsoft.com/office/drawing/2016/5/12/chartex" xmlns:cx7="http://schemas.microsoft.com/office/drawing/2016/5/13/chartex" xmlns:cx8="http://schemas.microsoft.com/office/drawing/2016/5/14/chartex" xmlns:mc="http://schemas.openxmlformats.org/markup-compatibility/2006" xmlns:aink="http://schemas.microsoft.com/office/drawing/2016/ink" xmlns:am3d="http://schemas.microsoft.com/office/drawing/2017/model3d" xmlns:o="urn:schemas-microsoft-com:office:office" xmlns:r="http://schemas.openxmlformats.org/officeDocument/2006/relationships" xmlns:m="http://schemas.openxmlformats.org/officeDocument/2006/math" xmlns:v="urn:schemas-microsoft-com:vml" xmlns:wp14="http://schemas.microsoft.com/office/word/2010/wordprocessingDrawing" xmlns:wp="http://schemas.openxmlformats.org/drawingml/2006/wordprocessingDrawing" xmlns:w10="urn:schemas-microsoft-com:office:word" xmlns:w="http://schemas.openxmlformats.org/wordprocessingml/2006/main" xmlns:w14="http://schemas.microsoft.com/office/word/2010/wordml" xmlns:w15="http://schemas.microsoft.com/office/word/2012/wordml" xmlns:w16cex="http://schemas.microsoft.com/office/word/2018/wordml/cex" xmlns:w16cid="http://schemas.microsoft.com/office/word/2016/wordml/cid" xmlns:w16="http://schemas.microsoft.com/office/word/2018/wordml" xmlns:w16se="http://schemas.microsoft.com/office/word/2015/wordml/symex" xmlns:wpg="http://schemas.microsoft.com/office/word/2010/wordprocessingGroup" xmlns:wpi="http://schemas.microsoft.com/office/word/2010/wordprocessingInk" xmlns:wne="http://schemas.microsoft.com/office/word/2006/wordml" xmlns:wps="http://schemas.microsoft.com/office/word/2010/wordprocessingShape" mc:Ignorable="w14 w15 w16se w16cid w16 w16cex wp14">
+<w16cid:commentsIds xmlns:wpc="http://schemas.microsoft.com/office/word/2010/wordprocessingCanvas" xmlns:cx="http://schemas.microsoft.com/office/drawing/2014/chartex" xmlns:cx1="http://schemas.microsoft.com/office/drawing/2015/9/8/chartex" xmlns:cx2="http://schemas.microsoft.com/office/drawing/2015/10/21/chartex" xmlns:cx3="http://schemas.microsoft.com/office/drawing/2016/5/9/chartex" xmlns:cx4="http://schemas.microsoft.com/office/drawing/2016/5/10/chartex" xmlns:cx5="http://schemas.microsoft.com/office/drawing/2016/5/11/chartex" xmlns:cx6="http://schemas.microsoft.com/office/drawing/2016/5/12/chartex" xmlns:cx7="http://schemas.microsoft.com/office/drawing/2016/5/13/chartex" xmlns:cx8="http://schemas.microsoft.com/office/drawing/2016/5/14/chartex" xmlns:mc="http://schemas.openxmlformats.org/markup-compatibility/2006" xmlns:aink="http://schemas.microsoft.com/office/drawing/2016/ink" xmlns:am3d="http://schemas.microsoft.com/office/drawing/2017/model3d" xmlns:o="urn:schemas-microsoft-com:office:office" xmlns:r="http://schemas.openxmlformats.org/officeDocument/2006/relationships" xmlns:m="http://schemas.openxmlformats.org/officeDocument/2006/math" xmlns:v="urn:schemas-microsoft-com:vml" xmlns:wp14="http://schemas.microsoft.com/office/word/2010/wordprocessingDrawing" xmlns:wp="http://schemas.openxmlformats.org/drawingml/2006/wordprocessingDrawing" xmlns:w10="urn:schemas-microsoft-com:office:word" xmlns:w="http://schemas.openxmlformats.org/wordprocessingml/2006/main" xmlns:w14="http://schemas.microsoft.com/office/word/2010/wordml" xmlns:w15="http://schemas.microsoft.com/office/word/2012/wordml" xmlns:w16cex="http://schemas.microsoft.com/office/word/2018/wordml/cex" xmlns:w16cid="http://schemas.microsoft.com/office/word/2016/wordml/cid" xmlns:w16="http://schemas.microsoft.com/office/word/2018/wordml" xmlns:w16sdtdh="http://schemas.microsoft.com/office/word/2020/wordml/sdtdatahash" xmlns:w16se="http://schemas.microsoft.com/office/word/2015/wordml/symex" xmlns:wpg="http://schemas.microsoft.com/office/word/2010/wordprocessingGroup" xmlns:wpi="http://schemas.microsoft.com/office/word/2010/wordprocessingInk" xmlns:wne="http://schemas.microsoft.com/office/word/2006/wordml" xmlns:wps="http://schemas.microsoft.com/office/word/2010/wordprocessingShape" mc:Ignorable="w14 w15 w16se w16cid w16 w16cex w16sdtdh wp14">
   <w16cid:commentId w16cid:paraId="19CD4061" w16cid:durableId="1F3C448D"/>
   <w16cid:commentId w16cid:paraId="713F4E44" w16cid:durableId="1F3C4462"/>
 </w16cid:commentsIds>
 </file>
 
 <file path=word/numbering.xml><?xml version="1.0" encoding="utf-8"?>
-<w:numbering xmlns:wpc="http://schemas.microsoft.com/office/word/2010/wordprocessingCanvas" xmlns:cx="http://schemas.microsoft.com/office/drawing/2014/chartex" xmlns:cx1="http://schemas.microsoft.com/office/drawing/2015/9/8/chartex" xmlns:cx2="http://schemas.microsoft.com/office/drawing/2015/10/21/chartex" xmlns:cx3="http://schemas.microsoft.com/office/drawing/2016/5/9/chartex" xmlns:cx4="http://schemas.microsoft.com/office/drawing/2016/5/10/chartex" xmlns:cx5="http://schemas.microsoft.com/office/drawing/2016/5/11/chartex" xmlns:cx6="http://schemas.microsoft.com/office/drawing/2016/5/12/chartex" xmlns:cx7="http://schemas.microsoft.com/office/drawing/2016/5/13/chartex" xmlns:cx8="http://schemas.microsoft.com/office/drawing/2016/5/14/chartex" xmlns:mc="http://schemas.openxmlformats.org/markup-compatibility/2006" xmlns:aink="http://schemas.microsoft.com/office/drawing/2016/ink" xmlns:am3d="http://schemas.microsoft.com/office/drawing/2017/model3d" xmlns:o="urn:schemas-microsoft-com:office:office" xmlns:r="http://schemas.openxmlformats.org/officeDocument/2006/relationships" xmlns:m="http://schemas.openxmlformats.org/officeDocument/2006/math" xmlns:v="urn:schemas-microsoft-com:vml" xmlns:wp14="http://schemas.microsoft.com/office/word/2010/wordprocessingDrawing" xmlns:wp="http://schemas.openxmlformats.org/drawingml/2006/wordprocessingDrawing" xmlns:w10="urn:schemas-microsoft-com:office:word" xmlns:w="http://schemas.openxmlformats.org/wordprocessingml/2006/main" xmlns:w14="http://schemas.microsoft.com/office/word/2010/wordml" xmlns:w15="http://schemas.microsoft.com/office/word/2012/wordml" xmlns:w16cex="http://schemas.microsoft.com/office/word/2018/wordml/cex" xmlns:w16cid="http://schemas.microsoft.com/office/word/2016/wordml/cid" xmlns:w16="http://schemas.microsoft.com/office/word/2018/wordml" xmlns:w16se="http://schemas.microsoft.com/office/word/2015/wordml/symex" xmlns:wpg="http://schemas.microsoft.com/office/word/2010/wordprocessingGroup" xmlns:wpi="http://schemas.microsoft.com/office/word/2010/wordprocessingInk" xmlns:wne="http://schemas.microsoft.com/office/word/2006/wordml" xmlns:wps="http://schemas.microsoft.com/office/word/2010/wordprocessingShape" mc:Ignorable="w14 w15 w16se w16cid w16 w16cex wp14">
+<w:numbering xmlns:wpc="http://schemas.microsoft.com/office/word/2010/wordprocessingCanvas" xmlns:cx="http://schemas.microsoft.com/office/drawing/2014/chartex" xmlns:cx1="http://schemas.microsoft.com/office/drawing/2015/9/8/chartex" xmlns:cx2="http://schemas.microsoft.com/office/drawing/2015/10/21/chartex" xmlns:cx3="http://schemas.microsoft.com/office/drawing/2016/5/9/chartex" xmlns:cx4="http://schemas.microsoft.com/office/drawing/2016/5/10/chartex" xmlns:cx5="http://schemas.microsoft.com/office/drawing/2016/5/11/chartex" xmlns:cx6="http://schemas.microsoft.com/office/drawing/2016/5/12/chartex" xmlns:cx7="http://schemas.microsoft.com/office/drawing/2016/5/13/chartex" xmlns:cx8="http://schemas.microsoft.com/office/drawing/2016/5/14/chartex" xmlns:mc="http://schemas.openxmlformats.org/markup-compatibility/2006" xmlns:aink="http://schemas.microsoft.com/office/drawing/2016/ink" xmlns:am3d="http://schemas.microsoft.com/office/drawing/2017/model3d" xmlns:o="urn:schemas-microsoft-com:office:office" xmlns:r="http://schemas.openxmlformats.org/officeDocument/2006/relationships" xmlns:m="http://schemas.openxmlformats.org/officeDocument/2006/math" xmlns:v="urn:schemas-microsoft-com:vml" xmlns:wp14="http://schemas.microsoft.com/office/word/2010/wordprocessingDrawing" xmlns:wp="http://schemas.openxmlformats.org/drawingml/2006/wordprocessingDrawing" xmlns:w10="urn:schemas-microsoft-com:office:word" xmlns:w="http://schemas.openxmlformats.org/wordprocessingml/2006/main" xmlns:w14="http://schemas.microsoft.com/office/word/2010/wordml" xmlns:w15="http://schemas.microsoft.com/office/word/2012/wordml" xmlns:w16cex="http://schemas.microsoft.com/office/word/2018/wordml/cex" xmlns:w16cid="http://schemas.microsoft.com/office/word/2016/wordml/cid" xmlns:w16="http://schemas.microsoft.com/office/word/2018/wordml" xmlns:w16sdtdh="http://schemas.microsoft.com/office/word/2020/wordml/sdtdatahash" xmlns:w16se="http://schemas.microsoft.com/office/word/2015/wordml/symex" xmlns:wpg="http://schemas.microsoft.com/office/word/2010/wordprocessingGroup" xmlns:wpi="http://schemas.microsoft.com/office/word/2010/wordprocessingInk" xmlns:wne="http://schemas.microsoft.com/office/word/2006/wordml" xmlns:wps="http://schemas.microsoft.com/office/word/2010/wordprocessingShape" mc:Ignorable="w14 w15 w16se w16cid w16 w16cex w16sdtdh wp14">
   <w:abstractNum w:abstractNumId="0" w15:restartNumberingAfterBreak="0">
     <w:nsid w:val="16B560E0"/>
     <w:multiLevelType w:val="hybridMultilevel"/>
@@ -3022,7 +3284,7 @@
 </file>
 
 <file path=word/people.xml><?xml version="1.0" encoding="utf-8"?>
-<w15:people xmlns:wpc="http://schemas.microsoft.com/office/word/2010/wordprocessingCanvas" xmlns:cx="http://schemas.microsoft.com/office/drawing/2014/chartex" xmlns:cx1="http://schemas.microsoft.com/office/drawing/2015/9/8/chartex" xmlns:cx2="http://schemas.microsoft.com/office/drawing/2015/10/21/chartex" xmlns:cx3="http://schemas.microsoft.com/office/drawing/2016/5/9/chartex" xmlns:cx4="http://schemas.microsoft.com/office/drawing/2016/5/10/chartex" xmlns:cx5="http://schemas.microsoft.com/office/drawing/2016/5/11/chartex" xmlns:cx6="http://schemas.microsoft.com/office/drawing/2016/5/12/chartex" xmlns:cx7="http://schemas.microsoft.com/office/drawing/2016/5/13/chartex" xmlns:cx8="http://schemas.microsoft.com/office/drawing/2016/5/14/chartex" xmlns:mc="http://schemas.openxmlformats.org/markup-compatibility/2006" xmlns:aink="http://schemas.microsoft.com/office/drawing/2016/ink" xmlns:am3d="http://schemas.microsoft.com/office/drawing/2017/model3d" xmlns:o="urn:schemas-microsoft-com:office:office" xmlns:r="http://schemas.openxmlformats.org/officeDocument/2006/relationships" xmlns:m="http://schemas.openxmlformats.org/officeDocument/2006/math" xmlns:v="urn:schemas-microsoft-com:vml" xmlns:wp14="http://schemas.microsoft.com/office/word/2010/wordprocessingDrawing" xmlns:wp="http://schemas.openxmlformats.org/drawingml/2006/wordprocessingDrawing" xmlns:w10="urn:schemas-microsoft-com:office:word" xmlns:w="http://schemas.openxmlformats.org/wordprocessingml/2006/main" xmlns:w14="http://schemas.microsoft.com/office/word/2010/wordml" xmlns:w15="http://schemas.microsoft.com/office/word/2012/wordml" xmlns:w16cex="http://schemas.microsoft.com/office/word/2018/wordml/cex" xmlns:w16cid="http://schemas.microsoft.com/office/word/2016/wordml/cid" xmlns:w16="http://schemas.microsoft.com/office/word/2018/wordml" xmlns:w16se="http://schemas.microsoft.com/office/word/2015/wordml/symex" xmlns:wpg="http://schemas.microsoft.com/office/word/2010/wordprocessingGroup" xmlns:wpi="http://schemas.microsoft.com/office/word/2010/wordprocessingInk" xmlns:wne="http://schemas.microsoft.com/office/word/2006/wordml" xmlns:wps="http://schemas.microsoft.com/office/word/2010/wordprocessingShape" mc:Ignorable="w14 w15 w16se w16cid w16 w16cex wp14">
+<w15:people xmlns:wpc="http://schemas.microsoft.com/office/word/2010/wordprocessingCanvas" xmlns:cx="http://schemas.microsoft.com/office/drawing/2014/chartex" xmlns:cx1="http://schemas.microsoft.com/office/drawing/2015/9/8/chartex" xmlns:cx2="http://schemas.microsoft.com/office/drawing/2015/10/21/chartex" xmlns:cx3="http://schemas.microsoft.com/office/drawing/2016/5/9/chartex" xmlns:cx4="http://schemas.microsoft.com/office/drawing/2016/5/10/chartex" xmlns:cx5="http://schemas.microsoft.com/office/drawing/2016/5/11/chartex" xmlns:cx6="http://schemas.microsoft.com/office/drawing/2016/5/12/chartex" xmlns:cx7="http://schemas.microsoft.com/office/drawing/2016/5/13/chartex" xmlns:cx8="http://schemas.microsoft.com/office/drawing/2016/5/14/chartex" xmlns:mc="http://schemas.openxmlformats.org/markup-compatibility/2006" xmlns:aink="http://schemas.microsoft.com/office/drawing/2016/ink" xmlns:am3d="http://schemas.microsoft.com/office/drawing/2017/model3d" xmlns:o="urn:schemas-microsoft-com:office:office" xmlns:r="http://schemas.openxmlformats.org/officeDocument/2006/relationships" xmlns:m="http://schemas.openxmlformats.org/officeDocument/2006/math" xmlns:v="urn:schemas-microsoft-com:vml" xmlns:wp14="http://schemas.microsoft.com/office/word/2010/wordprocessingDrawing" xmlns:wp="http://schemas.openxmlformats.org/drawingml/2006/wordprocessingDrawing" xmlns:w10="urn:schemas-microsoft-com:office:word" xmlns:w="http://schemas.openxmlformats.org/wordprocessingml/2006/main" xmlns:w14="http://schemas.microsoft.com/office/word/2010/wordml" xmlns:w15="http://schemas.microsoft.com/office/word/2012/wordml" xmlns:w16cex="http://schemas.microsoft.com/office/word/2018/wordml/cex" xmlns:w16cid="http://schemas.microsoft.com/office/word/2016/wordml/cid" xmlns:w16="http://schemas.microsoft.com/office/word/2018/wordml" xmlns:w16sdtdh="http://schemas.microsoft.com/office/word/2020/wordml/sdtdatahash" xmlns:w16se="http://schemas.microsoft.com/office/word/2015/wordml/symex" xmlns:wpg="http://schemas.microsoft.com/office/word/2010/wordprocessingGroup" xmlns:wpi="http://schemas.microsoft.com/office/word/2010/wordprocessingInk" xmlns:wne="http://schemas.microsoft.com/office/word/2006/wordml" xmlns:wps="http://schemas.microsoft.com/office/word/2010/wordprocessingShape" mc:Ignorable="w14 w15 w16se w16cid w16 w16cex w16sdtdh wp14">
   <w15:person w15:author="Maxiwell Luo">
     <w15:presenceInfo w15:providerId="Windows Live" w15:userId="967e4ff04f5ec85f"/>
   </w15:person>
@@ -3030,7 +3292,7 @@
 </file>
 
 <file path=word/styles.xml><?xml version="1.0" encoding="utf-8"?>
-<w:styles xmlns:mc="http://schemas.openxmlformats.org/markup-compatibility/2006" xmlns:r="http://schemas.openxmlformats.org/officeDocument/2006/relationships" xmlns:w="http://schemas.openxmlformats.org/wordprocessingml/2006/main" xmlns:w14="http://schemas.microsoft.com/office/word/2010/wordml" xmlns:w15="http://schemas.microsoft.com/office/word/2012/wordml" xmlns:w16cex="http://schemas.microsoft.com/office/word/2018/wordml/cex" xmlns:w16cid="http://schemas.microsoft.com/office/word/2016/wordml/cid" xmlns:w16="http://schemas.microsoft.com/office/word/2018/wordml" xmlns:w16se="http://schemas.microsoft.com/office/word/2015/wordml/symex" mc:Ignorable="w14 w15 w16se w16cid w16 w16cex">
+<w:styles xmlns:mc="http://schemas.openxmlformats.org/markup-compatibility/2006" xmlns:r="http://schemas.openxmlformats.org/officeDocument/2006/relationships" xmlns:w="http://schemas.openxmlformats.org/wordprocessingml/2006/main" xmlns:w14="http://schemas.microsoft.com/office/word/2010/wordml" xmlns:w15="http://schemas.microsoft.com/office/word/2012/wordml" xmlns:w16cex="http://schemas.microsoft.com/office/word/2018/wordml/cex" xmlns:w16cid="http://schemas.microsoft.com/office/word/2016/wordml/cid" xmlns:w16="http://schemas.microsoft.com/office/word/2018/wordml" xmlns:w16sdtdh="http://schemas.microsoft.com/office/word/2020/wordml/sdtdatahash" xmlns:w16se="http://schemas.microsoft.com/office/word/2015/wordml/symex" mc:Ignorable="w14 w15 w16se w16cid w16 w16cex w16sdtdh">
   <w:docDefaults>
     <w:rPrDefault>
       <w:rPr>

</xml_diff>

<commit_message>
Fix header column spacing
</commit_message>
<xml_diff>
--- a/Resume.docx
+++ b/Resume.docx
@@ -1,6 +1,6 @@
 
 <file path=word/document.xml><?xml version="1.0" encoding="utf-8"?>
-<w:document xmlns:wpc="http://schemas.microsoft.com/office/word/2010/wordprocessingCanvas" xmlns:cx="http://schemas.microsoft.com/office/drawing/2014/chartex" xmlns:cx1="http://schemas.microsoft.com/office/drawing/2015/9/8/chartex" xmlns:cx2="http://schemas.microsoft.com/office/drawing/2015/10/21/chartex" xmlns:cx3="http://schemas.microsoft.com/office/drawing/2016/5/9/chartex" xmlns:cx4="http://schemas.microsoft.com/office/drawing/2016/5/10/chartex" xmlns:cx5="http://schemas.microsoft.com/office/drawing/2016/5/11/chartex" xmlns:cx6="http://schemas.microsoft.com/office/drawing/2016/5/12/chartex" xmlns:cx7="http://schemas.microsoft.com/office/drawing/2016/5/13/chartex" xmlns:cx8="http://schemas.microsoft.com/office/drawing/2016/5/14/chartex" xmlns:mc="http://schemas.openxmlformats.org/markup-compatibility/2006" xmlns:aink="http://schemas.microsoft.com/office/drawing/2016/ink" xmlns:am3d="http://schemas.microsoft.com/office/drawing/2017/model3d" xmlns:o="urn:schemas-microsoft-com:office:office" xmlns:r="http://schemas.openxmlformats.org/officeDocument/2006/relationships" xmlns:m="http://schemas.openxmlformats.org/officeDocument/2006/math" xmlns:v="urn:schemas-microsoft-com:vml" xmlns:wp14="http://schemas.microsoft.com/office/word/2010/wordprocessingDrawing" xmlns:wp="http://schemas.openxmlformats.org/drawingml/2006/wordprocessingDrawing" xmlns:w10="urn:schemas-microsoft-com:office:word" xmlns:w="http://schemas.openxmlformats.org/wordprocessingml/2006/main" xmlns:w14="http://schemas.microsoft.com/office/word/2010/wordml" xmlns:w15="http://schemas.microsoft.com/office/word/2012/wordml" xmlns:w16cex="http://schemas.microsoft.com/office/word/2018/wordml/cex" xmlns:w16cid="http://schemas.microsoft.com/office/word/2016/wordml/cid" xmlns:w16="http://schemas.microsoft.com/office/word/2018/wordml" xmlns:w16se="http://schemas.microsoft.com/office/word/2015/wordml/symex" xmlns:wpg="http://schemas.microsoft.com/office/word/2010/wordprocessingGroup" xmlns:wpi="http://schemas.microsoft.com/office/word/2010/wordprocessingInk" xmlns:wne="http://schemas.microsoft.com/office/word/2006/wordml" xmlns:wps="http://schemas.microsoft.com/office/word/2010/wordprocessingShape" mc:Ignorable="w14 w15 w16se w16cid w16 w16cex wp14">
+<w:document xmlns:wpc="http://schemas.microsoft.com/office/word/2010/wordprocessingCanvas" xmlns:cx="http://schemas.microsoft.com/office/drawing/2014/chartex" xmlns:cx1="http://schemas.microsoft.com/office/drawing/2015/9/8/chartex" xmlns:cx2="http://schemas.microsoft.com/office/drawing/2015/10/21/chartex" xmlns:cx3="http://schemas.microsoft.com/office/drawing/2016/5/9/chartex" xmlns:cx4="http://schemas.microsoft.com/office/drawing/2016/5/10/chartex" xmlns:cx5="http://schemas.microsoft.com/office/drawing/2016/5/11/chartex" xmlns:cx6="http://schemas.microsoft.com/office/drawing/2016/5/12/chartex" xmlns:cx7="http://schemas.microsoft.com/office/drawing/2016/5/13/chartex" xmlns:cx8="http://schemas.microsoft.com/office/drawing/2016/5/14/chartex" xmlns:mc="http://schemas.openxmlformats.org/markup-compatibility/2006" xmlns:aink="http://schemas.microsoft.com/office/drawing/2016/ink" xmlns:am3d="http://schemas.microsoft.com/office/drawing/2017/model3d" xmlns:o="urn:schemas-microsoft-com:office:office" xmlns:r="http://schemas.openxmlformats.org/officeDocument/2006/relationships" xmlns:m="http://schemas.openxmlformats.org/officeDocument/2006/math" xmlns:v="urn:schemas-microsoft-com:vml" xmlns:wp14="http://schemas.microsoft.com/office/word/2010/wordprocessingDrawing" xmlns:wp="http://schemas.openxmlformats.org/drawingml/2006/wordprocessingDrawing" xmlns:w10="urn:schemas-microsoft-com:office:word" xmlns:w="http://schemas.openxmlformats.org/wordprocessingml/2006/main" xmlns:w14="http://schemas.microsoft.com/office/word/2010/wordml" xmlns:w15="http://schemas.microsoft.com/office/word/2012/wordml" xmlns:w16cex="http://schemas.microsoft.com/office/word/2018/wordml/cex" xmlns:w16cid="http://schemas.microsoft.com/office/word/2016/wordml/cid" xmlns:w16="http://schemas.microsoft.com/office/word/2018/wordml" xmlns:w16sdtdh="http://schemas.microsoft.com/office/word/2020/wordml/sdtdatahash" xmlns:w16se="http://schemas.microsoft.com/office/word/2015/wordml/symex" xmlns:wpg="http://schemas.microsoft.com/office/word/2010/wordprocessingGroup" xmlns:wpi="http://schemas.microsoft.com/office/word/2010/wordprocessingInk" xmlns:wne="http://schemas.microsoft.com/office/word/2006/wordml" xmlns:wps="http://schemas.microsoft.com/office/word/2010/wordprocessingShape" mc:Ignorable="w14 w15 w16se w16cid w16 w16cex w16sdtdh wp14">
   <w:body>
     <w:p>
       <w:pPr>
@@ -11,10 +11,10 @@
         <w:sectPr>
           <w:pgSz w:w="12240" w:h="15840"/>
           <w:pgMar w:top="720" w:right="720" w:bottom="720" w:left="720" w:header="720" w:footer="720" w:gutter="0"/>
-          <w:cols w:num="3" w:space="1080" w:equalWidth="0">
-            <w:col w:w="3120" w:space="1080"/>
-            <w:col w:w="2928" w:space="1080"/>
-            <w:col w:w="2592"/>
+          <w:cols w:num="3" w:space="1030" w:equalWidth="0">
+            <w:col w:w="2880" w:space="1030"/>
+            <w:col w:w="3395" w:space="1623"/>
+            <w:col w:w="1872"/>
           </w:cols>
           <w:docGrid w:linePitch="360"/>
         </w:sectPr>
@@ -2158,7 +2158,7 @@
 </file>
 
 <file path=word/comments.xml><?xml version="1.0" encoding="utf-8"?>
-<w:comments xmlns:wpc="http://schemas.microsoft.com/office/word/2010/wordprocessingCanvas" xmlns:cx="http://schemas.microsoft.com/office/drawing/2014/chartex" xmlns:cx1="http://schemas.microsoft.com/office/drawing/2015/9/8/chartex" xmlns:cx2="http://schemas.microsoft.com/office/drawing/2015/10/21/chartex" xmlns:cx3="http://schemas.microsoft.com/office/drawing/2016/5/9/chartex" xmlns:cx4="http://schemas.microsoft.com/office/drawing/2016/5/10/chartex" xmlns:cx5="http://schemas.microsoft.com/office/drawing/2016/5/11/chartex" xmlns:cx6="http://schemas.microsoft.com/office/drawing/2016/5/12/chartex" xmlns:cx7="http://schemas.microsoft.com/office/drawing/2016/5/13/chartex" xmlns:cx8="http://schemas.microsoft.com/office/drawing/2016/5/14/chartex" xmlns:mc="http://schemas.openxmlformats.org/markup-compatibility/2006" xmlns:aink="http://schemas.microsoft.com/office/drawing/2016/ink" xmlns:am3d="http://schemas.microsoft.com/office/drawing/2017/model3d" xmlns:o="urn:schemas-microsoft-com:office:office" xmlns:r="http://schemas.openxmlformats.org/officeDocument/2006/relationships" xmlns:m="http://schemas.openxmlformats.org/officeDocument/2006/math" xmlns:v="urn:schemas-microsoft-com:vml" xmlns:wp14="http://schemas.microsoft.com/office/word/2010/wordprocessingDrawing" xmlns:wp="http://schemas.openxmlformats.org/drawingml/2006/wordprocessingDrawing" xmlns:w10="urn:schemas-microsoft-com:office:word" xmlns:w="http://schemas.openxmlformats.org/wordprocessingml/2006/main" xmlns:w14="http://schemas.microsoft.com/office/word/2010/wordml" xmlns:w15="http://schemas.microsoft.com/office/word/2012/wordml" xmlns:w16cex="http://schemas.microsoft.com/office/word/2018/wordml/cex" xmlns:w16cid="http://schemas.microsoft.com/office/word/2016/wordml/cid" xmlns:w16="http://schemas.microsoft.com/office/word/2018/wordml" xmlns:w16se="http://schemas.microsoft.com/office/word/2015/wordml/symex" xmlns:wpg="http://schemas.microsoft.com/office/word/2010/wordprocessingGroup" xmlns:wpi="http://schemas.microsoft.com/office/word/2010/wordprocessingInk" xmlns:wne="http://schemas.microsoft.com/office/word/2006/wordml" xmlns:wps="http://schemas.microsoft.com/office/word/2010/wordprocessingShape" mc:Ignorable="w14 w15 w16se w16cid w16 w16cex wp14">
+<w:comments xmlns:wpc="http://schemas.microsoft.com/office/word/2010/wordprocessingCanvas" xmlns:cx="http://schemas.microsoft.com/office/drawing/2014/chartex" xmlns:cx1="http://schemas.microsoft.com/office/drawing/2015/9/8/chartex" xmlns:cx2="http://schemas.microsoft.com/office/drawing/2015/10/21/chartex" xmlns:cx3="http://schemas.microsoft.com/office/drawing/2016/5/9/chartex" xmlns:cx4="http://schemas.microsoft.com/office/drawing/2016/5/10/chartex" xmlns:cx5="http://schemas.microsoft.com/office/drawing/2016/5/11/chartex" xmlns:cx6="http://schemas.microsoft.com/office/drawing/2016/5/12/chartex" xmlns:cx7="http://schemas.microsoft.com/office/drawing/2016/5/13/chartex" xmlns:cx8="http://schemas.microsoft.com/office/drawing/2016/5/14/chartex" xmlns:mc="http://schemas.openxmlformats.org/markup-compatibility/2006" xmlns:aink="http://schemas.microsoft.com/office/drawing/2016/ink" xmlns:am3d="http://schemas.microsoft.com/office/drawing/2017/model3d" xmlns:o="urn:schemas-microsoft-com:office:office" xmlns:r="http://schemas.openxmlformats.org/officeDocument/2006/relationships" xmlns:m="http://schemas.openxmlformats.org/officeDocument/2006/math" xmlns:v="urn:schemas-microsoft-com:vml" xmlns:wp14="http://schemas.microsoft.com/office/word/2010/wordprocessingDrawing" xmlns:wp="http://schemas.openxmlformats.org/drawingml/2006/wordprocessingDrawing" xmlns:w10="urn:schemas-microsoft-com:office:word" xmlns:w="http://schemas.openxmlformats.org/wordprocessingml/2006/main" xmlns:w14="http://schemas.microsoft.com/office/word/2010/wordml" xmlns:w15="http://schemas.microsoft.com/office/word/2012/wordml" xmlns:w16cex="http://schemas.microsoft.com/office/word/2018/wordml/cex" xmlns:w16cid="http://schemas.microsoft.com/office/word/2016/wordml/cid" xmlns:w16="http://schemas.microsoft.com/office/word/2018/wordml" xmlns:w16sdtdh="http://schemas.microsoft.com/office/word/2020/wordml/sdtdatahash" xmlns:w16se="http://schemas.microsoft.com/office/word/2015/wordml/symex" xmlns:wpg="http://schemas.microsoft.com/office/word/2010/wordprocessingGroup" xmlns:wpi="http://schemas.microsoft.com/office/word/2010/wordprocessingInk" xmlns:wne="http://schemas.microsoft.com/office/word/2006/wordml" xmlns:wps="http://schemas.microsoft.com/office/word/2010/wordprocessingShape" mc:Ignorable="w14 w15 w16se w16cid w16 w16cex w16sdtdh wp14">
   <w:comment w:id="0" w:author="Maxiwell Luo" w:date="2018-09-07T00:27:00Z" w:initials="ML">
     <w:p>
       <w:pPr>
@@ -2230,7 +2230,7 @@
 </file>
 
 <file path=word/commentsExtended.xml><?xml version="1.0" encoding="utf-8"?>
-<w15:commentsEx xmlns:wpc="http://schemas.microsoft.com/office/word/2010/wordprocessingCanvas" xmlns:cx="http://schemas.microsoft.com/office/drawing/2014/chartex" xmlns:cx1="http://schemas.microsoft.com/office/drawing/2015/9/8/chartex" xmlns:cx2="http://schemas.microsoft.com/office/drawing/2015/10/21/chartex" xmlns:cx3="http://schemas.microsoft.com/office/drawing/2016/5/9/chartex" xmlns:cx4="http://schemas.microsoft.com/office/drawing/2016/5/10/chartex" xmlns:cx5="http://schemas.microsoft.com/office/drawing/2016/5/11/chartex" xmlns:cx6="http://schemas.microsoft.com/office/drawing/2016/5/12/chartex" xmlns:cx7="http://schemas.microsoft.com/office/drawing/2016/5/13/chartex" xmlns:cx8="http://schemas.microsoft.com/office/drawing/2016/5/14/chartex" xmlns:mc="http://schemas.openxmlformats.org/markup-compatibility/2006" xmlns:aink="http://schemas.microsoft.com/office/drawing/2016/ink" xmlns:am3d="http://schemas.microsoft.com/office/drawing/2017/model3d" xmlns:o="urn:schemas-microsoft-com:office:office" xmlns:r="http://schemas.openxmlformats.org/officeDocument/2006/relationships" xmlns:m="http://schemas.openxmlformats.org/officeDocument/2006/math" xmlns:v="urn:schemas-microsoft-com:vml" xmlns:wp14="http://schemas.microsoft.com/office/word/2010/wordprocessingDrawing" xmlns:wp="http://schemas.openxmlformats.org/drawingml/2006/wordprocessingDrawing" xmlns:w10="urn:schemas-microsoft-com:office:word" xmlns:w="http://schemas.openxmlformats.org/wordprocessingml/2006/main" xmlns:w14="http://schemas.microsoft.com/office/word/2010/wordml" xmlns:w15="http://schemas.microsoft.com/office/word/2012/wordml" xmlns:w16cex="http://schemas.microsoft.com/office/word/2018/wordml/cex" xmlns:w16cid="http://schemas.microsoft.com/office/word/2016/wordml/cid" xmlns:w16="http://schemas.microsoft.com/office/word/2018/wordml" xmlns:w16se="http://schemas.microsoft.com/office/word/2015/wordml/symex" xmlns:wpg="http://schemas.microsoft.com/office/word/2010/wordprocessingGroup" xmlns:wpi="http://schemas.microsoft.com/office/word/2010/wordprocessingInk" xmlns:wne="http://schemas.microsoft.com/office/word/2006/wordml" xmlns:wps="http://schemas.microsoft.com/office/word/2010/wordprocessingShape" mc:Ignorable="w14 w15 w16se w16cid w16 w16cex wp14">
+<w15:commentsEx xmlns:wpc="http://schemas.microsoft.com/office/word/2010/wordprocessingCanvas" xmlns:cx="http://schemas.microsoft.com/office/drawing/2014/chartex" xmlns:cx1="http://schemas.microsoft.com/office/drawing/2015/9/8/chartex" xmlns:cx2="http://schemas.microsoft.com/office/drawing/2015/10/21/chartex" xmlns:cx3="http://schemas.microsoft.com/office/drawing/2016/5/9/chartex" xmlns:cx4="http://schemas.microsoft.com/office/drawing/2016/5/10/chartex" xmlns:cx5="http://schemas.microsoft.com/office/drawing/2016/5/11/chartex" xmlns:cx6="http://schemas.microsoft.com/office/drawing/2016/5/12/chartex" xmlns:cx7="http://schemas.microsoft.com/office/drawing/2016/5/13/chartex" xmlns:cx8="http://schemas.microsoft.com/office/drawing/2016/5/14/chartex" xmlns:mc="http://schemas.openxmlformats.org/markup-compatibility/2006" xmlns:aink="http://schemas.microsoft.com/office/drawing/2016/ink" xmlns:am3d="http://schemas.microsoft.com/office/drawing/2017/model3d" xmlns:o="urn:schemas-microsoft-com:office:office" xmlns:r="http://schemas.openxmlformats.org/officeDocument/2006/relationships" xmlns:m="http://schemas.openxmlformats.org/officeDocument/2006/math" xmlns:v="urn:schemas-microsoft-com:vml" xmlns:wp14="http://schemas.microsoft.com/office/word/2010/wordprocessingDrawing" xmlns:wp="http://schemas.openxmlformats.org/drawingml/2006/wordprocessingDrawing" xmlns:w10="urn:schemas-microsoft-com:office:word" xmlns:w="http://schemas.openxmlformats.org/wordprocessingml/2006/main" xmlns:w14="http://schemas.microsoft.com/office/word/2010/wordml" xmlns:w15="http://schemas.microsoft.com/office/word/2012/wordml" xmlns:w16cex="http://schemas.microsoft.com/office/word/2018/wordml/cex" xmlns:w16cid="http://schemas.microsoft.com/office/word/2016/wordml/cid" xmlns:w16="http://schemas.microsoft.com/office/word/2018/wordml" xmlns:w16sdtdh="http://schemas.microsoft.com/office/word/2020/wordml/sdtdatahash" xmlns:w16se="http://schemas.microsoft.com/office/word/2015/wordml/symex" xmlns:wpg="http://schemas.microsoft.com/office/word/2010/wordprocessingGroup" xmlns:wpi="http://schemas.microsoft.com/office/word/2010/wordprocessingInk" xmlns:wne="http://schemas.microsoft.com/office/word/2006/wordml" xmlns:wps="http://schemas.microsoft.com/office/word/2010/wordprocessingShape" mc:Ignorable="w14 w15 w16se w16cid w16 w16cex w16sdtdh wp14">
   <w15:commentEx w15:paraId="19CD4061" w15:done="0"/>
   <w15:commentEx w15:paraId="34F092FD" w15:done="0"/>
   <w15:commentEx w15:paraId="713F4E44" w15:done="0"/>
@@ -2238,7 +2238,7 @@
 </file>
 
 <file path=word/commentsIds.xml><?xml version="1.0" encoding="utf-8"?>
-<w16cid:commentsIds xmlns:wpc="http://schemas.microsoft.com/office/word/2010/wordprocessingCanvas" xmlns:cx="http://schemas.microsoft.com/office/drawing/2014/chartex" xmlns:cx1="http://schemas.microsoft.com/office/drawing/2015/9/8/chartex" xmlns:cx2="http://schemas.microsoft.com/office/drawing/2015/10/21/chartex" xmlns:cx3="http://schemas.microsoft.com/office/drawing/2016/5/9/chartex" xmlns:cx4="http://schemas.microsoft.com/office/drawing/2016/5/10/chartex" xmlns:cx5="http://schemas.microsoft.com/office/drawing/2016/5/11/chartex" xmlns:cx6="http://schemas.microsoft.com/office/drawing/2016/5/12/chartex" xmlns:cx7="http://schemas.microsoft.com/office/drawing/2016/5/13/chartex" xmlns:cx8="http://schemas.microsoft.com/office/drawing/2016/5/14/chartex" xmlns:mc="http://schemas.openxmlformats.org/markup-compatibility/2006" xmlns:aink="http://schemas.microsoft.com/office/drawing/2016/ink" xmlns:am3d="http://schemas.microsoft.com/office/drawing/2017/model3d" xmlns:o="urn:schemas-microsoft-com:office:office" xmlns:r="http://schemas.openxmlformats.org/officeDocument/2006/relationships" xmlns:m="http://schemas.openxmlformats.org/officeDocument/2006/math" xmlns:v="urn:schemas-microsoft-com:vml" xmlns:wp14="http://schemas.microsoft.com/office/word/2010/wordprocessingDrawing" xmlns:wp="http://schemas.openxmlformats.org/drawingml/2006/wordprocessingDrawing" xmlns:w10="urn:schemas-microsoft-com:office:word" xmlns:w="http://schemas.openxmlformats.org/wordprocessingml/2006/main" xmlns:w14="http://schemas.microsoft.com/office/word/2010/wordml" xmlns:w15="http://schemas.microsoft.com/office/word/2012/wordml" xmlns:w16cex="http://schemas.microsoft.com/office/word/2018/wordml/cex" xmlns:w16cid="http://schemas.microsoft.com/office/word/2016/wordml/cid" xmlns:w16="http://schemas.microsoft.com/office/word/2018/wordml" xmlns:w16se="http://schemas.microsoft.com/office/word/2015/wordml/symex" xmlns:wpg="http://schemas.microsoft.com/office/word/2010/wordprocessingGroup" xmlns:wpi="http://schemas.microsoft.com/office/word/2010/wordprocessingInk" xmlns:wne="http://schemas.microsoft.com/office/word/2006/wordml" xmlns:wps="http://schemas.microsoft.com/office/word/2010/wordprocessingShape" mc:Ignorable="w14 w15 w16se w16cid w16 w16cex wp14">
+<w16cid:commentsIds xmlns:wpc="http://schemas.microsoft.com/office/word/2010/wordprocessingCanvas" xmlns:cx="http://schemas.microsoft.com/office/drawing/2014/chartex" xmlns:cx1="http://schemas.microsoft.com/office/drawing/2015/9/8/chartex" xmlns:cx2="http://schemas.microsoft.com/office/drawing/2015/10/21/chartex" xmlns:cx3="http://schemas.microsoft.com/office/drawing/2016/5/9/chartex" xmlns:cx4="http://schemas.microsoft.com/office/drawing/2016/5/10/chartex" xmlns:cx5="http://schemas.microsoft.com/office/drawing/2016/5/11/chartex" xmlns:cx6="http://schemas.microsoft.com/office/drawing/2016/5/12/chartex" xmlns:cx7="http://schemas.microsoft.com/office/drawing/2016/5/13/chartex" xmlns:cx8="http://schemas.microsoft.com/office/drawing/2016/5/14/chartex" xmlns:mc="http://schemas.openxmlformats.org/markup-compatibility/2006" xmlns:aink="http://schemas.microsoft.com/office/drawing/2016/ink" xmlns:am3d="http://schemas.microsoft.com/office/drawing/2017/model3d" xmlns:o="urn:schemas-microsoft-com:office:office" xmlns:r="http://schemas.openxmlformats.org/officeDocument/2006/relationships" xmlns:m="http://schemas.openxmlformats.org/officeDocument/2006/math" xmlns:v="urn:schemas-microsoft-com:vml" xmlns:wp14="http://schemas.microsoft.com/office/word/2010/wordprocessingDrawing" xmlns:wp="http://schemas.openxmlformats.org/drawingml/2006/wordprocessingDrawing" xmlns:w10="urn:schemas-microsoft-com:office:word" xmlns:w="http://schemas.openxmlformats.org/wordprocessingml/2006/main" xmlns:w14="http://schemas.microsoft.com/office/word/2010/wordml" xmlns:w15="http://schemas.microsoft.com/office/word/2012/wordml" xmlns:w16cex="http://schemas.microsoft.com/office/word/2018/wordml/cex" xmlns:w16cid="http://schemas.microsoft.com/office/word/2016/wordml/cid" xmlns:w16="http://schemas.microsoft.com/office/word/2018/wordml" xmlns:w16sdtdh="http://schemas.microsoft.com/office/word/2020/wordml/sdtdatahash" xmlns:w16se="http://schemas.microsoft.com/office/word/2015/wordml/symex" xmlns:wpg="http://schemas.microsoft.com/office/word/2010/wordprocessingGroup" xmlns:wpi="http://schemas.microsoft.com/office/word/2010/wordprocessingInk" xmlns:wne="http://schemas.microsoft.com/office/word/2006/wordml" xmlns:wps="http://schemas.microsoft.com/office/word/2010/wordprocessingShape" mc:Ignorable="w14 w15 w16se w16cid w16 w16cex w16sdtdh wp14">
   <w16cid:commentId w16cid:paraId="19CD4061" w16cid:durableId="1F3C448D"/>
   <w16cid:commentId w16cid:paraId="34F092FD" w16cid:durableId="1F3C443F"/>
   <w16cid:commentId w16cid:paraId="713F4E44" w16cid:durableId="1F3C4462"/>
@@ -2246,7 +2246,7 @@
 </file>
 
 <file path=word/numbering.xml><?xml version="1.0" encoding="utf-8"?>
-<w:numbering xmlns:wpc="http://schemas.microsoft.com/office/word/2010/wordprocessingCanvas" xmlns:cx="http://schemas.microsoft.com/office/drawing/2014/chartex" xmlns:cx1="http://schemas.microsoft.com/office/drawing/2015/9/8/chartex" xmlns:cx2="http://schemas.microsoft.com/office/drawing/2015/10/21/chartex" xmlns:cx3="http://schemas.microsoft.com/office/drawing/2016/5/9/chartex" xmlns:cx4="http://schemas.microsoft.com/office/drawing/2016/5/10/chartex" xmlns:cx5="http://schemas.microsoft.com/office/drawing/2016/5/11/chartex" xmlns:cx6="http://schemas.microsoft.com/office/drawing/2016/5/12/chartex" xmlns:cx7="http://schemas.microsoft.com/office/drawing/2016/5/13/chartex" xmlns:cx8="http://schemas.microsoft.com/office/drawing/2016/5/14/chartex" xmlns:mc="http://schemas.openxmlformats.org/markup-compatibility/2006" xmlns:aink="http://schemas.microsoft.com/office/drawing/2016/ink" xmlns:am3d="http://schemas.microsoft.com/office/drawing/2017/model3d" xmlns:o="urn:schemas-microsoft-com:office:office" xmlns:r="http://schemas.openxmlformats.org/officeDocument/2006/relationships" xmlns:m="http://schemas.openxmlformats.org/officeDocument/2006/math" xmlns:v="urn:schemas-microsoft-com:vml" xmlns:wp14="http://schemas.microsoft.com/office/word/2010/wordprocessingDrawing" xmlns:wp="http://schemas.openxmlformats.org/drawingml/2006/wordprocessingDrawing" xmlns:w10="urn:schemas-microsoft-com:office:word" xmlns:w="http://schemas.openxmlformats.org/wordprocessingml/2006/main" xmlns:w14="http://schemas.microsoft.com/office/word/2010/wordml" xmlns:w15="http://schemas.microsoft.com/office/word/2012/wordml" xmlns:w16cex="http://schemas.microsoft.com/office/word/2018/wordml/cex" xmlns:w16cid="http://schemas.microsoft.com/office/word/2016/wordml/cid" xmlns:w16="http://schemas.microsoft.com/office/word/2018/wordml" xmlns:w16se="http://schemas.microsoft.com/office/word/2015/wordml/symex" xmlns:wpg="http://schemas.microsoft.com/office/word/2010/wordprocessingGroup" xmlns:wpi="http://schemas.microsoft.com/office/word/2010/wordprocessingInk" xmlns:wne="http://schemas.microsoft.com/office/word/2006/wordml" xmlns:wps="http://schemas.microsoft.com/office/word/2010/wordprocessingShape" mc:Ignorable="w14 w15 w16se w16cid w16 w16cex wp14">
+<w:numbering xmlns:wpc="http://schemas.microsoft.com/office/word/2010/wordprocessingCanvas" xmlns:cx="http://schemas.microsoft.com/office/drawing/2014/chartex" xmlns:cx1="http://schemas.microsoft.com/office/drawing/2015/9/8/chartex" xmlns:cx2="http://schemas.microsoft.com/office/drawing/2015/10/21/chartex" xmlns:cx3="http://schemas.microsoft.com/office/drawing/2016/5/9/chartex" xmlns:cx4="http://schemas.microsoft.com/office/drawing/2016/5/10/chartex" xmlns:cx5="http://schemas.microsoft.com/office/drawing/2016/5/11/chartex" xmlns:cx6="http://schemas.microsoft.com/office/drawing/2016/5/12/chartex" xmlns:cx7="http://schemas.microsoft.com/office/drawing/2016/5/13/chartex" xmlns:cx8="http://schemas.microsoft.com/office/drawing/2016/5/14/chartex" xmlns:mc="http://schemas.openxmlformats.org/markup-compatibility/2006" xmlns:aink="http://schemas.microsoft.com/office/drawing/2016/ink" xmlns:am3d="http://schemas.microsoft.com/office/drawing/2017/model3d" xmlns:o="urn:schemas-microsoft-com:office:office" xmlns:r="http://schemas.openxmlformats.org/officeDocument/2006/relationships" xmlns:m="http://schemas.openxmlformats.org/officeDocument/2006/math" xmlns:v="urn:schemas-microsoft-com:vml" xmlns:wp14="http://schemas.microsoft.com/office/word/2010/wordprocessingDrawing" xmlns:wp="http://schemas.openxmlformats.org/drawingml/2006/wordprocessingDrawing" xmlns:w10="urn:schemas-microsoft-com:office:word" xmlns:w="http://schemas.openxmlformats.org/wordprocessingml/2006/main" xmlns:w14="http://schemas.microsoft.com/office/word/2010/wordml" xmlns:w15="http://schemas.microsoft.com/office/word/2012/wordml" xmlns:w16cex="http://schemas.microsoft.com/office/word/2018/wordml/cex" xmlns:w16cid="http://schemas.microsoft.com/office/word/2016/wordml/cid" xmlns:w16="http://schemas.microsoft.com/office/word/2018/wordml" xmlns:w16sdtdh="http://schemas.microsoft.com/office/word/2020/wordml/sdtdatahash" xmlns:w16se="http://schemas.microsoft.com/office/word/2015/wordml/symex" xmlns:wpg="http://schemas.microsoft.com/office/word/2010/wordprocessingGroup" xmlns:wpi="http://schemas.microsoft.com/office/word/2010/wordprocessingInk" xmlns:wne="http://schemas.microsoft.com/office/word/2006/wordml" xmlns:wps="http://schemas.microsoft.com/office/word/2010/wordprocessingShape" mc:Ignorable="w14 w15 w16se w16cid w16 w16cex w16sdtdh wp14">
   <w:abstractNum w:abstractNumId="0" w15:restartNumberingAfterBreak="0">
     <w:nsid w:val="16B560E0"/>
     <w:multiLevelType w:val="hybridMultilevel"/>
@@ -2715,7 +2715,7 @@
 </file>
 
 <file path=word/people.xml><?xml version="1.0" encoding="utf-8"?>
-<w15:people xmlns:wpc="http://schemas.microsoft.com/office/word/2010/wordprocessingCanvas" xmlns:cx="http://schemas.microsoft.com/office/drawing/2014/chartex" xmlns:cx1="http://schemas.microsoft.com/office/drawing/2015/9/8/chartex" xmlns:cx2="http://schemas.microsoft.com/office/drawing/2015/10/21/chartex" xmlns:cx3="http://schemas.microsoft.com/office/drawing/2016/5/9/chartex" xmlns:cx4="http://schemas.microsoft.com/office/drawing/2016/5/10/chartex" xmlns:cx5="http://schemas.microsoft.com/office/drawing/2016/5/11/chartex" xmlns:cx6="http://schemas.microsoft.com/office/drawing/2016/5/12/chartex" xmlns:cx7="http://schemas.microsoft.com/office/drawing/2016/5/13/chartex" xmlns:cx8="http://schemas.microsoft.com/office/drawing/2016/5/14/chartex" xmlns:mc="http://schemas.openxmlformats.org/markup-compatibility/2006" xmlns:aink="http://schemas.microsoft.com/office/drawing/2016/ink" xmlns:am3d="http://schemas.microsoft.com/office/drawing/2017/model3d" xmlns:o="urn:schemas-microsoft-com:office:office" xmlns:r="http://schemas.openxmlformats.org/officeDocument/2006/relationships" xmlns:m="http://schemas.openxmlformats.org/officeDocument/2006/math" xmlns:v="urn:schemas-microsoft-com:vml" xmlns:wp14="http://schemas.microsoft.com/office/word/2010/wordprocessingDrawing" xmlns:wp="http://schemas.openxmlformats.org/drawingml/2006/wordprocessingDrawing" xmlns:w10="urn:schemas-microsoft-com:office:word" xmlns:w="http://schemas.openxmlformats.org/wordprocessingml/2006/main" xmlns:w14="http://schemas.microsoft.com/office/word/2010/wordml" xmlns:w15="http://schemas.microsoft.com/office/word/2012/wordml" xmlns:w16cex="http://schemas.microsoft.com/office/word/2018/wordml/cex" xmlns:w16cid="http://schemas.microsoft.com/office/word/2016/wordml/cid" xmlns:w16="http://schemas.microsoft.com/office/word/2018/wordml" xmlns:w16se="http://schemas.microsoft.com/office/word/2015/wordml/symex" xmlns:wpg="http://schemas.microsoft.com/office/word/2010/wordprocessingGroup" xmlns:wpi="http://schemas.microsoft.com/office/word/2010/wordprocessingInk" xmlns:wne="http://schemas.microsoft.com/office/word/2006/wordml" xmlns:wps="http://schemas.microsoft.com/office/word/2010/wordprocessingShape" mc:Ignorable="w14 w15 w16se w16cid w16 w16cex wp14">
+<w15:people xmlns:wpc="http://schemas.microsoft.com/office/word/2010/wordprocessingCanvas" xmlns:cx="http://schemas.microsoft.com/office/drawing/2014/chartex" xmlns:cx1="http://schemas.microsoft.com/office/drawing/2015/9/8/chartex" xmlns:cx2="http://schemas.microsoft.com/office/drawing/2015/10/21/chartex" xmlns:cx3="http://schemas.microsoft.com/office/drawing/2016/5/9/chartex" xmlns:cx4="http://schemas.microsoft.com/office/drawing/2016/5/10/chartex" xmlns:cx5="http://schemas.microsoft.com/office/drawing/2016/5/11/chartex" xmlns:cx6="http://schemas.microsoft.com/office/drawing/2016/5/12/chartex" xmlns:cx7="http://schemas.microsoft.com/office/drawing/2016/5/13/chartex" xmlns:cx8="http://schemas.microsoft.com/office/drawing/2016/5/14/chartex" xmlns:mc="http://schemas.openxmlformats.org/markup-compatibility/2006" xmlns:aink="http://schemas.microsoft.com/office/drawing/2016/ink" xmlns:am3d="http://schemas.microsoft.com/office/drawing/2017/model3d" xmlns:o="urn:schemas-microsoft-com:office:office" xmlns:r="http://schemas.openxmlformats.org/officeDocument/2006/relationships" xmlns:m="http://schemas.openxmlformats.org/officeDocument/2006/math" xmlns:v="urn:schemas-microsoft-com:vml" xmlns:wp14="http://schemas.microsoft.com/office/word/2010/wordprocessingDrawing" xmlns:wp="http://schemas.openxmlformats.org/drawingml/2006/wordprocessingDrawing" xmlns:w10="urn:schemas-microsoft-com:office:word" xmlns:w="http://schemas.openxmlformats.org/wordprocessingml/2006/main" xmlns:w14="http://schemas.microsoft.com/office/word/2010/wordml" xmlns:w15="http://schemas.microsoft.com/office/word/2012/wordml" xmlns:w16cex="http://schemas.microsoft.com/office/word/2018/wordml/cex" xmlns:w16cid="http://schemas.microsoft.com/office/word/2016/wordml/cid" xmlns:w16="http://schemas.microsoft.com/office/word/2018/wordml" xmlns:w16sdtdh="http://schemas.microsoft.com/office/word/2020/wordml/sdtdatahash" xmlns:w16se="http://schemas.microsoft.com/office/word/2015/wordml/symex" xmlns:wpg="http://schemas.microsoft.com/office/word/2010/wordprocessingGroup" xmlns:wpi="http://schemas.microsoft.com/office/word/2010/wordprocessingInk" xmlns:wne="http://schemas.microsoft.com/office/word/2006/wordml" xmlns:wps="http://schemas.microsoft.com/office/word/2010/wordprocessingShape" mc:Ignorable="w14 w15 w16se w16cid w16 w16cex w16sdtdh wp14">
   <w15:person w15:author="Maxiwell Luo">
     <w15:presenceInfo w15:providerId="Windows Live" w15:userId="967e4ff04f5ec85f"/>
   </w15:person>
@@ -2723,7 +2723,7 @@
 </file>
 
 <file path=word/styles.xml><?xml version="1.0" encoding="utf-8"?>
-<w:styles xmlns:mc="http://schemas.openxmlformats.org/markup-compatibility/2006" xmlns:r="http://schemas.openxmlformats.org/officeDocument/2006/relationships" xmlns:w="http://schemas.openxmlformats.org/wordprocessingml/2006/main" xmlns:w14="http://schemas.microsoft.com/office/word/2010/wordml" xmlns:w15="http://schemas.microsoft.com/office/word/2012/wordml" xmlns:w16cex="http://schemas.microsoft.com/office/word/2018/wordml/cex" xmlns:w16cid="http://schemas.microsoft.com/office/word/2016/wordml/cid" xmlns:w16="http://schemas.microsoft.com/office/word/2018/wordml" xmlns:w16se="http://schemas.microsoft.com/office/word/2015/wordml/symex" mc:Ignorable="w14 w15 w16se w16cid w16 w16cex">
+<w:styles xmlns:mc="http://schemas.openxmlformats.org/markup-compatibility/2006" xmlns:r="http://schemas.openxmlformats.org/officeDocument/2006/relationships" xmlns:w="http://schemas.openxmlformats.org/wordprocessingml/2006/main" xmlns:w14="http://schemas.microsoft.com/office/word/2010/wordml" xmlns:w15="http://schemas.microsoft.com/office/word/2012/wordml" xmlns:w16cex="http://schemas.microsoft.com/office/word/2018/wordml/cex" xmlns:w16cid="http://schemas.microsoft.com/office/word/2016/wordml/cid" xmlns:w16="http://schemas.microsoft.com/office/word/2018/wordml" xmlns:w16sdtdh="http://schemas.microsoft.com/office/word/2020/wordml/sdtdatahash" xmlns:w16se="http://schemas.microsoft.com/office/word/2015/wordml/symex" mc:Ignorable="w14 w15 w16se w16cid w16 w16cex w16sdtdh">
   <w:docDefaults>
     <w:rPrDefault>
       <w:rPr>

</xml_diff>

<commit_message>
Add missing line in third column
</commit_message>
<xml_diff>
--- a/Resume.docx
+++ b/Resume.docx
@@ -2221,6 +2221,13 @@
         </w:rPr>
         <w:br/>
         <w:t>Jan. 2021 – May 2021</w:t>
+      </w:r>
+      <w:r>
+        <w:rPr>
+          <w:sz w:val="20"/>
+          <w:szCs w:val="20"/>
+        </w:rPr>
+        <w:br/>
       </w:r>
     </w:p>
     <w:p>

</xml_diff>